<commit_message>
Upraven UseCase Napsán cíl a vložení UseCase
</commit_message>
<xml_diff>
--- a/dokumentace/ZP_VSPJ_SPPSP.docx
+++ b/dokumentace/ZP_VSPJ_SPPSP.docx
@@ -1199,6 +1199,8 @@
         <w:lastRenderedPageBreak/>
         <w:t>Poděkování</w:t>
       </w:r>
+      <w:bookmarkStart w:id="0" w:name="_GoBack"/>
+      <w:bookmarkEnd w:id="0"/>
     </w:p>
     <w:p>
       <w:pPr>
@@ -1275,7 +1277,7 @@
       <w:r>
         <w:fldChar w:fldCharType="separate"/>
       </w:r>
-      <w:hyperlink w:anchor="_Toc1929632" w:history="1">
+      <w:hyperlink w:anchor="_Toc2351085" w:history="1">
         <w:r>
           <w:rPr>
             <w:rStyle w:val="Hypertextovodkaz"/>
@@ -1302,7 +1304,7 @@
             <w:noProof/>
             <w:webHidden/>
           </w:rPr>
-          <w:instrText xml:space="preserve"> PAGEREF _Toc1929632 \h </w:instrText>
+          <w:instrText xml:space="preserve"> PAGEREF _Toc2351085 \h </w:instrText>
         </w:r>
         <w:r>
           <w:rPr>
@@ -1322,7 +1324,7 @@
             <w:noProof/>
             <w:webHidden/>
           </w:rPr>
-          <w:t>9</w:t>
+          <w:t>11</w:t>
         </w:r>
         <w:r>
           <w:rPr>
@@ -1346,7 +1348,7 @@
           <w:szCs w:val="22"/>
         </w:rPr>
       </w:pPr>
-      <w:hyperlink w:anchor="_Toc1929633" w:history="1">
+      <w:hyperlink w:anchor="_Toc2351086" w:history="1">
         <w:r>
           <w:rPr>
             <w:rStyle w:val="Hypertextovodkaz"/>
@@ -1373,7 +1375,7 @@
             <w:noProof/>
             <w:webHidden/>
           </w:rPr>
-          <w:instrText xml:space="preserve"> PAGEREF _Toc1929633 \h </w:instrText>
+          <w:instrText xml:space="preserve"> PAGEREF _Toc2351086 \h </w:instrText>
         </w:r>
         <w:r>
           <w:rPr>
@@ -1393,7 +1395,7 @@
             <w:noProof/>
             <w:webHidden/>
           </w:rPr>
-          <w:t>10</w:t>
+          <w:t>12</w:t>
         </w:r>
         <w:r>
           <w:rPr>
@@ -1417,7 +1419,7 @@
           <w:szCs w:val="22"/>
         </w:rPr>
       </w:pPr>
-      <w:hyperlink w:anchor="_Toc1929634" w:history="1">
+      <w:hyperlink w:anchor="_Toc2351087" w:history="1">
         <w:r>
           <w:rPr>
             <w:rStyle w:val="Hypertextovodkaz"/>
@@ -1444,7 +1446,7 @@
             <w:noProof/>
             <w:webHidden/>
           </w:rPr>
-          <w:instrText xml:space="preserve"> PAGEREF _Toc1929634 \h </w:instrText>
+          <w:instrText xml:space="preserve"> PAGEREF _Toc2351087 \h </w:instrText>
         </w:r>
         <w:r>
           <w:rPr>
@@ -1464,7 +1466,7 @@
             <w:noProof/>
             <w:webHidden/>
           </w:rPr>
-          <w:t>10</w:t>
+          <w:t>12</w:t>
         </w:r>
         <w:r>
           <w:rPr>
@@ -1489,7 +1491,7 @@
           <w:szCs w:val="22"/>
         </w:rPr>
       </w:pPr>
-      <w:hyperlink w:anchor="_Toc1929635" w:history="1">
+      <w:hyperlink w:anchor="_Toc2351088" w:history="1">
         <w:r>
           <w:rPr>
             <w:rStyle w:val="Hypertextovodkaz"/>
@@ -1532,7 +1534,7 @@
             <w:noProof/>
             <w:webHidden/>
           </w:rPr>
-          <w:instrText xml:space="preserve"> PAGEREF _Toc1929635 \h </w:instrText>
+          <w:instrText xml:space="preserve"> PAGEREF _Toc2351088 \h </w:instrText>
         </w:r>
         <w:r>
           <w:rPr>
@@ -1552,7 +1554,7 @@
             <w:noProof/>
             <w:webHidden/>
           </w:rPr>
-          <w:t>11</w:t>
+          <w:t>13</w:t>
         </w:r>
         <w:r>
           <w:rPr>
@@ -1577,7 +1579,7 @@
           <w:szCs w:val="22"/>
         </w:rPr>
       </w:pPr>
-      <w:hyperlink w:anchor="_Toc1929636" w:history="1">
+      <w:hyperlink w:anchor="_Toc2351089" w:history="1">
         <w:r>
           <w:rPr>
             <w:rStyle w:val="Hypertextovodkaz"/>
@@ -1620,7 +1622,7 @@
             <w:noProof/>
             <w:webHidden/>
           </w:rPr>
-          <w:instrText xml:space="preserve"> PAGEREF _Toc1929636 \h </w:instrText>
+          <w:instrText xml:space="preserve"> PAGEREF _Toc2351089 \h </w:instrText>
         </w:r>
         <w:r>
           <w:rPr>
@@ -1640,7 +1642,95 @@
             <w:noProof/>
             <w:webHidden/>
           </w:rPr>
-          <w:t>11</w:t>
+          <w:t>13</w:t>
+        </w:r>
+        <w:r>
+          <w:rPr>
+            <w:noProof/>
+            <w:webHidden/>
+          </w:rPr>
+          <w:fldChar w:fldCharType="end"/>
+        </w:r>
+      </w:hyperlink>
+    </w:p>
+    <w:p>
+      <w:pPr>
+        <w:pStyle w:val="Obsah2"/>
+        <w:tabs>
+          <w:tab w:val="left" w:pos="880"/>
+          <w:tab w:val="right" w:leader="dot" w:pos="8493"/>
+        </w:tabs>
+        <w:rPr>
+          <w:rFonts w:asciiTheme="minorHAnsi" w:eastAsiaTheme="minorEastAsia" w:hAnsiTheme="minorHAnsi" w:cstheme="minorBidi"/>
+          <w:noProof/>
+          <w:sz w:val="22"/>
+          <w:szCs w:val="22"/>
+        </w:rPr>
+      </w:pPr>
+      <w:hyperlink w:anchor="_Toc2351090" w:history="1">
+        <w:r>
+          <w:rPr>
+            <w:rStyle w:val="Hypertextovodkaz"/>
+            <w:noProof/>
+          </w:rPr>
+          <w:t>1.2</w:t>
+        </w:r>
+        <w:r>
+          <w:rPr>
+            <w:rFonts w:asciiTheme="minorHAnsi" w:eastAsiaTheme="minorEastAsia" w:hAnsiTheme="minorHAnsi" w:cstheme="minorBidi"/>
+            <w:noProof/>
+            <w:sz w:val="22"/>
+            <w:szCs w:val="22"/>
+          </w:rPr>
+          <w:tab/>
+        </w:r>
+        <w:r>
+          <w:rPr>
+            <w:rStyle w:val="Hypertextovodkaz"/>
+            <w:noProof/>
+          </w:rPr>
+          <w:t>Datový slovník</w:t>
+        </w:r>
+        <w:r>
+          <w:rPr>
+            <w:noProof/>
+            <w:webHidden/>
+          </w:rPr>
+          <w:tab/>
+        </w:r>
+        <w:r>
+          <w:rPr>
+            <w:noProof/>
+            <w:webHidden/>
+          </w:rPr>
+          <w:fldChar w:fldCharType="begin"/>
+        </w:r>
+        <w:r>
+          <w:rPr>
+            <w:noProof/>
+            <w:webHidden/>
+          </w:rPr>
+          <w:instrText xml:space="preserve"> PAGEREF _Toc2351090 \h </w:instrText>
+        </w:r>
+        <w:r>
+          <w:rPr>
+            <w:noProof/>
+            <w:webHidden/>
+          </w:rPr>
+        </w:r>
+        <w:r>
+          <w:rPr>
+            <w:noProof/>
+            <w:webHidden/>
+          </w:rPr>
+          <w:fldChar w:fldCharType="separate"/>
+        </w:r>
+        <w:r>
+          <w:rPr>
+            <w:noProof/>
+            <w:webHidden/>
+          </w:rPr>
+          <w:t>14</w:t>
         </w:r>
         <w:r>
           <w:rPr>
@@ -1665,13 +1755,13 @@
           <w:szCs w:val="22"/>
         </w:rPr>
       </w:pPr>
-      <w:hyperlink w:anchor="_Toc1929637" w:history="1">
+      <w:hyperlink w:anchor="_Toc2351091" w:history="1">
         <w:r>
           <w:rPr>
             <w:rStyle w:val="Hypertextovodkaz"/>
             <w:noProof/>
           </w:rPr>
-          <w:t>1.1.1</w:t>
+          <w:t>1.2.1</w:t>
         </w:r>
         <w:r>
           <w:rPr>
@@ -1687,7 +1777,7 @@
             <w:rStyle w:val="Hypertextovodkaz"/>
             <w:noProof/>
           </w:rPr>
-          <w:t>Datový slovník</w:t>
+          <w:t>Obor</w:t>
         </w:r>
         <w:r>
           <w:rPr>
@@ -1708,7 +1798,7 @@
             <w:noProof/>
             <w:webHidden/>
           </w:rPr>
-          <w:instrText xml:space="preserve"> PAGEREF _Toc1929637 \h </w:instrText>
+          <w:instrText xml:space="preserve"> PAGEREF _Toc2351091 \h </w:instrText>
         </w:r>
         <w:r>
           <w:rPr>
@@ -1728,7 +1818,535 @@
             <w:noProof/>
             <w:webHidden/>
           </w:rPr>
-          <w:t>12</w:t>
+          <w:t>14</w:t>
+        </w:r>
+        <w:r>
+          <w:rPr>
+            <w:noProof/>
+            <w:webHidden/>
+          </w:rPr>
+          <w:fldChar w:fldCharType="end"/>
+        </w:r>
+      </w:hyperlink>
+    </w:p>
+    <w:p>
+      <w:pPr>
+        <w:pStyle w:val="Obsah3"/>
+        <w:tabs>
+          <w:tab w:val="left" w:pos="1320"/>
+          <w:tab w:val="right" w:leader="dot" w:pos="8493"/>
+        </w:tabs>
+        <w:rPr>
+          <w:rFonts w:asciiTheme="minorHAnsi" w:eastAsiaTheme="minorEastAsia" w:hAnsiTheme="minorHAnsi" w:cstheme="minorBidi"/>
+          <w:noProof/>
+          <w:sz w:val="22"/>
+          <w:szCs w:val="22"/>
+        </w:rPr>
+      </w:pPr>
+      <w:hyperlink w:anchor="_Toc2351092" w:history="1">
+        <w:r>
+          <w:rPr>
+            <w:rStyle w:val="Hypertextovodkaz"/>
+            <w:noProof/>
+          </w:rPr>
+          <w:t>1.2.2</w:t>
+        </w:r>
+        <w:r>
+          <w:rPr>
+            <w:rFonts w:asciiTheme="minorHAnsi" w:eastAsiaTheme="minorEastAsia" w:hAnsiTheme="minorHAnsi" w:cstheme="minorBidi"/>
+            <w:noProof/>
+            <w:sz w:val="22"/>
+            <w:szCs w:val="22"/>
+          </w:rPr>
+          <w:tab/>
+        </w:r>
+        <w:r>
+          <w:rPr>
+            <w:rStyle w:val="Hypertextovodkaz"/>
+            <w:noProof/>
+          </w:rPr>
+          <w:t>Předmět</w:t>
+        </w:r>
+        <w:r>
+          <w:rPr>
+            <w:noProof/>
+            <w:webHidden/>
+          </w:rPr>
+          <w:tab/>
+        </w:r>
+        <w:r>
+          <w:rPr>
+            <w:noProof/>
+            <w:webHidden/>
+          </w:rPr>
+          <w:fldChar w:fldCharType="begin"/>
+        </w:r>
+        <w:r>
+          <w:rPr>
+            <w:noProof/>
+            <w:webHidden/>
+          </w:rPr>
+          <w:instrText xml:space="preserve"> PAGEREF _Toc2351092 \h </w:instrText>
+        </w:r>
+        <w:r>
+          <w:rPr>
+            <w:noProof/>
+            <w:webHidden/>
+          </w:rPr>
+        </w:r>
+        <w:r>
+          <w:rPr>
+            <w:noProof/>
+            <w:webHidden/>
+          </w:rPr>
+          <w:fldChar w:fldCharType="separate"/>
+        </w:r>
+        <w:r>
+          <w:rPr>
+            <w:noProof/>
+            <w:webHidden/>
+          </w:rPr>
+          <w:t>15</w:t>
+        </w:r>
+        <w:r>
+          <w:rPr>
+            <w:noProof/>
+            <w:webHidden/>
+          </w:rPr>
+          <w:fldChar w:fldCharType="end"/>
+        </w:r>
+      </w:hyperlink>
+    </w:p>
+    <w:p>
+      <w:pPr>
+        <w:pStyle w:val="Obsah3"/>
+        <w:tabs>
+          <w:tab w:val="left" w:pos="1320"/>
+          <w:tab w:val="right" w:leader="dot" w:pos="8493"/>
+        </w:tabs>
+        <w:rPr>
+          <w:rFonts w:asciiTheme="minorHAnsi" w:eastAsiaTheme="minorEastAsia" w:hAnsiTheme="minorHAnsi" w:cstheme="minorBidi"/>
+          <w:noProof/>
+          <w:sz w:val="22"/>
+          <w:szCs w:val="22"/>
+        </w:rPr>
+      </w:pPr>
+      <w:hyperlink w:anchor="_Toc2351093" w:history="1">
+        <w:r>
+          <w:rPr>
+            <w:rStyle w:val="Hypertextovodkaz"/>
+            <w:noProof/>
+          </w:rPr>
+          <w:t>1.2.3</w:t>
+        </w:r>
+        <w:r>
+          <w:rPr>
+            <w:rFonts w:asciiTheme="minorHAnsi" w:eastAsiaTheme="minorEastAsia" w:hAnsiTheme="minorHAnsi" w:cstheme="minorBidi"/>
+            <w:noProof/>
+            <w:sz w:val="22"/>
+            <w:szCs w:val="22"/>
+          </w:rPr>
+          <w:tab/>
+        </w:r>
+        <w:r>
+          <w:rPr>
+            <w:rStyle w:val="Hypertextovodkaz"/>
+            <w:noProof/>
+          </w:rPr>
+          <w:t>Katedra</w:t>
+        </w:r>
+        <w:r>
+          <w:rPr>
+            <w:noProof/>
+            <w:webHidden/>
+          </w:rPr>
+          <w:tab/>
+        </w:r>
+        <w:r>
+          <w:rPr>
+            <w:noProof/>
+            <w:webHidden/>
+          </w:rPr>
+          <w:fldChar w:fldCharType="begin"/>
+        </w:r>
+        <w:r>
+          <w:rPr>
+            <w:noProof/>
+            <w:webHidden/>
+          </w:rPr>
+          <w:instrText xml:space="preserve"> PAGEREF _Toc2351093 \h </w:instrText>
+        </w:r>
+        <w:r>
+          <w:rPr>
+            <w:noProof/>
+            <w:webHidden/>
+          </w:rPr>
+        </w:r>
+        <w:r>
+          <w:rPr>
+            <w:noProof/>
+            <w:webHidden/>
+          </w:rPr>
+          <w:fldChar w:fldCharType="separate"/>
+        </w:r>
+        <w:r>
+          <w:rPr>
+            <w:noProof/>
+            <w:webHidden/>
+          </w:rPr>
+          <w:t>16</w:t>
+        </w:r>
+        <w:r>
+          <w:rPr>
+            <w:noProof/>
+            <w:webHidden/>
+          </w:rPr>
+          <w:fldChar w:fldCharType="end"/>
+        </w:r>
+      </w:hyperlink>
+    </w:p>
+    <w:p>
+      <w:pPr>
+        <w:pStyle w:val="Obsah3"/>
+        <w:tabs>
+          <w:tab w:val="left" w:pos="1320"/>
+          <w:tab w:val="right" w:leader="dot" w:pos="8493"/>
+        </w:tabs>
+        <w:rPr>
+          <w:rFonts w:asciiTheme="minorHAnsi" w:eastAsiaTheme="minorEastAsia" w:hAnsiTheme="minorHAnsi" w:cstheme="minorBidi"/>
+          <w:noProof/>
+          <w:sz w:val="22"/>
+          <w:szCs w:val="22"/>
+        </w:rPr>
+      </w:pPr>
+      <w:hyperlink w:anchor="_Toc2351094" w:history="1">
+        <w:r>
+          <w:rPr>
+            <w:rStyle w:val="Hypertextovodkaz"/>
+            <w:noProof/>
+          </w:rPr>
+          <w:t>1.2.4</w:t>
+        </w:r>
+        <w:r>
+          <w:rPr>
+            <w:rFonts w:asciiTheme="minorHAnsi" w:eastAsiaTheme="minorEastAsia" w:hAnsiTheme="minorHAnsi" w:cstheme="minorBidi"/>
+            <w:noProof/>
+            <w:sz w:val="22"/>
+            <w:szCs w:val="22"/>
+          </w:rPr>
+          <w:tab/>
+        </w:r>
+        <w:r>
+          <w:rPr>
+            <w:rStyle w:val="Hypertextovodkaz"/>
+            <w:noProof/>
+          </w:rPr>
+          <w:t>Vyučující</w:t>
+        </w:r>
+        <w:r>
+          <w:rPr>
+            <w:noProof/>
+            <w:webHidden/>
+          </w:rPr>
+          <w:tab/>
+        </w:r>
+        <w:r>
+          <w:rPr>
+            <w:noProof/>
+            <w:webHidden/>
+          </w:rPr>
+          <w:fldChar w:fldCharType="begin"/>
+        </w:r>
+        <w:r>
+          <w:rPr>
+            <w:noProof/>
+            <w:webHidden/>
+          </w:rPr>
+          <w:instrText xml:space="preserve"> PAGEREF _Toc2351094 \h </w:instrText>
+        </w:r>
+        <w:r>
+          <w:rPr>
+            <w:noProof/>
+            <w:webHidden/>
+          </w:rPr>
+        </w:r>
+        <w:r>
+          <w:rPr>
+            <w:noProof/>
+            <w:webHidden/>
+          </w:rPr>
+          <w:fldChar w:fldCharType="separate"/>
+        </w:r>
+        <w:r>
+          <w:rPr>
+            <w:noProof/>
+            <w:webHidden/>
+          </w:rPr>
+          <w:t>16</w:t>
+        </w:r>
+        <w:r>
+          <w:rPr>
+            <w:noProof/>
+            <w:webHidden/>
+          </w:rPr>
+          <w:fldChar w:fldCharType="end"/>
+        </w:r>
+      </w:hyperlink>
+    </w:p>
+    <w:p>
+      <w:pPr>
+        <w:pStyle w:val="Obsah3"/>
+        <w:tabs>
+          <w:tab w:val="left" w:pos="1320"/>
+          <w:tab w:val="right" w:leader="dot" w:pos="8493"/>
+        </w:tabs>
+        <w:rPr>
+          <w:rFonts w:asciiTheme="minorHAnsi" w:eastAsiaTheme="minorEastAsia" w:hAnsiTheme="minorHAnsi" w:cstheme="minorBidi"/>
+          <w:noProof/>
+          <w:sz w:val="22"/>
+          <w:szCs w:val="22"/>
+        </w:rPr>
+      </w:pPr>
+      <w:hyperlink w:anchor="_Toc2351095" w:history="1">
+        <w:r>
+          <w:rPr>
+            <w:rStyle w:val="Hypertextovodkaz"/>
+            <w:noProof/>
+          </w:rPr>
+          <w:t>1.2.5</w:t>
+        </w:r>
+        <w:r>
+          <w:rPr>
+            <w:rFonts w:asciiTheme="minorHAnsi" w:eastAsiaTheme="minorEastAsia" w:hAnsiTheme="minorHAnsi" w:cstheme="minorBidi"/>
+            <w:noProof/>
+            <w:sz w:val="22"/>
+            <w:szCs w:val="22"/>
+          </w:rPr>
+          <w:tab/>
+        </w:r>
+        <w:r>
+          <w:rPr>
+            <w:rStyle w:val="Hypertextovodkaz"/>
+            <w:noProof/>
+          </w:rPr>
+          <w:t>Záznam</w:t>
+        </w:r>
+        <w:r>
+          <w:rPr>
+            <w:noProof/>
+            <w:webHidden/>
+          </w:rPr>
+          <w:tab/>
+        </w:r>
+        <w:r>
+          <w:rPr>
+            <w:noProof/>
+            <w:webHidden/>
+          </w:rPr>
+          <w:fldChar w:fldCharType="begin"/>
+        </w:r>
+        <w:r>
+          <w:rPr>
+            <w:noProof/>
+            <w:webHidden/>
+          </w:rPr>
+          <w:instrText xml:space="preserve"> PAGEREF _Toc2351095 \h </w:instrText>
+        </w:r>
+        <w:r>
+          <w:rPr>
+            <w:noProof/>
+            <w:webHidden/>
+          </w:rPr>
+        </w:r>
+        <w:r>
+          <w:rPr>
+            <w:noProof/>
+            <w:webHidden/>
+          </w:rPr>
+          <w:fldChar w:fldCharType="separate"/>
+        </w:r>
+        <w:r>
+          <w:rPr>
+            <w:noProof/>
+            <w:webHidden/>
+          </w:rPr>
+          <w:t>17</w:t>
+        </w:r>
+        <w:r>
+          <w:rPr>
+            <w:noProof/>
+            <w:webHidden/>
+          </w:rPr>
+          <w:fldChar w:fldCharType="end"/>
+        </w:r>
+      </w:hyperlink>
+    </w:p>
+    <w:p>
+      <w:pPr>
+        <w:pStyle w:val="Obsah3"/>
+        <w:tabs>
+          <w:tab w:val="left" w:pos="1320"/>
+          <w:tab w:val="right" w:leader="dot" w:pos="8493"/>
+        </w:tabs>
+        <w:rPr>
+          <w:rFonts w:asciiTheme="minorHAnsi" w:eastAsiaTheme="minorEastAsia" w:hAnsiTheme="minorHAnsi" w:cstheme="minorBidi"/>
+          <w:noProof/>
+          <w:sz w:val="22"/>
+          <w:szCs w:val="22"/>
+        </w:rPr>
+      </w:pPr>
+      <w:hyperlink w:anchor="_Toc2351096" w:history="1">
+        <w:r>
+          <w:rPr>
+            <w:rStyle w:val="Hypertextovodkaz"/>
+            <w:noProof/>
+          </w:rPr>
+          <w:t>1.2.6</w:t>
+        </w:r>
+        <w:r>
+          <w:rPr>
+            <w:rFonts w:asciiTheme="minorHAnsi" w:eastAsiaTheme="minorEastAsia" w:hAnsiTheme="minorHAnsi" w:cstheme="minorBidi"/>
+            <w:noProof/>
+            <w:sz w:val="22"/>
+            <w:szCs w:val="22"/>
+          </w:rPr>
+          <w:tab/>
+        </w:r>
+        <w:r>
+          <w:rPr>
+            <w:rStyle w:val="Hypertextovodkaz"/>
+            <w:noProof/>
+          </w:rPr>
+          <w:t>Plán semestr</w:t>
+        </w:r>
+        <w:r>
+          <w:rPr>
+            <w:noProof/>
+            <w:webHidden/>
+          </w:rPr>
+          <w:tab/>
+        </w:r>
+        <w:r>
+          <w:rPr>
+            <w:noProof/>
+            <w:webHidden/>
+          </w:rPr>
+          <w:fldChar w:fldCharType="begin"/>
+        </w:r>
+        <w:r>
+          <w:rPr>
+            <w:noProof/>
+            <w:webHidden/>
+          </w:rPr>
+          <w:instrText xml:space="preserve"> PAGEREF _Toc2351096 \h </w:instrText>
+        </w:r>
+        <w:r>
+          <w:rPr>
+            <w:noProof/>
+            <w:webHidden/>
+          </w:rPr>
+        </w:r>
+        <w:r>
+          <w:rPr>
+            <w:noProof/>
+            <w:webHidden/>
+          </w:rPr>
+          <w:fldChar w:fldCharType="separate"/>
+        </w:r>
+        <w:r>
+          <w:rPr>
+            <w:noProof/>
+            <w:webHidden/>
+          </w:rPr>
+          <w:t>17</w:t>
+        </w:r>
+        <w:r>
+          <w:rPr>
+            <w:noProof/>
+            <w:webHidden/>
+          </w:rPr>
+          <w:fldChar w:fldCharType="end"/>
+        </w:r>
+      </w:hyperlink>
+    </w:p>
+    <w:p>
+      <w:pPr>
+        <w:pStyle w:val="Obsah3"/>
+        <w:tabs>
+          <w:tab w:val="left" w:pos="1320"/>
+          <w:tab w:val="right" w:leader="dot" w:pos="8493"/>
+        </w:tabs>
+        <w:rPr>
+          <w:rFonts w:asciiTheme="minorHAnsi" w:eastAsiaTheme="minorEastAsia" w:hAnsiTheme="minorHAnsi" w:cstheme="minorBidi"/>
+          <w:noProof/>
+          <w:sz w:val="22"/>
+          <w:szCs w:val="22"/>
+        </w:rPr>
+      </w:pPr>
+      <w:hyperlink w:anchor="_Toc2351097" w:history="1">
+        <w:r>
+          <w:rPr>
+            <w:rStyle w:val="Hypertextovodkaz"/>
+            <w:noProof/>
+          </w:rPr>
+          <w:t>1.2.7</w:t>
+        </w:r>
+        <w:r>
+          <w:rPr>
+            <w:rFonts w:asciiTheme="minorHAnsi" w:eastAsiaTheme="minorEastAsia" w:hAnsiTheme="minorHAnsi" w:cstheme="minorBidi"/>
+            <w:noProof/>
+            <w:sz w:val="22"/>
+            <w:szCs w:val="22"/>
+          </w:rPr>
+          <w:tab/>
+        </w:r>
+        <w:r>
+          <w:rPr>
+            <w:rStyle w:val="Hypertextovodkaz"/>
+            <w:noProof/>
+          </w:rPr>
+          <w:t>Výběr</w:t>
+        </w:r>
+        <w:r>
+          <w:rPr>
+            <w:noProof/>
+            <w:webHidden/>
+          </w:rPr>
+          <w:tab/>
+        </w:r>
+        <w:r>
+          <w:rPr>
+            <w:noProof/>
+            <w:webHidden/>
+          </w:rPr>
+          <w:fldChar w:fldCharType="begin"/>
+        </w:r>
+        <w:r>
+          <w:rPr>
+            <w:noProof/>
+            <w:webHidden/>
+          </w:rPr>
+          <w:instrText xml:space="preserve"> PAGEREF _Toc2351097 \h </w:instrText>
+        </w:r>
+        <w:r>
+          <w:rPr>
+            <w:noProof/>
+            <w:webHidden/>
+          </w:rPr>
+        </w:r>
+        <w:r>
+          <w:rPr>
+            <w:noProof/>
+            <w:webHidden/>
+          </w:rPr>
+          <w:fldChar w:fldCharType="separate"/>
+        </w:r>
+        <w:r>
+          <w:rPr>
+            <w:noProof/>
+            <w:webHidden/>
+          </w:rPr>
+          <w:t>18</w:t>
         </w:r>
         <w:r>
           <w:rPr>
@@ -1753,13 +2371,13 @@
           <w:szCs w:val="22"/>
         </w:rPr>
       </w:pPr>
-      <w:hyperlink w:anchor="_Toc1929638" w:history="1">
+      <w:hyperlink w:anchor="_Toc2351098" w:history="1">
         <w:r>
           <w:rPr>
             <w:rStyle w:val="Hypertextovodkaz"/>
             <w:noProof/>
           </w:rPr>
-          <w:t>1.2</w:t>
+          <w:t>1.3</w:t>
         </w:r>
         <w:r>
           <w:rPr>
@@ -1796,7 +2414,7 @@
             <w:noProof/>
             <w:webHidden/>
           </w:rPr>
-          <w:instrText xml:space="preserve"> PAGEREF _Toc1929638 \h </w:instrText>
+          <w:instrText xml:space="preserve"> PAGEREF _Toc2351098 \h </w:instrText>
         </w:r>
         <w:r>
           <w:rPr>
@@ -1816,7 +2434,95 @@
             <w:noProof/>
             <w:webHidden/>
           </w:rPr>
-          <w:t>16</w:t>
+          <w:t>19</w:t>
+        </w:r>
+        <w:r>
+          <w:rPr>
+            <w:noProof/>
+            <w:webHidden/>
+          </w:rPr>
+          <w:fldChar w:fldCharType="end"/>
+        </w:r>
+      </w:hyperlink>
+    </w:p>
+    <w:p>
+      <w:pPr>
+        <w:pStyle w:val="Obsah2"/>
+        <w:tabs>
+          <w:tab w:val="left" w:pos="880"/>
+          <w:tab w:val="right" w:leader="dot" w:pos="8493"/>
+        </w:tabs>
+        <w:rPr>
+          <w:rFonts w:asciiTheme="minorHAnsi" w:eastAsiaTheme="minorEastAsia" w:hAnsiTheme="minorHAnsi" w:cstheme="minorBidi"/>
+          <w:noProof/>
+          <w:sz w:val="22"/>
+          <w:szCs w:val="22"/>
+        </w:rPr>
+      </w:pPr>
+      <w:hyperlink w:anchor="_Toc2351099" w:history="1">
+        <w:r>
+          <w:rPr>
+            <w:rStyle w:val="Hypertextovodkaz"/>
+            <w:noProof/>
+          </w:rPr>
+          <w:t>1.4</w:t>
+        </w:r>
+        <w:r>
+          <w:rPr>
+            <w:rFonts w:asciiTheme="minorHAnsi" w:eastAsiaTheme="minorEastAsia" w:hAnsiTheme="minorHAnsi" w:cstheme="minorBidi"/>
+            <w:noProof/>
+            <w:sz w:val="22"/>
+            <w:szCs w:val="22"/>
+          </w:rPr>
+          <w:tab/>
+        </w:r>
+        <w:r>
+          <w:rPr>
+            <w:rStyle w:val="Hypertextovodkaz"/>
+            <w:noProof/>
+          </w:rPr>
+          <w:t>Popis vrstev případů užití</w:t>
+        </w:r>
+        <w:r>
+          <w:rPr>
+            <w:noProof/>
+            <w:webHidden/>
+          </w:rPr>
+          <w:tab/>
+        </w:r>
+        <w:r>
+          <w:rPr>
+            <w:noProof/>
+            <w:webHidden/>
+          </w:rPr>
+          <w:fldChar w:fldCharType="begin"/>
+        </w:r>
+        <w:r>
+          <w:rPr>
+            <w:noProof/>
+            <w:webHidden/>
+          </w:rPr>
+          <w:instrText xml:space="preserve"> PAGEREF _Toc2351099 \h </w:instrText>
+        </w:r>
+        <w:r>
+          <w:rPr>
+            <w:noProof/>
+            <w:webHidden/>
+          </w:rPr>
+        </w:r>
+        <w:r>
+          <w:rPr>
+            <w:noProof/>
+            <w:webHidden/>
+          </w:rPr>
+          <w:fldChar w:fldCharType="separate"/>
+        </w:r>
+        <w:r>
+          <w:rPr>
+            <w:noProof/>
+            <w:webHidden/>
+          </w:rPr>
+          <w:t>19</w:t>
         </w:r>
         <w:r>
           <w:rPr>
@@ -1841,13 +2547,13 @@
           <w:szCs w:val="22"/>
         </w:rPr>
       </w:pPr>
-      <w:hyperlink w:anchor="_Toc1929639" w:history="1">
+      <w:hyperlink w:anchor="_Toc2351100" w:history="1">
         <w:r>
           <w:rPr>
             <w:rStyle w:val="Hypertextovodkaz"/>
             <w:noProof/>
           </w:rPr>
-          <w:t>1.2.1</w:t>
+          <w:t>1.4.1</w:t>
         </w:r>
         <w:r>
           <w:rPr>
@@ -1863,7 +2569,7 @@
             <w:rStyle w:val="Hypertextovodkaz"/>
             <w:noProof/>
           </w:rPr>
-          <w:t>Model případů užití</w:t>
+          <w:t>Uživatel</w:t>
         </w:r>
         <w:r>
           <w:rPr>
@@ -1884,7 +2590,7 @@
             <w:noProof/>
             <w:webHidden/>
           </w:rPr>
-          <w:instrText xml:space="preserve"> PAGEREF _Toc1929639 \h </w:instrText>
+          <w:instrText xml:space="preserve"> PAGEREF _Toc2351100 \h </w:instrText>
         </w:r>
         <w:r>
           <w:rPr>
@@ -1904,7 +2610,7 @@
             <w:noProof/>
             <w:webHidden/>
           </w:rPr>
-          <w:t>17</w:t>
+          <w:t>20</w:t>
         </w:r>
         <w:r>
           <w:rPr>
@@ -1929,13 +2635,13 @@
           <w:szCs w:val="22"/>
         </w:rPr>
       </w:pPr>
-      <w:hyperlink w:anchor="_Toc1929640" w:history="1">
+      <w:hyperlink w:anchor="_Toc2351101" w:history="1">
         <w:r>
           <w:rPr>
             <w:rStyle w:val="Hypertextovodkaz"/>
             <w:noProof/>
           </w:rPr>
-          <w:t>1.2.2</w:t>
+          <w:t>1.4.2</w:t>
         </w:r>
         <w:r>
           <w:rPr>
@@ -1951,7 +2657,7 @@
             <w:rStyle w:val="Hypertextovodkaz"/>
             <w:noProof/>
           </w:rPr>
-          <w:t>Popis vrstev případů užití</w:t>
+          <w:t>Správa</w:t>
         </w:r>
         <w:r>
           <w:rPr>
@@ -1972,7 +2678,7 @@
             <w:noProof/>
             <w:webHidden/>
           </w:rPr>
-          <w:instrText xml:space="preserve"> PAGEREF _Toc1929640 \h </w:instrText>
+          <w:instrText xml:space="preserve"> PAGEREF _Toc2351101 \h </w:instrText>
         </w:r>
         <w:r>
           <w:rPr>
@@ -1992,7 +2698,95 @@
             <w:noProof/>
             <w:webHidden/>
           </w:rPr>
-          <w:t>17</w:t>
+          <w:t>21</w:t>
+        </w:r>
+        <w:r>
+          <w:rPr>
+            <w:noProof/>
+            <w:webHidden/>
+          </w:rPr>
+          <w:fldChar w:fldCharType="end"/>
+        </w:r>
+      </w:hyperlink>
+    </w:p>
+    <w:p>
+      <w:pPr>
+        <w:pStyle w:val="Obsah2"/>
+        <w:tabs>
+          <w:tab w:val="left" w:pos="880"/>
+          <w:tab w:val="right" w:leader="dot" w:pos="8493"/>
+        </w:tabs>
+        <w:rPr>
+          <w:rFonts w:asciiTheme="minorHAnsi" w:eastAsiaTheme="minorEastAsia" w:hAnsiTheme="minorHAnsi" w:cstheme="minorBidi"/>
+          <w:noProof/>
+          <w:sz w:val="22"/>
+          <w:szCs w:val="22"/>
+        </w:rPr>
+      </w:pPr>
+      <w:hyperlink w:anchor="_Toc2351102" w:history="1">
+        <w:r>
+          <w:rPr>
+            <w:rStyle w:val="Hypertextovodkaz"/>
+            <w:noProof/>
+          </w:rPr>
+          <w:t>1.5</w:t>
+        </w:r>
+        <w:r>
+          <w:rPr>
+            <w:rFonts w:asciiTheme="minorHAnsi" w:eastAsiaTheme="minorEastAsia" w:hAnsiTheme="minorHAnsi" w:cstheme="minorBidi"/>
+            <w:noProof/>
+            <w:sz w:val="22"/>
+            <w:szCs w:val="22"/>
+          </w:rPr>
+          <w:tab/>
+        </w:r>
+        <w:r>
+          <w:rPr>
+            <w:rStyle w:val="Hypertextovodkaz"/>
+            <w:noProof/>
+          </w:rPr>
+          <w:t>Scénář případu užití</w:t>
+        </w:r>
+        <w:r>
+          <w:rPr>
+            <w:noProof/>
+            <w:webHidden/>
+          </w:rPr>
+          <w:tab/>
+        </w:r>
+        <w:r>
+          <w:rPr>
+            <w:noProof/>
+            <w:webHidden/>
+          </w:rPr>
+          <w:fldChar w:fldCharType="begin"/>
+        </w:r>
+        <w:r>
+          <w:rPr>
+            <w:noProof/>
+            <w:webHidden/>
+          </w:rPr>
+          <w:instrText xml:space="preserve"> PAGEREF _Toc2351102 \h </w:instrText>
+        </w:r>
+        <w:r>
+          <w:rPr>
+            <w:noProof/>
+            <w:webHidden/>
+          </w:rPr>
+        </w:r>
+        <w:r>
+          <w:rPr>
+            <w:noProof/>
+            <w:webHidden/>
+          </w:rPr>
+          <w:fldChar w:fldCharType="separate"/>
+        </w:r>
+        <w:r>
+          <w:rPr>
+            <w:noProof/>
+            <w:webHidden/>
+          </w:rPr>
+          <w:t>21</w:t>
         </w:r>
         <w:r>
           <w:rPr>
@@ -2017,13 +2811,13 @@
           <w:szCs w:val="22"/>
         </w:rPr>
       </w:pPr>
-      <w:hyperlink w:anchor="_Toc1929641" w:history="1">
+      <w:hyperlink w:anchor="_Toc2351103" w:history="1">
         <w:r>
           <w:rPr>
             <w:rStyle w:val="Hypertextovodkaz"/>
             <w:noProof/>
           </w:rPr>
-          <w:t>1.2.3</w:t>
+          <w:t>1.5.1</w:t>
         </w:r>
         <w:r>
           <w:rPr>
@@ -2039,7 +2833,7 @@
             <w:rStyle w:val="Hypertextovodkaz"/>
             <w:noProof/>
           </w:rPr>
-          <w:t>Scénář případu užití</w:t>
+          <w:t>Správa garantů správcem:</w:t>
         </w:r>
         <w:r>
           <w:rPr>
@@ -2060,7 +2854,7 @@
             <w:noProof/>
             <w:webHidden/>
           </w:rPr>
-          <w:instrText xml:space="preserve"> PAGEREF _Toc1929641 \h </w:instrText>
+          <w:instrText xml:space="preserve"> PAGEREF _Toc2351103 \h </w:instrText>
         </w:r>
         <w:r>
           <w:rPr>
@@ -2080,7 +2874,183 @@
             <w:noProof/>
             <w:webHidden/>
           </w:rPr>
-          <w:t>19</w:t>
+          <w:t>22</w:t>
+        </w:r>
+        <w:r>
+          <w:rPr>
+            <w:noProof/>
+            <w:webHidden/>
+          </w:rPr>
+          <w:fldChar w:fldCharType="end"/>
+        </w:r>
+      </w:hyperlink>
+    </w:p>
+    <w:p>
+      <w:pPr>
+        <w:pStyle w:val="Obsah3"/>
+        <w:tabs>
+          <w:tab w:val="left" w:pos="1320"/>
+          <w:tab w:val="right" w:leader="dot" w:pos="8493"/>
+        </w:tabs>
+        <w:rPr>
+          <w:rFonts w:asciiTheme="minorHAnsi" w:eastAsiaTheme="minorEastAsia" w:hAnsiTheme="minorHAnsi" w:cstheme="minorBidi"/>
+          <w:noProof/>
+          <w:sz w:val="22"/>
+          <w:szCs w:val="22"/>
+        </w:rPr>
+      </w:pPr>
+      <w:hyperlink w:anchor="_Toc2351104" w:history="1">
+        <w:r>
+          <w:rPr>
+            <w:rStyle w:val="Hypertextovodkaz"/>
+            <w:noProof/>
+          </w:rPr>
+          <w:t>1.5.2</w:t>
+        </w:r>
+        <w:r>
+          <w:rPr>
+            <w:rFonts w:asciiTheme="minorHAnsi" w:eastAsiaTheme="minorEastAsia" w:hAnsiTheme="minorHAnsi" w:cstheme="minorBidi"/>
+            <w:noProof/>
+            <w:sz w:val="22"/>
+            <w:szCs w:val="22"/>
+          </w:rPr>
+          <w:tab/>
+        </w:r>
+        <w:r>
+          <w:rPr>
+            <w:rStyle w:val="Hypertextovodkaz"/>
+            <w:noProof/>
+          </w:rPr>
+          <w:t>Model správy garanta:</w:t>
+        </w:r>
+        <w:r>
+          <w:rPr>
+            <w:noProof/>
+            <w:webHidden/>
+          </w:rPr>
+          <w:tab/>
+        </w:r>
+        <w:r>
+          <w:rPr>
+            <w:noProof/>
+            <w:webHidden/>
+          </w:rPr>
+          <w:fldChar w:fldCharType="begin"/>
+        </w:r>
+        <w:r>
+          <w:rPr>
+            <w:noProof/>
+            <w:webHidden/>
+          </w:rPr>
+          <w:instrText xml:space="preserve"> PAGEREF _Toc2351104 \h </w:instrText>
+        </w:r>
+        <w:r>
+          <w:rPr>
+            <w:noProof/>
+            <w:webHidden/>
+          </w:rPr>
+        </w:r>
+        <w:r>
+          <w:rPr>
+            <w:noProof/>
+            <w:webHidden/>
+          </w:rPr>
+          <w:fldChar w:fldCharType="separate"/>
+        </w:r>
+        <w:r>
+          <w:rPr>
+            <w:noProof/>
+            <w:webHidden/>
+          </w:rPr>
+          <w:t>23</w:t>
+        </w:r>
+        <w:r>
+          <w:rPr>
+            <w:noProof/>
+            <w:webHidden/>
+          </w:rPr>
+          <w:fldChar w:fldCharType="end"/>
+        </w:r>
+      </w:hyperlink>
+    </w:p>
+    <w:p>
+      <w:pPr>
+        <w:pStyle w:val="Obsah3"/>
+        <w:tabs>
+          <w:tab w:val="left" w:pos="1320"/>
+          <w:tab w:val="right" w:leader="dot" w:pos="8493"/>
+        </w:tabs>
+        <w:rPr>
+          <w:rFonts w:asciiTheme="minorHAnsi" w:eastAsiaTheme="minorEastAsia" w:hAnsiTheme="minorHAnsi" w:cstheme="minorBidi"/>
+          <w:noProof/>
+          <w:sz w:val="22"/>
+          <w:szCs w:val="22"/>
+        </w:rPr>
+      </w:pPr>
+      <w:hyperlink w:anchor="_Toc2351105" w:history="1">
+        <w:r>
+          <w:rPr>
+            <w:rStyle w:val="Hypertextovodkaz"/>
+            <w:noProof/>
+          </w:rPr>
+          <w:t>1.5.3</w:t>
+        </w:r>
+        <w:r>
+          <w:rPr>
+            <w:rFonts w:asciiTheme="minorHAnsi" w:eastAsiaTheme="minorEastAsia" w:hAnsiTheme="minorHAnsi" w:cstheme="minorBidi"/>
+            <w:noProof/>
+            <w:sz w:val="22"/>
+            <w:szCs w:val="22"/>
+          </w:rPr>
+          <w:tab/>
+        </w:r>
+        <w:r>
+          <w:rPr>
+            <w:rStyle w:val="Hypertextovodkaz"/>
+            <w:noProof/>
+          </w:rPr>
+          <w:t>Model správy oborů:</w:t>
+        </w:r>
+        <w:r>
+          <w:rPr>
+            <w:noProof/>
+            <w:webHidden/>
+          </w:rPr>
+          <w:tab/>
+        </w:r>
+        <w:r>
+          <w:rPr>
+            <w:noProof/>
+            <w:webHidden/>
+          </w:rPr>
+          <w:fldChar w:fldCharType="begin"/>
+        </w:r>
+        <w:r>
+          <w:rPr>
+            <w:noProof/>
+            <w:webHidden/>
+          </w:rPr>
+          <w:instrText xml:space="preserve"> PAGEREF _Toc2351105 \h </w:instrText>
+        </w:r>
+        <w:r>
+          <w:rPr>
+            <w:noProof/>
+            <w:webHidden/>
+          </w:rPr>
+        </w:r>
+        <w:r>
+          <w:rPr>
+            <w:noProof/>
+            <w:webHidden/>
+          </w:rPr>
+          <w:fldChar w:fldCharType="separate"/>
+        </w:r>
+        <w:r>
+          <w:rPr>
+            <w:noProof/>
+            <w:webHidden/>
+          </w:rPr>
+          <w:t>24</w:t>
         </w:r>
         <w:r>
           <w:rPr>
@@ -2105,7 +3075,7 @@
           <w:szCs w:val="22"/>
         </w:rPr>
       </w:pPr>
-      <w:hyperlink w:anchor="_Toc1929642" w:history="1">
+      <w:hyperlink w:anchor="_Toc2351106" w:history="1">
         <w:r>
           <w:rPr>
             <w:rStyle w:val="Hypertextovodkaz"/>
@@ -2148,7 +3118,7 @@
             <w:noProof/>
             <w:webHidden/>
           </w:rPr>
-          <w:instrText xml:space="preserve"> PAGEREF _Toc1929642 \h </w:instrText>
+          <w:instrText xml:space="preserve"> PAGEREF _Toc2351106 \h </w:instrText>
         </w:r>
         <w:r>
           <w:rPr>
@@ -2168,7 +3138,7 @@
             <w:noProof/>
             <w:webHidden/>
           </w:rPr>
-          <w:t>23</w:t>
+          <w:t>26</w:t>
         </w:r>
         <w:r>
           <w:rPr>
@@ -2193,7 +3163,7 @@
           <w:szCs w:val="22"/>
         </w:rPr>
       </w:pPr>
-      <w:hyperlink w:anchor="_Toc1929643" w:history="1">
+      <w:hyperlink w:anchor="_Toc2351107" w:history="1">
         <w:r>
           <w:rPr>
             <w:rStyle w:val="Hypertextovodkaz"/>
@@ -2236,7 +3206,7 @@
             <w:noProof/>
             <w:webHidden/>
           </w:rPr>
-          <w:instrText xml:space="preserve"> PAGEREF _Toc1929643 \h </w:instrText>
+          <w:instrText xml:space="preserve"> PAGEREF _Toc2351107 \h </w:instrText>
         </w:r>
         <w:r>
           <w:rPr>
@@ -2256,7 +3226,7 @@
             <w:noProof/>
             <w:webHidden/>
           </w:rPr>
-          <w:t>23</w:t>
+          <w:t>26</w:t>
         </w:r>
         <w:r>
           <w:rPr>
@@ -2281,7 +3251,7 @@
           <w:szCs w:val="22"/>
         </w:rPr>
       </w:pPr>
-      <w:hyperlink w:anchor="_Toc1929644" w:history="1">
+      <w:hyperlink w:anchor="_Toc2351108" w:history="1">
         <w:r>
           <w:rPr>
             <w:rStyle w:val="Hypertextovodkaz"/>
@@ -2303,7 +3273,7 @@
             <w:rStyle w:val="Hypertextovodkaz"/>
             <w:noProof/>
           </w:rPr>
-          <w:t>Hromadné plnění dat do databáze</w:t>
+          <w:t>NuGet</w:t>
         </w:r>
         <w:r>
           <w:rPr>
@@ -2324,7 +3294,7 @@
             <w:noProof/>
             <w:webHidden/>
           </w:rPr>
-          <w:instrText xml:space="preserve"> PAGEREF _Toc1929644 \h </w:instrText>
+          <w:instrText xml:space="preserve"> PAGEREF _Toc2351108 \h </w:instrText>
         </w:r>
         <w:r>
           <w:rPr>
@@ -2344,7 +3314,95 @@
             <w:noProof/>
             <w:webHidden/>
           </w:rPr>
-          <w:t>23</w:t>
+          <w:t>26</w:t>
+        </w:r>
+        <w:r>
+          <w:rPr>
+            <w:noProof/>
+            <w:webHidden/>
+          </w:rPr>
+          <w:fldChar w:fldCharType="end"/>
+        </w:r>
+      </w:hyperlink>
+    </w:p>
+    <w:p>
+      <w:pPr>
+        <w:pStyle w:val="Obsah3"/>
+        <w:tabs>
+          <w:tab w:val="left" w:pos="1320"/>
+          <w:tab w:val="right" w:leader="dot" w:pos="8493"/>
+        </w:tabs>
+        <w:rPr>
+          <w:rFonts w:asciiTheme="minorHAnsi" w:eastAsiaTheme="minorEastAsia" w:hAnsiTheme="minorHAnsi" w:cstheme="minorBidi"/>
+          <w:noProof/>
+          <w:sz w:val="22"/>
+          <w:szCs w:val="22"/>
+        </w:rPr>
+      </w:pPr>
+      <w:hyperlink w:anchor="_Toc2351109" w:history="1">
+        <w:r>
+          <w:rPr>
+            <w:rStyle w:val="Hypertextovodkaz"/>
+            <w:noProof/>
+          </w:rPr>
+          <w:t>2.2.1</w:t>
+        </w:r>
+        <w:r>
+          <w:rPr>
+            <w:rFonts w:asciiTheme="minorHAnsi" w:eastAsiaTheme="minorEastAsia" w:hAnsiTheme="minorHAnsi" w:cstheme="minorBidi"/>
+            <w:noProof/>
+            <w:sz w:val="22"/>
+            <w:szCs w:val="22"/>
+          </w:rPr>
+          <w:tab/>
+        </w:r>
+        <w:r>
+          <w:rPr>
+            <w:rStyle w:val="Hypertextovodkaz"/>
+            <w:noProof/>
+          </w:rPr>
+          <w:t>Dapper</w:t>
+        </w:r>
+        <w:r>
+          <w:rPr>
+            <w:noProof/>
+            <w:webHidden/>
+          </w:rPr>
+          <w:tab/>
+        </w:r>
+        <w:r>
+          <w:rPr>
+            <w:noProof/>
+            <w:webHidden/>
+          </w:rPr>
+          <w:fldChar w:fldCharType="begin"/>
+        </w:r>
+        <w:r>
+          <w:rPr>
+            <w:noProof/>
+            <w:webHidden/>
+          </w:rPr>
+          <w:instrText xml:space="preserve"> PAGEREF _Toc2351109 \h </w:instrText>
+        </w:r>
+        <w:r>
+          <w:rPr>
+            <w:noProof/>
+            <w:webHidden/>
+          </w:rPr>
+        </w:r>
+        <w:r>
+          <w:rPr>
+            <w:noProof/>
+            <w:webHidden/>
+          </w:rPr>
+          <w:fldChar w:fldCharType="separate"/>
+        </w:r>
+        <w:r>
+          <w:rPr>
+            <w:noProof/>
+            <w:webHidden/>
+          </w:rPr>
+          <w:t>26</w:t>
         </w:r>
         <w:r>
           <w:rPr>
@@ -2369,7 +3427,7 @@
           <w:szCs w:val="22"/>
         </w:rPr>
       </w:pPr>
-      <w:hyperlink w:anchor="_Toc1929645" w:history="1">
+      <w:hyperlink w:anchor="_Toc2351110" w:history="1">
         <w:r>
           <w:rPr>
             <w:rStyle w:val="Hypertextovodkaz"/>
@@ -2391,6 +3449,94 @@
             <w:rStyle w:val="Hypertextovodkaz"/>
             <w:noProof/>
           </w:rPr>
+          <w:t>Hromadné plnění dat do databáze</w:t>
+        </w:r>
+        <w:r>
+          <w:rPr>
+            <w:noProof/>
+            <w:webHidden/>
+          </w:rPr>
+          <w:tab/>
+        </w:r>
+        <w:r>
+          <w:rPr>
+            <w:noProof/>
+            <w:webHidden/>
+          </w:rPr>
+          <w:fldChar w:fldCharType="begin"/>
+        </w:r>
+        <w:r>
+          <w:rPr>
+            <w:noProof/>
+            <w:webHidden/>
+          </w:rPr>
+          <w:instrText xml:space="preserve"> PAGEREF _Toc2351110 \h </w:instrText>
+        </w:r>
+        <w:r>
+          <w:rPr>
+            <w:noProof/>
+            <w:webHidden/>
+          </w:rPr>
+        </w:r>
+        <w:r>
+          <w:rPr>
+            <w:noProof/>
+            <w:webHidden/>
+          </w:rPr>
+          <w:fldChar w:fldCharType="separate"/>
+        </w:r>
+        <w:r>
+          <w:rPr>
+            <w:noProof/>
+            <w:webHidden/>
+          </w:rPr>
+          <w:t>27</w:t>
+        </w:r>
+        <w:r>
+          <w:rPr>
+            <w:noProof/>
+            <w:webHidden/>
+          </w:rPr>
+          <w:fldChar w:fldCharType="end"/>
+        </w:r>
+      </w:hyperlink>
+    </w:p>
+    <w:p>
+      <w:pPr>
+        <w:pStyle w:val="Obsah2"/>
+        <w:tabs>
+          <w:tab w:val="left" w:pos="880"/>
+          <w:tab w:val="right" w:leader="dot" w:pos="8493"/>
+        </w:tabs>
+        <w:rPr>
+          <w:rFonts w:asciiTheme="minorHAnsi" w:eastAsiaTheme="minorEastAsia" w:hAnsiTheme="minorHAnsi" w:cstheme="minorBidi"/>
+          <w:noProof/>
+          <w:sz w:val="22"/>
+          <w:szCs w:val="22"/>
+        </w:rPr>
+      </w:pPr>
+      <w:hyperlink w:anchor="_Toc2351111" w:history="1">
+        <w:r>
+          <w:rPr>
+            <w:rStyle w:val="Hypertextovodkaz"/>
+            <w:noProof/>
+          </w:rPr>
+          <w:t>2.4</w:t>
+        </w:r>
+        <w:r>
+          <w:rPr>
+            <w:rFonts w:asciiTheme="minorHAnsi" w:eastAsiaTheme="minorEastAsia" w:hAnsiTheme="minorHAnsi" w:cstheme="minorBidi"/>
+            <w:noProof/>
+            <w:sz w:val="22"/>
+            <w:szCs w:val="22"/>
+          </w:rPr>
+          <w:tab/>
+        </w:r>
+        <w:r>
+          <w:rPr>
+            <w:rStyle w:val="Hypertextovodkaz"/>
+            <w:noProof/>
+          </w:rPr>
           <w:t>Načtení popisů k předmětům do databáze</w:t>
         </w:r>
         <w:r>
@@ -2412,7 +3558,7 @@
             <w:noProof/>
             <w:webHidden/>
           </w:rPr>
-          <w:instrText xml:space="preserve"> PAGEREF _Toc1929645 \h </w:instrText>
+          <w:instrText xml:space="preserve"> PAGEREF _Toc2351111 \h </w:instrText>
         </w:r>
         <w:r>
           <w:rPr>
@@ -2432,7 +3578,7 @@
             <w:noProof/>
             <w:webHidden/>
           </w:rPr>
-          <w:t>24</w:t>
+          <w:t>27</w:t>
         </w:r>
         <w:r>
           <w:rPr>
@@ -2457,7 +3603,7 @@
           <w:szCs w:val="22"/>
         </w:rPr>
       </w:pPr>
-      <w:hyperlink w:anchor="_Toc1929646" w:history="1">
+      <w:hyperlink w:anchor="_Toc2351112" w:history="1">
         <w:r>
           <w:rPr>
             <w:rStyle w:val="Hypertextovodkaz"/>
@@ -2500,7 +3646,7 @@
             <w:noProof/>
             <w:webHidden/>
           </w:rPr>
-          <w:instrText xml:space="preserve"> PAGEREF _Toc1929646 \h </w:instrText>
+          <w:instrText xml:space="preserve"> PAGEREF _Toc2351112 \h </w:instrText>
         </w:r>
         <w:r>
           <w:rPr>
@@ -2520,7 +3666,7 @@
             <w:noProof/>
             <w:webHidden/>
           </w:rPr>
-          <w:t>25</w:t>
+          <w:t>29</w:t>
         </w:r>
         <w:r>
           <w:rPr>
@@ -2545,7 +3691,7 @@
           <w:szCs w:val="22"/>
         </w:rPr>
       </w:pPr>
-      <w:hyperlink w:anchor="_Toc1929647" w:history="1">
+      <w:hyperlink w:anchor="_Toc2351113" w:history="1">
         <w:r>
           <w:rPr>
             <w:rStyle w:val="Hypertextovodkaz"/>
@@ -2588,7 +3734,7 @@
             <w:noProof/>
             <w:webHidden/>
           </w:rPr>
-          <w:instrText xml:space="preserve"> PAGEREF _Toc1929647 \h </w:instrText>
+          <w:instrText xml:space="preserve"> PAGEREF _Toc2351113 \h </w:instrText>
         </w:r>
         <w:r>
           <w:rPr>
@@ -2608,7 +3754,7 @@
             <w:noProof/>
             <w:webHidden/>
           </w:rPr>
-          <w:t>25</w:t>
+          <w:t>29</w:t>
         </w:r>
         <w:r>
           <w:rPr>
@@ -2633,7 +3779,7 @@
           <w:szCs w:val="22"/>
         </w:rPr>
       </w:pPr>
-      <w:hyperlink w:anchor="_Toc1929648" w:history="1">
+      <w:hyperlink w:anchor="_Toc2351114" w:history="1">
         <w:r>
           <w:rPr>
             <w:rStyle w:val="Hypertextovodkaz"/>
@@ -2676,7 +3822,7 @@
             <w:noProof/>
             <w:webHidden/>
           </w:rPr>
-          <w:instrText xml:space="preserve"> PAGEREF _Toc1929648 \h </w:instrText>
+          <w:instrText xml:space="preserve"> PAGEREF _Toc2351114 \h </w:instrText>
         </w:r>
         <w:r>
           <w:rPr>
@@ -2696,7 +3842,7 @@
             <w:noProof/>
             <w:webHidden/>
           </w:rPr>
-          <w:t>25</w:t>
+          <w:t>29</w:t>
         </w:r>
         <w:r>
           <w:rPr>
@@ -2721,7 +3867,7 @@
           <w:szCs w:val="22"/>
         </w:rPr>
       </w:pPr>
-      <w:hyperlink w:anchor="_Toc1929649" w:history="1">
+      <w:hyperlink w:anchor="_Toc2351115" w:history="1">
         <w:r>
           <w:rPr>
             <w:rStyle w:val="Hypertextovodkaz"/>
@@ -2764,7 +3910,7 @@
             <w:noProof/>
             <w:webHidden/>
           </w:rPr>
-          <w:instrText xml:space="preserve"> PAGEREF _Toc1929649 \h </w:instrText>
+          <w:instrText xml:space="preserve"> PAGEREF _Toc2351115 \h </w:instrText>
         </w:r>
         <w:r>
           <w:rPr>
@@ -2784,7 +3930,7 @@
             <w:noProof/>
             <w:webHidden/>
           </w:rPr>
-          <w:t>25</w:t>
+          <w:t>29</w:t>
         </w:r>
         <w:r>
           <w:rPr>
@@ -2809,7 +3955,7 @@
           <w:szCs w:val="22"/>
         </w:rPr>
       </w:pPr>
-      <w:hyperlink w:anchor="_Toc1929650" w:history="1">
+      <w:hyperlink w:anchor="_Toc2351116" w:history="1">
         <w:r>
           <w:rPr>
             <w:rStyle w:val="Hypertextovodkaz"/>
@@ -2852,7 +3998,7 @@
             <w:noProof/>
             <w:webHidden/>
           </w:rPr>
-          <w:instrText xml:space="preserve"> PAGEREF _Toc1929650 \h </w:instrText>
+          <w:instrText xml:space="preserve"> PAGEREF _Toc2351116 \h </w:instrText>
         </w:r>
         <w:r>
           <w:rPr>
@@ -2872,7 +4018,7 @@
             <w:noProof/>
             <w:webHidden/>
           </w:rPr>
-          <w:t>25</w:t>
+          <w:t>29</w:t>
         </w:r>
         <w:r>
           <w:rPr>
@@ -2897,7 +4043,7 @@
           <w:szCs w:val="22"/>
         </w:rPr>
       </w:pPr>
-      <w:hyperlink w:anchor="_Toc1929651" w:history="1">
+      <w:hyperlink w:anchor="_Toc2351117" w:history="1">
         <w:r>
           <w:rPr>
             <w:rStyle w:val="Hypertextovodkaz"/>
@@ -2940,7 +4086,7 @@
             <w:noProof/>
             <w:webHidden/>
           </w:rPr>
-          <w:instrText xml:space="preserve"> PAGEREF _Toc1929651 \h </w:instrText>
+          <w:instrText xml:space="preserve"> PAGEREF _Toc2351117 \h </w:instrText>
         </w:r>
         <w:r>
           <w:rPr>
@@ -2960,7 +4106,7 @@
             <w:noProof/>
             <w:webHidden/>
           </w:rPr>
-          <w:t>25</w:t>
+          <w:t>29</w:t>
         </w:r>
         <w:r>
           <w:rPr>
@@ -2985,7 +4131,7 @@
           <w:szCs w:val="22"/>
         </w:rPr>
       </w:pPr>
-      <w:hyperlink w:anchor="_Toc1929652" w:history="1">
+      <w:hyperlink w:anchor="_Toc2351118" w:history="1">
         <w:r>
           <w:rPr>
             <w:rStyle w:val="Hypertextovodkaz"/>
@@ -3028,7 +4174,7 @@
             <w:noProof/>
             <w:webHidden/>
           </w:rPr>
-          <w:instrText xml:space="preserve"> PAGEREF _Toc1929652 \h </w:instrText>
+          <w:instrText xml:space="preserve"> PAGEREF _Toc2351118 \h </w:instrText>
         </w:r>
         <w:r>
           <w:rPr>
@@ -3048,7 +4194,7 @@
             <w:noProof/>
             <w:webHidden/>
           </w:rPr>
-          <w:t>26</w:t>
+          <w:t>30</w:t>
         </w:r>
         <w:r>
           <w:rPr>
@@ -3073,7 +4219,7 @@
           <w:szCs w:val="22"/>
         </w:rPr>
       </w:pPr>
-      <w:hyperlink w:anchor="_Toc1929653" w:history="1">
+      <w:hyperlink w:anchor="_Toc2351119" w:history="1">
         <w:r>
           <w:rPr>
             <w:rStyle w:val="Hypertextovodkaz"/>
@@ -3116,7 +4262,7 @@
             <w:noProof/>
             <w:webHidden/>
           </w:rPr>
-          <w:instrText xml:space="preserve"> PAGEREF _Toc1929653 \h </w:instrText>
+          <w:instrText xml:space="preserve"> PAGEREF _Toc2351119 \h </w:instrText>
         </w:r>
         <w:r>
           <w:rPr>
@@ -3136,7 +4282,7 @@
             <w:noProof/>
             <w:webHidden/>
           </w:rPr>
-          <w:t>27</w:t>
+          <w:t>31</w:t>
         </w:r>
         <w:r>
           <w:rPr>
@@ -3160,7 +4306,7 @@
           <w:szCs w:val="22"/>
         </w:rPr>
       </w:pPr>
-      <w:hyperlink w:anchor="_Toc1929654" w:history="1">
+      <w:hyperlink w:anchor="_Toc2351120" w:history="1">
         <w:r>
           <w:rPr>
             <w:rStyle w:val="Hypertextovodkaz"/>
@@ -3187,7 +4333,7 @@
             <w:noProof/>
             <w:webHidden/>
           </w:rPr>
-          <w:instrText xml:space="preserve"> PAGEREF _Toc1929654 \h </w:instrText>
+          <w:instrText xml:space="preserve"> PAGEREF _Toc2351120 \h </w:instrText>
         </w:r>
         <w:r>
           <w:rPr>
@@ -3207,7 +4353,7 @@
             <w:noProof/>
             <w:webHidden/>
           </w:rPr>
-          <w:t>28</w:t>
+          <w:t>32</w:t>
         </w:r>
         <w:r>
           <w:rPr>
@@ -3231,7 +4377,7 @@
           <w:szCs w:val="22"/>
         </w:rPr>
       </w:pPr>
-      <w:hyperlink w:anchor="_Toc1929655" w:history="1">
+      <w:hyperlink w:anchor="_Toc2351121" w:history="1">
         <w:r>
           <w:rPr>
             <w:rStyle w:val="Hypertextovodkaz"/>
@@ -3258,7 +4404,7 @@
             <w:noProof/>
             <w:webHidden/>
           </w:rPr>
-          <w:instrText xml:space="preserve"> PAGEREF _Toc1929655 \h </w:instrText>
+          <w:instrText xml:space="preserve"> PAGEREF _Toc2351121 \h </w:instrText>
         </w:r>
         <w:r>
           <w:rPr>
@@ -3278,7 +4424,7 @@
             <w:noProof/>
             <w:webHidden/>
           </w:rPr>
-          <w:t>29</w:t>
+          <w:t>33</w:t>
         </w:r>
         <w:r>
           <w:rPr>
@@ -3302,7 +4448,7 @@
           <w:szCs w:val="22"/>
         </w:rPr>
       </w:pPr>
-      <w:hyperlink w:anchor="_Toc1929656" w:history="1">
+      <w:hyperlink w:anchor="_Toc2351122" w:history="1">
         <w:r>
           <w:rPr>
             <w:rStyle w:val="Hypertextovodkaz"/>
@@ -3329,7 +4475,7 @@
             <w:noProof/>
             <w:webHidden/>
           </w:rPr>
-          <w:instrText xml:space="preserve"> PAGEREF _Toc1929656 \h </w:instrText>
+          <w:instrText xml:space="preserve"> PAGEREF _Toc2351122 \h </w:instrText>
         </w:r>
         <w:r>
           <w:rPr>
@@ -3349,7 +4495,7 @@
             <w:noProof/>
             <w:webHidden/>
           </w:rPr>
-          <w:t>30</w:t>
+          <w:t>34</w:t>
         </w:r>
         <w:r>
           <w:rPr>
@@ -3380,7 +4526,7 @@
       <w:pPr>
         <w:pStyle w:val="Nzev"/>
       </w:pPr>
-      <w:bookmarkStart w:id="0" w:name="_Toc342837153"/>
+      <w:bookmarkStart w:id="1" w:name="_Toc342837153"/>
       <w:r>
         <w:lastRenderedPageBreak/>
         <w:t xml:space="preserve">Seznam </w:t>
@@ -3388,7 +4534,7 @@
       <w:r>
         <w:t>obrázků</w:t>
       </w:r>
-      <w:bookmarkEnd w:id="0"/>
+      <w:bookmarkEnd w:id="1"/>
     </w:p>
     <w:p>
       <w:pPr>
@@ -3412,7 +4558,7 @@
       <w:r>
         <w:fldChar w:fldCharType="separate"/>
       </w:r>
-      <w:hyperlink w:anchor="_Toc1929657" w:history="1">
+      <w:hyperlink w:anchor="_Toc2351080" w:history="1">
         <w:r>
           <w:rPr>
             <w:rStyle w:val="Hypertextovodkaz"/>
@@ -3439,7 +4585,7 @@
             <w:noProof/>
             <w:webHidden/>
           </w:rPr>
-          <w:instrText xml:space="preserve"> PAGEREF _Toc1929657 \h </w:instrText>
+          <w:instrText xml:space="preserve"> PAGEREF _Toc2351080 \h </w:instrText>
         </w:r>
         <w:r>
           <w:rPr>
@@ -3483,13 +4629,13 @@
           <w:szCs w:val="22"/>
         </w:rPr>
       </w:pPr>
-      <w:hyperlink r:id="rId9" w:anchor="_Toc1929658" w:history="1">
+      <w:hyperlink w:anchor="_Toc2351081" w:history="1">
         <w:r>
           <w:rPr>
             <w:rStyle w:val="Hypertextovodkaz"/>
             <w:noProof/>
           </w:rPr>
-          <w:t>Obrázek 2 - Use Case Diagram</w:t>
+          <w:t>Obrázek 2 - Use Case</w:t>
         </w:r>
         <w:r>
           <w:rPr>
@@ -3510,7 +4656,7 @@
             <w:noProof/>
             <w:webHidden/>
           </w:rPr>
-          <w:instrText xml:space="preserve"> PAGEREF _Toc1929658 \h </w:instrText>
+          <w:instrText xml:space="preserve"> PAGEREF _Toc2351081 \h </w:instrText>
         </w:r>
         <w:r>
           <w:rPr>
@@ -3554,7 +4700,7 @@
           <w:szCs w:val="22"/>
         </w:rPr>
       </w:pPr>
-      <w:hyperlink w:anchor="_Toc1929659" w:history="1">
+      <w:hyperlink w:anchor="_Toc2351082" w:history="1">
         <w:r>
           <w:rPr>
             <w:rStyle w:val="Hypertextovodkaz"/>
@@ -3581,7 +4727,7 @@
             <w:noProof/>
             <w:webHidden/>
           </w:rPr>
-          <w:instrText xml:space="preserve"> PAGEREF _Toc1929659 \h </w:instrText>
+          <w:instrText xml:space="preserve"> PAGEREF _Toc2351082 \h </w:instrText>
         </w:r>
         <w:r>
           <w:rPr>
@@ -3601,7 +4747,7 @@
             <w:noProof/>
             <w:webHidden/>
           </w:rPr>
-          <w:t>20</w:t>
+          <w:t>21</w:t>
         </w:r>
         <w:r>
           <w:rPr>
@@ -3625,7 +4771,7 @@
           <w:szCs w:val="22"/>
         </w:rPr>
       </w:pPr>
-      <w:hyperlink w:anchor="_Toc1929660" w:history="1">
+      <w:hyperlink w:anchor="_Toc2351083" w:history="1">
         <w:r>
           <w:rPr>
             <w:rStyle w:val="Hypertextovodkaz"/>
@@ -3652,7 +4798,7 @@
             <w:noProof/>
             <w:webHidden/>
           </w:rPr>
-          <w:instrText xml:space="preserve"> PAGEREF _Toc1929660 \h </w:instrText>
+          <w:instrText xml:space="preserve"> PAGEREF _Toc2351083 \h </w:instrText>
         </w:r>
         <w:r>
           <w:rPr>
@@ -3672,7 +4818,7 @@
             <w:noProof/>
             <w:webHidden/>
           </w:rPr>
-          <w:t>21</w:t>
+          <w:t>22</w:t>
         </w:r>
         <w:r>
           <w:rPr>
@@ -3696,7 +4842,7 @@
           <w:szCs w:val="22"/>
         </w:rPr>
       </w:pPr>
-      <w:hyperlink w:anchor="_Toc1929661" w:history="1">
+      <w:hyperlink w:anchor="_Toc2351084" w:history="1">
         <w:r>
           <w:rPr>
             <w:rStyle w:val="Hypertextovodkaz"/>
@@ -3723,7 +4869,7 @@
             <w:noProof/>
             <w:webHidden/>
           </w:rPr>
-          <w:instrText xml:space="preserve"> PAGEREF _Toc1929661 \h </w:instrText>
+          <w:instrText xml:space="preserve"> PAGEREF _Toc2351084 \h </w:instrText>
         </w:r>
         <w:r>
           <w:rPr>
@@ -3743,7 +4889,7 @@
             <w:noProof/>
             <w:webHidden/>
           </w:rPr>
-          <w:t>22</w:t>
+          <w:t>23</w:t>
         </w:r>
         <w:r>
           <w:rPr>
@@ -3820,7 +4966,7 @@
       <w:r>
         <w:fldChar w:fldCharType="separate"/>
       </w:r>
-      <w:hyperlink w:anchor="_Toc1929662" w:history="1">
+      <w:hyperlink w:anchor="_Toc2351072" w:history="1">
         <w:r>
           <w:rPr>
             <w:rStyle w:val="Hypertextovodkaz"/>
@@ -3847,7 +4993,7 @@
             <w:noProof/>
             <w:webHidden/>
           </w:rPr>
-          <w:instrText xml:space="preserve"> PAGEREF _Toc1929662 \h </w:instrText>
+          <w:instrText xml:space="preserve"> PAGEREF _Toc2351072 \h </w:instrText>
         </w:r>
         <w:r>
           <w:rPr>
@@ -3891,7 +5037,7 @@
           <w:szCs w:val="22"/>
         </w:rPr>
       </w:pPr>
-      <w:hyperlink w:anchor="_Toc1929663" w:history="1">
+      <w:hyperlink w:anchor="_Toc2351073" w:history="1">
         <w:r>
           <w:rPr>
             <w:rStyle w:val="Hypertextovodkaz"/>
@@ -3918,7 +5064,7 @@
             <w:noProof/>
             <w:webHidden/>
           </w:rPr>
-          <w:instrText xml:space="preserve"> PAGEREF _Toc1929663 \h </w:instrText>
+          <w:instrText xml:space="preserve"> PAGEREF _Toc2351073 \h </w:instrText>
         </w:r>
         <w:r>
           <w:rPr>
@@ -3962,7 +5108,7 @@
           <w:szCs w:val="22"/>
         </w:rPr>
       </w:pPr>
-      <w:hyperlink w:anchor="_Toc1929664" w:history="1">
+      <w:hyperlink w:anchor="_Toc2351074" w:history="1">
         <w:r>
           <w:rPr>
             <w:rStyle w:val="Hypertextovodkaz"/>
@@ -3989,7 +5135,7 @@
             <w:noProof/>
             <w:webHidden/>
           </w:rPr>
-          <w:instrText xml:space="preserve"> PAGEREF _Toc1929664 \h </w:instrText>
+          <w:instrText xml:space="preserve"> PAGEREF _Toc2351074 \h </w:instrText>
         </w:r>
         <w:r>
           <w:rPr>
@@ -4033,7 +5179,7 @@
           <w:szCs w:val="22"/>
         </w:rPr>
       </w:pPr>
-      <w:hyperlink w:anchor="_Toc1929665" w:history="1">
+      <w:hyperlink w:anchor="_Toc2351075" w:history="1">
         <w:r>
           <w:rPr>
             <w:rStyle w:val="Hypertextovodkaz"/>
@@ -4060,7 +5206,7 @@
             <w:noProof/>
             <w:webHidden/>
           </w:rPr>
-          <w:instrText xml:space="preserve"> PAGEREF _Toc1929665 \h </w:instrText>
+          <w:instrText xml:space="preserve"> PAGEREF _Toc2351075 \h </w:instrText>
         </w:r>
         <w:r>
           <w:rPr>
@@ -4104,7 +5250,7 @@
           <w:szCs w:val="22"/>
         </w:rPr>
       </w:pPr>
-      <w:hyperlink w:anchor="_Toc1929666" w:history="1">
+      <w:hyperlink w:anchor="_Toc2351076" w:history="1">
         <w:r>
           <w:rPr>
             <w:rStyle w:val="Hypertextovodkaz"/>
@@ -4131,7 +5277,7 @@
             <w:noProof/>
             <w:webHidden/>
           </w:rPr>
-          <w:instrText xml:space="preserve"> PAGEREF _Toc1929666 \h </w:instrText>
+          <w:instrText xml:space="preserve"> PAGEREF _Toc2351076 \h </w:instrText>
         </w:r>
         <w:r>
           <w:rPr>
@@ -4175,7 +5321,7 @@
           <w:szCs w:val="22"/>
         </w:rPr>
       </w:pPr>
-      <w:hyperlink w:anchor="_Toc1929667" w:history="1">
+      <w:hyperlink w:anchor="_Toc2351077" w:history="1">
         <w:r>
           <w:rPr>
             <w:rStyle w:val="Hypertextovodkaz"/>
@@ -4202,7 +5348,7 @@
             <w:noProof/>
             <w:webHidden/>
           </w:rPr>
-          <w:instrText xml:space="preserve"> PAGEREF _Toc1929667 \h </w:instrText>
+          <w:instrText xml:space="preserve"> PAGEREF _Toc2351077 \h </w:instrText>
         </w:r>
         <w:r>
           <w:rPr>
@@ -4246,7 +5392,7 @@
           <w:szCs w:val="22"/>
         </w:rPr>
       </w:pPr>
-      <w:hyperlink w:anchor="_Toc1929668" w:history="1">
+      <w:hyperlink w:anchor="_Toc2351078" w:history="1">
         <w:r>
           <w:rPr>
             <w:rStyle w:val="Hypertextovodkaz"/>
@@ -4273,7 +5419,7 @@
             <w:noProof/>
             <w:webHidden/>
           </w:rPr>
-          <w:instrText xml:space="preserve"> PAGEREF _Toc1929668 \h </w:instrText>
+          <w:instrText xml:space="preserve"> PAGEREF _Toc2351078 \h </w:instrText>
         </w:r>
         <w:r>
           <w:rPr>
@@ -4317,7 +5463,7 @@
           <w:szCs w:val="22"/>
         </w:rPr>
       </w:pPr>
-      <w:hyperlink w:anchor="_Toc1929669" w:history="1">
+      <w:hyperlink w:anchor="_Toc2351079" w:history="1">
         <w:r>
           <w:rPr>
             <w:rStyle w:val="Hypertextovodkaz"/>
@@ -4344,7 +5490,7 @@
             <w:noProof/>
             <w:webHidden/>
           </w:rPr>
-          <w:instrText xml:space="preserve"> PAGEREF _Toc1929669 \h </w:instrText>
+          <w:instrText xml:space="preserve"> PAGEREF _Toc2351079 \h </w:instrText>
         </w:r>
         <w:r>
           <w:rPr>
@@ -4364,7 +5510,7 @@
             <w:noProof/>
             <w:webHidden/>
           </w:rPr>
-          <w:t>19</w:t>
+          <w:t>20</w:t>
         </w:r>
         <w:r>
           <w:rPr>
@@ -4407,7 +5553,7 @@
       <w:pPr>
         <w:pStyle w:val="Nzev"/>
       </w:pPr>
-      <w:bookmarkStart w:id="1" w:name="_Toc342837154"/>
+      <w:bookmarkStart w:id="2" w:name="_Toc342837154"/>
       <w:r>
         <w:lastRenderedPageBreak/>
         <w:t xml:space="preserve">Seznam </w:t>
@@ -4415,7 +5561,7 @@
       <w:r>
         <w:t>použitých zkratek</w:t>
       </w:r>
-      <w:bookmarkEnd w:id="1"/>
+      <w:bookmarkEnd w:id="2"/>
     </w:p>
     <w:p>
       <w:pPr>
@@ -4603,10 +5749,10 @@
           <w:color w:val="0070C0"/>
         </w:rPr>
         <w:sectPr>
-          <w:headerReference w:type="even" r:id="rId10"/>
-          <w:headerReference w:type="default" r:id="rId11"/>
-          <w:footerReference w:type="even" r:id="rId12"/>
-          <w:footerReference w:type="default" r:id="rId13"/>
+          <w:headerReference w:type="even" r:id="rId9"/>
+          <w:headerReference w:type="default" r:id="rId10"/>
+          <w:footerReference w:type="even" r:id="rId11"/>
+          <w:footerReference w:type="default" r:id="rId12"/>
           <w:pgSz w:w="11906" w:h="16838" w:code="9"/>
           <w:pgMar w:top="1418" w:right="1418" w:bottom="1418" w:left="1985" w:header="708" w:footer="708" w:gutter="0"/>
           <w:cols w:space="708"/>
@@ -4622,18 +5768,18 @@
           <w:numId w:val="0"/>
         </w:numPr>
       </w:pPr>
-      <w:bookmarkStart w:id="2" w:name="_Toc1929632"/>
+      <w:bookmarkStart w:id="3" w:name="_Toc2351085"/>
       <w:r>
         <w:lastRenderedPageBreak/>
         <w:t>Úvod</w:t>
       </w:r>
-      <w:bookmarkEnd w:id="2"/>
+      <w:bookmarkEnd w:id="3"/>
     </w:p>
     <w:p>
       <w:pPr>
         <w:pStyle w:val="Zkladntext"/>
       </w:pPr>
-      <w:bookmarkStart w:id="3" w:name="_Hlk528563465"/>
+      <w:bookmarkStart w:id="4" w:name="_Hlk528563465"/>
       <w:r>
         <w:t xml:space="preserve">Účelem této aplikace je vytvořit prostředí, ve které mohou studenti naplánovat celé jejich studium a mít přehled a plán na celou dobu studia. Aplikace umožní nastavení počtu semestrů od dvou semestrů pro studenty s dostatkem uznaných předmětů až po jedenáct semestrů i pro déle studující studenty. Tato hranice je nejpravděpodobnější podle počtů semestrů potřebných ke splnění studia, kde další semestr by prakticky znamenal celé další studium a jelikož je plán flexibilní lze přidávat a odebírat semestry podle potřeby </w:t>
       </w:r>
@@ -4672,7 +5818,7 @@
         <w:lastRenderedPageBreak/>
         <w:t>a nepotřebují přetvářet plán a počítat kredity, zda budou dostačující nebo ne po každé, když zapisují předměty do semestru</w:t>
       </w:r>
-      <w:bookmarkEnd w:id="3"/>
+      <w:bookmarkEnd w:id="4"/>
       <w:r>
         <w:t xml:space="preserve">. </w:t>
       </w:r>
@@ -4686,11 +5832,11 @@
           <w:numId w:val="0"/>
         </w:numPr>
       </w:pPr>
-      <w:bookmarkStart w:id="4" w:name="_Toc1929633"/>
+      <w:bookmarkStart w:id="5" w:name="_Toc2351086"/>
       <w:r>
         <w:t>Motivace</w:t>
       </w:r>
-      <w:bookmarkEnd w:id="4"/>
+      <w:bookmarkEnd w:id="5"/>
     </w:p>
     <w:p>
       <w:pPr>
@@ -4728,18 +5874,114 @@
           <w:numId w:val="0"/>
         </w:numPr>
       </w:pPr>
-      <w:bookmarkStart w:id="5" w:name="_Toc1929634"/>
+      <w:bookmarkStart w:id="6" w:name="_Toc2351087"/>
       <w:r>
         <w:t>Cíl práce</w:t>
       </w:r>
-      <w:bookmarkEnd w:id="5"/>
+      <w:bookmarkEnd w:id="6"/>
     </w:p>
     <w:p>
       <w:pPr>
         <w:pStyle w:val="Zkladntext"/>
       </w:pPr>
       <w:r>
-        <w:t>Cílem práce je vytvoření aplikace pro studenty, která by jim pomáhala při volbě předmětů pro následující období studia. Studenti by měli k dispozici kompletní seznam předmětů pro toto období a mohli by si vybrat předměty, které by chtěli studovat. Aplikace by jim pomáhala při výběru v tom, že by jim kontrolovala rozvrh vybraných předmětů, počítala jejich kredity a kontrolovala důležité požadavky, jako jsou povinné předměty, kredity z povinně-volitelných a volitelných předmětů. Aplikace by dále kontrolovala, zda má student splněné požadavky na sport. Dále by kontrolovala, zda má student splněny všechny prerekvizity zvolených předmětů. Dále by obsahovala všechny důležité informační milníky jako sehnání praxe, závěrečné práce, počítání kreditů za dva po sobě jdoucí předměty a podobně. Celkově by měla aplikace ulehčit dlouhodobou přípravu na studium, zejména pro studenty, kteří z nějakého důvodu nevyužijí doporučený studijní plán. V aplikaci bude dostupné vytvořit plány od dvou do jedenácti semestrů.</w:t>
+        <w:t>Hlavním úkolem je implementace tohoto systém, jenž</w:t>
+      </w:r>
+      <w:r>
+        <w:t xml:space="preserve"> </w:t>
+      </w:r>
+      <w:r>
+        <w:t>umožní studentům ulehčit jejich</w:t>
+      </w:r>
+      <w:r>
+        <w:t xml:space="preserve"> volb</w:t>
+      </w:r>
+      <w:r>
+        <w:t>u</w:t>
+      </w:r>
+      <w:r>
+        <w:t xml:space="preserve"> předmětů pro</w:t>
+      </w:r>
+      <w:r>
+        <w:t xml:space="preserve"> celé nebo</w:t>
+      </w:r>
+      <w:r>
+        <w:t xml:space="preserve"> následující období studia. Studenti by měli k dispozici kompletní seznam předmětů pro toto období a mohli by si vybrat předměty, které by chtěli studovat. Aplikace by jim pomáhala při výběru v tom, že by jim kontrolovala </w:t>
+      </w:r>
+      <w:r>
+        <w:t>výb</w:t>
+      </w:r>
+      <w:r>
+        <w:t>ěr</w:t>
+      </w:r>
+      <w:r>
+        <w:t xml:space="preserve"> předmětů, počítala jejich kredity a kontrolovala důležité požadavky, jako jsou</w:t>
+      </w:r>
+      <w:r>
+        <w:t xml:space="preserve"> počty</w:t>
+      </w:r>
+      <w:r>
+        <w:t xml:space="preserve"> povinn</w:t>
+      </w:r>
+      <w:r>
+        <w:t xml:space="preserve">ých, </w:t>
+      </w:r>
+      <w:r>
+        <w:t>povinně-volitelných</w:t>
+      </w:r>
+      <w:r>
+        <w:t>,</w:t>
+      </w:r>
+      <w:r>
+        <w:t xml:space="preserve"> volitelných předmětů</w:t>
+      </w:r>
+      <w:r>
+        <w:t xml:space="preserve"> a sportů</w:t>
+      </w:r>
+      <w:r>
+        <w:t xml:space="preserve">. </w:t>
+      </w:r>
+      <w:r>
+        <w:t>U předmětů budou také uvedeny prerekvizity u předmětů, aby se zajistila dostatečná znalost, která může být vyžadována před studiem určitého předmětu</w:t>
+      </w:r>
+      <w:r>
+        <w:t xml:space="preserve">. </w:t>
+      </w:r>
+      <w:r>
+        <w:t>V neposlední řadě bude uchovávat i</w:t>
+      </w:r>
+      <w:r>
+        <w:t xml:space="preserve"> všechny důležité informační milníky jako sehnání praxe, závěrečné práce, počítání </w:t>
+      </w:r>
+      <w:r>
+        <w:t xml:space="preserve">minimálních </w:t>
+      </w:r>
+      <w:r>
+        <w:t>kreditů</w:t>
+      </w:r>
+      <w:r>
+        <w:t xml:space="preserve"> v semestru</w:t>
+      </w:r>
+      <w:r>
+        <w:t xml:space="preserve"> </w:t>
+      </w:r>
+      <w:r>
+        <w:t>podle studentského řádu</w:t>
+      </w:r>
+      <w:r>
+        <w:t>. Celkově by měla aplikace ulehčit dlouhodobou přípravu na studium, zejména pro studenty, kteří z nějakého důvodu nevyužijí doporučený studijní plán</w:t>
+      </w:r>
+      <w:r>
+        <w:t>. Díky čemuž mohou vědět, zda mají dostatečný počet kreditů k dalšímu pokračování ve studiu na škole</w:t>
+      </w:r>
+      <w:r>
+        <w:t xml:space="preserve">. V aplikaci bude dostupné vytvořit plány </w:t>
+      </w:r>
+      <w:r>
+        <w:t xml:space="preserve">s délkou studia </w:t>
+      </w:r>
+      <w:r>
+        <w:t>od dvou do jedenácti semestrů.</w:t>
       </w:r>
       <w:r>
         <w:br w:type="page"/>
@@ -4755,14 +5997,14 @@
         <w:spacing w:after="240"/>
         <w:ind w:left="431" w:hanging="431"/>
       </w:pPr>
-      <w:bookmarkStart w:id="6" w:name="_Toc165058"/>
-      <w:bookmarkStart w:id="7" w:name="_Toc1929635"/>
+      <w:bookmarkStart w:id="7" w:name="_Toc165058"/>
+      <w:bookmarkStart w:id="8" w:name="_Toc2351088"/>
       <w:r>
         <w:lastRenderedPageBreak/>
         <w:t>Návrh řešení</w:t>
       </w:r>
-      <w:bookmarkEnd w:id="6"/>
       <w:bookmarkEnd w:id="7"/>
+      <w:bookmarkEnd w:id="8"/>
     </w:p>
     <w:p>
       <w:pPr>
@@ -4784,13 +6026,13 @@
           <w:numId w:val="1"/>
         </w:numPr>
       </w:pPr>
-      <w:bookmarkStart w:id="8" w:name="_Toc165059"/>
-      <w:bookmarkStart w:id="9" w:name="_Toc1929636"/>
+      <w:bookmarkStart w:id="9" w:name="_Toc165059"/>
+      <w:bookmarkStart w:id="10" w:name="_Toc2351089"/>
       <w:r>
         <w:t>ER Diagram</w:t>
       </w:r>
-      <w:bookmarkEnd w:id="8"/>
       <w:bookmarkEnd w:id="9"/>
+      <w:bookmarkEnd w:id="10"/>
     </w:p>
     <w:p>
       <w:pPr>
@@ -4804,7 +6046,7 @@
       <w:pPr>
         <w:pStyle w:val="Zkladntext"/>
       </w:pPr>
-      <w:bookmarkStart w:id="10" w:name="_Toc534978756"/>
+      <w:bookmarkStart w:id="11" w:name="_Toc534978756"/>
       <w:r>
         <w:rPr>
           <w:noProof/>
@@ -4825,7 +6067,7 @@
                     <pic:cNvPicPr/>
                   </pic:nvPicPr>
                   <pic:blipFill>
-                    <a:blip r:embed="rId14">
+                    <a:blip r:embed="rId13">
                       <a:extLst>
                         <a:ext uri="{28A0092B-C50C-407E-A947-70E740481C1C}">
                           <a14:useLocalDpi xmlns:a14="http://schemas.microsoft.com/office/drawing/2010/main" val="0"/>
@@ -4851,14 +6093,14 @@
           </wp:inline>
         </w:drawing>
       </w:r>
-      <w:bookmarkEnd w:id="10"/>
+      <w:bookmarkEnd w:id="11"/>
     </w:p>
     <w:p>
       <w:pPr>
         <w:pStyle w:val="Titulek"/>
       </w:pPr>
-      <w:bookmarkStart w:id="11" w:name="_Toc165070"/>
-      <w:bookmarkStart w:id="12" w:name="_Toc1929657"/>
+      <w:bookmarkStart w:id="12" w:name="_Toc165070"/>
+      <w:bookmarkStart w:id="13" w:name="_Toc2351080"/>
       <w:r>
         <w:t xml:space="preserve">Obrázek </w:t>
       </w:r>
@@ -4895,8 +6137,8 @@
       <w:r>
         <w:t xml:space="preserve"> - ER Diagram</w:t>
       </w:r>
-      <w:bookmarkEnd w:id="11"/>
       <w:bookmarkEnd w:id="12"/>
+      <w:bookmarkEnd w:id="13"/>
     </w:p>
     <w:p>
       <w:pPr>
@@ -4913,20 +6155,16 @@
     </w:p>
     <w:p>
       <w:pPr>
-        <w:pStyle w:val="Nadpis3"/>
-        <w:numPr>
-          <w:ilvl w:val="2"/>
-          <w:numId w:val="1"/>
-        </w:numPr>
-      </w:pPr>
-      <w:bookmarkStart w:id="13" w:name="_Toc165060"/>
-      <w:bookmarkStart w:id="14" w:name="_Toc1929637"/>
+        <w:pStyle w:val="Nadpis2"/>
+      </w:pPr>
+      <w:bookmarkStart w:id="14" w:name="_Toc165060"/>
+      <w:bookmarkStart w:id="15" w:name="_Toc2351090"/>
       <w:r>
         <w:lastRenderedPageBreak/>
         <w:t>Datový slovník</w:t>
       </w:r>
-      <w:bookmarkEnd w:id="13"/>
       <w:bookmarkEnd w:id="14"/>
+      <w:bookmarkEnd w:id="15"/>
     </w:p>
     <w:p>
       <w:pPr>
@@ -4938,8 +6176,9 @@
     </w:p>
     <w:p>
       <w:pPr>
-        <w:pStyle w:val="Nadpis4"/>
-      </w:pPr>
+        <w:pStyle w:val="Nadpis3"/>
+      </w:pPr>
+      <w:bookmarkStart w:id="16" w:name="_Toc2351091"/>
       <w:r>
         <w:rPr>
           <w:rStyle w:val="Nadpis4Char"/>
@@ -4948,6 +6187,7 @@
         </w:rPr>
         <w:t>Obor</w:t>
       </w:r>
+      <w:bookmarkEnd w:id="16"/>
     </w:p>
     <w:p>
       <w:pPr>
@@ -4962,8 +6202,8 @@
         <w:pStyle w:val="Titulek"/>
         <w:keepNext/>
       </w:pPr>
-      <w:bookmarkStart w:id="15" w:name="_Toc165075"/>
-      <w:bookmarkStart w:id="16" w:name="_Toc1929662"/>
+      <w:bookmarkStart w:id="17" w:name="_Toc165075"/>
+      <w:bookmarkStart w:id="18" w:name="_Toc2351072"/>
       <w:r>
         <w:t xml:space="preserve">Tabulka </w:t>
       </w:r>
@@ -5006,8 +6246,8 @@
         </w:rPr>
         <w:t xml:space="preserve"> obor</w:t>
       </w:r>
-      <w:bookmarkEnd w:id="15"/>
-      <w:bookmarkEnd w:id="16"/>
+      <w:bookmarkEnd w:id="17"/>
+      <w:bookmarkEnd w:id="18"/>
     </w:p>
     <w:tbl>
       <w:tblPr>
@@ -5301,16 +6541,14 @@
     </w:tbl>
     <w:p>
       <w:pPr>
-        <w:pStyle w:val="Nadpis4"/>
-        <w:numPr>
-          <w:ilvl w:val="3"/>
-          <w:numId w:val="1"/>
-        </w:numPr>
-      </w:pPr>
+        <w:pStyle w:val="Nadpis3"/>
+      </w:pPr>
+      <w:bookmarkStart w:id="19" w:name="_Toc2351092"/>
       <w:r>
         <w:lastRenderedPageBreak/>
         <w:t>Předmět</w:t>
       </w:r>
+      <w:bookmarkEnd w:id="19"/>
     </w:p>
     <w:p>
       <w:pPr>
@@ -5328,8 +6566,8 @@
         <w:pStyle w:val="Titulek"/>
         <w:keepNext/>
       </w:pPr>
-      <w:bookmarkStart w:id="17" w:name="_Toc165076"/>
-      <w:bookmarkStart w:id="18" w:name="_Toc1929663"/>
+      <w:bookmarkStart w:id="20" w:name="_Toc165076"/>
+      <w:bookmarkStart w:id="21" w:name="_Toc2351073"/>
       <w:r>
         <w:t xml:space="preserve">Tabulka </w:t>
       </w:r>
@@ -5366,8 +6604,8 @@
       <w:r>
         <w:t xml:space="preserve"> - Datový slovník předmětu</w:t>
       </w:r>
-      <w:bookmarkEnd w:id="17"/>
-      <w:bookmarkEnd w:id="18"/>
+      <w:bookmarkEnd w:id="20"/>
+      <w:bookmarkEnd w:id="21"/>
     </w:p>
     <w:tbl>
       <w:tblPr>
@@ -5915,15 +7153,13 @@
     </w:tbl>
     <w:p>
       <w:pPr>
-        <w:pStyle w:val="Nadpis4"/>
-        <w:numPr>
-          <w:ilvl w:val="3"/>
-          <w:numId w:val="1"/>
-        </w:numPr>
-      </w:pPr>
+        <w:pStyle w:val="Nadpis3"/>
+      </w:pPr>
+      <w:bookmarkStart w:id="22" w:name="_Toc2351093"/>
       <w:r>
         <w:t>Katedra</w:t>
       </w:r>
+      <w:bookmarkEnd w:id="22"/>
     </w:p>
     <w:p>
       <w:pPr>
@@ -5941,8 +7177,8 @@
         <w:pStyle w:val="Titulek"/>
         <w:keepNext/>
       </w:pPr>
-      <w:bookmarkStart w:id="19" w:name="_Toc165077"/>
-      <w:bookmarkStart w:id="20" w:name="_Toc1929664"/>
+      <w:bookmarkStart w:id="23" w:name="_Toc165077"/>
+      <w:bookmarkStart w:id="24" w:name="_Toc2351074"/>
       <w:r>
         <w:t xml:space="preserve">Tabulka </w:t>
       </w:r>
@@ -5982,8 +7218,8 @@
       <w:r>
         <w:t xml:space="preserve"> katedra</w:t>
       </w:r>
-      <w:bookmarkEnd w:id="19"/>
-      <w:bookmarkEnd w:id="20"/>
+      <w:bookmarkEnd w:id="23"/>
+      <w:bookmarkEnd w:id="24"/>
     </w:p>
     <w:tbl>
       <w:tblPr>
@@ -6088,15 +7324,13 @@
     </w:tbl>
     <w:p>
       <w:pPr>
-        <w:pStyle w:val="Nadpis4"/>
-        <w:numPr>
-          <w:ilvl w:val="3"/>
-          <w:numId w:val="1"/>
-        </w:numPr>
-      </w:pPr>
+        <w:pStyle w:val="Nadpis3"/>
+      </w:pPr>
+      <w:bookmarkStart w:id="25" w:name="_Toc2351094"/>
       <w:r>
         <w:t>Vyučující</w:t>
       </w:r>
+      <w:bookmarkEnd w:id="25"/>
     </w:p>
     <w:p>
       <w:pPr>
@@ -6111,8 +7345,8 @@
         <w:pStyle w:val="Titulek"/>
         <w:keepNext/>
       </w:pPr>
-      <w:bookmarkStart w:id="21" w:name="_Toc165078"/>
-      <w:bookmarkStart w:id="22" w:name="_Toc1929665"/>
+      <w:bookmarkStart w:id="26" w:name="_Toc165078"/>
+      <w:bookmarkStart w:id="27" w:name="_Toc2351075"/>
       <w:r>
         <w:t xml:space="preserve">Tabulka </w:t>
       </w:r>
@@ -6152,8 +7386,8 @@
       <w:r>
         <w:t xml:space="preserve"> vyučující</w:t>
       </w:r>
-      <w:bookmarkEnd w:id="21"/>
-      <w:bookmarkEnd w:id="22"/>
+      <w:bookmarkEnd w:id="26"/>
+      <w:bookmarkEnd w:id="27"/>
     </w:p>
     <w:tbl>
       <w:tblPr>
@@ -6349,15 +7583,13 @@
     </w:tbl>
     <w:p>
       <w:pPr>
-        <w:pStyle w:val="Nadpis4"/>
-        <w:numPr>
-          <w:ilvl w:val="3"/>
-          <w:numId w:val="1"/>
-        </w:numPr>
-      </w:pPr>
+        <w:pStyle w:val="Nadpis3"/>
+      </w:pPr>
+      <w:bookmarkStart w:id="28" w:name="_Toc2351095"/>
       <w:r>
         <w:t>Záznam</w:t>
       </w:r>
+      <w:bookmarkEnd w:id="28"/>
     </w:p>
     <w:p>
       <w:pPr>
@@ -6372,8 +7604,8 @@
         <w:pStyle w:val="Titulek"/>
         <w:keepNext/>
       </w:pPr>
-      <w:bookmarkStart w:id="23" w:name="_Toc165079"/>
-      <w:bookmarkStart w:id="24" w:name="_Toc1929666"/>
+      <w:bookmarkStart w:id="29" w:name="_Toc165079"/>
+      <w:bookmarkStart w:id="30" w:name="_Toc2351076"/>
       <w:r>
         <w:t xml:space="preserve">Tabulka </w:t>
       </w:r>
@@ -6410,8 +7642,8 @@
       <w:r>
         <w:t xml:space="preserve"> - Datový slovník záznamů</w:t>
       </w:r>
-      <w:bookmarkEnd w:id="23"/>
-      <w:bookmarkEnd w:id="24"/>
+      <w:bookmarkEnd w:id="29"/>
+      <w:bookmarkEnd w:id="30"/>
     </w:p>
     <w:tbl>
       <w:tblPr>
@@ -6516,15 +7748,13 @@
     </w:tbl>
     <w:p>
       <w:pPr>
-        <w:pStyle w:val="Nadpis4"/>
-        <w:numPr>
-          <w:ilvl w:val="3"/>
-          <w:numId w:val="1"/>
-        </w:numPr>
-      </w:pPr>
+        <w:pStyle w:val="Nadpis3"/>
+      </w:pPr>
+      <w:bookmarkStart w:id="31" w:name="_Toc2351096"/>
       <w:r>
         <w:t>Plán semestr</w:t>
       </w:r>
+      <w:bookmarkEnd w:id="31"/>
     </w:p>
     <w:p>
       <w:pPr>
@@ -6539,8 +7769,8 @@
         <w:pStyle w:val="Titulek"/>
         <w:keepNext/>
       </w:pPr>
-      <w:bookmarkStart w:id="25" w:name="_Toc165080"/>
-      <w:bookmarkStart w:id="26" w:name="_Toc1929667"/>
+      <w:bookmarkStart w:id="32" w:name="_Toc165080"/>
+      <w:bookmarkStart w:id="33" w:name="_Toc2351077"/>
       <w:r>
         <w:t xml:space="preserve">Tabulka </w:t>
       </w:r>
@@ -6580,8 +7810,8 @@
       <w:r>
         <w:t xml:space="preserve"> plán semestru</w:t>
       </w:r>
-      <w:bookmarkEnd w:id="25"/>
-      <w:bookmarkEnd w:id="26"/>
+      <w:bookmarkEnd w:id="32"/>
+      <w:bookmarkEnd w:id="33"/>
     </w:p>
     <w:tbl>
       <w:tblPr>
@@ -6634,6 +7864,7 @@
             </w:pPr>
             <w:proofErr w:type="spellStart"/>
             <w:r>
+              <w:lastRenderedPageBreak/>
               <w:t>Sem_ps</w:t>
             </w:r>
             <w:proofErr w:type="spellEnd"/>
@@ -6664,7 +7895,6 @@
             </w:pPr>
             <w:proofErr w:type="spellStart"/>
             <w:r>
-              <w:lastRenderedPageBreak/>
               <w:t>Id_zaznam</w:t>
             </w:r>
             <w:proofErr w:type="spellEnd"/>
@@ -6687,15 +7917,13 @@
     </w:tbl>
     <w:p>
       <w:pPr>
-        <w:pStyle w:val="Nadpis4"/>
-        <w:numPr>
-          <w:ilvl w:val="3"/>
-          <w:numId w:val="1"/>
-        </w:numPr>
-      </w:pPr>
+        <w:pStyle w:val="Nadpis3"/>
+      </w:pPr>
+      <w:bookmarkStart w:id="34" w:name="_Toc2351097"/>
       <w:r>
         <w:t>Výběr</w:t>
       </w:r>
+      <w:bookmarkEnd w:id="34"/>
     </w:p>
     <w:p>
       <w:pPr>
@@ -6710,8 +7938,8 @@
         <w:pStyle w:val="Titulek"/>
         <w:keepNext/>
       </w:pPr>
-      <w:bookmarkStart w:id="27" w:name="_Toc165081"/>
-      <w:bookmarkStart w:id="28" w:name="_Toc1929668"/>
+      <w:bookmarkStart w:id="35" w:name="_Toc165081"/>
+      <w:bookmarkStart w:id="36" w:name="_Toc2351078"/>
       <w:r>
         <w:t xml:space="preserve">Tabulka </w:t>
       </w:r>
@@ -6751,8 +7979,8 @@
       <w:r>
         <w:t xml:space="preserve"> výběru</w:t>
       </w:r>
-      <w:bookmarkEnd w:id="27"/>
-      <w:bookmarkEnd w:id="28"/>
+      <w:bookmarkEnd w:id="35"/>
+      <w:bookmarkEnd w:id="36"/>
     </w:p>
     <w:tbl>
       <w:tblPr>
@@ -6858,19 +8086,53 @@
     </w:tbl>
     <w:p>
       <w:pPr>
+        <w:rPr>
+          <w:rFonts w:cs="Arial"/>
+          <w:b/>
+          <w:bCs/>
+          <w:iCs/>
+          <w:sz w:val="28"/>
+          <w:szCs w:val="28"/>
+        </w:rPr>
+      </w:pPr>
+    </w:p>
+    <w:p>
+      <w:pPr>
+        <w:rPr>
+          <w:rFonts w:cs="Arial"/>
+          <w:b/>
+          <w:bCs/>
+          <w:iCs/>
+          <w:sz w:val="28"/>
+          <w:szCs w:val="28"/>
+        </w:rPr>
+      </w:pPr>
+      <w:r>
+        <w:rPr>
+          <w:rFonts w:cs="Arial"/>
+          <w:b/>
+          <w:bCs/>
+          <w:iCs/>
+          <w:sz w:val="28"/>
+          <w:szCs w:val="28"/>
+        </w:rPr>
+        <w:br w:type="page"/>
+      </w:r>
+    </w:p>
+    <w:p>
+      <w:pPr>
         <w:pStyle w:val="Nadpis2"/>
         <w:numPr>
           <w:ilvl w:val="1"/>
           <w:numId w:val="1"/>
         </w:numPr>
       </w:pPr>
-      <w:bookmarkStart w:id="29" w:name="_Toc165061"/>
-      <w:bookmarkStart w:id="30" w:name="_Toc1929638"/>
-      <w:r>
+      <w:bookmarkStart w:id="37" w:name="_Toc2351098"/>
+      <w:r>
+        <w:lastRenderedPageBreak/>
         <w:t>Případy užití</w:t>
       </w:r>
-      <w:bookmarkEnd w:id="29"/>
-      <w:bookmarkEnd w:id="30"/>
+      <w:bookmarkEnd w:id="37"/>
     </w:p>
     <w:p>
       <w:pPr>
@@ -6882,32 +8144,18 @@
     </w:p>
     <w:p>
       <w:pPr>
-        <w:pStyle w:val="Nadpis3"/>
-        <w:numPr>
-          <w:ilvl w:val="2"/>
-          <w:numId w:val="1"/>
-        </w:numPr>
-      </w:pPr>
-      <w:bookmarkStart w:id="31" w:name="_Toc165062"/>
-      <w:bookmarkStart w:id="32" w:name="_Toc1929639"/>
+        <w:pStyle w:val="Zkladntext"/>
+        <w:keepNext/>
+      </w:pPr>
       <w:r>
         <w:rPr>
           <w:noProof/>
         </w:rPr>
-        <w:lastRenderedPageBreak/>
         <w:drawing>
-          <wp:anchor distT="0" distB="0" distL="114300" distR="114300" simplePos="0" relativeHeight="251659264" behindDoc="0" locked="0" layoutInCell="1" allowOverlap="1" wp14:anchorId="1254C733" wp14:editId="596A98E3">
-            <wp:simplePos x="0" y="0"/>
-            <wp:positionH relativeFrom="margin">
-              <wp:align>center</wp:align>
-            </wp:positionH>
-            <wp:positionV relativeFrom="paragraph">
-              <wp:posOffset>429260</wp:posOffset>
-            </wp:positionV>
-            <wp:extent cx="6407785" cy="4321810"/>
-            <wp:effectExtent l="0" t="0" r="0" b="2540"/>
-            <wp:wrapTopAndBottom/>
-            <wp:docPr id="3" name="Obrázek 3"/>
+          <wp:inline distT="0" distB="0" distL="0" distR="0" wp14:anchorId="2CFC7C80" wp14:editId="56E1E3B4">
+            <wp:extent cx="5427980" cy="4338320"/>
+            <wp:effectExtent l="0" t="0" r="1270" b="5080"/>
+            <wp:docPr id="7" name="Obrázek 7"/>
             <wp:cNvGraphicFramePr>
               <a:graphicFrameLocks xmlns:a="http://schemas.openxmlformats.org/drawingml/2006/main" noChangeAspect="1"/>
             </wp:cNvGraphicFramePr>
@@ -6921,13 +8169,14 @@
                     </pic:cNvPicPr>
                   </pic:nvPicPr>
                   <pic:blipFill>
-                    <a:blip r:embed="rId15">
+                    <a:blip r:embed="rId14">
                       <a:extLst>
                         <a:ext uri="{28A0092B-C50C-407E-A947-70E740481C1C}">
                           <a14:useLocalDpi xmlns:a14="http://schemas.microsoft.com/office/drawing/2010/main" val="0"/>
                         </a:ext>
                       </a:extLst>
                     </a:blip>
+                    <a:srcRect/>
                     <a:stretch>
                       <a:fillRect/>
                     </a:stretch>
@@ -6935,7 +8184,7 @@
                   <pic:spPr bwMode="auto">
                     <a:xfrm>
                       <a:off x="0" y="0"/>
-                      <a:ext cx="6407785" cy="4321810"/>
+                      <a:ext cx="5427980" cy="4338320"/>
                     </a:xfrm>
                     <a:prstGeom prst="rect">
                       <a:avLst/>
@@ -6948,220 +8197,43 @@
                 </pic:pic>
               </a:graphicData>
             </a:graphic>
-            <wp14:sizeRelH relativeFrom="margin">
-              <wp14:pctWidth>0</wp14:pctWidth>
-            </wp14:sizeRelH>
-            <wp14:sizeRelV relativeFrom="margin">
-              <wp14:pctHeight>0</wp14:pctHeight>
-            </wp14:sizeRelV>
-          </wp:anchor>
+          </wp:inline>
         </w:drawing>
       </w:r>
-      <w:r>
-        <w:rPr>
-          <w:noProof/>
-        </w:rPr>
-        <mc:AlternateContent>
-          <mc:Choice Requires="wps">
-            <w:drawing>
-              <wp:anchor distT="0" distB="0" distL="114300" distR="114300" simplePos="0" relativeHeight="251660288" behindDoc="0" locked="0" layoutInCell="1" allowOverlap="1" wp14:anchorId="6978207E" wp14:editId="40836E6B">
-                <wp:simplePos x="0" y="0"/>
-                <wp:positionH relativeFrom="column">
-                  <wp:posOffset>-613830</wp:posOffset>
-                </wp:positionH>
-                <wp:positionV relativeFrom="paragraph">
-                  <wp:posOffset>4667957</wp:posOffset>
-                </wp:positionV>
-                <wp:extent cx="6407785" cy="635"/>
-                <wp:effectExtent l="0" t="0" r="0" b="0"/>
-                <wp:wrapTopAndBottom/>
-                <wp:docPr id="2" name="Textové pole 2"/>
-                <wp:cNvGraphicFramePr/>
-                <a:graphic xmlns:a="http://schemas.openxmlformats.org/drawingml/2006/main">
-                  <a:graphicData uri="http://schemas.microsoft.com/office/word/2010/wordprocessingShape">
-                    <wps:wsp>
-                      <wps:cNvSpPr txBox="1"/>
-                      <wps:spPr>
-                        <a:xfrm>
-                          <a:off x="0" y="0"/>
-                          <a:ext cx="6407785" cy="635"/>
-                        </a:xfrm>
-                        <a:prstGeom prst="rect">
-                          <a:avLst/>
-                        </a:prstGeom>
-                        <a:solidFill>
-                          <a:prstClr val="white"/>
-                        </a:solidFill>
-                        <a:ln>
-                          <a:noFill/>
-                        </a:ln>
-                      </wps:spPr>
-                      <wps:txbx>
-                        <w:txbxContent>
-                          <w:p>
-                            <w:pPr>
-                              <w:pStyle w:val="Titulek"/>
-                              <w:jc w:val="center"/>
-                              <w:rPr>
-                                <w:rFonts w:cs="Arial"/>
-                                <w:iCs/>
-                                <w:noProof/>
-                                <w:sz w:val="28"/>
-                                <w:szCs w:val="28"/>
-                              </w:rPr>
-                            </w:pPr>
-                            <w:bookmarkStart w:id="33" w:name="_Toc165071"/>
-                            <w:bookmarkStart w:id="34" w:name="_Toc1929658"/>
-                            <w:r>
-                              <w:t xml:space="preserve">Obrázek </w:t>
-                            </w:r>
-                            <w:r>
-                              <w:rPr>
-                                <w:noProof/>
-                              </w:rPr>
-                              <w:fldChar w:fldCharType="begin"/>
-                            </w:r>
-                            <w:r>
-                              <w:rPr>
-                                <w:noProof/>
-                              </w:rPr>
-                              <w:instrText xml:space="preserve"> SEQ Obrázek \* ARABIC </w:instrText>
-                            </w:r>
-                            <w:r>
-                              <w:rPr>
-                                <w:noProof/>
-                              </w:rPr>
-                              <w:fldChar w:fldCharType="separate"/>
-                            </w:r>
-                            <w:r>
-                              <w:rPr>
-                                <w:noProof/>
-                              </w:rPr>
-                              <w:t>2</w:t>
-                            </w:r>
-                            <w:r>
-                              <w:rPr>
-                                <w:noProof/>
-                              </w:rPr>
-                              <w:fldChar w:fldCharType="end"/>
-                            </w:r>
-                            <w:r>
-                              <w:t xml:space="preserve"> - </w:t>
-                            </w:r>
-                            <w:r>
-                              <w:t>Use Case Diagram</w:t>
-                            </w:r>
-                            <w:bookmarkEnd w:id="33"/>
-                            <w:bookmarkEnd w:id="34"/>
-                          </w:p>
-                        </w:txbxContent>
-                      </wps:txbx>
-                      <wps:bodyPr rot="0" spcFirstLastPara="0" vertOverflow="overflow" horzOverflow="overflow" vert="horz" wrap="square" lIns="0" tIns="0" rIns="0" bIns="0" numCol="1" spcCol="0" rtlCol="0" fromWordArt="0" anchor="t" anchorCtr="0" forceAA="0" compatLnSpc="1">
-                        <a:prstTxWarp prst="textNoShape">
-                          <a:avLst/>
-                        </a:prstTxWarp>
-                        <a:spAutoFit/>
-                      </wps:bodyPr>
-                    </wps:wsp>
-                  </a:graphicData>
-                </a:graphic>
-              </wp:anchor>
-            </w:drawing>
-          </mc:Choice>
-          <mc:Fallback>
-            <w:pict>
-              <v:shapetype w14:anchorId="6978207E" id="_x0000_t202" coordsize="21600,21600" o:spt="202" path="m,l,21600r21600,l21600,xe">
-                <v:stroke joinstyle="miter"/>
-                <v:path gradientshapeok="t" o:connecttype="rect"/>
-              </v:shapetype>
-              <v:shape id="Textové pole 2" o:spid="_x0000_s1026" type="#_x0000_t202" style="position:absolute;left:0;text-align:left;margin-left:-48.35pt;margin-top:367.55pt;width:504.55pt;height:.05pt;z-index:251660288;visibility:visible;mso-wrap-style:square;mso-wrap-distance-left:9pt;mso-wrap-distance-top:0;mso-wrap-distance-right:9pt;mso-wrap-distance-bottom:0;mso-position-horizontal:absolute;mso-position-horizontal-relative:text;mso-position-vertical:absolute;mso-position-vertical-relative:text;v-text-anchor:top" o:gfxdata="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" stroked="f">
-                <v:textbox style="mso-fit-shape-to-text:t" inset="0,0,0,0">
-                  <w:txbxContent>
-                    <w:p>
-                      <w:pPr>
-                        <w:pStyle w:val="Titulek"/>
-                        <w:jc w:val="center"/>
-                        <w:rPr>
-                          <w:rFonts w:cs="Arial"/>
-                          <w:iCs/>
-                          <w:noProof/>
-                          <w:sz w:val="28"/>
-                          <w:szCs w:val="28"/>
-                        </w:rPr>
-                      </w:pPr>
-                      <w:bookmarkStart w:id="35" w:name="_Toc165071"/>
-                      <w:bookmarkStart w:id="36" w:name="_Toc1929658"/>
-                      <w:r>
-                        <w:t xml:space="preserve">Obrázek </w:t>
-                      </w:r>
-                      <w:r>
-                        <w:rPr>
-                          <w:noProof/>
-                        </w:rPr>
-                        <w:fldChar w:fldCharType="begin"/>
-                      </w:r>
-                      <w:r>
-                        <w:rPr>
-                          <w:noProof/>
-                        </w:rPr>
-                        <w:instrText xml:space="preserve"> SEQ Obrázek \* ARABIC </w:instrText>
-                      </w:r>
-                      <w:r>
-                        <w:rPr>
-                          <w:noProof/>
-                        </w:rPr>
-                        <w:fldChar w:fldCharType="separate"/>
-                      </w:r>
-                      <w:r>
-                        <w:rPr>
-                          <w:noProof/>
-                        </w:rPr>
-                        <w:t>2</w:t>
-                      </w:r>
-                      <w:r>
-                        <w:rPr>
-                          <w:noProof/>
-                        </w:rPr>
-                        <w:fldChar w:fldCharType="end"/>
-                      </w:r>
-                      <w:r>
-                        <w:t xml:space="preserve"> - </w:t>
-                      </w:r>
-                      <w:r>
-                        <w:t>Use Case Diagram</w:t>
-                      </w:r>
-                      <w:bookmarkEnd w:id="35"/>
-                      <w:bookmarkEnd w:id="36"/>
-                    </w:p>
-                  </w:txbxContent>
-                </v:textbox>
-                <w10:wrap type="topAndBottom"/>
-              </v:shape>
-            </w:pict>
-          </mc:Fallback>
-        </mc:AlternateContent>
-      </w:r>
-      <w:r>
-        <w:t>Model případů užití</w:t>
-      </w:r>
-      <w:bookmarkEnd w:id="31"/>
-      <w:bookmarkEnd w:id="32"/>
-    </w:p>
-    <w:p>
-      <w:pPr>
-        <w:pStyle w:val="Nadpis3"/>
-        <w:numPr>
-          <w:ilvl w:val="2"/>
-          <w:numId w:val="1"/>
-        </w:numPr>
-      </w:pPr>
-      <w:bookmarkStart w:id="37" w:name="_Toc165063"/>
-      <w:bookmarkStart w:id="38" w:name="_Toc1929640"/>
+    </w:p>
+    <w:p>
+      <w:pPr>
+        <w:pStyle w:val="Titulek"/>
+        <w:jc w:val="both"/>
+      </w:pPr>
+      <w:bookmarkStart w:id="38" w:name="_Toc2351081"/>
+      <w:r>
+        <w:t xml:space="preserve">Obrázek </w:t>
+      </w:r>
+      <w:fldSimple w:instr=" SEQ Obrázek \* ARABIC ">
+        <w:r>
+          <w:rPr>
+            <w:noProof/>
+          </w:rPr>
+          <w:t>2</w:t>
+        </w:r>
+      </w:fldSimple>
+      <w:r>
+        <w:t xml:space="preserve"> - Use Case</w:t>
+      </w:r>
+      <w:bookmarkEnd w:id="38"/>
+    </w:p>
+    <w:p>
+      <w:pPr>
+        <w:pStyle w:val="Nadpis2"/>
+      </w:pPr>
+      <w:bookmarkStart w:id="39" w:name="_Toc165063"/>
+      <w:bookmarkStart w:id="40" w:name="_Toc2351099"/>
       <w:r>
         <w:t>Popis vrstev případů užití</w:t>
       </w:r>
-      <w:bookmarkEnd w:id="37"/>
-      <w:bookmarkEnd w:id="38"/>
+      <w:bookmarkEnd w:id="39"/>
+      <w:bookmarkEnd w:id="40"/>
     </w:p>
     <w:p>
       <w:pPr>
@@ -7177,15 +8249,14 @@
     </w:p>
     <w:p>
       <w:pPr>
-        <w:pStyle w:val="Nadpis4"/>
-        <w:numPr>
-          <w:ilvl w:val="3"/>
-          <w:numId w:val="1"/>
-        </w:numPr>
-      </w:pPr>
-      <w:r>
+        <w:pStyle w:val="Nadpis3"/>
+      </w:pPr>
+      <w:bookmarkStart w:id="41" w:name="_Toc2351100"/>
+      <w:r>
+        <w:lastRenderedPageBreak/>
         <w:t>Uživatel</w:t>
       </w:r>
+      <w:bookmarkEnd w:id="41"/>
     </w:p>
     <w:p>
       <w:pPr>
@@ -7273,7 +8344,6 @@
         </w:numPr>
       </w:pPr>
       <w:r>
-        <w:lastRenderedPageBreak/>
         <w:t xml:space="preserve">Přidat předmět do </w:t>
       </w:r>
       <w:r>
@@ -7444,6 +8514,7 @@
         </w:numPr>
       </w:pPr>
       <w:r>
+        <w:lastRenderedPageBreak/>
         <w:t xml:space="preserve">Zobrazit informace o garantovi </w:t>
       </w:r>
       <w:r>
@@ -7488,22 +8559,14 @@
       </w:r>
     </w:p>
     <w:p>
-      <w:r>
-        <w:br w:type="page"/>
-      </w:r>
-    </w:p>
-    <w:p>
-      <w:pPr>
-        <w:pStyle w:val="Nadpis4"/>
-        <w:numPr>
-          <w:ilvl w:val="3"/>
-          <w:numId w:val="1"/>
-        </w:numPr>
-      </w:pPr>
-      <w:r>
-        <w:lastRenderedPageBreak/>
+      <w:pPr>
+        <w:pStyle w:val="Nadpis3"/>
+      </w:pPr>
+      <w:bookmarkStart w:id="42" w:name="_Toc2351101"/>
+      <w:r>
         <w:t>Správa</w:t>
       </w:r>
+      <w:bookmarkEnd w:id="42"/>
     </w:p>
     <w:p>
       <w:pPr>
@@ -7565,38 +8628,42 @@
     </w:p>
     <w:p>
       <w:pPr>
+        <w:pStyle w:val="Nadpis2"/>
+      </w:pPr>
+      <w:bookmarkStart w:id="43" w:name="_Toc165064"/>
+      <w:bookmarkStart w:id="44" w:name="_Toc2351102"/>
+      <w:r>
+        <w:t>Scénář případu užití</w:t>
+      </w:r>
+      <w:bookmarkEnd w:id="43"/>
+      <w:bookmarkEnd w:id="44"/>
+      <w:r>
+        <w:t xml:space="preserve"> </w:t>
+      </w:r>
+    </w:p>
+    <w:p>
+      <w:pPr>
+        <w:pStyle w:val="Zkladntext"/>
+      </w:pPr>
+      <w:r>
+        <w:t>V této části se podíváme na scénáře případů užití pro jednotlivé případy aktéra správce. Jedná se o správu garantů, správu oborů a správu předmětů.</w:t>
+      </w:r>
+    </w:p>
+    <w:p>
+      <w:r>
+        <w:br w:type="page"/>
+      </w:r>
+    </w:p>
+    <w:p>
+      <w:pPr>
         <w:pStyle w:val="Nadpis3"/>
-        <w:numPr>
-          <w:ilvl w:val="2"/>
-          <w:numId w:val="1"/>
-        </w:numPr>
-      </w:pPr>
-      <w:bookmarkStart w:id="39" w:name="_Toc165064"/>
-      <w:bookmarkStart w:id="40" w:name="_Toc1929641"/>
-      <w:r>
-        <w:t>Scénář případu užití</w:t>
-      </w:r>
-      <w:bookmarkEnd w:id="39"/>
-      <w:bookmarkEnd w:id="40"/>
-      <w:r>
-        <w:t xml:space="preserve"> </w:t>
-      </w:r>
-    </w:p>
-    <w:p>
-      <w:pPr>
-        <w:pStyle w:val="Zkladntext"/>
-      </w:pPr>
-      <w:r>
-        <w:t>V této části se podíváme na scénáře případů užití pro jednotlivé případy aktéra správce. Jedná se o správu garantů, správu oborů a správu předmětů.</w:t>
-      </w:r>
-    </w:p>
-    <w:p>
-      <w:pPr>
-        <w:pStyle w:val="Zkladntext"/>
-      </w:pPr>
-      <w:r>
+      </w:pPr>
+      <w:bookmarkStart w:id="45" w:name="_Toc2351103"/>
+      <w:r>
+        <w:lastRenderedPageBreak/>
         <w:t>Správa garantů správcem:</w:t>
       </w:r>
+      <w:bookmarkEnd w:id="45"/>
     </w:p>
     <w:p>
       <w:pPr>
@@ -7606,8 +8673,8 @@
       <w:r>
         <w:t xml:space="preserve">                  </w:t>
       </w:r>
-      <w:bookmarkStart w:id="41" w:name="_Toc165082"/>
-      <w:bookmarkStart w:id="42" w:name="_Toc1929669"/>
+      <w:bookmarkStart w:id="46" w:name="_Toc165082"/>
+      <w:bookmarkStart w:id="47" w:name="_Toc2351079"/>
       <w:r>
         <w:t xml:space="preserve">Tabulka </w:t>
       </w:r>
@@ -7650,8 +8717,8 @@
       <w:r>
         <w:t xml:space="preserve"> garantů</w:t>
       </w:r>
-      <w:bookmarkEnd w:id="41"/>
-      <w:bookmarkEnd w:id="42"/>
+      <w:bookmarkEnd w:id="46"/>
+      <w:bookmarkEnd w:id="47"/>
     </w:p>
     <w:tbl>
       <w:tblPr>
@@ -7990,7 +9057,6 @@
               <w:rPr>
                 <w:b/>
               </w:rPr>
-              <w:lastRenderedPageBreak/>
               <w:t>Podmínky ukončení</w:t>
             </w:r>
             <w:r>
@@ -8031,9 +9097,15 @@
     <w:p/>
     <w:p/>
     <w:p>
-      <w:r>
+      <w:pPr>
+        <w:pStyle w:val="Nadpis3"/>
+      </w:pPr>
+      <w:bookmarkStart w:id="48" w:name="_Toc2351104"/>
+      <w:r>
+        <w:lastRenderedPageBreak/>
         <w:t>Model správy garanta:</w:t>
       </w:r>
+      <w:bookmarkEnd w:id="48"/>
     </w:p>
     <w:p>
       <w:pPr>
@@ -8049,6 +9121,127 @@
             <wp:extent cx="5399405" cy="5729605"/>
             <wp:effectExtent l="0" t="0" r="0" b="4445"/>
             <wp:docPr id="5" name="Obrázek 5"/>
+            <wp:cNvGraphicFramePr>
+              <a:graphicFrameLocks xmlns:a="http://schemas.openxmlformats.org/drawingml/2006/main" noChangeAspect="1"/>
+            </wp:cNvGraphicFramePr>
+            <a:graphic xmlns:a="http://schemas.openxmlformats.org/drawingml/2006/main">
+              <a:graphicData uri="http://schemas.openxmlformats.org/drawingml/2006/picture">
+                <pic:pic xmlns:pic="http://schemas.openxmlformats.org/drawingml/2006/picture">
+                  <pic:nvPicPr>
+                    <pic:cNvPr id="1" name=""/>
+                    <pic:cNvPicPr/>
+                  </pic:nvPicPr>
+                  <pic:blipFill>
+                    <a:blip r:embed="rId15"/>
+                    <a:stretch>
+                      <a:fillRect/>
+                    </a:stretch>
+                  </pic:blipFill>
+                  <pic:spPr>
+                    <a:xfrm>
+                      <a:off x="0" y="0"/>
+                      <a:ext cx="5399405" cy="5729605"/>
+                    </a:xfrm>
+                    <a:prstGeom prst="rect">
+                      <a:avLst/>
+                    </a:prstGeom>
+                  </pic:spPr>
+                </pic:pic>
+              </a:graphicData>
+            </a:graphic>
+          </wp:inline>
+        </w:drawing>
+      </w:r>
+    </w:p>
+    <w:p>
+      <w:pPr>
+        <w:pStyle w:val="Titulek"/>
+        <w:jc w:val="both"/>
+      </w:pPr>
+      <w:bookmarkStart w:id="49" w:name="_Toc165072"/>
+      <w:bookmarkStart w:id="50" w:name="_Toc2351082"/>
+      <w:r>
+        <w:t xml:space="preserve">Obrázek </w:t>
+      </w:r>
+      <w:r>
+        <w:rPr>
+          <w:noProof/>
+        </w:rPr>
+        <w:fldChar w:fldCharType="begin"/>
+      </w:r>
+      <w:r>
+        <w:rPr>
+          <w:noProof/>
+        </w:rPr>
+        <w:instrText xml:space="preserve"> SEQ Obrázek \* ARABIC </w:instrText>
+      </w:r>
+      <w:r>
+        <w:rPr>
+          <w:noProof/>
+        </w:rPr>
+        <w:fldChar w:fldCharType="separate"/>
+      </w:r>
+      <w:r>
+        <w:rPr>
+          <w:noProof/>
+        </w:rPr>
+        <w:t>3</w:t>
+      </w:r>
+      <w:r>
+        <w:rPr>
+          <w:noProof/>
+        </w:rPr>
+        <w:fldChar w:fldCharType="end"/>
+      </w:r>
+      <w:r>
+        <w:t xml:space="preserve"> </w:t>
+      </w:r>
+      <w:r>
+        <w:t xml:space="preserve">- </w:t>
+      </w:r>
+      <w:r>
+        <w:t>S</w:t>
+      </w:r>
+      <w:r>
+        <w:t>cénář – správa</w:t>
+      </w:r>
+      <w:r>
+        <w:t xml:space="preserve"> garantů</w:t>
+      </w:r>
+      <w:bookmarkEnd w:id="49"/>
+      <w:bookmarkEnd w:id="50"/>
+    </w:p>
+    <w:p/>
+    <w:p>
+      <w:r>
+        <w:br w:type="page"/>
+      </w:r>
+    </w:p>
+    <w:p>
+      <w:pPr>
+        <w:pStyle w:val="Nadpis3"/>
+      </w:pPr>
+      <w:bookmarkStart w:id="51" w:name="_Toc2351105"/>
+      <w:r>
+        <w:lastRenderedPageBreak/>
+        <w:t>Model správy oborů:</w:t>
+      </w:r>
+      <w:bookmarkEnd w:id="51"/>
+    </w:p>
+    <w:p>
+      <w:pPr>
+        <w:pStyle w:val="Zkladntext"/>
+        <w:keepNext/>
+      </w:pPr>
+      <w:r>
+        <w:rPr>
+          <w:noProof/>
+        </w:rPr>
+        <w:drawing>
+          <wp:inline distT="0" distB="0" distL="0" distR="0" wp14:anchorId="528A508F" wp14:editId="1F416E7F">
+            <wp:extent cx="5276850" cy="5534025"/>
+            <wp:effectExtent l="0" t="0" r="0" b="9525"/>
+            <wp:docPr id="4" name="Obrázek 4"/>
             <wp:cNvGraphicFramePr>
               <a:graphicFrameLocks xmlns:a="http://schemas.openxmlformats.org/drawingml/2006/main" noChangeAspect="1"/>
             </wp:cNvGraphicFramePr>
@@ -8068,7 +9261,7 @@
                   <pic:spPr>
                     <a:xfrm>
                       <a:off x="0" y="0"/>
-                      <a:ext cx="5399405" cy="5729605"/>
+                      <a:ext cx="5276850" cy="5534025"/>
                     </a:xfrm>
                     <a:prstGeom prst="rect">
                       <a:avLst/>
@@ -8086,8 +9279,8 @@
         <w:pStyle w:val="Titulek"/>
         <w:jc w:val="both"/>
       </w:pPr>
-      <w:bookmarkStart w:id="43" w:name="_Toc165072"/>
-      <w:bookmarkStart w:id="44" w:name="_Toc1929659"/>
+      <w:bookmarkStart w:id="52" w:name="_Toc165073"/>
+      <w:bookmarkStart w:id="53" w:name="_Toc2351083"/>
       <w:r>
         <w:t xml:space="preserve">Obrázek </w:t>
       </w:r>
@@ -8113,7 +9306,7 @@
         <w:rPr>
           <w:noProof/>
         </w:rPr>
-        <w:t>3</w:t>
+        <w:t>4</w:t>
       </w:r>
       <w:r>
         <w:rPr>
@@ -8122,24 +9315,17 @@
         <w:fldChar w:fldCharType="end"/>
       </w:r>
       <w:r>
-        <w:t xml:space="preserve"> </w:t>
-      </w:r>
-      <w:r>
-        <w:t xml:space="preserve">- </w:t>
-      </w:r>
-      <w:r>
-        <w:t>S</w:t>
-      </w:r>
-      <w:r>
-        <w:t>cénář – správa</w:t>
-      </w:r>
-      <w:r>
-        <w:t xml:space="preserve"> garantů</w:t>
-      </w:r>
-      <w:bookmarkEnd w:id="43"/>
-      <w:bookmarkEnd w:id="44"/>
-    </w:p>
-    <w:p/>
+        <w:t xml:space="preserve"> - </w:t>
+      </w:r>
+      <w:r>
+        <w:t>Scénář – správa</w:t>
+      </w:r>
+      <w:r>
+        <w:t xml:space="preserve"> oborů</w:t>
+      </w:r>
+      <w:bookmarkEnd w:id="52"/>
+      <w:bookmarkEnd w:id="53"/>
+    </w:p>
     <w:p>
       <w:r>
         <w:br w:type="page"/>
@@ -8151,7 +9337,7 @@
       </w:pPr>
       <w:r>
         <w:lastRenderedPageBreak/>
-        <w:t>Model správy oborů:</w:t>
+        <w:t>Model správy předmětů:</w:t>
       </w:r>
     </w:p>
     <w:p>
@@ -8164,10 +9350,10 @@
           <w:noProof/>
         </w:rPr>
         <w:drawing>
-          <wp:inline distT="0" distB="0" distL="0" distR="0" wp14:anchorId="528A508F" wp14:editId="1F416E7F">
-            <wp:extent cx="5276850" cy="5534025"/>
-            <wp:effectExtent l="0" t="0" r="0" b="9525"/>
-            <wp:docPr id="4" name="Obrázek 4"/>
+          <wp:inline distT="0" distB="0" distL="0" distR="0" wp14:anchorId="2C38C1E0" wp14:editId="187269A5">
+            <wp:extent cx="5399405" cy="5932805"/>
+            <wp:effectExtent l="0" t="0" r="0" b="0"/>
+            <wp:docPr id="6" name="Obrázek 6"/>
             <wp:cNvGraphicFramePr>
               <a:graphicFrameLocks xmlns:a="http://schemas.openxmlformats.org/drawingml/2006/main" noChangeAspect="1"/>
             </wp:cNvGraphicFramePr>
@@ -8187,118 +9373,6 @@
                   <pic:spPr>
                     <a:xfrm>
                       <a:off x="0" y="0"/>
-                      <a:ext cx="5276850" cy="5534025"/>
-                    </a:xfrm>
-                    <a:prstGeom prst="rect">
-                      <a:avLst/>
-                    </a:prstGeom>
-                  </pic:spPr>
-                </pic:pic>
-              </a:graphicData>
-            </a:graphic>
-          </wp:inline>
-        </w:drawing>
-      </w:r>
-    </w:p>
-    <w:p>
-      <w:pPr>
-        <w:pStyle w:val="Titulek"/>
-        <w:jc w:val="both"/>
-      </w:pPr>
-      <w:bookmarkStart w:id="45" w:name="_Toc165073"/>
-      <w:bookmarkStart w:id="46" w:name="_Toc1929660"/>
-      <w:r>
-        <w:t xml:space="preserve">Obrázek </w:t>
-      </w:r>
-      <w:r>
-        <w:rPr>
-          <w:noProof/>
-        </w:rPr>
-        <w:fldChar w:fldCharType="begin"/>
-      </w:r>
-      <w:r>
-        <w:rPr>
-          <w:noProof/>
-        </w:rPr>
-        <w:instrText xml:space="preserve"> SEQ Obrázek \* ARABIC </w:instrText>
-      </w:r>
-      <w:r>
-        <w:rPr>
-          <w:noProof/>
-        </w:rPr>
-        <w:fldChar w:fldCharType="separate"/>
-      </w:r>
-      <w:r>
-        <w:rPr>
-          <w:noProof/>
-        </w:rPr>
-        <w:t>4</w:t>
-      </w:r>
-      <w:r>
-        <w:rPr>
-          <w:noProof/>
-        </w:rPr>
-        <w:fldChar w:fldCharType="end"/>
-      </w:r>
-      <w:r>
-        <w:t xml:space="preserve"> - </w:t>
-      </w:r>
-      <w:r>
-        <w:t>Scénář – správa</w:t>
-      </w:r>
-      <w:r>
-        <w:t xml:space="preserve"> oborů</w:t>
-      </w:r>
-      <w:bookmarkEnd w:id="45"/>
-      <w:bookmarkEnd w:id="46"/>
-    </w:p>
-    <w:p>
-      <w:r>
-        <w:br w:type="page"/>
-      </w:r>
-    </w:p>
-    <w:p>
-      <w:pPr>
-        <w:pStyle w:val="Zkladntext"/>
-      </w:pPr>
-      <w:r>
-        <w:lastRenderedPageBreak/>
-        <w:t>Model správy předmětů:</w:t>
-      </w:r>
-    </w:p>
-    <w:p>
-      <w:pPr>
-        <w:pStyle w:val="Zkladntext"/>
-        <w:keepNext/>
-      </w:pPr>
-      <w:r>
-        <w:rPr>
-          <w:noProof/>
-        </w:rPr>
-        <w:drawing>
-          <wp:inline distT="0" distB="0" distL="0" distR="0" wp14:anchorId="2C38C1E0" wp14:editId="187269A5">
-            <wp:extent cx="5399405" cy="5932805"/>
-            <wp:effectExtent l="0" t="0" r="0" b="0"/>
-            <wp:docPr id="6" name="Obrázek 6"/>
-            <wp:cNvGraphicFramePr>
-              <a:graphicFrameLocks xmlns:a="http://schemas.openxmlformats.org/drawingml/2006/main" noChangeAspect="1"/>
-            </wp:cNvGraphicFramePr>
-            <a:graphic xmlns:a="http://schemas.openxmlformats.org/drawingml/2006/main">
-              <a:graphicData uri="http://schemas.openxmlformats.org/drawingml/2006/picture">
-                <pic:pic xmlns:pic="http://schemas.openxmlformats.org/drawingml/2006/picture">
-                  <pic:nvPicPr>
-                    <pic:cNvPr id="1" name=""/>
-                    <pic:cNvPicPr/>
-                  </pic:nvPicPr>
-                  <pic:blipFill>
-                    <a:blip r:embed="rId18"/>
-                    <a:stretch>
-                      <a:fillRect/>
-                    </a:stretch>
-                  </pic:blipFill>
-                  <pic:spPr>
-                    <a:xfrm>
-                      <a:off x="0" y="0"/>
                       <a:ext cx="5399405" cy="5932805"/>
                     </a:xfrm>
                     <a:prstGeom prst="rect">
@@ -8317,8 +9391,8 @@
         <w:pStyle w:val="Titulek"/>
         <w:jc w:val="both"/>
       </w:pPr>
-      <w:bookmarkStart w:id="47" w:name="_Toc165074"/>
-      <w:bookmarkStart w:id="48" w:name="_Toc1929661"/>
+      <w:bookmarkStart w:id="54" w:name="_Toc165074"/>
+      <w:bookmarkStart w:id="55" w:name="_Toc2351084"/>
       <w:r>
         <w:t xml:space="preserve">Obrázek </w:t>
       </w:r>
@@ -8367,8 +9441,8 @@
       <w:r>
         <w:t>předmětů</w:t>
       </w:r>
-      <w:bookmarkEnd w:id="47"/>
-      <w:bookmarkEnd w:id="48"/>
+      <w:bookmarkEnd w:id="54"/>
+      <w:bookmarkEnd w:id="55"/>
     </w:p>
     <w:p>
       <w:pPr>
@@ -8394,14 +9468,14 @@
           <w:numId w:val="1"/>
         </w:numPr>
       </w:pPr>
-      <w:bookmarkStart w:id="49" w:name="_Toc165065"/>
-      <w:bookmarkStart w:id="50" w:name="_Toc1929642"/>
+      <w:bookmarkStart w:id="56" w:name="_Toc165065"/>
+      <w:bookmarkStart w:id="57" w:name="_Toc2351106"/>
       <w:r>
         <w:lastRenderedPageBreak/>
         <w:t>Popis implementace</w:t>
       </w:r>
-      <w:bookmarkEnd w:id="49"/>
-      <w:bookmarkEnd w:id="50"/>
+      <w:bookmarkEnd w:id="56"/>
+      <w:bookmarkEnd w:id="57"/>
     </w:p>
     <w:p>
       <w:pPr>
@@ -8419,13 +9493,13 @@
           <w:numId w:val="1"/>
         </w:numPr>
       </w:pPr>
-      <w:bookmarkStart w:id="51" w:name="_Toc165066"/>
-      <w:bookmarkStart w:id="52" w:name="_Toc1929643"/>
+      <w:bookmarkStart w:id="58" w:name="_Toc165066"/>
+      <w:bookmarkStart w:id="59" w:name="_Toc2351107"/>
       <w:r>
         <w:t>Výběr prostředí ASP.Net vs .Net</w:t>
       </w:r>
-      <w:bookmarkEnd w:id="51"/>
-      <w:bookmarkEnd w:id="52"/>
+      <w:bookmarkEnd w:id="58"/>
+      <w:bookmarkEnd w:id="59"/>
     </w:p>
     <w:p>
       <w:pPr>
@@ -8451,9 +9525,11 @@
           <w:numId w:val="1"/>
         </w:numPr>
       </w:pPr>
+      <w:bookmarkStart w:id="60" w:name="_Toc2351108"/>
       <w:r>
         <w:t>NuGet</w:t>
       </w:r>
+      <w:bookmarkEnd w:id="60"/>
     </w:p>
     <w:p>
       <w:pPr>
@@ -8486,9 +9562,11 @@
           <w:numId w:val="1"/>
         </w:numPr>
       </w:pPr>
+      <w:bookmarkStart w:id="61" w:name="_Toc2351109"/>
       <w:r>
         <w:t>Dapper</w:t>
       </w:r>
+      <w:bookmarkEnd w:id="61"/>
     </w:p>
     <w:p>
       <w:pPr>
@@ -8593,13 +9671,13 @@
           <w:numId w:val="1"/>
         </w:numPr>
       </w:pPr>
-      <w:bookmarkStart w:id="53" w:name="_Toc165067"/>
-      <w:bookmarkStart w:id="54" w:name="_Toc1929644"/>
+      <w:bookmarkStart w:id="62" w:name="_Toc165067"/>
+      <w:bookmarkStart w:id="63" w:name="_Toc2351110"/>
       <w:r>
         <w:t>Hromadné plnění dat do databáze</w:t>
       </w:r>
-      <w:bookmarkEnd w:id="53"/>
-      <w:bookmarkEnd w:id="54"/>
+      <w:bookmarkEnd w:id="62"/>
+      <w:bookmarkEnd w:id="63"/>
     </w:p>
     <w:p>
       <w:pPr>
@@ -8688,13 +9766,13 @@
           <w:numId w:val="1"/>
         </w:numPr>
       </w:pPr>
-      <w:bookmarkStart w:id="55" w:name="_Toc534978934"/>
-      <w:bookmarkStart w:id="56" w:name="_Toc1929645"/>
+      <w:bookmarkStart w:id="64" w:name="_Toc534978934"/>
+      <w:bookmarkStart w:id="65" w:name="_Toc2351111"/>
       <w:r>
         <w:t>Načtení popisů k předmětům do databáze</w:t>
       </w:r>
-      <w:bookmarkEnd w:id="55"/>
-      <w:bookmarkEnd w:id="56"/>
+      <w:bookmarkEnd w:id="64"/>
+      <w:bookmarkEnd w:id="65"/>
     </w:p>
     <w:p>
       <w:pPr>
@@ -8793,7 +9871,7 @@
         </w:numPr>
         <w:ind w:left="431" w:hanging="431"/>
       </w:pPr>
-      <w:bookmarkStart w:id="57" w:name="_Toc1929646"/>
+      <w:bookmarkStart w:id="66" w:name="_Toc2351112"/>
       <w:r>
         <w:lastRenderedPageBreak/>
         <w:t xml:space="preserve">Výzkumná část </w:t>
@@ -8807,7 +9885,7 @@
       <w:r>
         <w:t>raktická část)</w:t>
       </w:r>
-      <w:bookmarkEnd w:id="57"/>
+      <w:bookmarkEnd w:id="66"/>
     </w:p>
     <w:p>
       <w:pPr>
@@ -8864,11 +9942,11 @@
       <w:pPr>
         <w:pStyle w:val="Nadpis2"/>
       </w:pPr>
-      <w:bookmarkStart w:id="58" w:name="_Toc1929647"/>
+      <w:bookmarkStart w:id="67" w:name="_Toc2351113"/>
       <w:r>
         <w:t>Výsledky dotazníkového šetření</w:t>
       </w:r>
-      <w:bookmarkEnd w:id="58"/>
+      <w:bookmarkEnd w:id="67"/>
     </w:p>
     <w:p>
       <w:pPr>
@@ -8888,11 +9966,11 @@
       <w:pPr>
         <w:pStyle w:val="Nadpis2"/>
       </w:pPr>
-      <w:bookmarkStart w:id="59" w:name="_Toc1929648"/>
+      <w:bookmarkStart w:id="68" w:name="_Toc2351114"/>
       <w:r>
         <w:t>Výsledky experimentálních měření</w:t>
       </w:r>
-      <w:bookmarkEnd w:id="59"/>
+      <w:bookmarkEnd w:id="68"/>
     </w:p>
     <w:p>
       <w:pPr>
@@ -8906,11 +9984,11 @@
       <w:pPr>
         <w:pStyle w:val="Nadpis2"/>
       </w:pPr>
-      <w:bookmarkStart w:id="60" w:name="_Toc1929649"/>
+      <w:bookmarkStart w:id="69" w:name="_Toc2351115"/>
       <w:r>
         <w:t>Výsledky</w:t>
       </w:r>
-      <w:bookmarkEnd w:id="60"/>
+      <w:bookmarkEnd w:id="69"/>
       <w:r>
         <w:t xml:space="preserve"> </w:t>
       </w:r>
@@ -8919,27 +9997,27 @@
       <w:pPr>
         <w:pStyle w:val="Nadpis2"/>
       </w:pPr>
-      <w:bookmarkStart w:id="61" w:name="_Toc1929650"/>
+      <w:bookmarkStart w:id="70" w:name="_Toc2351116"/>
       <w:r>
         <w:t>A</w:t>
       </w:r>
       <w:r>
         <w:t>nalýza dat</w:t>
       </w:r>
-      <w:bookmarkEnd w:id="61"/>
+      <w:bookmarkEnd w:id="70"/>
     </w:p>
     <w:p>
       <w:pPr>
         <w:pStyle w:val="Nadpis2"/>
       </w:pPr>
-      <w:bookmarkStart w:id="62" w:name="_Toc1929651"/>
+      <w:bookmarkStart w:id="71" w:name="_Toc2351117"/>
       <w:r>
         <w:t>P</w:t>
       </w:r>
       <w:r>
         <w:t>olostrukturované rozhovory</w:t>
       </w:r>
-      <w:bookmarkEnd w:id="62"/>
+      <w:bookmarkEnd w:id="71"/>
     </w:p>
     <w:p>
       <w:pPr>
@@ -8960,12 +10038,12 @@
         </w:tabs>
         <w:ind w:left="426" w:hanging="426"/>
       </w:pPr>
-      <w:bookmarkStart w:id="63" w:name="_Toc1929652"/>
+      <w:bookmarkStart w:id="72" w:name="_Toc2351118"/>
       <w:r>
         <w:lastRenderedPageBreak/>
         <w:t>Diskuze</w:t>
       </w:r>
-      <w:bookmarkEnd w:id="63"/>
+      <w:bookmarkEnd w:id="72"/>
     </w:p>
     <w:p>
       <w:pPr>
@@ -9026,12 +10104,12 @@
       <w:r>
         <w:br w:type="page"/>
       </w:r>
-      <w:bookmarkStart w:id="64" w:name="_Toc1929653"/>
+      <w:bookmarkStart w:id="73" w:name="_Toc2351119"/>
       <w:r>
         <w:lastRenderedPageBreak/>
         <w:t>Návrh řešení a doporučení pro praxi</w:t>
       </w:r>
-      <w:bookmarkEnd w:id="64"/>
+      <w:bookmarkEnd w:id="73"/>
     </w:p>
     <w:p>
       <w:pPr>
@@ -9059,12 +10137,12 @@
         </w:numPr>
         <w:ind w:left="142"/>
       </w:pPr>
-      <w:bookmarkStart w:id="65" w:name="_Toc1929654"/>
+      <w:bookmarkStart w:id="74" w:name="_Toc2351120"/>
       <w:r>
         <w:lastRenderedPageBreak/>
         <w:t>Závěr</w:t>
       </w:r>
-      <w:bookmarkEnd w:id="65"/>
+      <w:bookmarkEnd w:id="74"/>
     </w:p>
     <w:p>
       <w:pPr>
@@ -9132,7 +10210,7 @@
         <w:br w:type="page"/>
       </w:r>
     </w:p>
-    <w:bookmarkStart w:id="66" w:name="_Toc1929655" w:displacedByCustomXml="next"/>
+    <w:bookmarkStart w:id="75" w:name="_Toc2351121" w:displacedByCustomXml="next"/>
     <w:sdt>
       <w:sdtPr>
         <w:rPr>
@@ -9163,7 +10241,7 @@
           <w:r>
             <w:t>Seznam použité literatury</w:t>
           </w:r>
-          <w:bookmarkEnd w:id="66"/>
+          <w:bookmarkEnd w:id="75"/>
         </w:p>
         <w:sdt>
           <w:sdtPr>
@@ -9193,7 +10271,7 @@
               <w:r>
                 <w:t xml:space="preserve">[cit. 2018-11-15]. Dostupné z: </w:t>
               </w:r>
-              <w:hyperlink r:id="rId19" w:history="1">
+              <w:hyperlink r:id="rId18" w:history="1">
                 <w:r>
                   <w:rPr>
                     <w:rStyle w:val="Hypertextovodkaz"/>
@@ -9236,7 +10314,7 @@
                 <w:br/>
                 <w:t xml:space="preserve">z: </w:t>
               </w:r>
-              <w:hyperlink r:id="rId20" w:history="1">
+              <w:hyperlink r:id="rId19" w:history="1">
                 <w:r>
                   <w:rPr>
                     <w:rStyle w:val="Hypertextovodkaz"/>
@@ -9275,7 +10353,7 @@
               <w:r>
                 <w:t xml:space="preserve">: Microsoft, 2016, 10. 01. 2018 [cit. 2019-02-25]. Dostupné z: </w:t>
               </w:r>
-              <w:hyperlink r:id="rId21" w:history="1">
+              <w:hyperlink r:id="rId20" w:history="1">
                 <w:r>
                   <w:rPr>
                     <w:rStyle w:val="Hypertextovodkaz"/>
@@ -9395,8 +10473,6 @@
                 <w:pStyle w:val="Zkladntext"/>
                 <w:ind w:left="360"/>
               </w:pPr>
-              <w:bookmarkStart w:id="67" w:name="_GoBack"/>
-              <w:bookmarkEnd w:id="67"/>
             </w:p>
             <w:p>
               <w:pPr>
@@ -9431,12 +10507,12 @@
         </w:numPr>
         <w:ind w:left="142"/>
       </w:pPr>
-      <w:bookmarkStart w:id="68" w:name="_Toc1929656"/>
+      <w:bookmarkStart w:id="76" w:name="_Toc2351122"/>
       <w:r>
         <w:lastRenderedPageBreak/>
         <w:t>Přílohy</w:t>
       </w:r>
-      <w:bookmarkEnd w:id="68"/>
+      <w:bookmarkEnd w:id="76"/>
     </w:p>
     <w:p>
       <w:pPr>
@@ -10257,7 +11333,7 @@
   <w:abstractNum w:abstractNumId="12" w15:restartNumberingAfterBreak="0">
     <w:nsid w:val="379E634F"/>
     <w:multiLevelType w:val="multilevel"/>
-    <w:tmpl w:val="B8842326"/>
+    <w:tmpl w:val="C8340E4E"/>
     <w:lvl w:ilvl="0">
       <w:start w:val="1"/>
       <w:numFmt w:val="decimal"/>
@@ -12652,6 +13728,7 @@
     <w:rsid w:val="00490D89"/>
     <w:rsid w:val="005C2C5F"/>
     <w:rsid w:val="00645426"/>
+    <w:rsid w:val="006C5FD6"/>
     <w:rsid w:val="006E60B8"/>
     <w:rsid w:val="0070088F"/>
     <w:rsid w:val="00842A3D"/>
@@ -13606,7 +14683,7 @@
 </file>
 
 <file path=customXml/itemProps1.xml><?xml version="1.0" encoding="utf-8"?>
-<ds:datastoreItem xmlns:ds="http://schemas.openxmlformats.org/officeDocument/2006/customXml" ds:itemID="{FE23672F-264B-4FF5-9895-108E61F9907F}">
+<ds:datastoreItem xmlns:ds="http://schemas.openxmlformats.org/officeDocument/2006/customXml" ds:itemID="{0C15635B-2731-4E86-804E-48B365B5A972}">
   <ds:schemaRefs>
     <ds:schemaRef ds:uri="http://schemas.openxmlformats.org/officeDocument/2006/bibliography"/>
   </ds:schemaRefs>

</xml_diff>

<commit_message>
Přidána motivace do ZP_VSPJ_SPPSP.docx
</commit_message>
<xml_diff>
--- a/dokumentace/ZP_VSPJ_SPPSP.docx
+++ b/dokumentace/ZP_VSPJ_SPPSP.docx
@@ -53,6 +53,7 @@
             <w:listItem w:displayText="Katedra zdravotnických studií" w:value="Katedra zdravotnických studií"/>
           </w:dropDownList>
         </w:sdtPr>
+        <w:sdtEndPr/>
         <w:sdtContent>
           <w:r>
             <w:rPr>
@@ -119,6 +120,7 @@
             <w:listItem w:displayText="diplomová práce" w:value="diplomová práce"/>
           </w:dropDownList>
         </w:sdtPr>
+        <w:sdtEndPr/>
         <w:sdtContent>
           <w:r>
             <w:rPr>
@@ -676,6 +678,7 @@
             <w:listItem w:displayText="Katedra zdravotnických studií" w:value="Katedra zdravotnických studií"/>
           </w:dropDownList>
         </w:sdtPr>
+        <w:sdtEndPr/>
         <w:sdtContent>
           <w:r>
             <w:t>Katedra technických studií</w:t>
@@ -837,6 +840,7 @@
             <w:listItem w:displayText="diplomová" w:value="diplomová"/>
           </w:dropDownList>
         </w:sdtPr>
+        <w:sdtEndPr/>
         <w:sdtContent>
           <w:r>
             <w:t>bakalářská</w:t>
@@ -891,6 +895,7 @@
             <w:listItem w:displayText="diplomové" w:value="diplomové"/>
           </w:dropDownList>
         </w:sdtPr>
+        <w:sdtEndPr/>
         <w:sdtContent>
           <w:r>
             <w:t>bakalářské</w:t>
@@ -932,6 +937,7 @@
             <w:listItem w:displayText="diplomovou" w:value="diplomovou"/>
           </w:dropDownList>
         </w:sdtPr>
+        <w:sdtEndPr/>
         <w:sdtContent>
           <w:r>
             <w:t>bakalářskou</w:t>
@@ -987,6 +993,7 @@
             <w:listItem w:displayText="diplomové" w:value="diplomové"/>
           </w:dropDownList>
         </w:sdtPr>
+        <w:sdtEndPr/>
         <w:sdtContent>
           <w:r>
             <w:t>bakalářské</w:t>
@@ -1033,6 +1040,7 @@
             <w:listItem w:displayText="diplomové" w:value="diplomové"/>
           </w:dropDownList>
         </w:sdtPr>
+        <w:sdtEndPr/>
         <w:sdtContent>
           <w:r>
             <w:t>bakalářské</w:t>
@@ -1074,6 +1082,7 @@
             <w:listItem w:displayText="diplomové" w:value="diplomové"/>
           </w:dropDownList>
         </w:sdtPr>
+        <w:sdtEndPr/>
         <w:sdtContent>
           <w:r>
             <w:t>bakalářské</w:t>
@@ -1110,6 +1119,7 @@
             <w:calendar w:val="gregorian"/>
           </w:date>
         </w:sdtPr>
+        <w:sdtEndPr/>
         <w:sdtContent>
           <w:r>
             <w:t>20. března 2019</w:t>
@@ -1199,8 +1209,6 @@
         <w:lastRenderedPageBreak/>
         <w:t>Poděkování</w:t>
       </w:r>
-      <w:bookmarkStart w:id="0" w:name="_GoBack"/>
-      <w:bookmarkEnd w:id="0"/>
     </w:p>
     <w:p>
       <w:pPr>
@@ -4526,7 +4534,7 @@
       <w:pPr>
         <w:pStyle w:val="Nzev"/>
       </w:pPr>
-      <w:bookmarkStart w:id="1" w:name="_Toc342837153"/>
+      <w:bookmarkStart w:id="0" w:name="_Toc342837153"/>
       <w:r>
         <w:lastRenderedPageBreak/>
         <w:t xml:space="preserve">Seznam </w:t>
@@ -4534,7 +4542,7 @@
       <w:r>
         <w:t>obrázků</w:t>
       </w:r>
-      <w:bookmarkEnd w:id="1"/>
+      <w:bookmarkEnd w:id="0"/>
     </w:p>
     <w:p>
       <w:pPr>
@@ -5553,7 +5561,7 @@
       <w:pPr>
         <w:pStyle w:val="Nzev"/>
       </w:pPr>
-      <w:bookmarkStart w:id="2" w:name="_Toc342837154"/>
+      <w:bookmarkStart w:id="1" w:name="_Toc342837154"/>
       <w:r>
         <w:lastRenderedPageBreak/>
         <w:t xml:space="preserve">Seznam </w:t>
@@ -5561,7 +5569,7 @@
       <w:r>
         <w:t>použitých zkratek</w:t>
       </w:r>
-      <w:bookmarkEnd w:id="2"/>
+      <w:bookmarkEnd w:id="1"/>
     </w:p>
     <w:p>
       <w:pPr>
@@ -5768,18 +5776,18 @@
           <w:numId w:val="0"/>
         </w:numPr>
       </w:pPr>
-      <w:bookmarkStart w:id="3" w:name="_Toc2351085"/>
+      <w:bookmarkStart w:id="2" w:name="_Toc2351085"/>
       <w:r>
         <w:lastRenderedPageBreak/>
         <w:t>Úvod</w:t>
       </w:r>
-      <w:bookmarkEnd w:id="3"/>
+      <w:bookmarkEnd w:id="2"/>
     </w:p>
     <w:p>
       <w:pPr>
         <w:pStyle w:val="Zkladntext"/>
       </w:pPr>
-      <w:bookmarkStart w:id="4" w:name="_Hlk528563465"/>
+      <w:bookmarkStart w:id="3" w:name="_Hlk528563465"/>
       <w:r>
         <w:t xml:space="preserve">Účelem této aplikace je vytvořit prostředí, ve které mohou studenti naplánovat celé jejich studium a mít přehled a plán na celou dobu studia. Aplikace umožní nastavení počtu semestrů od dvou semestrů pro studenty s dostatkem uznaných předmětů až po jedenáct semestrů i pro déle studující studenty. Tato hranice je nejpravděpodobnější podle počtů semestrů potřebných ke splnění studia, kde další semestr by prakticky znamenal celé další studium a jelikož je plán flexibilní lze přidávat a odebírat semestry podle potřeby </w:t>
       </w:r>
@@ -5818,7 +5826,7 @@
         <w:lastRenderedPageBreak/>
         <w:t>a nepotřebují přetvářet plán a počítat kredity, zda budou dostačující nebo ne po každé, když zapisují předměty do semestru</w:t>
       </w:r>
-      <w:bookmarkEnd w:id="4"/>
+      <w:bookmarkEnd w:id="3"/>
       <w:r>
         <w:t xml:space="preserve">. </w:t>
       </w:r>
@@ -5832,39 +5840,51 @@
           <w:numId w:val="0"/>
         </w:numPr>
       </w:pPr>
-      <w:bookmarkStart w:id="5" w:name="_Toc2351086"/>
+      <w:bookmarkStart w:id="4" w:name="_Toc2351086"/>
       <w:r>
         <w:t>Motivace</w:t>
       </w:r>
+      <w:bookmarkEnd w:id="4"/>
+    </w:p>
+    <w:p>
+      <w:pPr>
+        <w:pStyle w:val="Zkladntext"/>
+      </w:pPr>
+      <w:r>
+        <w:t xml:space="preserve">Toto téma bylo vybráno kvůli častým problémům studentů, kteří z různých důvodů prodlužují studium, jenž má za důsledek často nedostatek kreditů ke konci studia </w:t>
+      </w:r>
+      <w:r>
+        <w:br/>
+      </w:r>
+      <w:r>
+        <w:t xml:space="preserve">a za důsledek ukončení studia nebo žádání o </w:t>
+      </w:r>
+      <w:r>
+        <w:t>výjimku</w:t>
+      </w:r>
+      <w:r>
+        <w:t xml:space="preserve">. Celkově by tato </w:t>
+      </w:r>
+      <w:r>
+        <w:t>aplikace</w:t>
+      </w:r>
+      <w:r>
+        <w:t xml:space="preserve"> měla napomoci studentům s bezpečnějším volením předmětů bez strachování při registraci nového semestru, zda budou kredity stačit k pokračování. Vytvoření této aplikace také prověří moje schopnosti a zkušenosti nabyté z předmětů databázové systémy na práci </w:t>
+      </w:r>
+      <w:r>
+        <w:br/>
+      </w:r>
+      <w:r>
+        <w:t xml:space="preserve">s daty v databázi, programování a programování desktopových aplikací využité </w:t>
+      </w:r>
+      <w:r>
+        <w:br/>
+      </w:r>
+      <w:bookmarkStart w:id="5" w:name="_GoBack"/>
       <w:bookmarkEnd w:id="5"/>
-    </w:p>
-    <w:p>
-      <w:pPr>
-        <w:pStyle w:val="Zkladntext"/>
-      </w:pPr>
-      <w:r>
-        <w:t xml:space="preserve">V této </w:t>
-      </w:r>
-      <w:r>
-        <w:t xml:space="preserve">krátké kapitole by měl autor stručně a výstižně čtenáři vysvětlit </w:t>
-      </w:r>
-      <w:r>
-        <w:t xml:space="preserve">proč se </w:t>
-      </w:r>
-      <w:r>
-        <w:t xml:space="preserve">ve své práci věnuje tomuto konkrétnímu tématu a jaké očekává přínosy práce. </w:t>
-      </w:r>
-      <w:r>
-        <w:t xml:space="preserve">Student by se měl zaměřit i na souvislost se studovaným studijním programem. </w:t>
-      </w:r>
-      <w:r>
-        <w:t>Text této kapitoly by neměl přesáhnout ½ strany.</w:t>
-      </w:r>
-    </w:p>
-    <w:p>
-      <w:pPr>
-        <w:pStyle w:val="Zkladntext"/>
-      </w:pPr>
+      <w:r>
+        <w:t>pro implementaci této aplikace a umožnění přehledného zobrazení díky formulářovým oknům technologie .NET.</w:t>
+      </w:r>
     </w:p>
     <w:p>
       <w:pPr>
@@ -8210,14 +8230,36 @@
       <w:r>
         <w:t xml:space="preserve">Obrázek </w:t>
       </w:r>
-      <w:fldSimple w:instr=" SEQ Obrázek \* ARABIC ">
-        <w:r>
-          <w:rPr>
-            <w:noProof/>
-          </w:rPr>
-          <w:t>2</w:t>
-        </w:r>
-      </w:fldSimple>
+      <w:r>
+        <w:rPr>
+          <w:noProof/>
+        </w:rPr>
+        <w:fldChar w:fldCharType="begin"/>
+      </w:r>
+      <w:r>
+        <w:rPr>
+          <w:noProof/>
+        </w:rPr>
+        <w:instrText xml:space="preserve"> SEQ Obrázek \* ARABIC </w:instrText>
+      </w:r>
+      <w:r>
+        <w:rPr>
+          <w:noProof/>
+        </w:rPr>
+        <w:fldChar w:fldCharType="separate"/>
+      </w:r>
+      <w:r>
+        <w:rPr>
+          <w:noProof/>
+        </w:rPr>
+        <w:t>2</w:t>
+      </w:r>
+      <w:r>
+        <w:rPr>
+          <w:noProof/>
+        </w:rPr>
+        <w:fldChar w:fldCharType="end"/>
+      </w:r>
       <w:r>
         <w:t xml:space="preserve"> - Use Case</w:t>
       </w:r>
@@ -10228,6 +10270,7 @@
           <w:docPartUnique/>
         </w:docPartObj>
       </w:sdtPr>
+      <w:sdtEndPr/>
       <w:sdtContent>
         <w:p>
           <w:pPr>
@@ -10248,6 +10291,7 @@
             <w:id w:val="-573587230"/>
             <w:bibliography/>
           </w:sdtPr>
+          <w:sdtEndPr/>
           <w:sdtContent>
             <w:p>
               <w:pPr>
@@ -10828,6 +10872,7 @@
         <w:docPartUnique/>
       </w:docPartObj>
     </w:sdtPr>
+    <w:sdtEndPr/>
     <w:sdtContent>
       <w:p>
         <w:pPr>
@@ -10868,6 +10913,7 @@
         <w:docPartUnique/>
       </w:docPartObj>
     </w:sdtPr>
+    <w:sdtEndPr/>
     <w:sdtContent>
       <w:p>
         <w:pPr>
@@ -13735,6 +13781,7 @@
     <w:rsid w:val="0084557C"/>
     <w:rsid w:val="008A5034"/>
     <w:rsid w:val="00976AF9"/>
+    <w:rsid w:val="00B507C6"/>
     <w:rsid w:val="00D262F9"/>
     <w:rsid w:val="00D77469"/>
     <w:rsid w:val="00FB748E"/>
@@ -14683,7 +14730,7 @@
 </file>
 
 <file path=customXml/itemProps1.xml><?xml version="1.0" encoding="utf-8"?>
-<ds:datastoreItem xmlns:ds="http://schemas.openxmlformats.org/officeDocument/2006/customXml" ds:itemID="{0C15635B-2731-4E86-804E-48B365B5A972}">
+<ds:datastoreItem xmlns:ds="http://schemas.openxmlformats.org/officeDocument/2006/customXml" ds:itemID="{1E57D6B5-ADDF-4FB5-B9C5-FD463E857330}">
   <ds:schemaRefs>
     <ds:schemaRef ds:uri="http://schemas.openxmlformats.org/officeDocument/2006/bibliography"/>
   </ds:schemaRefs>

</xml_diff>

<commit_message>
rešerše V3PJ A UIS začatek ISSTAGU
</commit_message>
<xml_diff>
--- a/dokumentace/ZP_VSPJ_SPPSP.docx
+++ b/dokumentace/ZP_VSPJ_SPPSP.docx
@@ -6981,10 +6981,7 @@
         <w:t xml:space="preserve"> IS VŠPJ,</w:t>
       </w:r>
       <w:r>
-        <w:t xml:space="preserve"> UIS, IS/STAG, IS4U</w:t>
-      </w:r>
-      <w:r>
-        <w:t xml:space="preserve"> </w:t>
+        <w:t xml:space="preserve"> UIS, IS/STAG</w:t>
       </w:r>
       <w:r>
         <w:br/>
@@ -7008,6 +7005,21 @@
       <w:pPr>
         <w:pStyle w:val="Zkladntext"/>
       </w:pPr>
+      <w:r>
+        <w:t>Informační systém využívaný na Vysoké škole polytechnické v Jihlavě. Pro plánování předmětů se využívá několik kroků. P</w:t>
+      </w:r>
+      <w:r>
+        <w:t>ř</w:t>
+      </w:r>
+      <w:r>
+        <w:t>e</w:t>
+      </w:r>
+      <w:r>
+        <w:t xml:space="preserve">d </w:t>
+      </w:r>
+      <w:r>
+        <w:t>registrace, která kontroluje, kolik studentů má zájem o určitý předmět a podle zájmu se tento předmět přidá do registrací. Převážně pro povinně volitelné a volitelné předměty. V období registrací podle harmonogramu student si zaregistruje předměty, které by studoval v nadcházejícím semestru. U splněných předmětů se počítají kredity celkové a povinnostní. Zásadní rozdíl mezi SPPSP a tímto IS je to, že předměty lze přiřadit pouze do následujícího semestru a nikde není zřetelně vidět, zda budou navolené kredity stačit pro další pokračování po dokončení tohoto semestru. Dále nelze naplánovat celé studium a pak pouze potvrzovat navrhnutý plán.</w:t>
+      </w:r>
     </w:p>
     <w:p>
       <w:pPr>
@@ -7023,6 +7035,66 @@
       <w:pPr>
         <w:pStyle w:val="Zkladntext"/>
       </w:pPr>
+      <w:r>
+        <w:t>Univerzitní informační systém</w:t>
+      </w:r>
+      <w:r>
+        <w:t xml:space="preserve"> společnosti IS4U</w:t>
+      </w:r>
+      <w:r>
+        <w:t xml:space="preserve"> využívaný</w:t>
+      </w:r>
+      <w:r>
+        <w:t xml:space="preserve"> na</w:t>
+      </w:r>
+      <w:r>
+        <w:t xml:space="preserve"> více než 1</w:t>
+      </w:r>
+      <w:r>
+        <w:t>2</w:t>
+      </w:r>
+      <w:r>
+        <w:t xml:space="preserve"> vysoký</w:t>
+      </w:r>
+      <w:r>
+        <w:t>ch</w:t>
+      </w:r>
+      <w:r>
+        <w:t xml:space="preserve"> škol</w:t>
+      </w:r>
+      <w:r>
+        <w:t>ách</w:t>
+      </w:r>
+      <w:r>
+        <w:t xml:space="preserve"> v</w:t>
+      </w:r>
+      <w:r>
+        <w:t> Č</w:t>
+      </w:r>
+      <w:r>
+        <w:t>esk</w:t>
+      </w:r>
+      <w:r>
+        <w:t>u a na S</w:t>
+      </w:r>
+      <w:r>
+        <w:t>lovensk</w:t>
+      </w:r>
+      <w:r>
+        <w:t>u</w:t>
+      </w:r>
+      <w:r>
+        <w:t xml:space="preserve">. Tento systém má integrovaný portál studenta k organizaci studia.  </w:t>
+      </w:r>
+      <w:r>
+        <w:t>Obsahuje základní funkce, jaké sledování rozvrhu, přihlašování na zkoušky a mimo jiné i jejich předdefinovaný studijní plán. (</w:t>
+      </w:r>
+      <w:r>
+        <w:t>https://www.uis-info.com/cs/index</w:t>
+      </w:r>
+      <w:r>
+        <w:t>)</w:t>
+      </w:r>
     </w:p>
     <w:p>
       <w:pPr>
@@ -7038,33 +7110,35 @@
       <w:pPr>
         <w:pStyle w:val="Zkladntext"/>
       </w:pPr>
-    </w:p>
-    <w:p>
-      <w:pPr>
-        <w:pStyle w:val="Nadpis2"/>
-        <w:rPr>
-          <w:lang w:val="en-US"/>
-        </w:rPr>
-      </w:pPr>
-      <w:bookmarkStart w:id="11" w:name="_Toc3201084"/>
-      <w:r>
-        <w:t>IS</w:t>
-      </w:r>
-      <w:r>
-        <w:rPr>
-          <w:lang w:val="en-US"/>
-        </w:rPr>
-        <w:t>4U</w:t>
-      </w:r>
+      <w:r>
+        <w:t>Informační systém pro univer</w:t>
+      </w:r>
+      <w:r>
+        <w:t>z</w:t>
+      </w:r>
+      <w:r>
+        <w:t>ity, vysoké a vyšší odborné školy.</w:t>
+      </w:r>
+      <w:r>
+        <w:t xml:space="preserve"> Tento sytém byl vyvinut Centrem informatizace a výpočetní techniky. Tento systém je momentálně nasazen </w:t>
+      </w:r>
+      <w:r>
+        <w:br/>
+      </w:r>
+      <w:bookmarkStart w:id="11" w:name="_GoBack"/>
       <w:bookmarkEnd w:id="11"/>
-    </w:p>
-    <w:p>
-      <w:pPr>
-        <w:pStyle w:val="Zkladntext"/>
-        <w:rPr>
-          <w:lang w:val="en-US"/>
-        </w:rPr>
-      </w:pPr>
+      <w:r>
+        <w:t xml:space="preserve">na </w:t>
+      </w:r>
+      <w:r>
+        <w:t>patnácti</w:t>
+      </w:r>
+      <w:r>
+        <w:t xml:space="preserve"> školách </w:t>
+      </w:r>
+      <w:r>
+        <w:t>v České republice. Tento systém umožňuje zvolit volitelný modul Editor studijních plánů.</w:t>
+      </w:r>
     </w:p>
     <w:p>
       <w:pPr>
@@ -11341,10 +11415,7 @@
         <w:pStyle w:val="Zkladntext"/>
       </w:pPr>
       <w:r>
-        <w:t>Výsledkem je řádek v</w:t>
-      </w:r>
-      <w:r>
-        <w:t> </w:t>
+        <w:t>Výsledkem je řádek v </w:t>
       </w:r>
       <w:r>
         <w:t>tabulkách</w:t>
@@ -11371,10 +11442,7 @@
       </w:r>
       <w:proofErr w:type="spellEnd"/>
       <w:r>
-        <w:t xml:space="preserve"> ID:</w:t>
-      </w:r>
-      <w:r>
-        <w:t xml:space="preserve"> </w:t>
+        <w:t xml:space="preserve"> ID: </w:t>
       </w:r>
       <w:r>
         <w:rPr>
@@ -11461,44 +11529,106 @@
         <w:pStyle w:val="Zkladntext"/>
       </w:pPr>
       <w:r>
-        <w:t>doporučeny Semestr:</w:t>
+        <w:t xml:space="preserve">doporučeny Semestr: </w:t>
+      </w:r>
+      <w:r>
+        <w:rPr>
+          <w:i/>
+        </w:rPr>
+        <w:t>5</w:t>
+      </w:r>
+    </w:p>
+    <w:p>
+      <w:pPr>
+        <w:pStyle w:val="Zkladntext"/>
+      </w:pPr>
+      <w:r>
+        <w:t xml:space="preserve">zkratka povinnosti: </w:t>
+      </w:r>
+      <w:r>
+        <w:rPr>
+          <w:i/>
+        </w:rPr>
+        <w:t>P</w:t>
+      </w:r>
+    </w:p>
+    <w:p>
+      <w:pPr>
+        <w:pStyle w:val="Zkladntext"/>
+      </w:pPr>
+      <w:r>
+        <w:t xml:space="preserve">Povinnost: </w:t>
+      </w:r>
+      <w:r>
+        <w:rPr>
+          <w:i/>
+        </w:rPr>
+        <w:t>Povinný předmět</w:t>
+      </w:r>
+    </w:p>
+    <w:p>
+      <w:pPr>
+        <w:pStyle w:val="Zkladntext"/>
+      </w:pPr>
+      <w:r>
+        <w:t xml:space="preserve">Garant: </w:t>
+      </w:r>
+      <w:r>
+        <w:rPr>
+          <w:i/>
+        </w:rPr>
+        <w:t>PaedDr. František Smrčka, Ph.D.</w:t>
       </w:r>
       <w:r>
         <w:t xml:space="preserve"> </w:t>
       </w:r>
+    </w:p>
+    <w:p>
+      <w:pPr>
+        <w:pStyle w:val="Zkladntext"/>
+      </w:pPr>
+      <w:r>
+        <w:t xml:space="preserve">Katedra: </w:t>
+      </w:r>
       <w:r>
         <w:rPr>
           <w:i/>
         </w:rPr>
-        <w:t>5</w:t>
+        <w:t>Katedra technických studií</w:t>
       </w:r>
     </w:p>
     <w:p>
       <w:pPr>
         <w:pStyle w:val="Zkladntext"/>
-      </w:pPr>
-      <w:r>
-        <w:t xml:space="preserve">zkratka povinnosti: </w:t>
-      </w:r>
-      <w:r>
         <w:rPr>
           <w:i/>
         </w:rPr>
-        <w:t>P</w:t>
+      </w:pPr>
+      <w:r>
+        <w:t xml:space="preserve">zkratka katedra: </w:t>
+      </w:r>
+      <w:r>
+        <w:rPr>
+          <w:i/>
+        </w:rPr>
+        <w:t>KTS</w:t>
       </w:r>
     </w:p>
     <w:p>
       <w:pPr>
         <w:pStyle w:val="Zkladntext"/>
-      </w:pPr>
-      <w:r>
-        <w:t xml:space="preserve">Povinnost: </w:t>
-      </w:r>
-      <w:r>
         <w:rPr>
           <w:i/>
         </w:rPr>
-        <w:t>Povinný předmět</w:t>
+      </w:pPr>
+      <w:r>
+        <w:t xml:space="preserve">email garanta: </w:t>
+      </w:r>
+      <w:r>
+        <w:rPr>
+          <w:i/>
+        </w:rPr>
+        <w:t>smrcka@vspj.cz</w:t>
       </w:r>
     </w:p>
     <w:p>
@@ -11506,126 +11636,58 @@
         <w:pStyle w:val="Zkladntext"/>
       </w:pPr>
       <w:r>
-        <w:t xml:space="preserve">Garant: </w:t>
+        <w:t xml:space="preserve">hodiny Přednáška: </w:t>
       </w:r>
       <w:r>
         <w:rPr>
           <w:i/>
         </w:rPr>
-        <w:t>PaedDr. František Smrčka, Ph.D.</w:t>
-      </w:r>
-      <w:r>
+        <w:t>0</w:t>
+      </w:r>
+    </w:p>
+    <w:p>
+      <w:pPr>
+        <w:pStyle w:val="Zkladntext"/>
+      </w:pPr>
+      <w:r>
+        <w:t xml:space="preserve">hodiny Cvičení: </w:t>
+      </w:r>
+      <w:r>
+        <w:rPr>
+          <w:i/>
+        </w:rPr>
+        <w:t>0</w:t>
+      </w:r>
+    </w:p>
+    <w:p>
+      <w:pPr>
+        <w:pStyle w:val="Zkladntext"/>
+      </w:pPr>
+      <w:r>
+        <w:t>tutoriál:</w:t>
+      </w:r>
+      <w:r>
+        <w:rPr>
+          <w:i/>
+        </w:rPr>
         <w:t xml:space="preserve"> </w:t>
       </w:r>
+      <w:r>
+        <w:rPr>
+          <w:i/>
+        </w:rPr>
+        <w:t>0</w:t>
+      </w:r>
     </w:p>
     <w:p>
       <w:pPr>
         <w:pStyle w:val="Zkladntext"/>
-      </w:pPr>
-      <w:r>
-        <w:t xml:space="preserve">Katedra: </w:t>
-      </w:r>
-      <w:r>
         <w:rPr>
           <w:i/>
         </w:rPr>
-        <w:t>Katedra technických studií</w:t>
-      </w:r>
-    </w:p>
-    <w:p>
-      <w:pPr>
-        <w:pStyle w:val="Zkladntext"/>
-        <w:rPr>
-          <w:i/>
-        </w:rPr>
-      </w:pPr>
-      <w:r>
-        <w:t xml:space="preserve">zkratka katedra: </w:t>
-      </w:r>
-      <w:r>
-        <w:rPr>
-          <w:i/>
-        </w:rPr>
-        <w:t>KTS</w:t>
-      </w:r>
-    </w:p>
-    <w:p>
-      <w:pPr>
-        <w:pStyle w:val="Zkladntext"/>
-        <w:rPr>
-          <w:i/>
-        </w:rPr>
-      </w:pPr>
-      <w:r>
-        <w:t xml:space="preserve">email garanta: </w:t>
-      </w:r>
-      <w:r>
-        <w:rPr>
-          <w:i/>
-        </w:rPr>
-        <w:t>smrcka@vspj.cz</w:t>
-      </w:r>
-    </w:p>
-    <w:p>
-      <w:pPr>
-        <w:pStyle w:val="Zkladntext"/>
-      </w:pPr>
-      <w:r>
-        <w:t xml:space="preserve">hodiny Přednáška: </w:t>
-      </w:r>
-      <w:r>
-        <w:rPr>
-          <w:i/>
-        </w:rPr>
-        <w:t>0</w:t>
-      </w:r>
-    </w:p>
-    <w:p>
-      <w:pPr>
-        <w:pStyle w:val="Zkladntext"/>
-      </w:pPr>
-      <w:r>
-        <w:t xml:space="preserve">hodiny Cvičení: </w:t>
-      </w:r>
-      <w:r>
-        <w:rPr>
-          <w:i/>
-        </w:rPr>
-        <w:t>0</w:t>
-      </w:r>
-    </w:p>
-    <w:p>
-      <w:pPr>
-        <w:pStyle w:val="Zkladntext"/>
-      </w:pPr>
-      <w:r>
-        <w:t>tutoriál:</w:t>
-      </w:r>
-      <w:r>
-        <w:rPr>
-          <w:i/>
-        </w:rPr>
-        <w:t xml:space="preserve"> </w:t>
-      </w:r>
-      <w:r>
-        <w:rPr>
-          <w:i/>
-        </w:rPr>
-        <w:t>0</w:t>
-      </w:r>
-    </w:p>
-    <w:p>
-      <w:pPr>
-        <w:pStyle w:val="Zkladntext"/>
-        <w:rPr>
-          <w:i/>
-        </w:rPr>
-      </w:pPr>
-      <w:r>
-        <w:t>kombi CV:</w:t>
-      </w:r>
-      <w:r>
-        <w:t xml:space="preserve"> </w:t>
+      </w:pPr>
+      <w:r>
+        <w:t xml:space="preserve">kombi CV: </w:t>
       </w:r>
       <w:r>
         <w:rPr>
@@ -11797,8 +11859,6 @@
       <w:r>
         <w:br w:type="page"/>
       </w:r>
-      <w:bookmarkStart w:id="69" w:name="_GoBack"/>
-      <w:bookmarkEnd w:id="69"/>
     </w:p>
     <w:p>
       <w:pPr>
@@ -11809,12 +11869,12 @@
         </w:tabs>
         <w:ind w:left="426" w:hanging="426"/>
       </w:pPr>
-      <w:bookmarkStart w:id="70" w:name="_Toc3201116"/>
+      <w:bookmarkStart w:id="69" w:name="_Toc3201116"/>
       <w:r>
         <w:lastRenderedPageBreak/>
         <w:t>Diskuze</w:t>
       </w:r>
-      <w:bookmarkEnd w:id="70"/>
+      <w:bookmarkEnd w:id="69"/>
     </w:p>
     <w:p>
       <w:pPr>
@@ -11875,12 +11935,12 @@
       <w:r>
         <w:br w:type="page"/>
       </w:r>
-      <w:bookmarkStart w:id="71" w:name="_Toc3201117"/>
+      <w:bookmarkStart w:id="70" w:name="_Toc3201117"/>
       <w:r>
         <w:lastRenderedPageBreak/>
         <w:t>Návrh řešení a doporučení pro praxi</w:t>
       </w:r>
-      <w:bookmarkEnd w:id="71"/>
+      <w:bookmarkEnd w:id="70"/>
     </w:p>
     <w:p>
       <w:pPr>
@@ -11908,12 +11968,12 @@
         </w:numPr>
         <w:ind w:left="142"/>
       </w:pPr>
-      <w:bookmarkStart w:id="72" w:name="_Toc3201118"/>
+      <w:bookmarkStart w:id="71" w:name="_Toc3201118"/>
       <w:r>
         <w:lastRenderedPageBreak/>
         <w:t>Závěr</w:t>
       </w:r>
-      <w:bookmarkEnd w:id="72"/>
+      <w:bookmarkEnd w:id="71"/>
     </w:p>
     <w:p>
       <w:pPr>
@@ -11981,7 +12041,7 @@
         <w:br w:type="page"/>
       </w:r>
     </w:p>
-    <w:bookmarkStart w:id="73" w:name="_Toc3201119" w:displacedByCustomXml="next"/>
+    <w:bookmarkStart w:id="72" w:name="_Toc3201119" w:displacedByCustomXml="next"/>
     <w:sdt>
       <w:sdtPr>
         <w:rPr>
@@ -12012,7 +12072,7 @@
           <w:r>
             <w:t>Seznam použité literatury</w:t>
           </w:r>
-          <w:bookmarkEnd w:id="73"/>
+          <w:bookmarkEnd w:id="72"/>
         </w:p>
         <w:sdt>
           <w:sdtPr>
@@ -12278,12 +12338,12 @@
         </w:numPr>
         <w:ind w:left="142"/>
       </w:pPr>
-      <w:bookmarkStart w:id="74" w:name="_Toc3201120"/>
+      <w:bookmarkStart w:id="73" w:name="_Toc3201120"/>
       <w:r>
         <w:lastRenderedPageBreak/>
         <w:t>Přílohy</w:t>
       </w:r>
-      <w:bookmarkEnd w:id="74"/>
+      <w:bookmarkEnd w:id="73"/>
     </w:p>
     <w:p>
       <w:pPr>
@@ -15508,6 +15568,7 @@
     <w:rsid w:val="0084557C"/>
     <w:rsid w:val="008A5034"/>
     <w:rsid w:val="00976AF9"/>
+    <w:rsid w:val="00AF20DC"/>
     <w:rsid w:val="00B507C6"/>
     <w:rsid w:val="00B632AC"/>
     <w:rsid w:val="00D262F9"/>
@@ -16458,7 +16519,7 @@
 </file>
 
 <file path=customXml/itemProps1.xml><?xml version="1.0" encoding="utf-8"?>
-<ds:datastoreItem xmlns:ds="http://schemas.openxmlformats.org/officeDocument/2006/customXml" ds:itemID="{785BEF7B-62F4-4EAD-8FC8-3C2207DABC27}">
+<ds:datastoreItem xmlns:ds="http://schemas.openxmlformats.org/officeDocument/2006/customXml" ds:itemID="{C5BE2EFB-1B53-447A-852B-2858663C3DEA}">
   <ds:schemaRefs>
     <ds:schemaRef ds:uri="http://schemas.openxmlformats.org/officeDocument/2006/bibliography"/>
   </ds:schemaRefs>

</xml_diff>

<commit_message>
Upravy v hromadném načtení + přidání kodu do dokumentace
</commit_message>
<xml_diff>
--- a/dokumentace/ZP_VSPJ_SPPSP.docx
+++ b/dokumentace/ZP_VSPJ_SPPSP.docx
@@ -1317,7 +1317,7 @@
       <w:r>
         <w:fldChar w:fldCharType="separate"/>
       </w:r>
-      <w:hyperlink w:anchor="_Toc3321579" w:history="1">
+      <w:hyperlink w:anchor="_Toc3637187" w:history="1">
         <w:r>
           <w:rPr>
             <w:rStyle w:val="Hypertextovodkaz"/>
@@ -1344,7 +1344,7 @@
             <w:noProof/>
             <w:webHidden/>
           </w:rPr>
-          <w:instrText xml:space="preserve"> PAGEREF _Toc3321579 \h </w:instrText>
+          <w:instrText xml:space="preserve"> PAGEREF _Toc3637187 \h </w:instrText>
         </w:r>
         <w:r>
           <w:rPr>
@@ -1388,7 +1388,7 @@
           <w:szCs w:val="22"/>
         </w:rPr>
       </w:pPr>
-      <w:hyperlink w:anchor="_Toc3321580" w:history="1">
+      <w:hyperlink w:anchor="_Toc3637188" w:history="1">
         <w:r>
           <w:rPr>
             <w:rStyle w:val="Hypertextovodkaz"/>
@@ -1415,7 +1415,7 @@
             <w:noProof/>
             <w:webHidden/>
           </w:rPr>
-          <w:instrText xml:space="preserve"> PAGEREF _Toc3321580 \h </w:instrText>
+          <w:instrText xml:space="preserve"> PAGEREF _Toc3637188 \h </w:instrText>
         </w:r>
         <w:r>
           <w:rPr>
@@ -1459,7 +1459,7 @@
           <w:szCs w:val="22"/>
         </w:rPr>
       </w:pPr>
-      <w:hyperlink w:anchor="_Toc3321581" w:history="1">
+      <w:hyperlink w:anchor="_Toc3637189" w:history="1">
         <w:r>
           <w:rPr>
             <w:rStyle w:val="Hypertextovodkaz"/>
@@ -1486,7 +1486,7 @@
             <w:noProof/>
             <w:webHidden/>
           </w:rPr>
-          <w:instrText xml:space="preserve"> PAGEREF _Toc3321581 \h </w:instrText>
+          <w:instrText xml:space="preserve"> PAGEREF _Toc3637189 \h </w:instrText>
         </w:r>
         <w:r>
           <w:rPr>
@@ -1531,7 +1531,7 @@
           <w:szCs w:val="22"/>
         </w:rPr>
       </w:pPr>
-      <w:hyperlink w:anchor="_Toc3321582" w:history="1">
+      <w:hyperlink w:anchor="_Toc3637190" w:history="1">
         <w:r>
           <w:rPr>
             <w:rStyle w:val="Hypertextovodkaz"/>
@@ -1574,7 +1574,7 @@
             <w:noProof/>
             <w:webHidden/>
           </w:rPr>
-          <w:instrText xml:space="preserve"> PAGEREF _Toc3321582 \h </w:instrText>
+          <w:instrText xml:space="preserve"> PAGEREF _Toc3637190 \h </w:instrText>
         </w:r>
         <w:r>
           <w:rPr>
@@ -1619,7 +1619,7 @@
           <w:szCs w:val="22"/>
         </w:rPr>
       </w:pPr>
-      <w:hyperlink w:anchor="_Toc3321583" w:history="1">
+      <w:hyperlink w:anchor="_Toc3637191" w:history="1">
         <w:r>
           <w:rPr>
             <w:rStyle w:val="Hypertextovodkaz"/>
@@ -1662,7 +1662,7 @@
             <w:noProof/>
             <w:webHidden/>
           </w:rPr>
-          <w:instrText xml:space="preserve"> PAGEREF _Toc3321583 \h </w:instrText>
+          <w:instrText xml:space="preserve"> PAGEREF _Toc3637191 \h </w:instrText>
         </w:r>
         <w:r>
           <w:rPr>
@@ -1707,7 +1707,7 @@
           <w:szCs w:val="22"/>
         </w:rPr>
       </w:pPr>
-      <w:hyperlink w:anchor="_Toc3321584" w:history="1">
+      <w:hyperlink w:anchor="_Toc3637192" w:history="1">
         <w:r>
           <w:rPr>
             <w:rStyle w:val="Hypertextovodkaz"/>
@@ -1750,7 +1750,7 @@
             <w:noProof/>
             <w:webHidden/>
           </w:rPr>
-          <w:instrText xml:space="preserve"> PAGEREF _Toc3321584 \h </w:instrText>
+          <w:instrText xml:space="preserve"> PAGEREF _Toc3637192 \h </w:instrText>
         </w:r>
         <w:r>
           <w:rPr>
@@ -1795,7 +1795,7 @@
           <w:szCs w:val="22"/>
         </w:rPr>
       </w:pPr>
-      <w:hyperlink w:anchor="_Toc3321585" w:history="1">
+      <w:hyperlink w:anchor="_Toc3637193" w:history="1">
         <w:r>
           <w:rPr>
             <w:rStyle w:val="Hypertextovodkaz"/>
@@ -1838,7 +1838,7 @@
             <w:noProof/>
             <w:webHidden/>
           </w:rPr>
-          <w:instrText xml:space="preserve"> PAGEREF _Toc3321585 \h </w:instrText>
+          <w:instrText xml:space="preserve"> PAGEREF _Toc3637193 \h </w:instrText>
         </w:r>
         <w:r>
           <w:rPr>
@@ -1883,7 +1883,7 @@
           <w:szCs w:val="22"/>
         </w:rPr>
       </w:pPr>
-      <w:hyperlink w:anchor="_Toc3321586" w:history="1">
+      <w:hyperlink w:anchor="_Toc3637194" w:history="1">
         <w:r>
           <w:rPr>
             <w:rStyle w:val="Hypertextovodkaz"/>
@@ -1926,7 +1926,7 @@
             <w:noProof/>
             <w:webHidden/>
           </w:rPr>
-          <w:instrText xml:space="preserve"> PAGEREF _Toc3321586 \h </w:instrText>
+          <w:instrText xml:space="preserve"> PAGEREF _Toc3637194 \h </w:instrText>
         </w:r>
         <w:r>
           <w:rPr>
@@ -1971,7 +1971,7 @@
           <w:szCs w:val="22"/>
         </w:rPr>
       </w:pPr>
-      <w:hyperlink w:anchor="_Toc3321587" w:history="1">
+      <w:hyperlink w:anchor="_Toc3637195" w:history="1">
         <w:r>
           <w:rPr>
             <w:rStyle w:val="Hypertextovodkaz"/>
@@ -2014,7 +2014,7 @@
             <w:noProof/>
             <w:webHidden/>
           </w:rPr>
-          <w:instrText xml:space="preserve"> PAGEREF _Toc3321587 \h </w:instrText>
+          <w:instrText xml:space="preserve"> PAGEREF _Toc3637195 \h </w:instrText>
         </w:r>
         <w:r>
           <w:rPr>
@@ -2059,7 +2059,7 @@
           <w:szCs w:val="22"/>
         </w:rPr>
       </w:pPr>
-      <w:hyperlink w:anchor="_Toc3321588" w:history="1">
+      <w:hyperlink w:anchor="_Toc3637196" w:history="1">
         <w:r>
           <w:rPr>
             <w:rStyle w:val="Hypertextovodkaz"/>
@@ -2102,7 +2102,7 @@
             <w:noProof/>
             <w:webHidden/>
           </w:rPr>
-          <w:instrText xml:space="preserve"> PAGEREF _Toc3321588 \h </w:instrText>
+          <w:instrText xml:space="preserve"> PAGEREF _Toc3637196 \h </w:instrText>
         </w:r>
         <w:r>
           <w:rPr>
@@ -2147,7 +2147,7 @@
           <w:szCs w:val="22"/>
         </w:rPr>
       </w:pPr>
-      <w:hyperlink w:anchor="_Toc3321589" w:history="1">
+      <w:hyperlink w:anchor="_Toc3637197" w:history="1">
         <w:r>
           <w:rPr>
             <w:rStyle w:val="Hypertextovodkaz"/>
@@ -2190,7 +2190,7 @@
             <w:noProof/>
             <w:webHidden/>
           </w:rPr>
-          <w:instrText xml:space="preserve"> PAGEREF _Toc3321589 \h </w:instrText>
+          <w:instrText xml:space="preserve"> PAGEREF _Toc3637197 \h </w:instrText>
         </w:r>
         <w:r>
           <w:rPr>
@@ -2235,7 +2235,7 @@
           <w:szCs w:val="22"/>
         </w:rPr>
       </w:pPr>
-      <w:hyperlink w:anchor="_Toc3321590" w:history="1">
+      <w:hyperlink w:anchor="_Toc3637198" w:history="1">
         <w:r>
           <w:rPr>
             <w:rStyle w:val="Hypertextovodkaz"/>
@@ -2278,7 +2278,7 @@
             <w:noProof/>
             <w:webHidden/>
           </w:rPr>
-          <w:instrText xml:space="preserve"> PAGEREF _Toc3321590 \h </w:instrText>
+          <w:instrText xml:space="preserve"> PAGEREF _Toc3637198 \h </w:instrText>
         </w:r>
         <w:r>
           <w:rPr>
@@ -2323,7 +2323,7 @@
           <w:szCs w:val="22"/>
         </w:rPr>
       </w:pPr>
-      <w:hyperlink w:anchor="_Toc3321591" w:history="1">
+      <w:hyperlink w:anchor="_Toc3637199" w:history="1">
         <w:r>
           <w:rPr>
             <w:rStyle w:val="Hypertextovodkaz"/>
@@ -2366,7 +2366,7 @@
             <w:noProof/>
             <w:webHidden/>
           </w:rPr>
-          <w:instrText xml:space="preserve"> PAGEREF _Toc3321591 \h </w:instrText>
+          <w:instrText xml:space="preserve"> PAGEREF _Toc3637199 \h </w:instrText>
         </w:r>
         <w:r>
           <w:rPr>
@@ -2411,7 +2411,7 @@
           <w:szCs w:val="22"/>
         </w:rPr>
       </w:pPr>
-      <w:hyperlink w:anchor="_Toc3321592" w:history="1">
+      <w:hyperlink w:anchor="_Toc3637200" w:history="1">
         <w:r>
           <w:rPr>
             <w:rStyle w:val="Hypertextovodkaz"/>
@@ -2454,7 +2454,7 @@
             <w:noProof/>
             <w:webHidden/>
           </w:rPr>
-          <w:instrText xml:space="preserve"> PAGEREF _Toc3321592 \h </w:instrText>
+          <w:instrText xml:space="preserve"> PAGEREF _Toc3637200 \h </w:instrText>
         </w:r>
         <w:r>
           <w:rPr>
@@ -2499,7 +2499,7 @@
           <w:szCs w:val="22"/>
         </w:rPr>
       </w:pPr>
-      <w:hyperlink w:anchor="_Toc3321593" w:history="1">
+      <w:hyperlink w:anchor="_Toc3637201" w:history="1">
         <w:r>
           <w:rPr>
             <w:rStyle w:val="Hypertextovodkaz"/>
@@ -2542,7 +2542,7 @@
             <w:noProof/>
             <w:webHidden/>
           </w:rPr>
-          <w:instrText xml:space="preserve"> PAGEREF _Toc3321593 \h </w:instrText>
+          <w:instrText xml:space="preserve"> PAGEREF _Toc3637201 \h </w:instrText>
         </w:r>
         <w:r>
           <w:rPr>
@@ -2587,7 +2587,7 @@
           <w:szCs w:val="22"/>
         </w:rPr>
       </w:pPr>
-      <w:hyperlink w:anchor="_Toc3321594" w:history="1">
+      <w:hyperlink w:anchor="_Toc3637202" w:history="1">
         <w:r>
           <w:rPr>
             <w:rStyle w:val="Hypertextovodkaz"/>
@@ -2630,7 +2630,7 @@
             <w:noProof/>
             <w:webHidden/>
           </w:rPr>
-          <w:instrText xml:space="preserve"> PAGEREF _Toc3321594 \h </w:instrText>
+          <w:instrText xml:space="preserve"> PAGEREF _Toc3637202 \h </w:instrText>
         </w:r>
         <w:r>
           <w:rPr>
@@ -2675,7 +2675,7 @@
           <w:szCs w:val="22"/>
         </w:rPr>
       </w:pPr>
-      <w:hyperlink w:anchor="_Toc3321595" w:history="1">
+      <w:hyperlink w:anchor="_Toc3637203" w:history="1">
         <w:r>
           <w:rPr>
             <w:rStyle w:val="Hypertextovodkaz"/>
@@ -2718,7 +2718,7 @@
             <w:noProof/>
             <w:webHidden/>
           </w:rPr>
-          <w:instrText xml:space="preserve"> PAGEREF _Toc3321595 \h </w:instrText>
+          <w:instrText xml:space="preserve"> PAGEREF _Toc3637203 \h </w:instrText>
         </w:r>
         <w:r>
           <w:rPr>
@@ -2763,7 +2763,7 @@
           <w:szCs w:val="22"/>
         </w:rPr>
       </w:pPr>
-      <w:hyperlink w:anchor="_Toc3321596" w:history="1">
+      <w:hyperlink w:anchor="_Toc3637204" w:history="1">
         <w:r>
           <w:rPr>
             <w:rStyle w:val="Hypertextovodkaz"/>
@@ -2806,7 +2806,7 @@
             <w:noProof/>
             <w:webHidden/>
           </w:rPr>
-          <w:instrText xml:space="preserve"> PAGEREF _Toc3321596 \h </w:instrText>
+          <w:instrText xml:space="preserve"> PAGEREF _Toc3637204 \h </w:instrText>
         </w:r>
         <w:r>
           <w:rPr>
@@ -2851,7 +2851,7 @@
           <w:szCs w:val="22"/>
         </w:rPr>
       </w:pPr>
-      <w:hyperlink w:anchor="_Toc3321597" w:history="1">
+      <w:hyperlink w:anchor="_Toc3637205" w:history="1">
         <w:r>
           <w:rPr>
             <w:rStyle w:val="Hypertextovodkaz"/>
@@ -2894,7 +2894,7 @@
             <w:noProof/>
             <w:webHidden/>
           </w:rPr>
-          <w:instrText xml:space="preserve"> PAGEREF _Toc3321597 \h </w:instrText>
+          <w:instrText xml:space="preserve"> PAGEREF _Toc3637205 \h </w:instrText>
         </w:r>
         <w:r>
           <w:rPr>
@@ -2939,7 +2939,7 @@
           <w:szCs w:val="22"/>
         </w:rPr>
       </w:pPr>
-      <w:hyperlink w:anchor="_Toc3321598" w:history="1">
+      <w:hyperlink w:anchor="_Toc3637206" w:history="1">
         <w:r>
           <w:rPr>
             <w:rStyle w:val="Hypertextovodkaz"/>
@@ -2982,7 +2982,7 @@
             <w:noProof/>
             <w:webHidden/>
           </w:rPr>
-          <w:instrText xml:space="preserve"> PAGEREF _Toc3321598 \h </w:instrText>
+          <w:instrText xml:space="preserve"> PAGEREF _Toc3637206 \h </w:instrText>
         </w:r>
         <w:r>
           <w:rPr>
@@ -3027,7 +3027,7 @@
           <w:szCs w:val="22"/>
         </w:rPr>
       </w:pPr>
-      <w:hyperlink w:anchor="_Toc3321599" w:history="1">
+      <w:hyperlink w:anchor="_Toc3637207" w:history="1">
         <w:r>
           <w:rPr>
             <w:rStyle w:val="Hypertextovodkaz"/>
@@ -3070,7 +3070,7 @@
             <w:noProof/>
             <w:webHidden/>
           </w:rPr>
-          <w:instrText xml:space="preserve"> PAGEREF _Toc3321599 \h </w:instrText>
+          <w:instrText xml:space="preserve"> PAGEREF _Toc3637207 \h </w:instrText>
         </w:r>
         <w:r>
           <w:rPr>
@@ -3115,7 +3115,7 @@
           <w:szCs w:val="22"/>
         </w:rPr>
       </w:pPr>
-      <w:hyperlink w:anchor="_Toc3321600" w:history="1">
+      <w:hyperlink w:anchor="_Toc3637208" w:history="1">
         <w:r>
           <w:rPr>
             <w:rStyle w:val="Hypertextovodkaz"/>
@@ -3158,7 +3158,7 @@
             <w:noProof/>
             <w:webHidden/>
           </w:rPr>
-          <w:instrText xml:space="preserve"> PAGEREF _Toc3321600 \h </w:instrText>
+          <w:instrText xml:space="preserve"> PAGEREF _Toc3637208 \h </w:instrText>
         </w:r>
         <w:r>
           <w:rPr>
@@ -3203,7 +3203,7 @@
           <w:szCs w:val="22"/>
         </w:rPr>
       </w:pPr>
-      <w:hyperlink w:anchor="_Toc3321601" w:history="1">
+      <w:hyperlink w:anchor="_Toc3637209" w:history="1">
         <w:r>
           <w:rPr>
             <w:rStyle w:val="Hypertextovodkaz"/>
@@ -3246,7 +3246,7 @@
             <w:noProof/>
             <w:webHidden/>
           </w:rPr>
-          <w:instrText xml:space="preserve"> PAGEREF _Toc3321601 \h </w:instrText>
+          <w:instrText xml:space="preserve"> PAGEREF _Toc3637209 \h </w:instrText>
         </w:r>
         <w:r>
           <w:rPr>
@@ -3291,7 +3291,7 @@
           <w:szCs w:val="22"/>
         </w:rPr>
       </w:pPr>
-      <w:hyperlink w:anchor="_Toc3321602" w:history="1">
+      <w:hyperlink w:anchor="_Toc3637210" w:history="1">
         <w:r>
           <w:rPr>
             <w:rStyle w:val="Hypertextovodkaz"/>
@@ -3334,7 +3334,7 @@
             <w:noProof/>
             <w:webHidden/>
           </w:rPr>
-          <w:instrText xml:space="preserve"> PAGEREF _Toc3321602 \h </w:instrText>
+          <w:instrText xml:space="preserve"> PAGEREF _Toc3637210 \h </w:instrText>
         </w:r>
         <w:r>
           <w:rPr>
@@ -3379,7 +3379,7 @@
           <w:szCs w:val="22"/>
         </w:rPr>
       </w:pPr>
-      <w:hyperlink w:anchor="_Toc3321603" w:history="1">
+      <w:hyperlink w:anchor="_Toc3637211" w:history="1">
         <w:r>
           <w:rPr>
             <w:rStyle w:val="Hypertextovodkaz"/>
@@ -3422,7 +3422,7 @@
             <w:noProof/>
             <w:webHidden/>
           </w:rPr>
-          <w:instrText xml:space="preserve"> PAGEREF _Toc3321603 \h </w:instrText>
+          <w:instrText xml:space="preserve"> PAGEREF _Toc3637211 \h </w:instrText>
         </w:r>
         <w:r>
           <w:rPr>
@@ -3467,7 +3467,7 @@
           <w:szCs w:val="22"/>
         </w:rPr>
       </w:pPr>
-      <w:hyperlink w:anchor="_Toc3321604" w:history="1">
+      <w:hyperlink w:anchor="_Toc3637212" w:history="1">
         <w:r>
           <w:rPr>
             <w:rStyle w:val="Hypertextovodkaz"/>
@@ -3510,7 +3510,7 @@
             <w:noProof/>
             <w:webHidden/>
           </w:rPr>
-          <w:instrText xml:space="preserve"> PAGEREF _Toc3321604 \h </w:instrText>
+          <w:instrText xml:space="preserve"> PAGEREF _Toc3637212 \h </w:instrText>
         </w:r>
         <w:r>
           <w:rPr>
@@ -3555,7 +3555,7 @@
           <w:szCs w:val="22"/>
         </w:rPr>
       </w:pPr>
-      <w:hyperlink w:anchor="_Toc3321605" w:history="1">
+      <w:hyperlink w:anchor="_Toc3637213" w:history="1">
         <w:r>
           <w:rPr>
             <w:rStyle w:val="Hypertextovodkaz"/>
@@ -3598,7 +3598,7 @@
             <w:noProof/>
             <w:webHidden/>
           </w:rPr>
-          <w:instrText xml:space="preserve"> PAGEREF _Toc3321605 \h </w:instrText>
+          <w:instrText xml:space="preserve"> PAGEREF _Toc3637213 \h </w:instrText>
         </w:r>
         <w:r>
           <w:rPr>
@@ -3643,7 +3643,7 @@
           <w:szCs w:val="22"/>
         </w:rPr>
       </w:pPr>
-      <w:hyperlink w:anchor="_Toc3321606" w:history="1">
+      <w:hyperlink w:anchor="_Toc3637214" w:history="1">
         <w:r>
           <w:rPr>
             <w:rStyle w:val="Hypertextovodkaz"/>
@@ -3686,7 +3686,7 @@
             <w:noProof/>
             <w:webHidden/>
           </w:rPr>
-          <w:instrText xml:space="preserve"> PAGEREF _Toc3321606 \h </w:instrText>
+          <w:instrText xml:space="preserve"> PAGEREF _Toc3637214 \h </w:instrText>
         </w:r>
         <w:r>
           <w:rPr>
@@ -3706,7 +3706,7 @@
             <w:noProof/>
             <w:webHidden/>
           </w:rPr>
-          <w:t>28</w:t>
+          <w:t>31</w:t>
         </w:r>
         <w:r>
           <w:rPr>
@@ -3731,7 +3731,7 @@
           <w:szCs w:val="22"/>
         </w:rPr>
       </w:pPr>
-      <w:hyperlink w:anchor="_Toc3321607" w:history="1">
+      <w:hyperlink w:anchor="_Toc3637215" w:history="1">
         <w:r>
           <w:rPr>
             <w:rStyle w:val="Hypertextovodkaz"/>
@@ -3774,7 +3774,7 @@
             <w:noProof/>
             <w:webHidden/>
           </w:rPr>
-          <w:instrText xml:space="preserve"> PAGEREF _Toc3321607 \h </w:instrText>
+          <w:instrText xml:space="preserve"> PAGEREF _Toc3637215 \h </w:instrText>
         </w:r>
         <w:r>
           <w:rPr>
@@ -3794,7 +3794,7 @@
             <w:noProof/>
             <w:webHidden/>
           </w:rPr>
-          <w:t>30</w:t>
+          <w:t>33</w:t>
         </w:r>
         <w:r>
           <w:rPr>
@@ -3819,7 +3819,7 @@
           <w:szCs w:val="22"/>
         </w:rPr>
       </w:pPr>
-      <w:hyperlink w:anchor="_Toc3321608" w:history="1">
+      <w:hyperlink w:anchor="_Toc3637216" w:history="1">
         <w:r>
           <w:rPr>
             <w:rStyle w:val="Hypertextovodkaz"/>
@@ -3862,7 +3862,7 @@
             <w:noProof/>
             <w:webHidden/>
           </w:rPr>
-          <w:instrText xml:space="preserve"> PAGEREF _Toc3321608 \h </w:instrText>
+          <w:instrText xml:space="preserve"> PAGEREF _Toc3637216 \h </w:instrText>
         </w:r>
         <w:r>
           <w:rPr>
@@ -3882,7 +3882,7 @@
             <w:noProof/>
             <w:webHidden/>
           </w:rPr>
-          <w:t>31</w:t>
+          <w:t>34</w:t>
         </w:r>
         <w:r>
           <w:rPr>
@@ -3906,7 +3906,7 @@
           <w:szCs w:val="22"/>
         </w:rPr>
       </w:pPr>
-      <w:hyperlink w:anchor="_Toc3321609" w:history="1">
+      <w:hyperlink w:anchor="_Toc3637217" w:history="1">
         <w:r>
           <w:rPr>
             <w:rStyle w:val="Hypertextovodkaz"/>
@@ -3933,7 +3933,7 @@
             <w:noProof/>
             <w:webHidden/>
           </w:rPr>
-          <w:instrText xml:space="preserve"> PAGEREF _Toc3321609 \h </w:instrText>
+          <w:instrText xml:space="preserve"> PAGEREF _Toc3637217 \h </w:instrText>
         </w:r>
         <w:r>
           <w:rPr>
@@ -3953,7 +3953,7 @@
             <w:noProof/>
             <w:webHidden/>
           </w:rPr>
-          <w:t>32</w:t>
+          <w:t>35</w:t>
         </w:r>
         <w:r>
           <w:rPr>
@@ -3977,7 +3977,7 @@
           <w:szCs w:val="22"/>
         </w:rPr>
       </w:pPr>
-      <w:hyperlink w:anchor="_Toc3321610" w:history="1">
+      <w:hyperlink w:anchor="_Toc3637218" w:history="1">
         <w:r>
           <w:rPr>
             <w:rStyle w:val="Hypertextovodkaz"/>
@@ -4004,7 +4004,7 @@
             <w:noProof/>
             <w:webHidden/>
           </w:rPr>
-          <w:instrText xml:space="preserve"> PAGEREF _Toc3321610 \h </w:instrText>
+          <w:instrText xml:space="preserve"> PAGEREF _Toc3637218 \h </w:instrText>
         </w:r>
         <w:r>
           <w:rPr>
@@ -4024,7 +4024,7 @@
             <w:noProof/>
             <w:webHidden/>
           </w:rPr>
-          <w:t>33</w:t>
+          <w:t>36</w:t>
         </w:r>
         <w:r>
           <w:rPr>
@@ -4048,7 +4048,7 @@
           <w:szCs w:val="22"/>
         </w:rPr>
       </w:pPr>
-      <w:hyperlink w:anchor="_Toc3321611" w:history="1">
+      <w:hyperlink w:anchor="_Toc3637219" w:history="1">
         <w:r>
           <w:rPr>
             <w:rStyle w:val="Hypertextovodkaz"/>
@@ -4075,7 +4075,7 @@
             <w:noProof/>
             <w:webHidden/>
           </w:rPr>
-          <w:instrText xml:space="preserve"> PAGEREF _Toc3321611 \h </w:instrText>
+          <w:instrText xml:space="preserve"> PAGEREF _Toc3637219 \h </w:instrText>
         </w:r>
         <w:r>
           <w:rPr>
@@ -4095,7 +4095,7 @@
             <w:noProof/>
             <w:webHidden/>
           </w:rPr>
-          <w:t>34</w:t>
+          <w:t>37</w:t>
         </w:r>
         <w:r>
           <w:rPr>
@@ -4158,7 +4158,7 @@
       <w:r>
         <w:fldChar w:fldCharType="separate"/>
       </w:r>
-      <w:hyperlink w:anchor="_Toc3321612" w:history="1">
+      <w:hyperlink w:anchor="_Toc3637220" w:history="1">
         <w:r>
           <w:rPr>
             <w:rStyle w:val="Hypertextovodkaz"/>
@@ -4185,7 +4185,7 @@
             <w:noProof/>
             <w:webHidden/>
           </w:rPr>
-          <w:instrText xml:space="preserve"> PAGEREF _Toc3321612 \h </w:instrText>
+          <w:instrText xml:space="preserve"> PAGEREF _Toc3637220 \h </w:instrText>
         </w:r>
         <w:r>
           <w:rPr>
@@ -4229,7 +4229,7 @@
           <w:szCs w:val="22"/>
         </w:rPr>
       </w:pPr>
-      <w:hyperlink w:anchor="_Toc3321613" w:history="1">
+      <w:hyperlink w:anchor="_Toc3637221" w:history="1">
         <w:r>
           <w:rPr>
             <w:rStyle w:val="Hypertextovodkaz"/>
@@ -4256,7 +4256,7 @@
             <w:noProof/>
             <w:webHidden/>
           </w:rPr>
-          <w:instrText xml:space="preserve"> PAGEREF _Toc3321613 \h </w:instrText>
+          <w:instrText xml:space="preserve"> PAGEREF _Toc3637221 \h </w:instrText>
         </w:r>
         <w:r>
           <w:rPr>
@@ -4300,7 +4300,7 @@
           <w:szCs w:val="22"/>
         </w:rPr>
       </w:pPr>
-      <w:hyperlink w:anchor="_Toc3321614" w:history="1">
+      <w:hyperlink w:anchor="_Toc3637222" w:history="1">
         <w:r>
           <w:rPr>
             <w:rStyle w:val="Hypertextovodkaz"/>
@@ -4327,7 +4327,7 @@
             <w:noProof/>
             <w:webHidden/>
           </w:rPr>
-          <w:instrText xml:space="preserve"> PAGEREF _Toc3321614 \h </w:instrText>
+          <w:instrText xml:space="preserve"> PAGEREF _Toc3637222 \h </w:instrText>
         </w:r>
         <w:r>
           <w:rPr>
@@ -4371,7 +4371,7 @@
           <w:szCs w:val="22"/>
         </w:rPr>
       </w:pPr>
-      <w:hyperlink w:anchor="_Toc3321615" w:history="1">
+      <w:hyperlink w:anchor="_Toc3637223" w:history="1">
         <w:r>
           <w:rPr>
             <w:rStyle w:val="Hypertextovodkaz"/>
@@ -4398,7 +4398,7 @@
             <w:noProof/>
             <w:webHidden/>
           </w:rPr>
-          <w:instrText xml:space="preserve"> PAGEREF _Toc3321615 \h </w:instrText>
+          <w:instrText xml:space="preserve"> PAGEREF _Toc3637223 \h </w:instrText>
         </w:r>
         <w:r>
           <w:rPr>
@@ -4442,7 +4442,7 @@
           <w:szCs w:val="22"/>
         </w:rPr>
       </w:pPr>
-      <w:hyperlink w:anchor="_Toc3321616" w:history="1">
+      <w:hyperlink w:anchor="_Toc3637224" w:history="1">
         <w:r>
           <w:rPr>
             <w:rStyle w:val="Hypertextovodkaz"/>
@@ -4469,7 +4469,7 @@
             <w:noProof/>
             <w:webHidden/>
           </w:rPr>
-          <w:instrText xml:space="preserve"> PAGEREF _Toc3321616 \h </w:instrText>
+          <w:instrText xml:space="preserve"> PAGEREF _Toc3637224 \h </w:instrText>
         </w:r>
         <w:r>
           <w:rPr>
@@ -4499,50 +4499,6 @@
           <w:fldChar w:fldCharType="end"/>
         </w:r>
       </w:hyperlink>
-    </w:p>
-    <w:p>
-      <w:pPr>
-        <w:pStyle w:val="Zkladntext"/>
-      </w:pPr>
-      <w:r>
-        <w:rPr>
-          <w:b/>
-          <w:bCs/>
-          <w:noProof/>
-        </w:rPr>
-        <w:fldChar w:fldCharType="end"/>
-      </w:r>
-    </w:p>
-    <w:p>
-      <w:pPr>
-        <w:spacing w:after="180" w:line="360" w:lineRule="auto"/>
-        <w:jc w:val="both"/>
-        <w:rPr>
-          <w:color w:val="0070C0"/>
-        </w:rPr>
-      </w:pPr>
-      <w:r>
-        <w:rPr>
-          <w:color w:val="0070C0"/>
-        </w:rPr>
-        <w:t>.</w:t>
-      </w:r>
-    </w:p>
-    <w:p>
-      <w:pPr>
-        <w:pStyle w:val="Zkladntext"/>
-      </w:pPr>
-    </w:p>
-    <w:p>
-      <w:pPr>
-        <w:pStyle w:val="Nzev"/>
-      </w:pPr>
-      <w:r>
-        <w:t xml:space="preserve">Seznam </w:t>
-      </w:r>
-      <w:r>
-        <w:t>tabulek</w:t>
-      </w:r>
     </w:p>
     <w:p>
       <w:pPr>
@@ -4557,22 +4513,13 @@
           <w:szCs w:val="22"/>
         </w:rPr>
       </w:pPr>
-      <w:r>
-        <w:fldChar w:fldCharType="begin"/>
-      </w:r>
-      <w:r>
-        <w:instrText xml:space="preserve"> TOC \h \z \c "Tabulka" </w:instrText>
-      </w:r>
-      <w:r>
-        <w:fldChar w:fldCharType="separate"/>
-      </w:r>
-      <w:hyperlink w:anchor="_Toc3321617" w:history="1">
+      <w:hyperlink w:anchor="_Toc3637225" w:history="1">
         <w:r>
           <w:rPr>
             <w:rStyle w:val="Hypertextovodkaz"/>
             <w:noProof/>
           </w:rPr>
-          <w:t>Tabulka 1 - Datový slovník pro Obor</w:t>
+          <w:t>Obrázek 6 - Třída načítání dat funkce Proveď</w:t>
         </w:r>
         <w:r>
           <w:rPr>
@@ -4593,7 +4540,7 @@
             <w:noProof/>
             <w:webHidden/>
           </w:rPr>
-          <w:instrText xml:space="preserve"> PAGEREF _Toc3321617 \h </w:instrText>
+          <w:instrText xml:space="preserve"> PAGEREF _Toc3637225 \h </w:instrText>
         </w:r>
         <w:r>
           <w:rPr>
@@ -4613,7 +4560,7 @@
             <w:noProof/>
             <w:webHidden/>
           </w:rPr>
-          <w:t>14</w:t>
+          <w:t>29</w:t>
         </w:r>
         <w:r>
           <w:rPr>
@@ -4637,13 +4584,13 @@
           <w:szCs w:val="22"/>
         </w:rPr>
       </w:pPr>
-      <w:hyperlink w:anchor="_Toc3321618" w:history="1">
+      <w:hyperlink w:anchor="_Toc3637226" w:history="1">
         <w:r>
           <w:rPr>
             <w:rStyle w:val="Hypertextovodkaz"/>
             <w:noProof/>
           </w:rPr>
-          <w:t>Tabulka 2 - Datový slovník pro Předmět</w:t>
+          <w:t>Obrázek 7 - Funkce vložení Katedry a Oboru do databáze</w:t>
         </w:r>
         <w:r>
           <w:rPr>
@@ -4664,7 +4611,7 @@
             <w:noProof/>
             <w:webHidden/>
           </w:rPr>
-          <w:instrText xml:space="preserve"> PAGEREF _Toc3321618 \h </w:instrText>
+          <w:instrText xml:space="preserve"> PAGEREF _Toc3637226 \h </w:instrText>
         </w:r>
         <w:r>
           <w:rPr>
@@ -4684,7 +4631,7 @@
             <w:noProof/>
             <w:webHidden/>
           </w:rPr>
-          <w:t>15</w:t>
+          <w:t>30</w:t>
         </w:r>
         <w:r>
           <w:rPr>
@@ -4708,13 +4655,13 @@
           <w:szCs w:val="22"/>
         </w:rPr>
       </w:pPr>
-      <w:hyperlink w:anchor="_Toc3321619" w:history="1">
+      <w:hyperlink w:anchor="_Toc3637227" w:history="1">
         <w:r>
           <w:rPr>
             <w:rStyle w:val="Hypertextovodkaz"/>
             <w:noProof/>
           </w:rPr>
-          <w:t>Tabulka 3 - Datový slovník pro Katedru</w:t>
+          <w:t>Obrázek 8 - Vložení Garanta a Předmětu do databáze</w:t>
         </w:r>
         <w:r>
           <w:rPr>
@@ -4735,7 +4682,7 @@
             <w:noProof/>
             <w:webHidden/>
           </w:rPr>
-          <w:instrText xml:space="preserve"> PAGEREF _Toc3321619 \h </w:instrText>
+          <w:instrText xml:space="preserve"> PAGEREF _Toc3637227 \h </w:instrText>
         </w:r>
         <w:r>
           <w:rPr>
@@ -4755,7 +4702,7 @@
             <w:noProof/>
             <w:webHidden/>
           </w:rPr>
-          <w:t>16</w:t>
+          <w:t>31</w:t>
         </w:r>
         <w:r>
           <w:rPr>
@@ -4779,13 +4726,13 @@
           <w:szCs w:val="22"/>
         </w:rPr>
       </w:pPr>
-      <w:hyperlink w:anchor="_Toc3321620" w:history="1">
+      <w:hyperlink w:anchor="_Toc3637228" w:history="1">
         <w:r>
           <w:rPr>
             <w:rStyle w:val="Hypertextovodkaz"/>
             <w:noProof/>
           </w:rPr>
-          <w:t>Tabulka 4 - Datový slovník pro Vyučující</w:t>
+          <w:t>Obrázek 9 - Třída načítání dat funkce ProveďPopis</w:t>
         </w:r>
         <w:r>
           <w:rPr>
@@ -4806,7 +4753,7 @@
             <w:noProof/>
             <w:webHidden/>
           </w:rPr>
-          <w:instrText xml:space="preserve"> PAGEREF _Toc3321620 \h </w:instrText>
+          <w:instrText xml:space="preserve"> PAGEREF _Toc3637228 \h </w:instrText>
         </w:r>
         <w:r>
           <w:rPr>
@@ -4826,7 +4773,7 @@
             <w:noProof/>
             <w:webHidden/>
           </w:rPr>
-          <w:t>17</w:t>
+          <w:t>32</w:t>
         </w:r>
         <w:r>
           <w:rPr>
@@ -4837,6 +4784,52 @@
         </w:r>
       </w:hyperlink>
     </w:p>
+    <w:p>
+      <w:pPr>
+        <w:pStyle w:val="Zkladntext"/>
+      </w:pPr>
+      <w:r>
+        <w:rPr>
+          <w:b/>
+          <w:bCs/>
+          <w:noProof/>
+        </w:rPr>
+        <w:fldChar w:fldCharType="end"/>
+      </w:r>
+    </w:p>
+    <w:p>
+      <w:pPr>
+        <w:spacing w:after="180" w:line="360" w:lineRule="auto"/>
+        <w:jc w:val="both"/>
+        <w:rPr>
+          <w:color w:val="0070C0"/>
+        </w:rPr>
+      </w:pPr>
+      <w:r>
+        <w:rPr>
+          <w:color w:val="0070C0"/>
+        </w:rPr>
+        <w:t>.</w:t>
+      </w:r>
+    </w:p>
+    <w:p>
+      <w:pPr>
+        <w:pStyle w:val="Zkladntext"/>
+      </w:pPr>
+    </w:p>
+    <w:p>
+      <w:pPr>
+        <w:pStyle w:val="Nzev"/>
+      </w:pPr>
+      <w:r>
+        <w:t xml:space="preserve">Seznam </w:t>
+      </w:r>
+      <w:r>
+        <w:t>tabulek</w:t>
+      </w:r>
+    </w:p>
+    <w:bookmarkStart w:id="2" w:name="_GoBack"/>
+    <w:bookmarkEnd w:id="2"/>
     <w:p>
       <w:pPr>
         <w:pStyle w:val="Seznamobrzk"/>
@@ -4850,13 +4843,22 @@
           <w:szCs w:val="22"/>
         </w:rPr>
       </w:pPr>
-      <w:hyperlink w:anchor="_Toc3321621" w:history="1">
+      <w:r>
+        <w:fldChar w:fldCharType="begin"/>
+      </w:r>
+      <w:r>
+        <w:instrText xml:space="preserve"> TOC \h \z \c "Tabulka" </w:instrText>
+      </w:r>
+      <w:r>
+        <w:fldChar w:fldCharType="separate"/>
+      </w:r>
+      <w:hyperlink w:anchor="_Toc3637229" w:history="1">
         <w:r>
           <w:rPr>
             <w:rStyle w:val="Hypertextovodkaz"/>
             <w:noProof/>
           </w:rPr>
-          <w:t>Tabulka 5 - Datový slovník pro Záznam</w:t>
+          <w:t>Tabulka 1 - Datový slovník pro Obor</w:t>
         </w:r>
         <w:r>
           <w:rPr>
@@ -4877,7 +4879,7 @@
             <w:noProof/>
             <w:webHidden/>
           </w:rPr>
-          <w:instrText xml:space="preserve"> PAGEREF _Toc3321621 \h </w:instrText>
+          <w:instrText xml:space="preserve"> PAGEREF _Toc3637229 \h </w:instrText>
         </w:r>
         <w:r>
           <w:rPr>
@@ -4897,7 +4899,7 @@
             <w:noProof/>
             <w:webHidden/>
           </w:rPr>
-          <w:t>17</w:t>
+          <w:t>14</w:t>
         </w:r>
         <w:r>
           <w:rPr>
@@ -4921,13 +4923,13 @@
           <w:szCs w:val="22"/>
         </w:rPr>
       </w:pPr>
-      <w:hyperlink w:anchor="_Toc3321622" w:history="1">
+      <w:hyperlink w:anchor="_Toc3637230" w:history="1">
         <w:r>
           <w:rPr>
             <w:rStyle w:val="Hypertextovodkaz"/>
             <w:noProof/>
           </w:rPr>
-          <w:t>Tabulka 6 - Datový slovník pro Plán semestru</w:t>
+          <w:t>Tabulka 2 - Datový slovník pro Předmět</w:t>
         </w:r>
         <w:r>
           <w:rPr>
@@ -4948,7 +4950,7 @@
             <w:noProof/>
             <w:webHidden/>
           </w:rPr>
-          <w:instrText xml:space="preserve"> PAGEREF _Toc3321622 \h </w:instrText>
+          <w:instrText xml:space="preserve"> PAGEREF _Toc3637230 \h </w:instrText>
         </w:r>
         <w:r>
           <w:rPr>
@@ -4968,7 +4970,7 @@
             <w:noProof/>
             <w:webHidden/>
           </w:rPr>
-          <w:t>18</w:t>
+          <w:t>15</w:t>
         </w:r>
         <w:r>
           <w:rPr>
@@ -4992,13 +4994,13 @@
           <w:szCs w:val="22"/>
         </w:rPr>
       </w:pPr>
-      <w:hyperlink w:anchor="_Toc3321623" w:history="1">
+      <w:hyperlink w:anchor="_Toc3637231" w:history="1">
         <w:r>
           <w:rPr>
             <w:rStyle w:val="Hypertextovodkaz"/>
             <w:noProof/>
           </w:rPr>
-          <w:t>Tabulka 7 - Datový slovník pro Výběr</w:t>
+          <w:t>Tabulka 3 - Datový slovník pro Katedru</w:t>
         </w:r>
         <w:r>
           <w:rPr>
@@ -5019,7 +5021,7 @@
             <w:noProof/>
             <w:webHidden/>
           </w:rPr>
-          <w:instrText xml:space="preserve"> PAGEREF _Toc3321623 \h </w:instrText>
+          <w:instrText xml:space="preserve"> PAGEREF _Toc3637231 \h </w:instrText>
         </w:r>
         <w:r>
           <w:rPr>
@@ -5039,7 +5041,7 @@
             <w:noProof/>
             <w:webHidden/>
           </w:rPr>
-          <w:t>18</w:t>
+          <w:t>16</w:t>
         </w:r>
         <w:r>
           <w:rPr>
@@ -5063,12 +5065,296 @@
           <w:szCs w:val="22"/>
         </w:rPr>
       </w:pPr>
-      <w:hyperlink w:anchor="_Toc3321624" w:history="1">
+      <w:hyperlink w:anchor="_Toc3637232" w:history="1">
         <w:r>
           <w:rPr>
             <w:rStyle w:val="Hypertextovodkaz"/>
             <w:noProof/>
           </w:rPr>
+          <w:t>Tabulka 4 - Datový slovník pro Vyučující</w:t>
+        </w:r>
+        <w:r>
+          <w:rPr>
+            <w:noProof/>
+            <w:webHidden/>
+          </w:rPr>
+          <w:tab/>
+        </w:r>
+        <w:r>
+          <w:rPr>
+            <w:noProof/>
+            <w:webHidden/>
+          </w:rPr>
+          <w:fldChar w:fldCharType="begin"/>
+        </w:r>
+        <w:r>
+          <w:rPr>
+            <w:noProof/>
+            <w:webHidden/>
+          </w:rPr>
+          <w:instrText xml:space="preserve"> PAGEREF _Toc3637232 \h </w:instrText>
+        </w:r>
+        <w:r>
+          <w:rPr>
+            <w:noProof/>
+            <w:webHidden/>
+          </w:rPr>
+        </w:r>
+        <w:r>
+          <w:rPr>
+            <w:noProof/>
+            <w:webHidden/>
+          </w:rPr>
+          <w:fldChar w:fldCharType="separate"/>
+        </w:r>
+        <w:r>
+          <w:rPr>
+            <w:noProof/>
+            <w:webHidden/>
+          </w:rPr>
+          <w:t>17</w:t>
+        </w:r>
+        <w:r>
+          <w:rPr>
+            <w:noProof/>
+            <w:webHidden/>
+          </w:rPr>
+          <w:fldChar w:fldCharType="end"/>
+        </w:r>
+      </w:hyperlink>
+    </w:p>
+    <w:p>
+      <w:pPr>
+        <w:pStyle w:val="Seznamobrzk"/>
+        <w:tabs>
+          <w:tab w:val="right" w:leader="dot" w:pos="8493"/>
+        </w:tabs>
+        <w:rPr>
+          <w:rFonts w:asciiTheme="minorHAnsi" w:eastAsiaTheme="minorEastAsia" w:hAnsiTheme="minorHAnsi" w:cstheme="minorBidi"/>
+          <w:noProof/>
+          <w:sz w:val="22"/>
+          <w:szCs w:val="22"/>
+        </w:rPr>
+      </w:pPr>
+      <w:hyperlink w:anchor="_Toc3637233" w:history="1">
+        <w:r>
+          <w:rPr>
+            <w:rStyle w:val="Hypertextovodkaz"/>
+            <w:noProof/>
+          </w:rPr>
+          <w:t>Tabulka 5 - Datový slovník pro Záznam</w:t>
+        </w:r>
+        <w:r>
+          <w:rPr>
+            <w:noProof/>
+            <w:webHidden/>
+          </w:rPr>
+          <w:tab/>
+        </w:r>
+        <w:r>
+          <w:rPr>
+            <w:noProof/>
+            <w:webHidden/>
+          </w:rPr>
+          <w:fldChar w:fldCharType="begin"/>
+        </w:r>
+        <w:r>
+          <w:rPr>
+            <w:noProof/>
+            <w:webHidden/>
+          </w:rPr>
+          <w:instrText xml:space="preserve"> PAGEREF _Toc3637233 \h </w:instrText>
+        </w:r>
+        <w:r>
+          <w:rPr>
+            <w:noProof/>
+            <w:webHidden/>
+          </w:rPr>
+        </w:r>
+        <w:r>
+          <w:rPr>
+            <w:noProof/>
+            <w:webHidden/>
+          </w:rPr>
+          <w:fldChar w:fldCharType="separate"/>
+        </w:r>
+        <w:r>
+          <w:rPr>
+            <w:noProof/>
+            <w:webHidden/>
+          </w:rPr>
+          <w:t>17</w:t>
+        </w:r>
+        <w:r>
+          <w:rPr>
+            <w:noProof/>
+            <w:webHidden/>
+          </w:rPr>
+          <w:fldChar w:fldCharType="end"/>
+        </w:r>
+      </w:hyperlink>
+    </w:p>
+    <w:p>
+      <w:pPr>
+        <w:pStyle w:val="Seznamobrzk"/>
+        <w:tabs>
+          <w:tab w:val="right" w:leader="dot" w:pos="8493"/>
+        </w:tabs>
+        <w:rPr>
+          <w:rFonts w:asciiTheme="minorHAnsi" w:eastAsiaTheme="minorEastAsia" w:hAnsiTheme="minorHAnsi" w:cstheme="minorBidi"/>
+          <w:noProof/>
+          <w:sz w:val="22"/>
+          <w:szCs w:val="22"/>
+        </w:rPr>
+      </w:pPr>
+      <w:hyperlink w:anchor="_Toc3637234" w:history="1">
+        <w:r>
+          <w:rPr>
+            <w:rStyle w:val="Hypertextovodkaz"/>
+            <w:noProof/>
+          </w:rPr>
+          <w:t>Tabulka 6 - Datový slovník pro Plán semestru</w:t>
+        </w:r>
+        <w:r>
+          <w:rPr>
+            <w:noProof/>
+            <w:webHidden/>
+          </w:rPr>
+          <w:tab/>
+        </w:r>
+        <w:r>
+          <w:rPr>
+            <w:noProof/>
+            <w:webHidden/>
+          </w:rPr>
+          <w:fldChar w:fldCharType="begin"/>
+        </w:r>
+        <w:r>
+          <w:rPr>
+            <w:noProof/>
+            <w:webHidden/>
+          </w:rPr>
+          <w:instrText xml:space="preserve"> PAGEREF _Toc3637234 \h </w:instrText>
+        </w:r>
+        <w:r>
+          <w:rPr>
+            <w:noProof/>
+            <w:webHidden/>
+          </w:rPr>
+        </w:r>
+        <w:r>
+          <w:rPr>
+            <w:noProof/>
+            <w:webHidden/>
+          </w:rPr>
+          <w:fldChar w:fldCharType="separate"/>
+        </w:r>
+        <w:r>
+          <w:rPr>
+            <w:noProof/>
+            <w:webHidden/>
+          </w:rPr>
+          <w:t>18</w:t>
+        </w:r>
+        <w:r>
+          <w:rPr>
+            <w:noProof/>
+            <w:webHidden/>
+          </w:rPr>
+          <w:fldChar w:fldCharType="end"/>
+        </w:r>
+      </w:hyperlink>
+    </w:p>
+    <w:p>
+      <w:pPr>
+        <w:pStyle w:val="Seznamobrzk"/>
+        <w:tabs>
+          <w:tab w:val="right" w:leader="dot" w:pos="8493"/>
+        </w:tabs>
+        <w:rPr>
+          <w:rFonts w:asciiTheme="minorHAnsi" w:eastAsiaTheme="minorEastAsia" w:hAnsiTheme="minorHAnsi" w:cstheme="minorBidi"/>
+          <w:noProof/>
+          <w:sz w:val="22"/>
+          <w:szCs w:val="22"/>
+        </w:rPr>
+      </w:pPr>
+      <w:hyperlink w:anchor="_Toc3637235" w:history="1">
+        <w:r>
+          <w:rPr>
+            <w:rStyle w:val="Hypertextovodkaz"/>
+            <w:noProof/>
+          </w:rPr>
+          <w:t>Tabulka 7 - Datový slovník pro Výběr</w:t>
+        </w:r>
+        <w:r>
+          <w:rPr>
+            <w:noProof/>
+            <w:webHidden/>
+          </w:rPr>
+          <w:tab/>
+        </w:r>
+        <w:r>
+          <w:rPr>
+            <w:noProof/>
+            <w:webHidden/>
+          </w:rPr>
+          <w:fldChar w:fldCharType="begin"/>
+        </w:r>
+        <w:r>
+          <w:rPr>
+            <w:noProof/>
+            <w:webHidden/>
+          </w:rPr>
+          <w:instrText xml:space="preserve"> PAGEREF _Toc3637235 \h </w:instrText>
+        </w:r>
+        <w:r>
+          <w:rPr>
+            <w:noProof/>
+            <w:webHidden/>
+          </w:rPr>
+        </w:r>
+        <w:r>
+          <w:rPr>
+            <w:noProof/>
+            <w:webHidden/>
+          </w:rPr>
+          <w:fldChar w:fldCharType="separate"/>
+        </w:r>
+        <w:r>
+          <w:rPr>
+            <w:noProof/>
+            <w:webHidden/>
+          </w:rPr>
+          <w:t>18</w:t>
+        </w:r>
+        <w:r>
+          <w:rPr>
+            <w:noProof/>
+            <w:webHidden/>
+          </w:rPr>
+          <w:fldChar w:fldCharType="end"/>
+        </w:r>
+      </w:hyperlink>
+    </w:p>
+    <w:p>
+      <w:pPr>
+        <w:pStyle w:val="Seznamobrzk"/>
+        <w:tabs>
+          <w:tab w:val="right" w:leader="dot" w:pos="8493"/>
+        </w:tabs>
+        <w:rPr>
+          <w:rFonts w:asciiTheme="minorHAnsi" w:eastAsiaTheme="minorEastAsia" w:hAnsiTheme="minorHAnsi" w:cstheme="minorBidi"/>
+          <w:noProof/>
+          <w:sz w:val="22"/>
+          <w:szCs w:val="22"/>
+        </w:rPr>
+      </w:pPr>
+      <w:hyperlink w:anchor="_Toc3637236" w:history="1">
+        <w:r>
+          <w:rPr>
+            <w:rStyle w:val="Hypertextovodkaz"/>
+            <w:noProof/>
+          </w:rPr>
           <w:t>Tabulka 8 - Scénář – správa garantů</w:t>
         </w:r>
         <w:r>
@@ -5090,7 +5376,7 @@
             <w:noProof/>
             <w:webHidden/>
           </w:rPr>
-          <w:instrText xml:space="preserve"> PAGEREF _Toc3321624 \h </w:instrText>
+          <w:instrText xml:space="preserve"> PAGEREF _Toc3637236 \h </w:instrText>
         </w:r>
         <w:r>
           <w:rPr>
@@ -5153,7 +5439,7 @@
       <w:pPr>
         <w:pStyle w:val="Nzev"/>
       </w:pPr>
-      <w:bookmarkStart w:id="2" w:name="_Toc342837154"/>
+      <w:bookmarkStart w:id="3" w:name="_Toc342837154"/>
       <w:r>
         <w:lastRenderedPageBreak/>
         <w:t xml:space="preserve">Seznam </w:t>
@@ -5161,7 +5447,7 @@
       <w:r>
         <w:t>použitých zkratek</w:t>
       </w:r>
-      <w:bookmarkEnd w:id="2"/>
+      <w:bookmarkEnd w:id="3"/>
     </w:p>
     <w:p>
       <w:pPr>
@@ -5380,18 +5666,18 @@
           <w:numId w:val="0"/>
         </w:numPr>
       </w:pPr>
-      <w:bookmarkStart w:id="3" w:name="_Toc3321579"/>
+      <w:bookmarkStart w:id="4" w:name="_Toc3637187"/>
       <w:r>
         <w:lastRenderedPageBreak/>
         <w:t>Úvod</w:t>
       </w:r>
-      <w:bookmarkEnd w:id="3"/>
+      <w:bookmarkEnd w:id="4"/>
     </w:p>
     <w:p>
       <w:pPr>
         <w:pStyle w:val="Zkladntext"/>
       </w:pPr>
-      <w:bookmarkStart w:id="4" w:name="_Hlk528563465"/>
+      <w:bookmarkStart w:id="5" w:name="_Hlk528563465"/>
       <w:r>
         <w:t xml:space="preserve">Hlavním </w:t>
       </w:r>
@@ -5716,7 +6002,7 @@
       <w:r>
         <w:t xml:space="preserve"> počítat kredity,</w:t>
       </w:r>
-      <w:bookmarkEnd w:id="4"/>
+      <w:bookmarkEnd w:id="5"/>
       <w:r>
         <w:t xml:space="preserve"> aby se nedostali do situace, že nějaký z následujících semestrů nebude dostatečný počet předmětů k umožnění pokračování studia do dalších ročníků</w:t>
       </w:r>
@@ -5825,11 +6111,11 @@
           <w:numId w:val="0"/>
         </w:numPr>
       </w:pPr>
-      <w:bookmarkStart w:id="5" w:name="_Toc3321580"/>
+      <w:bookmarkStart w:id="6" w:name="_Toc3637188"/>
       <w:r>
         <w:t>Motivace</w:t>
       </w:r>
-      <w:bookmarkEnd w:id="5"/>
+      <w:bookmarkEnd w:id="6"/>
     </w:p>
     <w:p>
       <w:pPr>
@@ -5865,12 +6151,12 @@
           <w:numId w:val="0"/>
         </w:numPr>
       </w:pPr>
-      <w:bookmarkStart w:id="6" w:name="_Toc3321581"/>
+      <w:bookmarkStart w:id="7" w:name="_Toc3637189"/>
       <w:r>
         <w:lastRenderedPageBreak/>
         <w:t>Cíl práce</w:t>
       </w:r>
-      <w:bookmarkEnd w:id="6"/>
+      <w:bookmarkEnd w:id="7"/>
     </w:p>
     <w:p>
       <w:pPr>
@@ -6035,16 +6321,16 @@
           <w:numId w:val="1"/>
         </w:numPr>
       </w:pPr>
-      <w:bookmarkStart w:id="7" w:name="_Toc505071555"/>
-      <w:bookmarkStart w:id="8" w:name="_Toc3321582"/>
+      <w:bookmarkStart w:id="8" w:name="_Toc505071555"/>
       <w:bookmarkStart w:id="9" w:name="_Hlk3298883"/>
       <w:bookmarkStart w:id="10" w:name="_Hlk3321348"/>
+      <w:bookmarkStart w:id="11" w:name="_Toc3637190"/>
       <w:r>
         <w:lastRenderedPageBreak/>
         <w:t>Současný stav problematiky</w:t>
       </w:r>
-      <w:bookmarkEnd w:id="7"/>
       <w:bookmarkEnd w:id="8"/>
+      <w:bookmarkEnd w:id="11"/>
     </w:p>
     <w:bookmarkEnd w:id="9"/>
     <w:p>
@@ -6233,13 +6519,13 @@
         <w:spacing w:after="240"/>
         <w:ind w:left="431" w:hanging="431"/>
       </w:pPr>
-      <w:bookmarkStart w:id="11" w:name="_Toc3321583"/>
+      <w:bookmarkStart w:id="12" w:name="_Toc3637191"/>
       <w:bookmarkEnd w:id="10"/>
       <w:r>
         <w:lastRenderedPageBreak/>
         <w:t>Analýza problému</w:t>
       </w:r>
-      <w:bookmarkEnd w:id="11"/>
+      <w:bookmarkEnd w:id="12"/>
     </w:p>
     <w:p>
       <w:pPr>
@@ -6321,17 +6607,17 @@
           <w:numId w:val="1"/>
         </w:numPr>
       </w:pPr>
-      <w:bookmarkStart w:id="12" w:name="_Toc3321584"/>
+      <w:bookmarkStart w:id="13" w:name="_Toc3637192"/>
       <w:r>
         <w:t>Datový model aplikace</w:t>
       </w:r>
-      <w:bookmarkEnd w:id="12"/>
+      <w:bookmarkEnd w:id="13"/>
     </w:p>
     <w:p>
       <w:pPr>
         <w:pStyle w:val="Zkladntext"/>
       </w:pPr>
-      <w:bookmarkStart w:id="13" w:name="_Toc534978756"/>
+      <w:bookmarkStart w:id="14" w:name="_Toc534978756"/>
       <w:r>
         <w:t>Datový model definuje veškerá data, která jsou nutná pro zajištění požadované funkčnosti aplikace. Podrobný popis potřebných dat je uveden v odstavci „Datový slovník“ (</w:t>
       </w:r>
@@ -6346,11 +6632,11 @@
       <w:pPr>
         <w:pStyle w:val="Nadpis3"/>
       </w:pPr>
-      <w:bookmarkStart w:id="14" w:name="_Toc3321585"/>
+      <w:bookmarkStart w:id="15" w:name="_Toc3637193"/>
       <w:r>
         <w:t>Relační model dat</w:t>
       </w:r>
-      <w:bookmarkEnd w:id="14"/>
+      <w:bookmarkEnd w:id="15"/>
     </w:p>
     <w:p>
       <w:pPr>
@@ -6402,14 +6688,14 @@
           </wp:inline>
         </w:drawing>
       </w:r>
-      <w:bookmarkEnd w:id="13"/>
+      <w:bookmarkEnd w:id="14"/>
     </w:p>
     <w:p>
       <w:pPr>
         <w:pStyle w:val="Titulek"/>
       </w:pPr>
-      <w:bookmarkStart w:id="15" w:name="_Toc165070"/>
-      <w:bookmarkStart w:id="16" w:name="_Toc3321612"/>
+      <w:bookmarkStart w:id="16" w:name="_Toc165070"/>
+      <w:bookmarkStart w:id="17" w:name="_Toc3637220"/>
       <w:r>
         <w:t xml:space="preserve">Obrázek </w:t>
       </w:r>
@@ -6446,11 +6732,11 @@
       <w:r>
         <w:t xml:space="preserve"> - ER Diagram</w:t>
       </w:r>
-      <w:bookmarkEnd w:id="15"/>
+      <w:bookmarkEnd w:id="16"/>
       <w:r>
         <w:t xml:space="preserve"> aplikace SPPSP</w:t>
       </w:r>
-      <w:bookmarkEnd w:id="16"/>
+      <w:bookmarkEnd w:id="17"/>
     </w:p>
     <w:p>
       <w:pPr>
@@ -6469,14 +6755,14 @@
       <w:pPr>
         <w:pStyle w:val="Nadpis2"/>
       </w:pPr>
-      <w:bookmarkStart w:id="17" w:name="_Toc165060"/>
-      <w:bookmarkStart w:id="18" w:name="_Toc3321586"/>
+      <w:bookmarkStart w:id="18" w:name="_Toc165060"/>
+      <w:bookmarkStart w:id="19" w:name="_Toc3637194"/>
       <w:r>
         <w:lastRenderedPageBreak/>
         <w:t>Datový slovník</w:t>
       </w:r>
-      <w:bookmarkEnd w:id="17"/>
       <w:bookmarkEnd w:id="18"/>
+      <w:bookmarkEnd w:id="19"/>
     </w:p>
     <w:p>
       <w:pPr>
@@ -6521,7 +6807,7 @@
       <w:pPr>
         <w:pStyle w:val="Nadpis3"/>
       </w:pPr>
-      <w:bookmarkStart w:id="19" w:name="_Toc3321587"/>
+      <w:bookmarkStart w:id="20" w:name="_Toc3637195"/>
       <w:r>
         <w:rPr>
           <w:rStyle w:val="Nadpis4Char"/>
@@ -6530,7 +6816,7 @@
         </w:rPr>
         <w:t>Obor</w:t>
       </w:r>
-      <w:bookmarkEnd w:id="19"/>
+      <w:bookmarkEnd w:id="20"/>
     </w:p>
     <w:p>
       <w:pPr>
@@ -6551,8 +6837,8 @@
         <w:pStyle w:val="Titulek"/>
         <w:keepNext/>
       </w:pPr>
-      <w:bookmarkStart w:id="20" w:name="_Toc165075"/>
-      <w:bookmarkStart w:id="21" w:name="_Toc3321617"/>
+      <w:bookmarkStart w:id="21" w:name="_Toc165075"/>
+      <w:bookmarkStart w:id="22" w:name="_Toc3637229"/>
       <w:r>
         <w:t xml:space="preserve">Tabulka </w:t>
       </w:r>
@@ -6598,8 +6884,8 @@
         </w:rPr>
         <w:t>bor</w:t>
       </w:r>
-      <w:bookmarkEnd w:id="20"/>
       <w:bookmarkEnd w:id="21"/>
+      <w:bookmarkEnd w:id="22"/>
     </w:p>
     <w:tbl>
       <w:tblPr>
@@ -6943,12 +7229,12 @@
       <w:pPr>
         <w:pStyle w:val="Nadpis3"/>
       </w:pPr>
-      <w:bookmarkStart w:id="22" w:name="_Toc3321588"/>
+      <w:bookmarkStart w:id="23" w:name="_Toc3637196"/>
       <w:r>
         <w:lastRenderedPageBreak/>
         <w:t>Předmět</w:t>
       </w:r>
-      <w:bookmarkEnd w:id="22"/>
+      <w:bookmarkEnd w:id="23"/>
     </w:p>
     <w:p>
       <w:pPr>
@@ -6978,8 +7264,8 @@
         <w:pStyle w:val="Titulek"/>
         <w:keepNext/>
       </w:pPr>
-      <w:bookmarkStart w:id="23" w:name="_Toc165076"/>
-      <w:bookmarkStart w:id="24" w:name="_Toc3321618"/>
+      <w:bookmarkStart w:id="24" w:name="_Toc165076"/>
+      <w:bookmarkStart w:id="25" w:name="_Toc3637230"/>
       <w:r>
         <w:t xml:space="preserve">Tabulka </w:t>
       </w:r>
@@ -7016,11 +7302,11 @@
       <w:r>
         <w:t xml:space="preserve"> - Datový slovník p</w:t>
       </w:r>
-      <w:bookmarkEnd w:id="23"/>
+      <w:bookmarkEnd w:id="24"/>
       <w:r>
         <w:t>ro Předmět</w:t>
       </w:r>
-      <w:bookmarkEnd w:id="24"/>
+      <w:bookmarkEnd w:id="25"/>
     </w:p>
     <w:tbl>
       <w:tblPr>
@@ -7625,11 +7911,11 @@
       <w:pPr>
         <w:pStyle w:val="Nadpis3"/>
       </w:pPr>
-      <w:bookmarkStart w:id="25" w:name="_Toc3321589"/>
+      <w:bookmarkStart w:id="26" w:name="_Toc3637197"/>
       <w:r>
         <w:t>Katedra</w:t>
       </w:r>
-      <w:bookmarkEnd w:id="25"/>
+      <w:bookmarkEnd w:id="26"/>
     </w:p>
     <w:p>
       <w:pPr>
@@ -7653,8 +7939,8 @@
         <w:pStyle w:val="Titulek"/>
         <w:keepNext/>
       </w:pPr>
-      <w:bookmarkStart w:id="26" w:name="_Toc165077"/>
-      <w:bookmarkStart w:id="27" w:name="_Toc3321619"/>
+      <w:bookmarkStart w:id="27" w:name="_Toc165077"/>
+      <w:bookmarkStart w:id="28" w:name="_Toc3637231"/>
       <w:r>
         <w:t xml:space="preserve">Tabulka </w:t>
       </w:r>
@@ -7700,11 +7986,11 @@
       <w:r>
         <w:t>atedr</w:t>
       </w:r>
-      <w:bookmarkEnd w:id="26"/>
+      <w:bookmarkEnd w:id="27"/>
       <w:r>
         <w:t>u</w:t>
       </w:r>
-      <w:bookmarkEnd w:id="27"/>
+      <w:bookmarkEnd w:id="28"/>
     </w:p>
     <w:tbl>
       <w:tblPr>
@@ -7811,11 +8097,11 @@
       <w:pPr>
         <w:pStyle w:val="Nadpis3"/>
       </w:pPr>
-      <w:bookmarkStart w:id="28" w:name="_Toc3321590"/>
+      <w:bookmarkStart w:id="29" w:name="_Toc3637198"/>
       <w:r>
         <w:t>Vyučující</w:t>
       </w:r>
-      <w:bookmarkEnd w:id="28"/>
+      <w:bookmarkEnd w:id="29"/>
     </w:p>
     <w:p>
       <w:pPr>
@@ -7830,8 +8116,8 @@
         <w:pStyle w:val="Titulek"/>
         <w:keepNext/>
       </w:pPr>
-      <w:bookmarkStart w:id="29" w:name="_Toc165078"/>
-      <w:bookmarkStart w:id="30" w:name="_Toc3321620"/>
+      <w:bookmarkStart w:id="30" w:name="_Toc165078"/>
+      <w:bookmarkStart w:id="31" w:name="_Toc3637232"/>
       <w:r>
         <w:lastRenderedPageBreak/>
         <w:t xml:space="preserve">Tabulka </w:t>
@@ -7875,8 +8161,8 @@
       <w:r>
         <w:t>yučující</w:t>
       </w:r>
-      <w:bookmarkEnd w:id="29"/>
       <w:bookmarkEnd w:id="30"/>
+      <w:bookmarkEnd w:id="31"/>
     </w:p>
     <w:tbl>
       <w:tblPr>
@@ -8073,11 +8359,11 @@
       <w:pPr>
         <w:pStyle w:val="Nadpis3"/>
       </w:pPr>
-      <w:bookmarkStart w:id="31" w:name="_Toc3321591"/>
+      <w:bookmarkStart w:id="32" w:name="_Toc3637199"/>
       <w:r>
         <w:t>Záznam</w:t>
       </w:r>
-      <w:bookmarkEnd w:id="31"/>
+      <w:bookmarkEnd w:id="32"/>
     </w:p>
     <w:p>
       <w:pPr>
@@ -8110,8 +8396,8 @@
         <w:pStyle w:val="Titulek"/>
         <w:keepNext/>
       </w:pPr>
-      <w:bookmarkStart w:id="32" w:name="_Toc165079"/>
-      <w:bookmarkStart w:id="33" w:name="_Toc3321621"/>
+      <w:bookmarkStart w:id="33" w:name="_Toc165079"/>
+      <w:bookmarkStart w:id="34" w:name="_Toc3637233"/>
       <w:r>
         <w:t xml:space="preserve">Tabulka </w:t>
       </w:r>
@@ -8154,8 +8440,8 @@
       <w:r>
         <w:t>áznam</w:t>
       </w:r>
-      <w:bookmarkEnd w:id="32"/>
       <w:bookmarkEnd w:id="33"/>
+      <w:bookmarkEnd w:id="34"/>
     </w:p>
     <w:tbl>
       <w:tblPr>
@@ -8268,11 +8554,11 @@
       <w:pPr>
         <w:pStyle w:val="Nadpis3"/>
       </w:pPr>
-      <w:bookmarkStart w:id="34" w:name="_Toc3321592"/>
+      <w:bookmarkStart w:id="35" w:name="_Toc3637200"/>
       <w:r>
         <w:t>Plán semestr</w:t>
       </w:r>
-      <w:bookmarkEnd w:id="34"/>
+      <w:bookmarkEnd w:id="35"/>
     </w:p>
     <w:p>
       <w:pPr>
@@ -8287,8 +8573,8 @@
         <w:pStyle w:val="Titulek"/>
         <w:keepNext/>
       </w:pPr>
-      <w:bookmarkStart w:id="35" w:name="_Toc165080"/>
-      <w:bookmarkStart w:id="36" w:name="_Toc3321622"/>
+      <w:bookmarkStart w:id="36" w:name="_Toc165080"/>
+      <w:bookmarkStart w:id="37" w:name="_Toc3637234"/>
       <w:r>
         <w:lastRenderedPageBreak/>
         <w:t xml:space="preserve">Tabulka </w:t>
@@ -8338,8 +8624,8 @@
       <w:r>
         <w:t>lán semestru</w:t>
       </w:r>
-      <w:bookmarkEnd w:id="35"/>
       <w:bookmarkEnd w:id="36"/>
+      <w:bookmarkEnd w:id="37"/>
     </w:p>
     <w:tbl>
       <w:tblPr>
@@ -8446,11 +8732,11 @@
       <w:pPr>
         <w:pStyle w:val="Nadpis3"/>
       </w:pPr>
-      <w:bookmarkStart w:id="37" w:name="_Toc3321593"/>
+      <w:bookmarkStart w:id="38" w:name="_Toc3637201"/>
       <w:r>
         <w:t>Výběr</w:t>
       </w:r>
-      <w:bookmarkEnd w:id="37"/>
+      <w:bookmarkEnd w:id="38"/>
     </w:p>
     <w:p>
       <w:pPr>
@@ -8483,8 +8769,8 @@
         <w:pStyle w:val="Titulek"/>
         <w:keepNext/>
       </w:pPr>
-      <w:bookmarkStart w:id="38" w:name="_Toc165081"/>
-      <w:bookmarkStart w:id="39" w:name="_Toc3321623"/>
+      <w:bookmarkStart w:id="39" w:name="_Toc165081"/>
+      <w:bookmarkStart w:id="40" w:name="_Toc3637235"/>
       <w:r>
         <w:t xml:space="preserve">Tabulka </w:t>
       </w:r>
@@ -8533,8 +8819,8 @@
       <w:r>
         <w:t>ýběr</w:t>
       </w:r>
-      <w:bookmarkEnd w:id="38"/>
       <w:bookmarkEnd w:id="39"/>
+      <w:bookmarkEnd w:id="40"/>
     </w:p>
     <w:tbl>
       <w:tblPr>
@@ -8658,11 +8944,11 @@
           <w:numId w:val="1"/>
         </w:numPr>
       </w:pPr>
-      <w:bookmarkStart w:id="40" w:name="_Toc3321594"/>
+      <w:bookmarkStart w:id="41" w:name="_Toc3637202"/>
       <w:r>
         <w:t>Funkční model aplikace</w:t>
       </w:r>
-      <w:bookmarkEnd w:id="40"/>
+      <w:bookmarkEnd w:id="41"/>
     </w:p>
     <w:p>
       <w:pPr>
@@ -8750,7 +9036,7 @@
         <w:pStyle w:val="Titulek"/>
         <w:jc w:val="both"/>
       </w:pPr>
-      <w:bookmarkStart w:id="41" w:name="_Toc3321613"/>
+      <w:bookmarkStart w:id="42" w:name="_Toc3637221"/>
       <w:r>
         <w:t xml:space="preserve">Obrázek </w:t>
       </w:r>
@@ -8790,20 +9076,20 @@
       <w:r>
         <w:t xml:space="preserve"> model aplikace SPPSP</w:t>
       </w:r>
-      <w:bookmarkEnd w:id="41"/>
+      <w:bookmarkEnd w:id="42"/>
     </w:p>
     <w:p>
       <w:pPr>
         <w:pStyle w:val="Nadpis3"/>
       </w:pPr>
-      <w:bookmarkStart w:id="42" w:name="_Toc3321595"/>
+      <w:bookmarkStart w:id="43" w:name="_Toc3637203"/>
       <w:r>
         <w:t xml:space="preserve">Případy užití aktéra </w:t>
       </w:r>
       <w:r>
         <w:t>Uživatel</w:t>
       </w:r>
-      <w:bookmarkEnd w:id="42"/>
+      <w:bookmarkEnd w:id="43"/>
     </w:p>
     <w:p>
       <w:pPr>
@@ -9153,7 +9439,7 @@
       <w:pPr>
         <w:pStyle w:val="Nadpis3"/>
       </w:pPr>
-      <w:bookmarkStart w:id="43" w:name="_Toc3321596"/>
+      <w:bookmarkStart w:id="44" w:name="_Toc3637204"/>
       <w:r>
         <w:lastRenderedPageBreak/>
         <w:t xml:space="preserve">Případy užití pro aktéra v roli </w:t>
@@ -9161,7 +9447,7 @@
       <w:r>
         <w:t>Správa</w:t>
       </w:r>
-      <w:bookmarkEnd w:id="43"/>
+      <w:bookmarkEnd w:id="44"/>
     </w:p>
     <w:p>
       <w:pPr>
@@ -9233,8 +9519,8 @@
       <w:pPr>
         <w:pStyle w:val="Nadpis2"/>
       </w:pPr>
-      <w:bookmarkStart w:id="44" w:name="_Toc165064"/>
-      <w:bookmarkStart w:id="45" w:name="_Toc3321597"/>
+      <w:bookmarkStart w:id="45" w:name="_Toc165064"/>
+      <w:bookmarkStart w:id="46" w:name="_Toc3637205"/>
       <w:r>
         <w:t>Scénář</w:t>
       </w:r>
@@ -9250,11 +9536,11 @@
       <w:r>
         <w:t xml:space="preserve"> užití</w:t>
       </w:r>
-      <w:bookmarkEnd w:id="44"/>
+      <w:bookmarkEnd w:id="45"/>
       <w:r>
         <w:t xml:space="preserve"> aktéra v roli Správa</w:t>
       </w:r>
-      <w:bookmarkEnd w:id="45"/>
+      <w:bookmarkEnd w:id="46"/>
       <w:r>
         <w:t xml:space="preserve"> </w:t>
       </w:r>
@@ -9279,12 +9565,12 @@
       <w:pPr>
         <w:pStyle w:val="Nadpis3"/>
       </w:pPr>
-      <w:bookmarkStart w:id="46" w:name="_Toc3321598"/>
+      <w:bookmarkStart w:id="47" w:name="_Toc3637206"/>
       <w:r>
         <w:lastRenderedPageBreak/>
         <w:t>Správa garantů správcem:</w:t>
       </w:r>
-      <w:bookmarkEnd w:id="46"/>
+      <w:bookmarkEnd w:id="47"/>
     </w:p>
     <w:p>
       <w:pPr>
@@ -9294,8 +9580,8 @@
       <w:r>
         <w:t xml:space="preserve">                  </w:t>
       </w:r>
-      <w:bookmarkStart w:id="47" w:name="_Toc165082"/>
-      <w:bookmarkStart w:id="48" w:name="_Toc3321624"/>
+      <w:bookmarkStart w:id="48" w:name="_Toc165082"/>
+      <w:bookmarkStart w:id="49" w:name="_Toc3637236"/>
       <w:r>
         <w:t xml:space="preserve">Tabulka </w:t>
       </w:r>
@@ -9338,8 +9624,8 @@
       <w:r>
         <w:t xml:space="preserve"> garantů</w:t>
       </w:r>
-      <w:bookmarkEnd w:id="47"/>
       <w:bookmarkEnd w:id="48"/>
+      <w:bookmarkEnd w:id="49"/>
     </w:p>
     <w:tbl>
       <w:tblPr>
@@ -9721,12 +10007,12 @@
       <w:pPr>
         <w:pStyle w:val="Nadpis3"/>
       </w:pPr>
-      <w:bookmarkStart w:id="49" w:name="_Toc3321599"/>
+      <w:bookmarkStart w:id="50" w:name="_Toc3637207"/>
       <w:r>
         <w:lastRenderedPageBreak/>
         <w:t>Model správy garanta:</w:t>
       </w:r>
-      <w:bookmarkEnd w:id="49"/>
+      <w:bookmarkEnd w:id="50"/>
     </w:p>
     <w:p>
       <w:pPr>
@@ -9779,8 +10065,8 @@
         <w:pStyle w:val="Titulek"/>
         <w:jc w:val="both"/>
       </w:pPr>
-      <w:bookmarkStart w:id="50" w:name="_Toc165072"/>
-      <w:bookmarkStart w:id="51" w:name="_Toc3321614"/>
+      <w:bookmarkStart w:id="51" w:name="_Toc165072"/>
+      <w:bookmarkStart w:id="52" w:name="_Toc3637222"/>
       <w:r>
         <w:t xml:space="preserve">Obrázek </w:t>
       </w:r>
@@ -9829,8 +10115,8 @@
       <w:r>
         <w:t xml:space="preserve"> garantů</w:t>
       </w:r>
-      <w:bookmarkEnd w:id="50"/>
       <w:bookmarkEnd w:id="51"/>
+      <w:bookmarkEnd w:id="52"/>
     </w:p>
     <w:p/>
     <w:p>
@@ -9842,12 +10128,12 @@
       <w:pPr>
         <w:pStyle w:val="Nadpis3"/>
       </w:pPr>
-      <w:bookmarkStart w:id="52" w:name="_Toc3321600"/>
+      <w:bookmarkStart w:id="53" w:name="_Toc3637208"/>
       <w:r>
         <w:lastRenderedPageBreak/>
         <w:t>Model správy oborů:</w:t>
       </w:r>
-      <w:bookmarkEnd w:id="52"/>
+      <w:bookmarkEnd w:id="53"/>
     </w:p>
     <w:p>
       <w:pPr>
@@ -9900,8 +10186,8 @@
         <w:pStyle w:val="Titulek"/>
         <w:jc w:val="both"/>
       </w:pPr>
-      <w:bookmarkStart w:id="53" w:name="_Toc165073"/>
-      <w:bookmarkStart w:id="54" w:name="_Toc3321615"/>
+      <w:bookmarkStart w:id="54" w:name="_Toc165073"/>
+      <w:bookmarkStart w:id="55" w:name="_Toc3637223"/>
       <w:r>
         <w:t xml:space="preserve">Obrázek </w:t>
       </w:r>
@@ -9944,8 +10230,8 @@
       <w:r>
         <w:t xml:space="preserve"> oborů</w:t>
       </w:r>
-      <w:bookmarkEnd w:id="53"/>
       <w:bookmarkEnd w:id="54"/>
+      <w:bookmarkEnd w:id="55"/>
     </w:p>
     <w:p>
       <w:r>
@@ -10012,8 +10298,8 @@
         <w:pStyle w:val="Titulek"/>
         <w:jc w:val="both"/>
       </w:pPr>
-      <w:bookmarkStart w:id="55" w:name="_Toc165074"/>
-      <w:bookmarkStart w:id="56" w:name="_Toc3321616"/>
+      <w:bookmarkStart w:id="56" w:name="_Toc165074"/>
+      <w:bookmarkStart w:id="57" w:name="_Toc3637224"/>
       <w:r>
         <w:t xml:space="preserve">Obrázek </w:t>
       </w:r>
@@ -10062,8 +10348,8 @@
       <w:r>
         <w:t>předmětů</w:t>
       </w:r>
-      <w:bookmarkEnd w:id="55"/>
       <w:bookmarkEnd w:id="56"/>
+      <w:bookmarkEnd w:id="57"/>
     </w:p>
     <w:p>
       <w:pPr>
@@ -10089,14 +10375,14 @@
           <w:numId w:val="1"/>
         </w:numPr>
       </w:pPr>
-      <w:bookmarkStart w:id="57" w:name="_Toc165065"/>
-      <w:bookmarkStart w:id="58" w:name="_Toc3321601"/>
+      <w:bookmarkStart w:id="58" w:name="_Toc165065"/>
+      <w:bookmarkStart w:id="59" w:name="_Toc3637209"/>
       <w:r>
         <w:lastRenderedPageBreak/>
         <w:t>Popis implementace</w:t>
       </w:r>
-      <w:bookmarkEnd w:id="57"/>
       <w:bookmarkEnd w:id="58"/>
+      <w:bookmarkEnd w:id="59"/>
     </w:p>
     <w:p>
       <w:pPr>
@@ -10132,13 +10418,13 @@
           <w:numId w:val="1"/>
         </w:numPr>
       </w:pPr>
-      <w:bookmarkStart w:id="59" w:name="_Toc165066"/>
-      <w:bookmarkStart w:id="60" w:name="_Toc3321602"/>
+      <w:bookmarkStart w:id="60" w:name="_Toc165066"/>
+      <w:bookmarkStart w:id="61" w:name="_Toc3637210"/>
       <w:r>
         <w:t>Výběr prostředí ASP.Net vs .Net</w:t>
       </w:r>
-      <w:bookmarkEnd w:id="59"/>
       <w:bookmarkEnd w:id="60"/>
+      <w:bookmarkEnd w:id="61"/>
     </w:p>
     <w:p>
       <w:pPr>
@@ -10164,11 +10450,11 @@
           <w:numId w:val="1"/>
         </w:numPr>
       </w:pPr>
-      <w:bookmarkStart w:id="61" w:name="_Toc3321603"/>
+      <w:bookmarkStart w:id="62" w:name="_Toc3637211"/>
       <w:r>
         <w:t>NuGet</w:t>
       </w:r>
-      <w:bookmarkEnd w:id="61"/>
+      <w:bookmarkEnd w:id="62"/>
     </w:p>
     <w:p>
       <w:pPr>
@@ -10178,12 +10464,7 @@
         <w:t>Nástroj</w:t>
       </w:r>
       <w:r>
-        <w:t xml:space="preserve"> </w:t>
-      </w:r>
-      <w:bookmarkStart w:id="62" w:name="_GoBack"/>
-      <w:bookmarkEnd w:id="62"/>
-      <w:r>
-        <w:t>(</w:t>
+        <w:t xml:space="preserve"> (</w:t>
       </w:r>
       <w:proofErr w:type="spellStart"/>
       <w:r>
@@ -10226,7 +10507,7 @@
           <w:numId w:val="1"/>
         </w:numPr>
       </w:pPr>
-      <w:bookmarkStart w:id="63" w:name="_Toc3321604"/>
+      <w:bookmarkStart w:id="63" w:name="_Toc3637212"/>
       <w:r>
         <w:t>Dapper</w:t>
       </w:r>
@@ -10370,7 +10651,7 @@
         </w:numPr>
       </w:pPr>
       <w:bookmarkStart w:id="64" w:name="_Toc165067"/>
-      <w:bookmarkStart w:id="65" w:name="_Toc3321605"/>
+      <w:bookmarkStart w:id="65" w:name="_Toc3637213"/>
       <w:r>
         <w:t>Hromadné plnění dat do databáze</w:t>
       </w:r>
@@ -10848,9 +11129,358 @@
       <w:pPr>
         <w:pStyle w:val="Zkladntext"/>
       </w:pPr>
-      <w:r>
-        <w:t>(vložit obrázky kódu funkcí)</w:t>
-      </w:r>
+    </w:p>
+    <w:p>
+      <w:pPr>
+        <w:pStyle w:val="Zkladntext"/>
+        <w:keepNext/>
+      </w:pPr>
+      <w:r>
+        <w:rPr>
+          <w:noProof/>
+        </w:rPr>
+        <w:lastRenderedPageBreak/>
+        <w:drawing>
+          <wp:inline distT="0" distB="0" distL="0" distR="0" wp14:anchorId="5FBC9476" wp14:editId="411A1313">
+            <wp:extent cx="5391150" cy="4581525"/>
+            <wp:effectExtent l="0" t="0" r="0" b="9525"/>
+            <wp:docPr id="2" name="Obrázek 2"/>
+            <wp:cNvGraphicFramePr>
+              <a:graphicFrameLocks xmlns:a="http://schemas.openxmlformats.org/drawingml/2006/main" noChangeAspect="1"/>
+            </wp:cNvGraphicFramePr>
+            <a:graphic xmlns:a="http://schemas.openxmlformats.org/drawingml/2006/main">
+              <a:graphicData uri="http://schemas.openxmlformats.org/drawingml/2006/picture">
+                <pic:pic xmlns:pic="http://schemas.openxmlformats.org/drawingml/2006/picture">
+                  <pic:nvPicPr>
+                    <pic:cNvPr id="0" name="Picture 1"/>
+                    <pic:cNvPicPr>
+                      <a:picLocks noChangeAspect="1" noChangeArrowheads="1"/>
+                    </pic:cNvPicPr>
+                  </pic:nvPicPr>
+                  <pic:blipFill>
+                    <a:blip r:embed="rId18">
+                      <a:extLst>
+                        <a:ext uri="{28A0092B-C50C-407E-A947-70E740481C1C}">
+                          <a14:useLocalDpi xmlns:a14="http://schemas.microsoft.com/office/drawing/2010/main" val="0"/>
+                        </a:ext>
+                      </a:extLst>
+                    </a:blip>
+                    <a:srcRect/>
+                    <a:stretch>
+                      <a:fillRect/>
+                    </a:stretch>
+                  </pic:blipFill>
+                  <pic:spPr bwMode="auto">
+                    <a:xfrm>
+                      <a:off x="0" y="0"/>
+                      <a:ext cx="5391150" cy="4581525"/>
+                    </a:xfrm>
+                    <a:prstGeom prst="rect">
+                      <a:avLst/>
+                    </a:prstGeom>
+                    <a:noFill/>
+                    <a:ln>
+                      <a:noFill/>
+                    </a:ln>
+                  </pic:spPr>
+                </pic:pic>
+              </a:graphicData>
+            </a:graphic>
+          </wp:inline>
+        </w:drawing>
+      </w:r>
+    </w:p>
+    <w:p>
+      <w:pPr>
+        <w:pStyle w:val="Titulek"/>
+        <w:jc w:val="both"/>
+      </w:pPr>
+      <w:bookmarkStart w:id="66" w:name="_Toc3637225"/>
+      <w:r>
+        <w:t xml:space="preserve">Obrázek </w:t>
+      </w:r>
+      <w:fldSimple w:instr=" SEQ Obrázek \* ARABIC ">
+        <w:r>
+          <w:rPr>
+            <w:noProof/>
+          </w:rPr>
+          <w:t>6</w:t>
+        </w:r>
+      </w:fldSimple>
+      <w:r>
+        <w:t xml:space="preserve"> - Třída načítání dat funkce Proveď</w:t>
+      </w:r>
+      <w:bookmarkEnd w:id="66"/>
+    </w:p>
+    <w:p>
+      <w:pPr>
+        <w:pStyle w:val="Zkladntext"/>
+        <w:keepNext/>
+      </w:pPr>
+      <w:r>
+        <w:rPr>
+          <w:noProof/>
+        </w:rPr>
+        <w:lastRenderedPageBreak/>
+        <w:drawing>
+          <wp:inline distT="0" distB="0" distL="0" distR="0" wp14:anchorId="6974B2B2" wp14:editId="3224A0BE">
+            <wp:extent cx="5391150" cy="2781300"/>
+            <wp:effectExtent l="0" t="0" r="0" b="0"/>
+            <wp:docPr id="3" name="Obrázek 3"/>
+            <wp:cNvGraphicFramePr>
+              <a:graphicFrameLocks xmlns:a="http://schemas.openxmlformats.org/drawingml/2006/main" noChangeAspect="1"/>
+            </wp:cNvGraphicFramePr>
+            <a:graphic xmlns:a="http://schemas.openxmlformats.org/drawingml/2006/main">
+              <a:graphicData uri="http://schemas.openxmlformats.org/drawingml/2006/picture">
+                <pic:pic xmlns:pic="http://schemas.openxmlformats.org/drawingml/2006/picture">
+                  <pic:nvPicPr>
+                    <pic:cNvPr id="0" name="Picture 2"/>
+                    <pic:cNvPicPr>
+                      <a:picLocks noChangeAspect="1" noChangeArrowheads="1"/>
+                    </pic:cNvPicPr>
+                  </pic:nvPicPr>
+                  <pic:blipFill>
+                    <a:blip r:embed="rId19">
+                      <a:extLst>
+                        <a:ext uri="{28A0092B-C50C-407E-A947-70E740481C1C}">
+                          <a14:useLocalDpi xmlns:a14="http://schemas.microsoft.com/office/drawing/2010/main" val="0"/>
+                        </a:ext>
+                      </a:extLst>
+                    </a:blip>
+                    <a:srcRect/>
+                    <a:stretch>
+                      <a:fillRect/>
+                    </a:stretch>
+                  </pic:blipFill>
+                  <pic:spPr bwMode="auto">
+                    <a:xfrm>
+                      <a:off x="0" y="0"/>
+                      <a:ext cx="5391150" cy="2781300"/>
+                    </a:xfrm>
+                    <a:prstGeom prst="rect">
+                      <a:avLst/>
+                    </a:prstGeom>
+                    <a:noFill/>
+                    <a:ln>
+                      <a:noFill/>
+                    </a:ln>
+                  </pic:spPr>
+                </pic:pic>
+              </a:graphicData>
+            </a:graphic>
+          </wp:inline>
+        </w:drawing>
+      </w:r>
+      <w:r>
+        <w:rPr>
+          <w:noProof/>
+        </w:rPr>
+        <w:drawing>
+          <wp:inline distT="0" distB="0" distL="0" distR="0" wp14:anchorId="1BE00BD1" wp14:editId="43C373AF">
+            <wp:extent cx="5400675" cy="3390900"/>
+            <wp:effectExtent l="0" t="0" r="9525" b="0"/>
+            <wp:docPr id="8" name="Obrázek 8"/>
+            <wp:cNvGraphicFramePr>
+              <a:graphicFrameLocks xmlns:a="http://schemas.openxmlformats.org/drawingml/2006/main" noChangeAspect="1"/>
+            </wp:cNvGraphicFramePr>
+            <a:graphic xmlns:a="http://schemas.openxmlformats.org/drawingml/2006/main">
+              <a:graphicData uri="http://schemas.openxmlformats.org/drawingml/2006/picture">
+                <pic:pic xmlns:pic="http://schemas.openxmlformats.org/drawingml/2006/picture">
+                  <pic:nvPicPr>
+                    <pic:cNvPr id="0" name="Picture 3"/>
+                    <pic:cNvPicPr>
+                      <a:picLocks noChangeAspect="1" noChangeArrowheads="1"/>
+                    </pic:cNvPicPr>
+                  </pic:nvPicPr>
+                  <pic:blipFill>
+                    <a:blip r:embed="rId20">
+                      <a:extLst>
+                        <a:ext uri="{28A0092B-C50C-407E-A947-70E740481C1C}">
+                          <a14:useLocalDpi xmlns:a14="http://schemas.microsoft.com/office/drawing/2010/main" val="0"/>
+                        </a:ext>
+                      </a:extLst>
+                    </a:blip>
+                    <a:srcRect/>
+                    <a:stretch>
+                      <a:fillRect/>
+                    </a:stretch>
+                  </pic:blipFill>
+                  <pic:spPr bwMode="auto">
+                    <a:xfrm>
+                      <a:off x="0" y="0"/>
+                      <a:ext cx="5400675" cy="3390900"/>
+                    </a:xfrm>
+                    <a:prstGeom prst="rect">
+                      <a:avLst/>
+                    </a:prstGeom>
+                    <a:noFill/>
+                    <a:ln>
+                      <a:noFill/>
+                    </a:ln>
+                  </pic:spPr>
+                </pic:pic>
+              </a:graphicData>
+            </a:graphic>
+          </wp:inline>
+        </w:drawing>
+      </w:r>
+    </w:p>
+    <w:p>
+      <w:pPr>
+        <w:pStyle w:val="Titulek"/>
+        <w:jc w:val="both"/>
+      </w:pPr>
+      <w:bookmarkStart w:id="67" w:name="_Toc3637226"/>
+      <w:r>
+        <w:t xml:space="preserve">Obrázek </w:t>
+      </w:r>
+      <w:fldSimple w:instr=" SEQ Obrázek \* ARABIC ">
+        <w:r>
+          <w:rPr>
+            <w:noProof/>
+          </w:rPr>
+          <w:t>7</w:t>
+        </w:r>
+      </w:fldSimple>
+      <w:r>
+        <w:t xml:space="preserve"> - Funkce vložení Katedry a Oboru do databáze</w:t>
+      </w:r>
+      <w:bookmarkEnd w:id="67"/>
+    </w:p>
+    <w:p>
+      <w:pPr>
+        <w:pStyle w:val="Zkladntext"/>
+        <w:keepNext/>
+      </w:pPr>
+      <w:r>
+        <w:rPr>
+          <w:noProof/>
+        </w:rPr>
+        <w:lastRenderedPageBreak/>
+        <w:drawing>
+          <wp:inline distT="0" distB="0" distL="0" distR="0" wp14:anchorId="1F9FE1AB" wp14:editId="67B4081B">
+            <wp:extent cx="5400675" cy="2247900"/>
+            <wp:effectExtent l="0" t="0" r="9525" b="0"/>
+            <wp:docPr id="9" name="Obrázek 9"/>
+            <wp:cNvGraphicFramePr>
+              <a:graphicFrameLocks xmlns:a="http://schemas.openxmlformats.org/drawingml/2006/main" noChangeAspect="1"/>
+            </wp:cNvGraphicFramePr>
+            <a:graphic xmlns:a="http://schemas.openxmlformats.org/drawingml/2006/main">
+              <a:graphicData uri="http://schemas.openxmlformats.org/drawingml/2006/picture">
+                <pic:pic xmlns:pic="http://schemas.openxmlformats.org/drawingml/2006/picture">
+                  <pic:nvPicPr>
+                    <pic:cNvPr id="0" name="Picture 4"/>
+                    <pic:cNvPicPr>
+                      <a:picLocks noChangeAspect="1" noChangeArrowheads="1"/>
+                    </pic:cNvPicPr>
+                  </pic:nvPicPr>
+                  <pic:blipFill>
+                    <a:blip r:embed="rId21">
+                      <a:extLst>
+                        <a:ext uri="{28A0092B-C50C-407E-A947-70E740481C1C}">
+                          <a14:useLocalDpi xmlns:a14="http://schemas.microsoft.com/office/drawing/2010/main" val="0"/>
+                        </a:ext>
+                      </a:extLst>
+                    </a:blip>
+                    <a:srcRect/>
+                    <a:stretch>
+                      <a:fillRect/>
+                    </a:stretch>
+                  </pic:blipFill>
+                  <pic:spPr bwMode="auto">
+                    <a:xfrm>
+                      <a:off x="0" y="0"/>
+                      <a:ext cx="5400675" cy="2247900"/>
+                    </a:xfrm>
+                    <a:prstGeom prst="rect">
+                      <a:avLst/>
+                    </a:prstGeom>
+                    <a:noFill/>
+                    <a:ln>
+                      <a:noFill/>
+                    </a:ln>
+                  </pic:spPr>
+                </pic:pic>
+              </a:graphicData>
+            </a:graphic>
+          </wp:inline>
+        </w:drawing>
+      </w:r>
+      <w:r>
+        <w:rPr>
+          <w:noProof/>
+        </w:rPr>
+        <w:drawing>
+          <wp:inline distT="0" distB="0" distL="0" distR="0" wp14:anchorId="21DFC559" wp14:editId="6AB82122">
+            <wp:extent cx="5391150" cy="2857500"/>
+            <wp:effectExtent l="0" t="0" r="0" b="0"/>
+            <wp:docPr id="10" name="Obrázek 10"/>
+            <wp:cNvGraphicFramePr>
+              <a:graphicFrameLocks xmlns:a="http://schemas.openxmlformats.org/drawingml/2006/main" noChangeAspect="1"/>
+            </wp:cNvGraphicFramePr>
+            <a:graphic xmlns:a="http://schemas.openxmlformats.org/drawingml/2006/main">
+              <a:graphicData uri="http://schemas.openxmlformats.org/drawingml/2006/picture">
+                <pic:pic xmlns:pic="http://schemas.openxmlformats.org/drawingml/2006/picture">
+                  <pic:nvPicPr>
+                    <pic:cNvPr id="0" name="Picture 5"/>
+                    <pic:cNvPicPr>
+                      <a:picLocks noChangeAspect="1" noChangeArrowheads="1"/>
+                    </pic:cNvPicPr>
+                  </pic:nvPicPr>
+                  <pic:blipFill>
+                    <a:blip r:embed="rId22">
+                      <a:extLst>
+                        <a:ext uri="{28A0092B-C50C-407E-A947-70E740481C1C}">
+                          <a14:useLocalDpi xmlns:a14="http://schemas.microsoft.com/office/drawing/2010/main" val="0"/>
+                        </a:ext>
+                      </a:extLst>
+                    </a:blip>
+                    <a:srcRect/>
+                    <a:stretch>
+                      <a:fillRect/>
+                    </a:stretch>
+                  </pic:blipFill>
+                  <pic:spPr bwMode="auto">
+                    <a:xfrm>
+                      <a:off x="0" y="0"/>
+                      <a:ext cx="5391150" cy="2857500"/>
+                    </a:xfrm>
+                    <a:prstGeom prst="rect">
+                      <a:avLst/>
+                    </a:prstGeom>
+                    <a:noFill/>
+                    <a:ln>
+                      <a:noFill/>
+                    </a:ln>
+                  </pic:spPr>
+                </pic:pic>
+              </a:graphicData>
+            </a:graphic>
+          </wp:inline>
+        </w:drawing>
+      </w:r>
+    </w:p>
+    <w:p>
+      <w:pPr>
+        <w:pStyle w:val="Titulek"/>
+        <w:jc w:val="both"/>
+      </w:pPr>
+      <w:bookmarkStart w:id="68" w:name="_Toc3637227"/>
+      <w:r>
+        <w:t xml:space="preserve">Obrázek </w:t>
+      </w:r>
+      <w:fldSimple w:instr=" SEQ Obrázek \* ARABIC ">
+        <w:r>
+          <w:rPr>
+            <w:noProof/>
+          </w:rPr>
+          <w:t>8</w:t>
+        </w:r>
+      </w:fldSimple>
+      <w:r>
+        <w:t xml:space="preserve"> - Vložení Garanta a Předmětu do databáze</w:t>
+      </w:r>
+      <w:bookmarkEnd w:id="68"/>
     </w:p>
     <w:p>
       <w:pPr>
@@ -10860,13 +11490,13 @@
           <w:numId w:val="1"/>
         </w:numPr>
       </w:pPr>
-      <w:bookmarkStart w:id="66" w:name="_Toc534978934"/>
-      <w:bookmarkStart w:id="67" w:name="_Toc3321606"/>
+      <w:bookmarkStart w:id="69" w:name="_Toc534978934"/>
+      <w:bookmarkStart w:id="70" w:name="_Toc3637214"/>
       <w:r>
         <w:t>Načtení popisů k předmětům do databáze</w:t>
       </w:r>
-      <w:bookmarkEnd w:id="66"/>
-      <w:bookmarkEnd w:id="67"/>
+      <w:bookmarkEnd w:id="69"/>
+      <w:bookmarkEnd w:id="70"/>
     </w:p>
     <w:p>
       <w:pPr>
@@ -10890,69 +11520,164 @@
         <w:pStyle w:val="Zkladntext"/>
       </w:pPr>
       <w:r>
+        <w:t xml:space="preserve">Vzorek tohoto souboru má tvar: </w:t>
+      </w:r>
+    </w:p>
+    <w:p>
+      <w:pPr>
+        <w:pStyle w:val="Zkladntext"/>
+        <w:rPr>
+          <w:i/>
+        </w:rPr>
+      </w:pPr>
+      <w:r>
+        <w:rPr>
+          <w:i/>
+        </w:rPr>
+        <w:t xml:space="preserve">1610; Semestrální projekt; </w:t>
+      </w:r>
+      <w:proofErr w:type="spellStart"/>
+      <w:r>
+        <w:rPr>
+          <w:i/>
+        </w:rPr>
+        <w:t>xSP</w:t>
+      </w:r>
+      <w:proofErr w:type="spellEnd"/>
+      <w:r>
+        <w:rPr>
+          <w:i/>
+        </w:rPr>
+        <w:t xml:space="preserve">; Cílem Semestrálního projektu je vytvořit pro studenta podmínky pro započetí reálné práce na zpracovávání své bakalářské práce (BP). Student individuálně a formou konzultací se svým vedoucím BP řeší úkoly a problémy související se svou BP. Garant předmětu stanovuje obecné podmínky na realizaci předmětu. </w:t>
+      </w:r>
+      <w:r>
+        <w:rPr>
+          <w:i/>
+        </w:rPr>
         <w:lastRenderedPageBreak/>
-        <w:t xml:space="preserve">Vzorek tohoto souboru má tvar: </w:t>
+        <w:t>Semestrální projekt lze zpracovávat i na jiné téma, než je téma budoucí bakalářské práce, tento způsob však není preferován.; P-13/14; 35</w:t>
       </w:r>
     </w:p>
     <w:p>
       <w:pPr>
         <w:pStyle w:val="Zkladntext"/>
-        <w:rPr>
-          <w:i/>
-        </w:rPr>
-      </w:pPr>
-      <w:r>
-        <w:rPr>
-          <w:i/>
-        </w:rPr>
-        <w:t xml:space="preserve">1610; Semestrální projekt; </w:t>
+      </w:pPr>
+      <w:r>
+        <w:t>Kde jednotlivé části jsou:</w:t>
+      </w:r>
+    </w:p>
+    <w:p>
+      <w:pPr>
+        <w:pStyle w:val="Zkladntext"/>
+      </w:pPr>
+      <w:r>
+        <w:t>ID předmětu; název předmětu; zkratka předmětu; text popisu předmětu; obor; -</w:t>
+      </w:r>
+    </w:p>
+    <w:p>
+      <w:pPr>
+        <w:pStyle w:val="Zkladntext"/>
+      </w:pPr>
+      <w:r>
+        <w:t>Po zpracování se vloží text popis předmětu k patřičnému předmětu podle zbylých položek zpracované části souboru.</w:t>
+      </w:r>
+    </w:p>
+    <w:p>
+      <w:pPr>
+        <w:pStyle w:val="Zkladntext"/>
+        <w:keepNext/>
+      </w:pPr>
+      <w:r>
+        <w:rPr>
+          <w:noProof/>
+        </w:rPr>
+        <w:drawing>
+          <wp:inline distT="0" distB="0" distL="0" distR="0" wp14:anchorId="4296D6FB" wp14:editId="65F48208">
+            <wp:extent cx="5391150" cy="2057400"/>
+            <wp:effectExtent l="0" t="0" r="0" b="0"/>
+            <wp:docPr id="12" name="Obrázek 12"/>
+            <wp:cNvGraphicFramePr>
+              <a:graphicFrameLocks xmlns:a="http://schemas.openxmlformats.org/drawingml/2006/main" noChangeAspect="1"/>
+            </wp:cNvGraphicFramePr>
+            <a:graphic xmlns:a="http://schemas.openxmlformats.org/drawingml/2006/main">
+              <a:graphicData uri="http://schemas.openxmlformats.org/drawingml/2006/picture">
+                <pic:pic xmlns:pic="http://schemas.openxmlformats.org/drawingml/2006/picture">
+                  <pic:nvPicPr>
+                    <pic:cNvPr id="0" name="Picture 7"/>
+                    <pic:cNvPicPr>
+                      <a:picLocks noChangeAspect="1" noChangeArrowheads="1"/>
+                    </pic:cNvPicPr>
+                  </pic:nvPicPr>
+                  <pic:blipFill>
+                    <a:blip r:embed="rId23">
+                      <a:extLst>
+                        <a:ext uri="{28A0092B-C50C-407E-A947-70E740481C1C}">
+                          <a14:useLocalDpi xmlns:a14="http://schemas.microsoft.com/office/drawing/2010/main" val="0"/>
+                        </a:ext>
+                      </a:extLst>
+                    </a:blip>
+                    <a:srcRect/>
+                    <a:stretch>
+                      <a:fillRect/>
+                    </a:stretch>
+                  </pic:blipFill>
+                  <pic:spPr bwMode="auto">
+                    <a:xfrm>
+                      <a:off x="0" y="0"/>
+                      <a:ext cx="5391150" cy="2057400"/>
+                    </a:xfrm>
+                    <a:prstGeom prst="rect">
+                      <a:avLst/>
+                    </a:prstGeom>
+                    <a:noFill/>
+                    <a:ln>
+                      <a:noFill/>
+                    </a:ln>
+                  </pic:spPr>
+                </pic:pic>
+              </a:graphicData>
+            </a:graphic>
+          </wp:inline>
+        </w:drawing>
+      </w:r>
+    </w:p>
+    <w:p>
+      <w:pPr>
+        <w:pStyle w:val="Titulek"/>
+        <w:jc w:val="both"/>
+      </w:pPr>
+      <w:bookmarkStart w:id="71" w:name="_Toc3637228"/>
+      <w:r>
+        <w:t xml:space="preserve">Obrázek </w:t>
+      </w:r>
+      <w:fldSimple w:instr=" SEQ Obrázek \* ARABIC ">
+        <w:r>
+          <w:rPr>
+            <w:noProof/>
+          </w:rPr>
+          <w:t>9</w:t>
+        </w:r>
+      </w:fldSimple>
+      <w:r>
+        <w:t xml:space="preserve"> </w:t>
+      </w:r>
+      <w:r>
+        <w:t xml:space="preserve">- Třída načítání dat funkce </w:t>
       </w:r>
       <w:proofErr w:type="spellStart"/>
       <w:r>
-        <w:rPr>
-          <w:i/>
-        </w:rPr>
-        <w:t>xSP</w:t>
-      </w:r>
+        <w:t>Proveď</w:t>
+      </w:r>
+      <w:r>
+        <w:t>Popis</w:t>
+      </w:r>
+      <w:bookmarkEnd w:id="71"/>
       <w:proofErr w:type="spellEnd"/>
-      <w:r>
-        <w:rPr>
-          <w:i/>
-        </w:rPr>
-        <w:t>; Cílem Semestrálního projektu je vytvořit pro studenta podmínky pro započetí reálné práce na zpracovávání své bakalářské práce (BP). Student individuálně a formou konzultací se svým vedoucím BP řeší úkoly a problémy související se svou BP. Garant předmětu stanovuje obecné podmínky na realizaci předmětu. Semestrální projekt lze zpracovávat i na jiné téma, než je téma budoucí bakalářské práce, tento způsob však není preferován.; P-13/14; 35</w:t>
-      </w:r>
     </w:p>
     <w:p>
       <w:pPr>
         <w:pStyle w:val="Zkladntext"/>
       </w:pPr>
-      <w:r>
-        <w:t>Kde jednotlivé části jsou:</w:t>
-      </w:r>
-    </w:p>
-    <w:p>
-      <w:pPr>
-        <w:pStyle w:val="Zkladntext"/>
-      </w:pPr>
-      <w:r>
-        <w:t>ID předmětu; název předmětu; zkratka předmětu; text popisu předmětu; obor; -</w:t>
-      </w:r>
-    </w:p>
-    <w:p>
-      <w:pPr>
-        <w:pStyle w:val="Zkladntext"/>
-      </w:pPr>
-      <w:r>
-        <w:t>Po zpracování se vloží text popis předmětu k patřičnému předmětu podle zbylých položek zpracované části souboru.</w:t>
-      </w:r>
-    </w:p>
-    <w:p>
-      <w:pPr>
-        <w:pStyle w:val="Zkladntext"/>
-      </w:pPr>
-      <w:r>
-        <w:t>(vložit obrázky kódu)</w:t>
-      </w:r>
     </w:p>
     <w:p>
       <w:r>
@@ -10968,12 +11693,12 @@
         </w:tabs>
         <w:ind w:left="426" w:hanging="426"/>
       </w:pPr>
-      <w:bookmarkStart w:id="68" w:name="_Toc3321607"/>
+      <w:bookmarkStart w:id="72" w:name="_Toc3637215"/>
       <w:r>
         <w:lastRenderedPageBreak/>
         <w:t>Diskuze</w:t>
       </w:r>
-      <w:bookmarkEnd w:id="68"/>
+      <w:bookmarkEnd w:id="72"/>
     </w:p>
     <w:p>
       <w:pPr>
@@ -11040,12 +11765,12 @@
       <w:r>
         <w:br w:type="page"/>
       </w:r>
-      <w:bookmarkStart w:id="69" w:name="_Toc3321608"/>
+      <w:bookmarkStart w:id="73" w:name="_Toc3637216"/>
       <w:r>
         <w:lastRenderedPageBreak/>
         <w:t>Návrh řešení a doporučení pro praxi</w:t>
       </w:r>
-      <w:bookmarkEnd w:id="69"/>
+      <w:bookmarkEnd w:id="73"/>
     </w:p>
     <w:p>
       <w:pPr>
@@ -11073,12 +11798,12 @@
         </w:numPr>
         <w:ind w:left="142"/>
       </w:pPr>
-      <w:bookmarkStart w:id="70" w:name="_Toc3321609"/>
+      <w:bookmarkStart w:id="74" w:name="_Toc3637217"/>
       <w:r>
         <w:lastRenderedPageBreak/>
         <w:t>Závěr</w:t>
       </w:r>
-      <w:bookmarkEnd w:id="70"/>
+      <w:bookmarkEnd w:id="74"/>
     </w:p>
     <w:p>
       <w:pPr>
@@ -11152,8 +11877,8 @@
         <w:br w:type="page"/>
       </w:r>
     </w:p>
-    <w:bookmarkStart w:id="71" w:name="_Toc3321610" w:displacedByCustomXml="next"/>
-    <w:bookmarkStart w:id="72" w:name="_Hlk3298914" w:displacedByCustomXml="next"/>
+    <w:bookmarkStart w:id="75" w:name="_Toc3637218" w:displacedByCustomXml="next"/>
+    <w:bookmarkStart w:id="76" w:name="_Hlk3298914" w:displacedByCustomXml="next"/>
     <w:sdt>
       <w:sdtPr>
         <w:rPr>
@@ -11185,7 +11910,7 @@
           <w:r>
             <w:t>Seznam použité literatury</w:t>
           </w:r>
-          <w:bookmarkEnd w:id="71"/>
+          <w:bookmarkEnd w:id="75"/>
         </w:p>
         <w:sdt>
           <w:sdtPr>
@@ -11264,7 +11989,7 @@
               <w:r>
                 <w:t xml:space="preserve">: Microsoft, 2016, 10. 01. 2018 [cit. 2019-02-25]. Dostupné z: </w:t>
               </w:r>
-              <w:hyperlink r:id="rId18" w:history="1">
+              <w:hyperlink r:id="rId24" w:history="1">
                 <w:r>
                   <w:rPr>
                     <w:rStyle w:val="Hypertextovodkaz"/>
@@ -11482,7 +12207,7 @@
                 <w:br/>
                 <w:t xml:space="preserve">z: </w:t>
               </w:r>
-              <w:hyperlink r:id="rId19" w:history="1">
+              <w:hyperlink r:id="rId25" w:history="1">
                 <w:r>
                   <w:rPr>
                     <w:rStyle w:val="Hypertextovodkaz"/>
@@ -11509,7 +12234,7 @@
                   <w:rStyle w:val="ZkladntextChar"/>
                 </w:rPr>
               </w:pPr>
-              <w:bookmarkStart w:id="73" w:name="_Hlk3298951"/>
+              <w:bookmarkStart w:id="77" w:name="_Hlk3298951"/>
               <w:r>
                 <w:rPr>
                   <w:i/>
@@ -11555,7 +12280,7 @@
               <w:r>
                 <w:t xml:space="preserve">[cit. 2018-11-15]. Dostupné z: </w:t>
               </w:r>
-              <w:hyperlink r:id="rId20" w:history="1">
+              <w:hyperlink r:id="rId26" w:history="1">
                 <w:r>
                   <w:rPr>
                     <w:rStyle w:val="Hypertextovodkaz"/>
@@ -11566,12 +12291,12 @@
                 </w:r>
               </w:hyperlink>
             </w:p>
-            <w:bookmarkEnd w:id="73" w:displacedByCustomXml="next"/>
+            <w:bookmarkEnd w:id="77" w:displacedByCustomXml="next"/>
           </w:sdtContent>
         </w:sdt>
       </w:sdtContent>
     </w:sdt>
-    <w:bookmarkEnd w:id="72" w:displacedByCustomXml="prev"/>
+    <w:bookmarkEnd w:id="76" w:displacedByCustomXml="prev"/>
     <w:p>
       <w:pPr>
         <w:spacing w:after="120"/>
@@ -11593,12 +12318,12 @@
         </w:numPr>
         <w:ind w:left="142"/>
       </w:pPr>
-      <w:bookmarkStart w:id="74" w:name="_Toc3321611"/>
+      <w:bookmarkStart w:id="78" w:name="_Toc3637219"/>
       <w:r>
         <w:lastRenderedPageBreak/>
         <w:t>Přílohy</w:t>
       </w:r>
-      <w:bookmarkEnd w:id="74"/>
+      <w:bookmarkEnd w:id="78"/>
     </w:p>
     <w:p>
       <w:pPr>
@@ -14833,6 +15558,7 @@
     <w:rsid w:val="00C215FC"/>
     <w:rsid w:val="00D262F9"/>
     <w:rsid w:val="00D77469"/>
+    <w:rsid w:val="00D81F20"/>
     <w:rsid w:val="00E1033A"/>
     <w:rsid w:val="00FB748E"/>
   </w:rsids>
@@ -15780,7 +16506,7 @@
 </file>
 
 <file path=customXml/itemProps1.xml><?xml version="1.0" encoding="utf-8"?>
-<ds:datastoreItem xmlns:ds="http://schemas.openxmlformats.org/officeDocument/2006/customXml" ds:itemID="{A3C2213D-16B1-4ACC-9B62-357A6D65E1EC}">
+<ds:datastoreItem xmlns:ds="http://schemas.openxmlformats.org/officeDocument/2006/customXml" ds:itemID="{0D4C7E84-C18A-4EA5-A4DF-1DFB60CA0ABA}">
   <ds:schemaRefs>
     <ds:schemaRef ds:uri="http://schemas.openxmlformats.org/officeDocument/2006/bibliography"/>
   </ds:schemaRefs>

</xml_diff>

<commit_message>
přidání obrázku k přidávání popisů k předmětům
</commit_message>
<xml_diff>
--- a/dokumentace/ZP_VSPJ_SPPSP.docx
+++ b/dokumentace/ZP_VSPJ_SPPSP.docx
@@ -4828,8 +4828,6 @@
         <w:t>tabulek</w:t>
       </w:r>
     </w:p>
-    <w:bookmarkStart w:id="2" w:name="_GoBack"/>
-    <w:bookmarkEnd w:id="2"/>
     <w:p>
       <w:pPr>
         <w:pStyle w:val="Seznamobrzk"/>
@@ -5439,7 +5437,7 @@
       <w:pPr>
         <w:pStyle w:val="Nzev"/>
       </w:pPr>
-      <w:bookmarkStart w:id="3" w:name="_Toc342837154"/>
+      <w:bookmarkStart w:id="2" w:name="_Toc342837154"/>
       <w:r>
         <w:lastRenderedPageBreak/>
         <w:t xml:space="preserve">Seznam </w:t>
@@ -5447,7 +5445,7 @@
       <w:r>
         <w:t>použitých zkratek</w:t>
       </w:r>
-      <w:bookmarkEnd w:id="3"/>
+      <w:bookmarkEnd w:id="2"/>
     </w:p>
     <w:p>
       <w:pPr>
@@ -5666,18 +5664,18 @@
           <w:numId w:val="0"/>
         </w:numPr>
       </w:pPr>
-      <w:bookmarkStart w:id="4" w:name="_Toc3637187"/>
+      <w:bookmarkStart w:id="3" w:name="_Toc3637187"/>
       <w:r>
         <w:lastRenderedPageBreak/>
         <w:t>Úvod</w:t>
       </w:r>
-      <w:bookmarkEnd w:id="4"/>
+      <w:bookmarkEnd w:id="3"/>
     </w:p>
     <w:p>
       <w:pPr>
         <w:pStyle w:val="Zkladntext"/>
       </w:pPr>
-      <w:bookmarkStart w:id="5" w:name="_Hlk528563465"/>
+      <w:bookmarkStart w:id="4" w:name="_Hlk528563465"/>
       <w:r>
         <w:t xml:space="preserve">Hlavním </w:t>
       </w:r>
@@ -6002,7 +6000,7 @@
       <w:r>
         <w:t xml:space="preserve"> počítat kredity,</w:t>
       </w:r>
-      <w:bookmarkEnd w:id="5"/>
+      <w:bookmarkEnd w:id="4"/>
       <w:r>
         <w:t xml:space="preserve"> aby se nedostali do situace, že nějaký z následujících semestrů nebude dostatečný počet předmětů k umožnění pokračování studia do dalších ročníků</w:t>
       </w:r>
@@ -6111,11 +6109,11 @@
           <w:numId w:val="0"/>
         </w:numPr>
       </w:pPr>
-      <w:bookmarkStart w:id="6" w:name="_Toc3637188"/>
+      <w:bookmarkStart w:id="5" w:name="_Toc3637188"/>
       <w:r>
         <w:t>Motivace</w:t>
       </w:r>
-      <w:bookmarkEnd w:id="6"/>
+      <w:bookmarkEnd w:id="5"/>
     </w:p>
     <w:p>
       <w:pPr>
@@ -6151,12 +6149,12 @@
           <w:numId w:val="0"/>
         </w:numPr>
       </w:pPr>
-      <w:bookmarkStart w:id="7" w:name="_Toc3637189"/>
+      <w:bookmarkStart w:id="6" w:name="_Toc3637189"/>
       <w:r>
         <w:lastRenderedPageBreak/>
         <w:t>Cíl práce</w:t>
       </w:r>
-      <w:bookmarkEnd w:id="7"/>
+      <w:bookmarkEnd w:id="6"/>
     </w:p>
     <w:p>
       <w:pPr>
@@ -6321,16 +6319,16 @@
           <w:numId w:val="1"/>
         </w:numPr>
       </w:pPr>
-      <w:bookmarkStart w:id="8" w:name="_Toc505071555"/>
+      <w:bookmarkStart w:id="7" w:name="_Toc505071555"/>
+      <w:bookmarkStart w:id="8" w:name="_Toc3637190"/>
       <w:bookmarkStart w:id="9" w:name="_Hlk3298883"/>
       <w:bookmarkStart w:id="10" w:name="_Hlk3321348"/>
-      <w:bookmarkStart w:id="11" w:name="_Toc3637190"/>
       <w:r>
         <w:lastRenderedPageBreak/>
         <w:t>Současný stav problematiky</w:t>
       </w:r>
+      <w:bookmarkEnd w:id="7"/>
       <w:bookmarkEnd w:id="8"/>
-      <w:bookmarkEnd w:id="11"/>
     </w:p>
     <w:bookmarkEnd w:id="9"/>
     <w:p>
@@ -6519,13 +6517,13 @@
         <w:spacing w:after="240"/>
         <w:ind w:left="431" w:hanging="431"/>
       </w:pPr>
-      <w:bookmarkStart w:id="12" w:name="_Toc3637191"/>
+      <w:bookmarkStart w:id="11" w:name="_Toc3637191"/>
       <w:bookmarkEnd w:id="10"/>
       <w:r>
         <w:lastRenderedPageBreak/>
         <w:t>Analýza problému</w:t>
       </w:r>
-      <w:bookmarkEnd w:id="12"/>
+      <w:bookmarkEnd w:id="11"/>
     </w:p>
     <w:p>
       <w:pPr>
@@ -6607,17 +6605,17 @@
           <w:numId w:val="1"/>
         </w:numPr>
       </w:pPr>
-      <w:bookmarkStart w:id="13" w:name="_Toc3637192"/>
+      <w:bookmarkStart w:id="12" w:name="_Toc3637192"/>
       <w:r>
         <w:t>Datový model aplikace</w:t>
       </w:r>
-      <w:bookmarkEnd w:id="13"/>
+      <w:bookmarkEnd w:id="12"/>
     </w:p>
     <w:p>
       <w:pPr>
         <w:pStyle w:val="Zkladntext"/>
       </w:pPr>
-      <w:bookmarkStart w:id="14" w:name="_Toc534978756"/>
+      <w:bookmarkStart w:id="13" w:name="_Toc534978756"/>
       <w:r>
         <w:t>Datový model definuje veškerá data, která jsou nutná pro zajištění požadované funkčnosti aplikace. Podrobný popis potřebných dat je uveden v odstavci „Datový slovník“ (</w:t>
       </w:r>
@@ -6632,11 +6630,11 @@
       <w:pPr>
         <w:pStyle w:val="Nadpis3"/>
       </w:pPr>
-      <w:bookmarkStart w:id="15" w:name="_Toc3637193"/>
+      <w:bookmarkStart w:id="14" w:name="_Toc3637193"/>
       <w:r>
         <w:t>Relační model dat</w:t>
       </w:r>
-      <w:bookmarkEnd w:id="15"/>
+      <w:bookmarkEnd w:id="14"/>
     </w:p>
     <w:p>
       <w:pPr>
@@ -6688,14 +6686,14 @@
           </wp:inline>
         </w:drawing>
       </w:r>
-      <w:bookmarkEnd w:id="14"/>
+      <w:bookmarkEnd w:id="13"/>
     </w:p>
     <w:p>
       <w:pPr>
         <w:pStyle w:val="Titulek"/>
       </w:pPr>
-      <w:bookmarkStart w:id="16" w:name="_Toc165070"/>
-      <w:bookmarkStart w:id="17" w:name="_Toc3637220"/>
+      <w:bookmarkStart w:id="15" w:name="_Toc165070"/>
+      <w:bookmarkStart w:id="16" w:name="_Toc3637220"/>
       <w:r>
         <w:t xml:space="preserve">Obrázek </w:t>
       </w:r>
@@ -6732,11 +6730,11 @@
       <w:r>
         <w:t xml:space="preserve"> - ER Diagram</w:t>
       </w:r>
+      <w:bookmarkEnd w:id="15"/>
+      <w:r>
+        <w:t xml:space="preserve"> aplikace SPPSP</w:t>
+      </w:r>
       <w:bookmarkEnd w:id="16"/>
-      <w:r>
-        <w:t xml:space="preserve"> aplikace SPPSP</w:t>
-      </w:r>
-      <w:bookmarkEnd w:id="17"/>
     </w:p>
     <w:p>
       <w:pPr>
@@ -6755,14 +6753,14 @@
       <w:pPr>
         <w:pStyle w:val="Nadpis2"/>
       </w:pPr>
-      <w:bookmarkStart w:id="18" w:name="_Toc165060"/>
-      <w:bookmarkStart w:id="19" w:name="_Toc3637194"/>
+      <w:bookmarkStart w:id="17" w:name="_Toc165060"/>
+      <w:bookmarkStart w:id="18" w:name="_Toc3637194"/>
       <w:r>
         <w:lastRenderedPageBreak/>
         <w:t>Datový slovník</w:t>
       </w:r>
+      <w:bookmarkEnd w:id="17"/>
       <w:bookmarkEnd w:id="18"/>
-      <w:bookmarkEnd w:id="19"/>
     </w:p>
     <w:p>
       <w:pPr>
@@ -6807,7 +6805,7 @@
       <w:pPr>
         <w:pStyle w:val="Nadpis3"/>
       </w:pPr>
-      <w:bookmarkStart w:id="20" w:name="_Toc3637195"/>
+      <w:bookmarkStart w:id="19" w:name="_Toc3637195"/>
       <w:r>
         <w:rPr>
           <w:rStyle w:val="Nadpis4Char"/>
@@ -6816,7 +6814,7 @@
         </w:rPr>
         <w:t>Obor</w:t>
       </w:r>
-      <w:bookmarkEnd w:id="20"/>
+      <w:bookmarkEnd w:id="19"/>
     </w:p>
     <w:p>
       <w:pPr>
@@ -6837,8 +6835,8 @@
         <w:pStyle w:val="Titulek"/>
         <w:keepNext/>
       </w:pPr>
-      <w:bookmarkStart w:id="21" w:name="_Toc165075"/>
-      <w:bookmarkStart w:id="22" w:name="_Toc3637229"/>
+      <w:bookmarkStart w:id="20" w:name="_Toc165075"/>
+      <w:bookmarkStart w:id="21" w:name="_Toc3637229"/>
       <w:r>
         <w:t xml:space="preserve">Tabulka </w:t>
       </w:r>
@@ -6884,8 +6882,8 @@
         </w:rPr>
         <w:t>bor</w:t>
       </w:r>
+      <w:bookmarkEnd w:id="20"/>
       <w:bookmarkEnd w:id="21"/>
-      <w:bookmarkEnd w:id="22"/>
     </w:p>
     <w:tbl>
       <w:tblPr>
@@ -7229,12 +7227,12 @@
       <w:pPr>
         <w:pStyle w:val="Nadpis3"/>
       </w:pPr>
-      <w:bookmarkStart w:id="23" w:name="_Toc3637196"/>
+      <w:bookmarkStart w:id="22" w:name="_Toc3637196"/>
       <w:r>
         <w:lastRenderedPageBreak/>
         <w:t>Předmět</w:t>
       </w:r>
-      <w:bookmarkEnd w:id="23"/>
+      <w:bookmarkEnd w:id="22"/>
     </w:p>
     <w:p>
       <w:pPr>
@@ -7264,8 +7262,8 @@
         <w:pStyle w:val="Titulek"/>
         <w:keepNext/>
       </w:pPr>
-      <w:bookmarkStart w:id="24" w:name="_Toc165076"/>
-      <w:bookmarkStart w:id="25" w:name="_Toc3637230"/>
+      <w:bookmarkStart w:id="23" w:name="_Toc165076"/>
+      <w:bookmarkStart w:id="24" w:name="_Toc3637230"/>
       <w:r>
         <w:t xml:space="preserve">Tabulka </w:t>
       </w:r>
@@ -7302,11 +7300,11 @@
       <w:r>
         <w:t xml:space="preserve"> - Datový slovník p</w:t>
       </w:r>
+      <w:bookmarkEnd w:id="23"/>
+      <w:r>
+        <w:t>ro Předmět</w:t>
+      </w:r>
       <w:bookmarkEnd w:id="24"/>
-      <w:r>
-        <w:t>ro Předmět</w:t>
-      </w:r>
-      <w:bookmarkEnd w:id="25"/>
     </w:p>
     <w:tbl>
       <w:tblPr>
@@ -7911,11 +7909,11 @@
       <w:pPr>
         <w:pStyle w:val="Nadpis3"/>
       </w:pPr>
-      <w:bookmarkStart w:id="26" w:name="_Toc3637197"/>
+      <w:bookmarkStart w:id="25" w:name="_Toc3637197"/>
       <w:r>
         <w:t>Katedra</w:t>
       </w:r>
-      <w:bookmarkEnd w:id="26"/>
+      <w:bookmarkEnd w:id="25"/>
     </w:p>
     <w:p>
       <w:pPr>
@@ -7939,8 +7937,8 @@
         <w:pStyle w:val="Titulek"/>
         <w:keepNext/>
       </w:pPr>
-      <w:bookmarkStart w:id="27" w:name="_Toc165077"/>
-      <w:bookmarkStart w:id="28" w:name="_Toc3637231"/>
+      <w:bookmarkStart w:id="26" w:name="_Toc165077"/>
+      <w:bookmarkStart w:id="27" w:name="_Toc3637231"/>
       <w:r>
         <w:t xml:space="preserve">Tabulka </w:t>
       </w:r>
@@ -7986,11 +7984,11 @@
       <w:r>
         <w:t>atedr</w:t>
       </w:r>
+      <w:bookmarkEnd w:id="26"/>
+      <w:r>
+        <w:t>u</w:t>
+      </w:r>
       <w:bookmarkEnd w:id="27"/>
-      <w:r>
-        <w:t>u</w:t>
-      </w:r>
-      <w:bookmarkEnd w:id="28"/>
     </w:p>
     <w:tbl>
       <w:tblPr>
@@ -8097,11 +8095,11 @@
       <w:pPr>
         <w:pStyle w:val="Nadpis3"/>
       </w:pPr>
-      <w:bookmarkStart w:id="29" w:name="_Toc3637198"/>
+      <w:bookmarkStart w:id="28" w:name="_Toc3637198"/>
       <w:r>
         <w:t>Vyučující</w:t>
       </w:r>
-      <w:bookmarkEnd w:id="29"/>
+      <w:bookmarkEnd w:id="28"/>
     </w:p>
     <w:p>
       <w:pPr>
@@ -8116,8 +8114,8 @@
         <w:pStyle w:val="Titulek"/>
         <w:keepNext/>
       </w:pPr>
-      <w:bookmarkStart w:id="30" w:name="_Toc165078"/>
-      <w:bookmarkStart w:id="31" w:name="_Toc3637232"/>
+      <w:bookmarkStart w:id="29" w:name="_Toc165078"/>
+      <w:bookmarkStart w:id="30" w:name="_Toc3637232"/>
       <w:r>
         <w:lastRenderedPageBreak/>
         <w:t xml:space="preserve">Tabulka </w:t>
@@ -8161,8 +8159,8 @@
       <w:r>
         <w:t>yučující</w:t>
       </w:r>
+      <w:bookmarkEnd w:id="29"/>
       <w:bookmarkEnd w:id="30"/>
-      <w:bookmarkEnd w:id="31"/>
     </w:p>
     <w:tbl>
       <w:tblPr>
@@ -8359,11 +8357,11 @@
       <w:pPr>
         <w:pStyle w:val="Nadpis3"/>
       </w:pPr>
-      <w:bookmarkStart w:id="32" w:name="_Toc3637199"/>
+      <w:bookmarkStart w:id="31" w:name="_Toc3637199"/>
       <w:r>
         <w:t>Záznam</w:t>
       </w:r>
-      <w:bookmarkEnd w:id="32"/>
+      <w:bookmarkEnd w:id="31"/>
     </w:p>
     <w:p>
       <w:pPr>
@@ -8396,8 +8394,8 @@
         <w:pStyle w:val="Titulek"/>
         <w:keepNext/>
       </w:pPr>
-      <w:bookmarkStart w:id="33" w:name="_Toc165079"/>
-      <w:bookmarkStart w:id="34" w:name="_Toc3637233"/>
+      <w:bookmarkStart w:id="32" w:name="_Toc165079"/>
+      <w:bookmarkStart w:id="33" w:name="_Toc3637233"/>
       <w:r>
         <w:t xml:space="preserve">Tabulka </w:t>
       </w:r>
@@ -8440,8 +8438,8 @@
       <w:r>
         <w:t>áznam</w:t>
       </w:r>
+      <w:bookmarkEnd w:id="32"/>
       <w:bookmarkEnd w:id="33"/>
-      <w:bookmarkEnd w:id="34"/>
     </w:p>
     <w:tbl>
       <w:tblPr>
@@ -8554,11 +8552,11 @@
       <w:pPr>
         <w:pStyle w:val="Nadpis3"/>
       </w:pPr>
-      <w:bookmarkStart w:id="35" w:name="_Toc3637200"/>
+      <w:bookmarkStart w:id="34" w:name="_Toc3637200"/>
       <w:r>
         <w:t>Plán semestr</w:t>
       </w:r>
-      <w:bookmarkEnd w:id="35"/>
+      <w:bookmarkEnd w:id="34"/>
     </w:p>
     <w:p>
       <w:pPr>
@@ -8573,8 +8571,8 @@
         <w:pStyle w:val="Titulek"/>
         <w:keepNext/>
       </w:pPr>
-      <w:bookmarkStart w:id="36" w:name="_Toc165080"/>
-      <w:bookmarkStart w:id="37" w:name="_Toc3637234"/>
+      <w:bookmarkStart w:id="35" w:name="_Toc165080"/>
+      <w:bookmarkStart w:id="36" w:name="_Toc3637234"/>
       <w:r>
         <w:lastRenderedPageBreak/>
         <w:t xml:space="preserve">Tabulka </w:t>
@@ -8624,8 +8622,8 @@
       <w:r>
         <w:t>lán semestru</w:t>
       </w:r>
+      <w:bookmarkEnd w:id="35"/>
       <w:bookmarkEnd w:id="36"/>
-      <w:bookmarkEnd w:id="37"/>
     </w:p>
     <w:tbl>
       <w:tblPr>
@@ -8732,11 +8730,11 @@
       <w:pPr>
         <w:pStyle w:val="Nadpis3"/>
       </w:pPr>
-      <w:bookmarkStart w:id="38" w:name="_Toc3637201"/>
+      <w:bookmarkStart w:id="37" w:name="_Toc3637201"/>
       <w:r>
         <w:t>Výběr</w:t>
       </w:r>
-      <w:bookmarkEnd w:id="38"/>
+      <w:bookmarkEnd w:id="37"/>
     </w:p>
     <w:p>
       <w:pPr>
@@ -8769,8 +8767,8 @@
         <w:pStyle w:val="Titulek"/>
         <w:keepNext/>
       </w:pPr>
-      <w:bookmarkStart w:id="39" w:name="_Toc165081"/>
-      <w:bookmarkStart w:id="40" w:name="_Toc3637235"/>
+      <w:bookmarkStart w:id="38" w:name="_Toc165081"/>
+      <w:bookmarkStart w:id="39" w:name="_Toc3637235"/>
       <w:r>
         <w:t xml:space="preserve">Tabulka </w:t>
       </w:r>
@@ -8819,8 +8817,8 @@
       <w:r>
         <w:t>ýběr</w:t>
       </w:r>
+      <w:bookmarkEnd w:id="38"/>
       <w:bookmarkEnd w:id="39"/>
-      <w:bookmarkEnd w:id="40"/>
     </w:p>
     <w:tbl>
       <w:tblPr>
@@ -8944,11 +8942,11 @@
           <w:numId w:val="1"/>
         </w:numPr>
       </w:pPr>
-      <w:bookmarkStart w:id="41" w:name="_Toc3637202"/>
+      <w:bookmarkStart w:id="40" w:name="_Toc3637202"/>
       <w:r>
         <w:t>Funkční model aplikace</w:t>
       </w:r>
-      <w:bookmarkEnd w:id="41"/>
+      <w:bookmarkEnd w:id="40"/>
     </w:p>
     <w:p>
       <w:pPr>
@@ -9036,7 +9034,7 @@
         <w:pStyle w:val="Titulek"/>
         <w:jc w:val="both"/>
       </w:pPr>
-      <w:bookmarkStart w:id="42" w:name="_Toc3637221"/>
+      <w:bookmarkStart w:id="41" w:name="_Toc3637221"/>
       <w:r>
         <w:t xml:space="preserve">Obrázek </w:t>
       </w:r>
@@ -9076,20 +9074,20 @@
       <w:r>
         <w:t xml:space="preserve"> model aplikace SPPSP</w:t>
       </w:r>
+      <w:bookmarkEnd w:id="41"/>
+    </w:p>
+    <w:p>
+      <w:pPr>
+        <w:pStyle w:val="Nadpis3"/>
+      </w:pPr>
+      <w:bookmarkStart w:id="42" w:name="_Toc3637203"/>
+      <w:r>
+        <w:t xml:space="preserve">Případy užití aktéra </w:t>
+      </w:r>
+      <w:r>
+        <w:t>Uživatel</w:t>
+      </w:r>
       <w:bookmarkEnd w:id="42"/>
-    </w:p>
-    <w:p>
-      <w:pPr>
-        <w:pStyle w:val="Nadpis3"/>
-      </w:pPr>
-      <w:bookmarkStart w:id="43" w:name="_Toc3637203"/>
-      <w:r>
-        <w:t xml:space="preserve">Případy užití aktéra </w:t>
-      </w:r>
-      <w:r>
-        <w:t>Uživatel</w:t>
-      </w:r>
-      <w:bookmarkEnd w:id="43"/>
     </w:p>
     <w:p>
       <w:pPr>
@@ -9439,7 +9437,7 @@
       <w:pPr>
         <w:pStyle w:val="Nadpis3"/>
       </w:pPr>
-      <w:bookmarkStart w:id="44" w:name="_Toc3637204"/>
+      <w:bookmarkStart w:id="43" w:name="_Toc3637204"/>
       <w:r>
         <w:lastRenderedPageBreak/>
         <w:t xml:space="preserve">Případy užití pro aktéra v roli </w:t>
@@ -9447,7 +9445,7 @@
       <w:r>
         <w:t>Správa</w:t>
       </w:r>
-      <w:bookmarkEnd w:id="44"/>
+      <w:bookmarkEnd w:id="43"/>
     </w:p>
     <w:p>
       <w:pPr>
@@ -9519,8 +9517,8 @@
       <w:pPr>
         <w:pStyle w:val="Nadpis2"/>
       </w:pPr>
-      <w:bookmarkStart w:id="45" w:name="_Toc165064"/>
-      <w:bookmarkStart w:id="46" w:name="_Toc3637205"/>
+      <w:bookmarkStart w:id="44" w:name="_Toc165064"/>
+      <w:bookmarkStart w:id="45" w:name="_Toc3637205"/>
       <w:r>
         <w:t>Scénář</w:t>
       </w:r>
@@ -9536,12 +9534,12 @@
       <w:r>
         <w:t xml:space="preserve"> užití</w:t>
       </w:r>
+      <w:bookmarkEnd w:id="44"/>
+      <w:r>
+        <w:t xml:space="preserve"> aktéra v roli Správa</w:t>
+      </w:r>
       <w:bookmarkEnd w:id="45"/>
       <w:r>
-        <w:t xml:space="preserve"> aktéra v roli Správa</w:t>
-      </w:r>
-      <w:bookmarkEnd w:id="46"/>
-      <w:r>
         <w:t xml:space="preserve"> </w:t>
       </w:r>
     </w:p>
@@ -9565,12 +9563,12 @@
       <w:pPr>
         <w:pStyle w:val="Nadpis3"/>
       </w:pPr>
-      <w:bookmarkStart w:id="47" w:name="_Toc3637206"/>
+      <w:bookmarkStart w:id="46" w:name="_Toc3637206"/>
       <w:r>
         <w:lastRenderedPageBreak/>
         <w:t>Správa garantů správcem:</w:t>
       </w:r>
-      <w:bookmarkEnd w:id="47"/>
+      <w:bookmarkEnd w:id="46"/>
     </w:p>
     <w:p>
       <w:pPr>
@@ -9580,8 +9578,8 @@
       <w:r>
         <w:t xml:space="preserve">                  </w:t>
       </w:r>
-      <w:bookmarkStart w:id="48" w:name="_Toc165082"/>
-      <w:bookmarkStart w:id="49" w:name="_Toc3637236"/>
+      <w:bookmarkStart w:id="47" w:name="_Toc165082"/>
+      <w:bookmarkStart w:id="48" w:name="_Toc3637236"/>
       <w:r>
         <w:t xml:space="preserve">Tabulka </w:t>
       </w:r>
@@ -9624,8 +9622,8 @@
       <w:r>
         <w:t xml:space="preserve"> garantů</w:t>
       </w:r>
+      <w:bookmarkEnd w:id="47"/>
       <w:bookmarkEnd w:id="48"/>
-      <w:bookmarkEnd w:id="49"/>
     </w:p>
     <w:tbl>
       <w:tblPr>
@@ -10007,12 +10005,12 @@
       <w:pPr>
         <w:pStyle w:val="Nadpis3"/>
       </w:pPr>
-      <w:bookmarkStart w:id="50" w:name="_Toc3637207"/>
+      <w:bookmarkStart w:id="49" w:name="_Toc3637207"/>
       <w:r>
         <w:lastRenderedPageBreak/>
         <w:t>Model správy garanta:</w:t>
       </w:r>
-      <w:bookmarkEnd w:id="50"/>
+      <w:bookmarkEnd w:id="49"/>
     </w:p>
     <w:p>
       <w:pPr>
@@ -10065,8 +10063,8 @@
         <w:pStyle w:val="Titulek"/>
         <w:jc w:val="both"/>
       </w:pPr>
-      <w:bookmarkStart w:id="51" w:name="_Toc165072"/>
-      <w:bookmarkStart w:id="52" w:name="_Toc3637222"/>
+      <w:bookmarkStart w:id="50" w:name="_Toc165072"/>
+      <w:bookmarkStart w:id="51" w:name="_Toc3637222"/>
       <w:r>
         <w:t xml:space="preserve">Obrázek </w:t>
       </w:r>
@@ -10115,8 +10113,8 @@
       <w:r>
         <w:t xml:space="preserve"> garantů</w:t>
       </w:r>
+      <w:bookmarkEnd w:id="50"/>
       <w:bookmarkEnd w:id="51"/>
-      <w:bookmarkEnd w:id="52"/>
     </w:p>
     <w:p/>
     <w:p>
@@ -10128,12 +10126,12 @@
       <w:pPr>
         <w:pStyle w:val="Nadpis3"/>
       </w:pPr>
-      <w:bookmarkStart w:id="53" w:name="_Toc3637208"/>
+      <w:bookmarkStart w:id="52" w:name="_Toc3637208"/>
       <w:r>
         <w:lastRenderedPageBreak/>
         <w:t>Model správy oborů:</w:t>
       </w:r>
-      <w:bookmarkEnd w:id="53"/>
+      <w:bookmarkEnd w:id="52"/>
     </w:p>
     <w:p>
       <w:pPr>
@@ -10186,8 +10184,8 @@
         <w:pStyle w:val="Titulek"/>
         <w:jc w:val="both"/>
       </w:pPr>
-      <w:bookmarkStart w:id="54" w:name="_Toc165073"/>
-      <w:bookmarkStart w:id="55" w:name="_Toc3637223"/>
+      <w:bookmarkStart w:id="53" w:name="_Toc165073"/>
+      <w:bookmarkStart w:id="54" w:name="_Toc3637223"/>
       <w:r>
         <w:t xml:space="preserve">Obrázek </w:t>
       </w:r>
@@ -10230,8 +10228,8 @@
       <w:r>
         <w:t xml:space="preserve"> oborů</w:t>
       </w:r>
+      <w:bookmarkEnd w:id="53"/>
       <w:bookmarkEnd w:id="54"/>
-      <w:bookmarkEnd w:id="55"/>
     </w:p>
     <w:p>
       <w:r>
@@ -10298,8 +10296,8 @@
         <w:pStyle w:val="Titulek"/>
         <w:jc w:val="both"/>
       </w:pPr>
-      <w:bookmarkStart w:id="56" w:name="_Toc165074"/>
-      <w:bookmarkStart w:id="57" w:name="_Toc3637224"/>
+      <w:bookmarkStart w:id="55" w:name="_Toc165074"/>
+      <w:bookmarkStart w:id="56" w:name="_Toc3637224"/>
       <w:r>
         <w:t xml:space="preserve">Obrázek </w:t>
       </w:r>
@@ -10348,8 +10346,8 @@
       <w:r>
         <w:t>předmětů</w:t>
       </w:r>
+      <w:bookmarkEnd w:id="55"/>
       <w:bookmarkEnd w:id="56"/>
-      <w:bookmarkEnd w:id="57"/>
     </w:p>
     <w:p>
       <w:pPr>
@@ -10375,14 +10373,14 @@
           <w:numId w:val="1"/>
         </w:numPr>
       </w:pPr>
-      <w:bookmarkStart w:id="58" w:name="_Toc165065"/>
-      <w:bookmarkStart w:id="59" w:name="_Toc3637209"/>
+      <w:bookmarkStart w:id="57" w:name="_Toc165065"/>
+      <w:bookmarkStart w:id="58" w:name="_Toc3637209"/>
       <w:r>
         <w:lastRenderedPageBreak/>
         <w:t>Popis implementace</w:t>
       </w:r>
+      <w:bookmarkEnd w:id="57"/>
       <w:bookmarkEnd w:id="58"/>
-      <w:bookmarkEnd w:id="59"/>
     </w:p>
     <w:p>
       <w:pPr>
@@ -10418,13 +10416,13 @@
           <w:numId w:val="1"/>
         </w:numPr>
       </w:pPr>
-      <w:bookmarkStart w:id="60" w:name="_Toc165066"/>
-      <w:bookmarkStart w:id="61" w:name="_Toc3637210"/>
+      <w:bookmarkStart w:id="59" w:name="_Toc165066"/>
+      <w:bookmarkStart w:id="60" w:name="_Toc3637210"/>
       <w:r>
         <w:t>Výběr prostředí ASP.Net vs .Net</w:t>
       </w:r>
+      <w:bookmarkEnd w:id="59"/>
       <w:bookmarkEnd w:id="60"/>
-      <w:bookmarkEnd w:id="61"/>
     </w:p>
     <w:p>
       <w:pPr>
@@ -10450,11 +10448,11 @@
           <w:numId w:val="1"/>
         </w:numPr>
       </w:pPr>
-      <w:bookmarkStart w:id="62" w:name="_Toc3637211"/>
+      <w:bookmarkStart w:id="61" w:name="_Toc3637211"/>
       <w:r>
         <w:t>NuGet</w:t>
       </w:r>
-      <w:bookmarkEnd w:id="62"/>
+      <w:bookmarkEnd w:id="61"/>
     </w:p>
     <w:p>
       <w:pPr>
@@ -10507,11 +10505,11 @@
           <w:numId w:val="1"/>
         </w:numPr>
       </w:pPr>
-      <w:bookmarkStart w:id="63" w:name="_Toc3637212"/>
+      <w:bookmarkStart w:id="62" w:name="_Toc3637212"/>
       <w:r>
         <w:t>Dapper</w:t>
       </w:r>
-      <w:bookmarkEnd w:id="63"/>
+      <w:bookmarkEnd w:id="62"/>
     </w:p>
     <w:p>
       <w:pPr>
@@ -10650,13 +10648,13 @@
           <w:numId w:val="1"/>
         </w:numPr>
       </w:pPr>
-      <w:bookmarkStart w:id="64" w:name="_Toc165067"/>
-      <w:bookmarkStart w:id="65" w:name="_Toc3637213"/>
+      <w:bookmarkStart w:id="63" w:name="_Toc165067"/>
+      <w:bookmarkStart w:id="64" w:name="_Toc3637213"/>
       <w:r>
         <w:t>Hromadné plnění dat do databáze</w:t>
       </w:r>
+      <w:bookmarkEnd w:id="63"/>
       <w:bookmarkEnd w:id="64"/>
-      <w:bookmarkEnd w:id="65"/>
     </w:p>
     <w:p>
       <w:pPr>
@@ -11141,9 +11139,9 @@
         </w:rPr>
         <w:lastRenderedPageBreak/>
         <w:drawing>
-          <wp:inline distT="0" distB="0" distL="0" distR="0" wp14:anchorId="5FBC9476" wp14:editId="411A1313">
-            <wp:extent cx="5391150" cy="4581525"/>
-            <wp:effectExtent l="0" t="0" r="0" b="9525"/>
+          <wp:inline distT="0" distB="0" distL="0" distR="0" wp14:anchorId="5FBC9476" wp14:editId="3158027C">
+            <wp:extent cx="5391150" cy="4999511"/>
+            <wp:effectExtent l="0" t="0" r="0" b="0"/>
             <wp:docPr id="2" name="Obrázek 2"/>
             <wp:cNvGraphicFramePr>
               <a:graphicFrameLocks xmlns:a="http://schemas.openxmlformats.org/drawingml/2006/main" noChangeAspect="1"/>
@@ -11173,7 +11171,7 @@
                   <pic:spPr bwMode="auto">
                     <a:xfrm>
                       <a:off x="0" y="0"/>
-                      <a:ext cx="5391150" cy="4581525"/>
+                      <a:ext cx="5399233" cy="5007007"/>
                     </a:xfrm>
                     <a:prstGeom prst="rect">
                       <a:avLst/>
@@ -11195,22 +11193,35 @@
         <w:pStyle w:val="Titulek"/>
         <w:jc w:val="both"/>
       </w:pPr>
-      <w:bookmarkStart w:id="66" w:name="_Toc3637225"/>
+      <w:bookmarkStart w:id="65" w:name="_Toc3637225"/>
       <w:r>
         <w:t xml:space="preserve">Obrázek </w:t>
       </w:r>
-      <w:fldSimple w:instr=" SEQ Obrázek \* ARABIC ">
-        <w:r>
-          <w:rPr>
-            <w:noProof/>
-          </w:rPr>
-          <w:t>6</w:t>
-        </w:r>
-      </w:fldSimple>
+      <w:r>
+        <w:fldChar w:fldCharType="begin"/>
+      </w:r>
+      <w:r>
+        <w:instrText xml:space="preserve"> SEQ Obrázek \* ARABIC </w:instrText>
+      </w:r>
+      <w:r>
+        <w:fldChar w:fldCharType="separate"/>
+      </w:r>
+      <w:r>
+        <w:rPr>
+          <w:noProof/>
+        </w:rPr>
+        <w:t>6</w:t>
+      </w:r>
+      <w:r>
+        <w:rPr>
+          <w:noProof/>
+        </w:rPr>
+        <w:fldChar w:fldCharType="end"/>
+      </w:r>
       <w:r>
         <w:t xml:space="preserve"> - Třída načítání dat funkce Proveď</w:t>
       </w:r>
-      <w:bookmarkEnd w:id="66"/>
+      <w:bookmarkEnd w:id="65"/>
     </w:p>
     <w:p>
       <w:pPr>
@@ -11223,8 +11234,8 @@
         </w:rPr>
         <w:lastRenderedPageBreak/>
         <w:drawing>
-          <wp:inline distT="0" distB="0" distL="0" distR="0" wp14:anchorId="6974B2B2" wp14:editId="3224A0BE">
-            <wp:extent cx="5391150" cy="2781300"/>
+          <wp:inline distT="0" distB="0" distL="0" distR="0" wp14:anchorId="6974B2B2" wp14:editId="66E1A5BD">
+            <wp:extent cx="5391150" cy="3075709"/>
             <wp:effectExtent l="0" t="0" r="0" b="0"/>
             <wp:docPr id="3" name="Obrázek 3"/>
             <wp:cNvGraphicFramePr>
@@ -11255,7 +11266,7 @@
                   <pic:spPr bwMode="auto">
                     <a:xfrm>
                       <a:off x="0" y="0"/>
-                      <a:ext cx="5391150" cy="2781300"/>
+                      <a:ext cx="5404834" cy="3083516"/>
                     </a:xfrm>
                     <a:prstGeom prst="rect">
                       <a:avLst/>
@@ -11276,9 +11287,9 @@
           <w:noProof/>
         </w:rPr>
         <w:drawing>
-          <wp:inline distT="0" distB="0" distL="0" distR="0" wp14:anchorId="1BE00BD1" wp14:editId="43C373AF">
-            <wp:extent cx="5400675" cy="3390900"/>
-            <wp:effectExtent l="0" t="0" r="9525" b="0"/>
+          <wp:inline distT="0" distB="0" distL="0" distR="0" wp14:anchorId="1BE00BD1" wp14:editId="0DECE021">
+            <wp:extent cx="5400675" cy="3604161"/>
+            <wp:effectExtent l="0" t="0" r="0" b="0"/>
             <wp:docPr id="8" name="Obrázek 8"/>
             <wp:cNvGraphicFramePr>
               <a:graphicFrameLocks xmlns:a="http://schemas.openxmlformats.org/drawingml/2006/main" noChangeAspect="1"/>
@@ -11308,7 +11319,7 @@
                   <pic:spPr bwMode="auto">
                     <a:xfrm>
                       <a:off x="0" y="0"/>
-                      <a:ext cx="5400675" cy="3390900"/>
+                      <a:ext cx="5409454" cy="3610020"/>
                     </a:xfrm>
                     <a:prstGeom prst="rect">
                       <a:avLst/>
@@ -11330,22 +11341,35 @@
         <w:pStyle w:val="Titulek"/>
         <w:jc w:val="both"/>
       </w:pPr>
-      <w:bookmarkStart w:id="67" w:name="_Toc3637226"/>
+      <w:bookmarkStart w:id="66" w:name="_Toc3637226"/>
       <w:r>
         <w:t xml:space="preserve">Obrázek </w:t>
       </w:r>
-      <w:fldSimple w:instr=" SEQ Obrázek \* ARABIC ">
-        <w:r>
-          <w:rPr>
-            <w:noProof/>
-          </w:rPr>
-          <w:t>7</w:t>
-        </w:r>
-      </w:fldSimple>
+      <w:r>
+        <w:fldChar w:fldCharType="begin"/>
+      </w:r>
+      <w:r>
+        <w:instrText xml:space="preserve"> SEQ Obrázek \* ARABIC </w:instrText>
+      </w:r>
+      <w:r>
+        <w:fldChar w:fldCharType="separate"/>
+      </w:r>
+      <w:r>
+        <w:rPr>
+          <w:noProof/>
+        </w:rPr>
+        <w:t>7</w:t>
+      </w:r>
+      <w:r>
+        <w:rPr>
+          <w:noProof/>
+        </w:rPr>
+        <w:fldChar w:fldCharType="end"/>
+      </w:r>
       <w:r>
         <w:t xml:space="preserve"> - Funkce vložení Katedry a Oboru do databáze</w:t>
       </w:r>
-      <w:bookmarkEnd w:id="67"/>
+      <w:bookmarkEnd w:id="66"/>
     </w:p>
     <w:p>
       <w:pPr>
@@ -11358,9 +11382,9 @@
         </w:rPr>
         <w:lastRenderedPageBreak/>
         <w:drawing>
-          <wp:inline distT="0" distB="0" distL="0" distR="0" wp14:anchorId="1F9FE1AB" wp14:editId="67B4081B">
-            <wp:extent cx="5400675" cy="2247900"/>
-            <wp:effectExtent l="0" t="0" r="9525" b="0"/>
+          <wp:inline distT="0" distB="0" distL="0" distR="0" wp14:anchorId="1F9FE1AB" wp14:editId="7A812B88">
+            <wp:extent cx="5400675" cy="2529444"/>
+            <wp:effectExtent l="0" t="0" r="0" b="4445"/>
             <wp:docPr id="9" name="Obrázek 9"/>
             <wp:cNvGraphicFramePr>
               <a:graphicFrameLocks xmlns:a="http://schemas.openxmlformats.org/drawingml/2006/main" noChangeAspect="1"/>
@@ -11390,7 +11414,7 @@
                   <pic:spPr bwMode="auto">
                     <a:xfrm>
                       <a:off x="0" y="0"/>
-                      <a:ext cx="5400675" cy="2247900"/>
+                      <a:ext cx="5417860" cy="2537493"/>
                     </a:xfrm>
                     <a:prstGeom prst="rect">
                       <a:avLst/>
@@ -11411,8 +11435,8 @@
           <w:noProof/>
         </w:rPr>
         <w:drawing>
-          <wp:inline distT="0" distB="0" distL="0" distR="0" wp14:anchorId="21DFC559" wp14:editId="6AB82122">
-            <wp:extent cx="5391150" cy="2857500"/>
+          <wp:inline distT="0" distB="0" distL="0" distR="0" wp14:anchorId="21DFC559" wp14:editId="525CB1DD">
+            <wp:extent cx="5391150" cy="3360717"/>
             <wp:effectExtent l="0" t="0" r="0" b="0"/>
             <wp:docPr id="10" name="Obrázek 10"/>
             <wp:cNvGraphicFramePr>
@@ -11443,7 +11467,7 @@
                   <pic:spPr bwMode="auto">
                     <a:xfrm>
                       <a:off x="0" y="0"/>
-                      <a:ext cx="5391150" cy="2857500"/>
+                      <a:ext cx="5414955" cy="3375556"/>
                     </a:xfrm>
                     <a:prstGeom prst="rect">
                       <a:avLst/>
@@ -11465,22 +11489,35 @@
         <w:pStyle w:val="Titulek"/>
         <w:jc w:val="both"/>
       </w:pPr>
-      <w:bookmarkStart w:id="68" w:name="_Toc3637227"/>
+      <w:bookmarkStart w:id="67" w:name="_Toc3637227"/>
       <w:r>
         <w:t xml:space="preserve">Obrázek </w:t>
       </w:r>
-      <w:fldSimple w:instr=" SEQ Obrázek \* ARABIC ">
-        <w:r>
-          <w:rPr>
-            <w:noProof/>
-          </w:rPr>
-          <w:t>8</w:t>
-        </w:r>
-      </w:fldSimple>
+      <w:r>
+        <w:fldChar w:fldCharType="begin"/>
+      </w:r>
+      <w:r>
+        <w:instrText xml:space="preserve"> SEQ Obrázek \* ARABIC </w:instrText>
+      </w:r>
+      <w:r>
+        <w:fldChar w:fldCharType="separate"/>
+      </w:r>
+      <w:r>
+        <w:rPr>
+          <w:noProof/>
+        </w:rPr>
+        <w:t>8</w:t>
+      </w:r>
+      <w:r>
+        <w:rPr>
+          <w:noProof/>
+        </w:rPr>
+        <w:fldChar w:fldCharType="end"/>
+      </w:r>
       <w:r>
         <w:t xml:space="preserve"> - Vložení Garanta a Předmětu do databáze</w:t>
       </w:r>
-      <w:bookmarkEnd w:id="68"/>
+      <w:bookmarkEnd w:id="67"/>
     </w:p>
     <w:p>
       <w:pPr>
@@ -11490,13 +11527,13 @@
           <w:numId w:val="1"/>
         </w:numPr>
       </w:pPr>
-      <w:bookmarkStart w:id="69" w:name="_Toc534978934"/>
-      <w:bookmarkStart w:id="70" w:name="_Toc3637214"/>
+      <w:bookmarkStart w:id="68" w:name="_Toc534978934"/>
+      <w:bookmarkStart w:id="69" w:name="_Toc3637214"/>
       <w:r>
         <w:t>Načtení popisů k předmětům do databáze</w:t>
       </w:r>
+      <w:bookmarkEnd w:id="68"/>
       <w:bookmarkEnd w:id="69"/>
-      <w:bookmarkEnd w:id="70"/>
     </w:p>
     <w:p>
       <w:pPr>
@@ -11534,6 +11571,7 @@
         <w:rPr>
           <w:i/>
         </w:rPr>
+        <w:lastRenderedPageBreak/>
         <w:t xml:space="preserve">1610; Semestrální projekt; </w:t>
       </w:r>
       <w:proofErr w:type="spellStart"/>
@@ -11548,14 +11586,7 @@
         <w:rPr>
           <w:i/>
         </w:rPr>
-        <w:t xml:space="preserve">; Cílem Semestrálního projektu je vytvořit pro studenta podmínky pro započetí reálné práce na zpracovávání své bakalářské práce (BP). Student individuálně a formou konzultací se svým vedoucím BP řeší úkoly a problémy související se svou BP. Garant předmětu stanovuje obecné podmínky na realizaci předmětu. </w:t>
-      </w:r>
-      <w:r>
-        <w:rPr>
-          <w:i/>
-        </w:rPr>
-        <w:lastRenderedPageBreak/>
-        <w:t>Semestrální projekt lze zpracovávat i na jiné téma, než je téma budoucí bakalářské práce, tento způsob však není preferován.; P-13/14; 35</w:t>
+        <w:t>; Cílem Semestrálního projektu je vytvořit pro studenta podmínky pro započetí reálné práce na zpracovávání své bakalářské práce (BP). Student individuálně a formou konzultací se svým vedoucím BP řeší úkoly a problémy související se svou BP. Garant předmětu stanovuje obecné podmínky na realizaci předmětu. Semestrální projekt lze zpracovávat i na jiné téma, než je téma budoucí bakalářské práce, tento způsob však není preferován.; P-13/14; 35</w:t>
       </w:r>
     </w:p>
     <w:p>
@@ -11646,38 +11677,137 @@
         <w:pStyle w:val="Titulek"/>
         <w:jc w:val="both"/>
       </w:pPr>
-      <w:bookmarkStart w:id="71" w:name="_Toc3637228"/>
+      <w:bookmarkStart w:id="70" w:name="_Toc3637228"/>
       <w:r>
         <w:t xml:space="preserve">Obrázek </w:t>
       </w:r>
+      <w:r>
+        <w:fldChar w:fldCharType="begin"/>
+      </w:r>
+      <w:r>
+        <w:instrText xml:space="preserve"> SEQ Obrázek \* ARABIC </w:instrText>
+      </w:r>
+      <w:r>
+        <w:fldChar w:fldCharType="separate"/>
+      </w:r>
+      <w:r>
+        <w:rPr>
+          <w:noProof/>
+        </w:rPr>
+        <w:t>9</w:t>
+      </w:r>
+      <w:r>
+        <w:rPr>
+          <w:noProof/>
+        </w:rPr>
+        <w:fldChar w:fldCharType="end"/>
+      </w:r>
+      <w:r>
+        <w:t xml:space="preserve"> </w:t>
+      </w:r>
+      <w:r>
+        <w:t>- Třída načítání d</w:t>
+      </w:r>
+      <w:bookmarkStart w:id="71" w:name="_GoBack"/>
+      <w:bookmarkEnd w:id="71"/>
+      <w:r>
+        <w:t>at funkce Proveď</w:t>
+      </w:r>
+      <w:r>
+        <w:t xml:space="preserve"> </w:t>
+      </w:r>
+      <w:r>
+        <w:t>Popis</w:t>
+      </w:r>
+      <w:bookmarkEnd w:id="70"/>
+    </w:p>
+    <w:p>
+      <w:pPr>
+        <w:pStyle w:val="Zkladntext"/>
+        <w:keepNext/>
+      </w:pPr>
+      <w:r>
+        <w:rPr>
+          <w:noProof/>
+        </w:rPr>
+        <w:drawing>
+          <wp:inline distT="0" distB="0" distL="0" distR="0" wp14:anchorId="7752B848" wp14:editId="7BF2B8C7">
+            <wp:extent cx="5391150" cy="2054431"/>
+            <wp:effectExtent l="0" t="0" r="0" b="3175"/>
+            <wp:docPr id="13" name="Obrázek 13"/>
+            <wp:cNvGraphicFramePr>
+              <a:graphicFrameLocks xmlns:a="http://schemas.openxmlformats.org/drawingml/2006/main" noChangeAspect="1"/>
+            </wp:cNvGraphicFramePr>
+            <a:graphic xmlns:a="http://schemas.openxmlformats.org/drawingml/2006/main">
+              <a:graphicData uri="http://schemas.openxmlformats.org/drawingml/2006/picture">
+                <pic:pic xmlns:pic="http://schemas.openxmlformats.org/drawingml/2006/picture">
+                  <pic:nvPicPr>
+                    <pic:cNvPr id="0" name="Picture 2"/>
+                    <pic:cNvPicPr>
+                      <a:picLocks noChangeAspect="1" noChangeArrowheads="1"/>
+                    </pic:cNvPicPr>
+                  </pic:nvPicPr>
+                  <pic:blipFill>
+                    <a:blip r:embed="rId24">
+                      <a:extLst>
+                        <a:ext uri="{28A0092B-C50C-407E-A947-70E740481C1C}">
+                          <a14:useLocalDpi xmlns:a14="http://schemas.microsoft.com/office/drawing/2010/main" val="0"/>
+                        </a:ext>
+                      </a:extLst>
+                    </a:blip>
+                    <a:srcRect/>
+                    <a:stretch>
+                      <a:fillRect/>
+                    </a:stretch>
+                  </pic:blipFill>
+                  <pic:spPr bwMode="auto">
+                    <a:xfrm>
+                      <a:off x="0" y="0"/>
+                      <a:ext cx="5413074" cy="2062786"/>
+                    </a:xfrm>
+                    <a:prstGeom prst="rect">
+                      <a:avLst/>
+                    </a:prstGeom>
+                    <a:noFill/>
+                    <a:ln>
+                      <a:noFill/>
+                    </a:ln>
+                  </pic:spPr>
+                </pic:pic>
+              </a:graphicData>
+            </a:graphic>
+          </wp:inline>
+        </w:drawing>
+      </w:r>
+    </w:p>
+    <w:p>
+      <w:pPr>
+        <w:pStyle w:val="Titulek"/>
+        <w:jc w:val="both"/>
+      </w:pPr>
+      <w:r>
+        <w:t xml:space="preserve">Obrázek </w:t>
+      </w:r>
       <w:fldSimple w:instr=" SEQ Obrázek \* ARABIC ">
         <w:r>
           <w:rPr>
             <w:noProof/>
           </w:rPr>
-          <w:t>9</w:t>
+          <w:t>10</w:t>
         </w:r>
       </w:fldSimple>
       <w:r>
-        <w:t xml:space="preserve"> </w:t>
-      </w:r>
-      <w:r>
-        <w:t xml:space="preserve">- Třída načítání dat funkce </w:t>
-      </w:r>
-      <w:proofErr w:type="spellStart"/>
-      <w:r>
-        <w:t>Proveď</w:t>
-      </w:r>
-      <w:r>
-        <w:t>Popis</w:t>
-      </w:r>
-      <w:bookmarkEnd w:id="71"/>
-      <w:proofErr w:type="spellEnd"/>
-    </w:p>
-    <w:p>
-      <w:pPr>
-        <w:pStyle w:val="Zkladntext"/>
-      </w:pPr>
+        <w:t xml:space="preserve"> - </w:t>
+      </w:r>
+      <w:r>
+        <w:t xml:space="preserve">Funkce </w:t>
+      </w:r>
+      <w:r>
+        <w:t>na zpracování dotazu vložení popisu k předmětu</w:t>
+      </w:r>
+      <w:r>
+        <w:t xml:space="preserve"> do databáze</w:t>
+      </w:r>
     </w:p>
     <w:p>
       <w:r>
@@ -11989,7 +12119,7 @@
               <w:r>
                 <w:t xml:space="preserve">: Microsoft, 2016, 10. 01. 2018 [cit. 2019-02-25]. Dostupné z: </w:t>
               </w:r>
-              <w:hyperlink r:id="rId24" w:history="1">
+              <w:hyperlink r:id="rId25" w:history="1">
                 <w:r>
                   <w:rPr>
                     <w:rStyle w:val="Hypertextovodkaz"/>
@@ -12207,7 +12337,7 @@
                 <w:br/>
                 <w:t xml:space="preserve">z: </w:t>
               </w:r>
-              <w:hyperlink r:id="rId25" w:history="1">
+              <w:hyperlink r:id="rId26" w:history="1">
                 <w:r>
                   <w:rPr>
                     <w:rStyle w:val="Hypertextovodkaz"/>
@@ -12280,7 +12410,7 @@
               <w:r>
                 <w:t xml:space="preserve">[cit. 2018-11-15]. Dostupné z: </w:t>
               </w:r>
-              <w:hyperlink r:id="rId26" w:history="1">
+              <w:hyperlink r:id="rId27" w:history="1">
                 <w:r>
                   <w:rPr>
                     <w:rStyle w:val="Hypertextovodkaz"/>
@@ -15538,6 +15668,7 @@
   <w:rsids>
     <w:rsidRoot w:val="00976AF9"/>
     <w:rsid w:val="000B2B25"/>
+    <w:rsid w:val="001B34F8"/>
     <w:rsid w:val="00376DAB"/>
     <w:rsid w:val="00415424"/>
     <w:rsid w:val="00490D89"/>
@@ -16506,7 +16637,7 @@
 </file>
 
 <file path=customXml/itemProps1.xml><?xml version="1.0" encoding="utf-8"?>
-<ds:datastoreItem xmlns:ds="http://schemas.openxmlformats.org/officeDocument/2006/customXml" ds:itemID="{0D4C7E84-C18A-4EA5-A4DF-1DFB60CA0ABA}">
+<ds:datastoreItem xmlns:ds="http://schemas.openxmlformats.org/officeDocument/2006/customXml" ds:itemID="{6E04B855-22EE-486D-B687-94E7AD08F29D}">
   <ds:schemaRefs>
     <ds:schemaRef ds:uri="http://schemas.openxmlformats.org/officeDocument/2006/bibliography"/>
   </ds:schemaRefs>

</xml_diff>

<commit_message>
SQL, UML, ERD Uprava hromadného načítání textu v dokumentaci
</commit_message>
<xml_diff>
--- a/dokumentace/ZP_VSPJ_SPPSP.docx
+++ b/dokumentace/ZP_VSPJ_SPPSP.docx
@@ -6600,22 +6600,63 @@
     <w:p>
       <w:pPr>
         <w:pStyle w:val="Nadpis2"/>
+      </w:pPr>
+      <w:r>
+        <w:t>SQL</w:t>
+      </w:r>
+    </w:p>
+    <w:p>
+      <w:pPr>
+        <w:pStyle w:val="Zkladntext"/>
+      </w:pPr>
+    </w:p>
+    <w:p>
+      <w:pPr>
+        <w:pStyle w:val="Nadpis2"/>
+      </w:pPr>
+      <w:r>
+        <w:t>UML</w:t>
+      </w:r>
+    </w:p>
+    <w:p>
+      <w:pPr>
+        <w:pStyle w:val="Zkladntext"/>
+      </w:pPr>
+    </w:p>
+    <w:p>
+      <w:pPr>
+        <w:pStyle w:val="Nadpis3"/>
+      </w:pPr>
+      <w:r>
+        <w:t>Model entit a relací</w:t>
+      </w:r>
+    </w:p>
+    <w:p>
+      <w:pPr>
+        <w:pStyle w:val="Zkladntext"/>
+      </w:pPr>
+      <w:bookmarkStart w:id="12" w:name="_GoBack"/>
+      <w:bookmarkEnd w:id="12"/>
+    </w:p>
+    <w:p>
+      <w:pPr>
+        <w:pStyle w:val="Nadpis2"/>
         <w:numPr>
           <w:ilvl w:val="1"/>
           <w:numId w:val="1"/>
         </w:numPr>
       </w:pPr>
-      <w:bookmarkStart w:id="12" w:name="_Toc3637192"/>
+      <w:bookmarkStart w:id="13" w:name="_Toc3637192"/>
       <w:r>
         <w:t>Datový model aplikace</w:t>
       </w:r>
-      <w:bookmarkEnd w:id="12"/>
+      <w:bookmarkEnd w:id="13"/>
     </w:p>
     <w:p>
       <w:pPr>
         <w:pStyle w:val="Zkladntext"/>
       </w:pPr>
-      <w:bookmarkStart w:id="13" w:name="_Toc534978756"/>
+      <w:bookmarkStart w:id="14" w:name="_Toc534978756"/>
       <w:r>
         <w:t>Datový model definuje veškerá data, která jsou nutná pro zajištění požadované funkčnosti aplikace. Podrobný popis potřebných dat je uveden v odstavci „Datový slovník“ (</w:t>
       </w:r>
@@ -6630,11 +6671,12 @@
       <w:pPr>
         <w:pStyle w:val="Nadpis3"/>
       </w:pPr>
-      <w:bookmarkStart w:id="14" w:name="_Toc3637193"/>
-      <w:r>
+      <w:bookmarkStart w:id="15" w:name="_Toc3637193"/>
+      <w:r>
+        <w:lastRenderedPageBreak/>
         <w:t>Relační model dat</w:t>
       </w:r>
-      <w:bookmarkEnd w:id="14"/>
+      <w:bookmarkEnd w:id="15"/>
     </w:p>
     <w:p>
       <w:pPr>
@@ -6686,14 +6728,14 @@
           </wp:inline>
         </w:drawing>
       </w:r>
-      <w:bookmarkEnd w:id="13"/>
+      <w:bookmarkEnd w:id="14"/>
     </w:p>
     <w:p>
       <w:pPr>
         <w:pStyle w:val="Titulek"/>
       </w:pPr>
-      <w:bookmarkStart w:id="15" w:name="_Toc165070"/>
-      <w:bookmarkStart w:id="16" w:name="_Toc3637220"/>
+      <w:bookmarkStart w:id="16" w:name="_Toc165070"/>
+      <w:bookmarkStart w:id="17" w:name="_Toc3637220"/>
       <w:r>
         <w:t xml:space="preserve">Obrázek </w:t>
       </w:r>
@@ -6730,11 +6772,11 @@
       <w:r>
         <w:t xml:space="preserve"> - ER Diagram</w:t>
       </w:r>
-      <w:bookmarkEnd w:id="15"/>
+      <w:bookmarkEnd w:id="16"/>
       <w:r>
         <w:t xml:space="preserve"> aplikace SPPSP</w:t>
       </w:r>
-      <w:bookmarkEnd w:id="16"/>
+      <w:bookmarkEnd w:id="17"/>
     </w:p>
     <w:p>
       <w:pPr>
@@ -6753,14 +6795,14 @@
       <w:pPr>
         <w:pStyle w:val="Nadpis2"/>
       </w:pPr>
-      <w:bookmarkStart w:id="17" w:name="_Toc165060"/>
-      <w:bookmarkStart w:id="18" w:name="_Toc3637194"/>
+      <w:bookmarkStart w:id="18" w:name="_Toc165060"/>
+      <w:bookmarkStart w:id="19" w:name="_Toc3637194"/>
       <w:r>
         <w:lastRenderedPageBreak/>
         <w:t>Datový slovník</w:t>
       </w:r>
-      <w:bookmarkEnd w:id="17"/>
       <w:bookmarkEnd w:id="18"/>
+      <w:bookmarkEnd w:id="19"/>
     </w:p>
     <w:p>
       <w:pPr>
@@ -6805,7 +6847,7 @@
       <w:pPr>
         <w:pStyle w:val="Nadpis3"/>
       </w:pPr>
-      <w:bookmarkStart w:id="19" w:name="_Toc3637195"/>
+      <w:bookmarkStart w:id="20" w:name="_Toc3637195"/>
       <w:r>
         <w:rPr>
           <w:rStyle w:val="Nadpis4Char"/>
@@ -6814,7 +6856,7 @@
         </w:rPr>
         <w:t>Obor</w:t>
       </w:r>
-      <w:bookmarkEnd w:id="19"/>
+      <w:bookmarkEnd w:id="20"/>
     </w:p>
     <w:p>
       <w:pPr>
@@ -6835,8 +6877,8 @@
         <w:pStyle w:val="Titulek"/>
         <w:keepNext/>
       </w:pPr>
-      <w:bookmarkStart w:id="20" w:name="_Toc165075"/>
-      <w:bookmarkStart w:id="21" w:name="_Toc3637229"/>
+      <w:bookmarkStart w:id="21" w:name="_Toc165075"/>
+      <w:bookmarkStart w:id="22" w:name="_Toc3637229"/>
       <w:r>
         <w:t xml:space="preserve">Tabulka </w:t>
       </w:r>
@@ -6882,8 +6924,8 @@
         </w:rPr>
         <w:t>bor</w:t>
       </w:r>
-      <w:bookmarkEnd w:id="20"/>
       <w:bookmarkEnd w:id="21"/>
+      <w:bookmarkEnd w:id="22"/>
     </w:p>
     <w:tbl>
       <w:tblPr>
@@ -7227,12 +7269,12 @@
       <w:pPr>
         <w:pStyle w:val="Nadpis3"/>
       </w:pPr>
-      <w:bookmarkStart w:id="22" w:name="_Toc3637196"/>
+      <w:bookmarkStart w:id="23" w:name="_Toc3637196"/>
       <w:r>
         <w:lastRenderedPageBreak/>
         <w:t>Předmět</w:t>
       </w:r>
-      <w:bookmarkEnd w:id="22"/>
+      <w:bookmarkEnd w:id="23"/>
     </w:p>
     <w:p>
       <w:pPr>
@@ -7262,8 +7304,8 @@
         <w:pStyle w:val="Titulek"/>
         <w:keepNext/>
       </w:pPr>
-      <w:bookmarkStart w:id="23" w:name="_Toc165076"/>
-      <w:bookmarkStart w:id="24" w:name="_Toc3637230"/>
+      <w:bookmarkStart w:id="24" w:name="_Toc165076"/>
+      <w:bookmarkStart w:id="25" w:name="_Toc3637230"/>
       <w:r>
         <w:t xml:space="preserve">Tabulka </w:t>
       </w:r>
@@ -7300,11 +7342,11 @@
       <w:r>
         <w:t xml:space="preserve"> - Datový slovník p</w:t>
       </w:r>
-      <w:bookmarkEnd w:id="23"/>
+      <w:bookmarkEnd w:id="24"/>
       <w:r>
         <w:t>ro Předmět</w:t>
       </w:r>
-      <w:bookmarkEnd w:id="24"/>
+      <w:bookmarkEnd w:id="25"/>
     </w:p>
     <w:tbl>
       <w:tblPr>
@@ -7909,11 +7951,11 @@
       <w:pPr>
         <w:pStyle w:val="Nadpis3"/>
       </w:pPr>
-      <w:bookmarkStart w:id="25" w:name="_Toc3637197"/>
+      <w:bookmarkStart w:id="26" w:name="_Toc3637197"/>
       <w:r>
         <w:t>Katedra</w:t>
       </w:r>
-      <w:bookmarkEnd w:id="25"/>
+      <w:bookmarkEnd w:id="26"/>
     </w:p>
     <w:p>
       <w:pPr>
@@ -7937,8 +7979,8 @@
         <w:pStyle w:val="Titulek"/>
         <w:keepNext/>
       </w:pPr>
-      <w:bookmarkStart w:id="26" w:name="_Toc165077"/>
-      <w:bookmarkStart w:id="27" w:name="_Toc3637231"/>
+      <w:bookmarkStart w:id="27" w:name="_Toc165077"/>
+      <w:bookmarkStart w:id="28" w:name="_Toc3637231"/>
       <w:r>
         <w:t xml:space="preserve">Tabulka </w:t>
       </w:r>
@@ -7984,11 +8026,11 @@
       <w:r>
         <w:t>atedr</w:t>
       </w:r>
-      <w:bookmarkEnd w:id="26"/>
+      <w:bookmarkEnd w:id="27"/>
       <w:r>
         <w:t>u</w:t>
       </w:r>
-      <w:bookmarkEnd w:id="27"/>
+      <w:bookmarkEnd w:id="28"/>
     </w:p>
     <w:tbl>
       <w:tblPr>
@@ -8095,11 +8137,11 @@
       <w:pPr>
         <w:pStyle w:val="Nadpis3"/>
       </w:pPr>
-      <w:bookmarkStart w:id="28" w:name="_Toc3637198"/>
+      <w:bookmarkStart w:id="29" w:name="_Toc3637198"/>
       <w:r>
         <w:t>Vyučující</w:t>
       </w:r>
-      <w:bookmarkEnd w:id="28"/>
+      <w:bookmarkEnd w:id="29"/>
     </w:p>
     <w:p>
       <w:pPr>
@@ -8114,8 +8156,8 @@
         <w:pStyle w:val="Titulek"/>
         <w:keepNext/>
       </w:pPr>
-      <w:bookmarkStart w:id="29" w:name="_Toc165078"/>
-      <w:bookmarkStart w:id="30" w:name="_Toc3637232"/>
+      <w:bookmarkStart w:id="30" w:name="_Toc165078"/>
+      <w:bookmarkStart w:id="31" w:name="_Toc3637232"/>
       <w:r>
         <w:lastRenderedPageBreak/>
         <w:t xml:space="preserve">Tabulka </w:t>
@@ -8159,8 +8201,8 @@
       <w:r>
         <w:t>yučující</w:t>
       </w:r>
-      <w:bookmarkEnd w:id="29"/>
       <w:bookmarkEnd w:id="30"/>
+      <w:bookmarkEnd w:id="31"/>
     </w:p>
     <w:tbl>
       <w:tblPr>
@@ -8357,11 +8399,11 @@
       <w:pPr>
         <w:pStyle w:val="Nadpis3"/>
       </w:pPr>
-      <w:bookmarkStart w:id="31" w:name="_Toc3637199"/>
+      <w:bookmarkStart w:id="32" w:name="_Toc3637199"/>
       <w:r>
         <w:t>Záznam</w:t>
       </w:r>
-      <w:bookmarkEnd w:id="31"/>
+      <w:bookmarkEnd w:id="32"/>
     </w:p>
     <w:p>
       <w:pPr>
@@ -8394,8 +8436,8 @@
         <w:pStyle w:val="Titulek"/>
         <w:keepNext/>
       </w:pPr>
-      <w:bookmarkStart w:id="32" w:name="_Toc165079"/>
-      <w:bookmarkStart w:id="33" w:name="_Toc3637233"/>
+      <w:bookmarkStart w:id="33" w:name="_Toc165079"/>
+      <w:bookmarkStart w:id="34" w:name="_Toc3637233"/>
       <w:r>
         <w:t xml:space="preserve">Tabulka </w:t>
       </w:r>
@@ -8438,8 +8480,8 @@
       <w:r>
         <w:t>áznam</w:t>
       </w:r>
-      <w:bookmarkEnd w:id="32"/>
       <w:bookmarkEnd w:id="33"/>
+      <w:bookmarkEnd w:id="34"/>
     </w:p>
     <w:tbl>
       <w:tblPr>
@@ -8552,11 +8594,11 @@
       <w:pPr>
         <w:pStyle w:val="Nadpis3"/>
       </w:pPr>
-      <w:bookmarkStart w:id="34" w:name="_Toc3637200"/>
+      <w:bookmarkStart w:id="35" w:name="_Toc3637200"/>
       <w:r>
         <w:t>Plán semestr</w:t>
       </w:r>
-      <w:bookmarkEnd w:id="34"/>
+      <w:bookmarkEnd w:id="35"/>
     </w:p>
     <w:p>
       <w:pPr>
@@ -8571,8 +8613,8 @@
         <w:pStyle w:val="Titulek"/>
         <w:keepNext/>
       </w:pPr>
-      <w:bookmarkStart w:id="35" w:name="_Toc165080"/>
-      <w:bookmarkStart w:id="36" w:name="_Toc3637234"/>
+      <w:bookmarkStart w:id="36" w:name="_Toc165080"/>
+      <w:bookmarkStart w:id="37" w:name="_Toc3637234"/>
       <w:r>
         <w:lastRenderedPageBreak/>
         <w:t xml:space="preserve">Tabulka </w:t>
@@ -8622,8 +8664,8 @@
       <w:r>
         <w:t>lán semestru</w:t>
       </w:r>
-      <w:bookmarkEnd w:id="35"/>
       <w:bookmarkEnd w:id="36"/>
+      <w:bookmarkEnd w:id="37"/>
     </w:p>
     <w:tbl>
       <w:tblPr>
@@ -8730,11 +8772,11 @@
       <w:pPr>
         <w:pStyle w:val="Nadpis3"/>
       </w:pPr>
-      <w:bookmarkStart w:id="37" w:name="_Toc3637201"/>
+      <w:bookmarkStart w:id="38" w:name="_Toc3637201"/>
       <w:r>
         <w:t>Výběr</w:t>
       </w:r>
-      <w:bookmarkEnd w:id="37"/>
+      <w:bookmarkEnd w:id="38"/>
     </w:p>
     <w:p>
       <w:pPr>
@@ -8767,8 +8809,8 @@
         <w:pStyle w:val="Titulek"/>
         <w:keepNext/>
       </w:pPr>
-      <w:bookmarkStart w:id="38" w:name="_Toc165081"/>
-      <w:bookmarkStart w:id="39" w:name="_Toc3637235"/>
+      <w:bookmarkStart w:id="39" w:name="_Toc165081"/>
+      <w:bookmarkStart w:id="40" w:name="_Toc3637235"/>
       <w:r>
         <w:t xml:space="preserve">Tabulka </w:t>
       </w:r>
@@ -8817,8 +8859,8 @@
       <w:r>
         <w:t>ýběr</w:t>
       </w:r>
-      <w:bookmarkEnd w:id="38"/>
       <w:bookmarkEnd w:id="39"/>
+      <w:bookmarkEnd w:id="40"/>
     </w:p>
     <w:tbl>
       <w:tblPr>
@@ -8942,11 +8984,11 @@
           <w:numId w:val="1"/>
         </w:numPr>
       </w:pPr>
-      <w:bookmarkStart w:id="40" w:name="_Toc3637202"/>
+      <w:bookmarkStart w:id="41" w:name="_Toc3637202"/>
       <w:r>
         <w:t>Funkční model aplikace</w:t>
       </w:r>
-      <w:bookmarkEnd w:id="40"/>
+      <w:bookmarkEnd w:id="41"/>
     </w:p>
     <w:p>
       <w:pPr>
@@ -9034,7 +9076,7 @@
         <w:pStyle w:val="Titulek"/>
         <w:jc w:val="both"/>
       </w:pPr>
-      <w:bookmarkStart w:id="41" w:name="_Toc3637221"/>
+      <w:bookmarkStart w:id="42" w:name="_Toc3637221"/>
       <w:r>
         <w:t xml:space="preserve">Obrázek </w:t>
       </w:r>
@@ -9074,20 +9116,20 @@
       <w:r>
         <w:t xml:space="preserve"> model aplikace SPPSP</w:t>
       </w:r>
-      <w:bookmarkEnd w:id="41"/>
+      <w:bookmarkEnd w:id="42"/>
     </w:p>
     <w:p>
       <w:pPr>
         <w:pStyle w:val="Nadpis3"/>
       </w:pPr>
-      <w:bookmarkStart w:id="42" w:name="_Toc3637203"/>
+      <w:bookmarkStart w:id="43" w:name="_Toc3637203"/>
       <w:r>
         <w:t xml:space="preserve">Případy užití aktéra </w:t>
       </w:r>
       <w:r>
         <w:t>Uživatel</w:t>
       </w:r>
-      <w:bookmarkEnd w:id="42"/>
+      <w:bookmarkEnd w:id="43"/>
     </w:p>
     <w:p>
       <w:pPr>
@@ -9437,7 +9479,7 @@
       <w:pPr>
         <w:pStyle w:val="Nadpis3"/>
       </w:pPr>
-      <w:bookmarkStart w:id="43" w:name="_Toc3637204"/>
+      <w:bookmarkStart w:id="44" w:name="_Toc3637204"/>
       <w:r>
         <w:lastRenderedPageBreak/>
         <w:t xml:space="preserve">Případy užití pro aktéra v roli </w:t>
@@ -9445,7 +9487,7 @@
       <w:r>
         <w:t>Správa</w:t>
       </w:r>
-      <w:bookmarkEnd w:id="43"/>
+      <w:bookmarkEnd w:id="44"/>
     </w:p>
     <w:p>
       <w:pPr>
@@ -9517,8 +9559,8 @@
       <w:pPr>
         <w:pStyle w:val="Nadpis2"/>
       </w:pPr>
-      <w:bookmarkStart w:id="44" w:name="_Toc165064"/>
-      <w:bookmarkStart w:id="45" w:name="_Toc3637205"/>
+      <w:bookmarkStart w:id="45" w:name="_Toc165064"/>
+      <w:bookmarkStart w:id="46" w:name="_Toc3637205"/>
       <w:r>
         <w:t>Scénář</w:t>
       </w:r>
@@ -9534,11 +9576,11 @@
       <w:r>
         <w:t xml:space="preserve"> užití</w:t>
       </w:r>
-      <w:bookmarkEnd w:id="44"/>
+      <w:bookmarkEnd w:id="45"/>
       <w:r>
         <w:t xml:space="preserve"> aktéra v roli Správa</w:t>
       </w:r>
-      <w:bookmarkEnd w:id="45"/>
+      <w:bookmarkEnd w:id="46"/>
       <w:r>
         <w:t xml:space="preserve"> </w:t>
       </w:r>
@@ -9563,12 +9605,12 @@
       <w:pPr>
         <w:pStyle w:val="Nadpis3"/>
       </w:pPr>
-      <w:bookmarkStart w:id="46" w:name="_Toc3637206"/>
+      <w:bookmarkStart w:id="47" w:name="_Toc3637206"/>
       <w:r>
         <w:lastRenderedPageBreak/>
         <w:t>Správa garantů správcem:</w:t>
       </w:r>
-      <w:bookmarkEnd w:id="46"/>
+      <w:bookmarkEnd w:id="47"/>
     </w:p>
     <w:p>
       <w:pPr>
@@ -9578,8 +9620,8 @@
       <w:r>
         <w:t xml:space="preserve">                  </w:t>
       </w:r>
-      <w:bookmarkStart w:id="47" w:name="_Toc165082"/>
-      <w:bookmarkStart w:id="48" w:name="_Toc3637236"/>
+      <w:bookmarkStart w:id="48" w:name="_Toc165082"/>
+      <w:bookmarkStart w:id="49" w:name="_Toc3637236"/>
       <w:r>
         <w:t xml:space="preserve">Tabulka </w:t>
       </w:r>
@@ -9622,8 +9664,8 @@
       <w:r>
         <w:t xml:space="preserve"> garantů</w:t>
       </w:r>
-      <w:bookmarkEnd w:id="47"/>
       <w:bookmarkEnd w:id="48"/>
+      <w:bookmarkEnd w:id="49"/>
     </w:p>
     <w:tbl>
       <w:tblPr>
@@ -10005,12 +10047,12 @@
       <w:pPr>
         <w:pStyle w:val="Nadpis3"/>
       </w:pPr>
-      <w:bookmarkStart w:id="49" w:name="_Toc3637207"/>
+      <w:bookmarkStart w:id="50" w:name="_Toc3637207"/>
       <w:r>
         <w:lastRenderedPageBreak/>
         <w:t>Model správy garanta:</w:t>
       </w:r>
-      <w:bookmarkEnd w:id="49"/>
+      <w:bookmarkEnd w:id="50"/>
     </w:p>
     <w:p>
       <w:pPr>
@@ -10063,8 +10105,8 @@
         <w:pStyle w:val="Titulek"/>
         <w:jc w:val="both"/>
       </w:pPr>
-      <w:bookmarkStart w:id="50" w:name="_Toc165072"/>
-      <w:bookmarkStart w:id="51" w:name="_Toc3637222"/>
+      <w:bookmarkStart w:id="51" w:name="_Toc165072"/>
+      <w:bookmarkStart w:id="52" w:name="_Toc3637222"/>
       <w:r>
         <w:t xml:space="preserve">Obrázek </w:t>
       </w:r>
@@ -10113,8 +10155,8 @@
       <w:r>
         <w:t xml:space="preserve"> garantů</w:t>
       </w:r>
-      <w:bookmarkEnd w:id="50"/>
       <w:bookmarkEnd w:id="51"/>
+      <w:bookmarkEnd w:id="52"/>
     </w:p>
     <w:p/>
     <w:p>
@@ -10126,12 +10168,12 @@
       <w:pPr>
         <w:pStyle w:val="Nadpis3"/>
       </w:pPr>
-      <w:bookmarkStart w:id="52" w:name="_Toc3637208"/>
+      <w:bookmarkStart w:id="53" w:name="_Toc3637208"/>
       <w:r>
         <w:lastRenderedPageBreak/>
         <w:t>Model správy oborů:</w:t>
       </w:r>
-      <w:bookmarkEnd w:id="52"/>
+      <w:bookmarkEnd w:id="53"/>
     </w:p>
     <w:p>
       <w:pPr>
@@ -10184,8 +10226,8 @@
         <w:pStyle w:val="Titulek"/>
         <w:jc w:val="both"/>
       </w:pPr>
-      <w:bookmarkStart w:id="53" w:name="_Toc165073"/>
-      <w:bookmarkStart w:id="54" w:name="_Toc3637223"/>
+      <w:bookmarkStart w:id="54" w:name="_Toc165073"/>
+      <w:bookmarkStart w:id="55" w:name="_Toc3637223"/>
       <w:r>
         <w:t xml:space="preserve">Obrázek </w:t>
       </w:r>
@@ -10228,8 +10270,8 @@
       <w:r>
         <w:t xml:space="preserve"> oborů</w:t>
       </w:r>
-      <w:bookmarkEnd w:id="53"/>
       <w:bookmarkEnd w:id="54"/>
+      <w:bookmarkEnd w:id="55"/>
     </w:p>
     <w:p>
       <w:r>
@@ -10296,8 +10338,8 @@
         <w:pStyle w:val="Titulek"/>
         <w:jc w:val="both"/>
       </w:pPr>
-      <w:bookmarkStart w:id="55" w:name="_Toc165074"/>
-      <w:bookmarkStart w:id="56" w:name="_Toc3637224"/>
+      <w:bookmarkStart w:id="56" w:name="_Toc165074"/>
+      <w:bookmarkStart w:id="57" w:name="_Toc3637224"/>
       <w:r>
         <w:t xml:space="preserve">Obrázek </w:t>
       </w:r>
@@ -10346,8 +10388,8 @@
       <w:r>
         <w:t>předmětů</w:t>
       </w:r>
-      <w:bookmarkEnd w:id="55"/>
       <w:bookmarkEnd w:id="56"/>
+      <w:bookmarkEnd w:id="57"/>
     </w:p>
     <w:p>
       <w:pPr>
@@ -10373,14 +10415,14 @@
           <w:numId w:val="1"/>
         </w:numPr>
       </w:pPr>
-      <w:bookmarkStart w:id="57" w:name="_Toc165065"/>
-      <w:bookmarkStart w:id="58" w:name="_Toc3637209"/>
+      <w:bookmarkStart w:id="58" w:name="_Toc165065"/>
+      <w:bookmarkStart w:id="59" w:name="_Toc3637209"/>
       <w:r>
         <w:lastRenderedPageBreak/>
         <w:t>Popis implementace</w:t>
       </w:r>
-      <w:bookmarkEnd w:id="57"/>
       <w:bookmarkEnd w:id="58"/>
+      <w:bookmarkEnd w:id="59"/>
     </w:p>
     <w:p>
       <w:pPr>
@@ -10416,13 +10458,13 @@
           <w:numId w:val="1"/>
         </w:numPr>
       </w:pPr>
-      <w:bookmarkStart w:id="59" w:name="_Toc165066"/>
-      <w:bookmarkStart w:id="60" w:name="_Toc3637210"/>
+      <w:bookmarkStart w:id="60" w:name="_Toc165066"/>
+      <w:bookmarkStart w:id="61" w:name="_Toc3637210"/>
       <w:r>
         <w:t>Výběr prostředí ASP.Net vs .Net</w:t>
       </w:r>
-      <w:bookmarkEnd w:id="59"/>
       <w:bookmarkEnd w:id="60"/>
+      <w:bookmarkEnd w:id="61"/>
     </w:p>
     <w:p>
       <w:pPr>
@@ -10448,11 +10490,11 @@
           <w:numId w:val="1"/>
         </w:numPr>
       </w:pPr>
-      <w:bookmarkStart w:id="61" w:name="_Toc3637211"/>
+      <w:bookmarkStart w:id="62" w:name="_Toc3637211"/>
       <w:r>
         <w:t>NuGet</w:t>
       </w:r>
-      <w:bookmarkEnd w:id="61"/>
+      <w:bookmarkEnd w:id="62"/>
     </w:p>
     <w:p>
       <w:pPr>
@@ -10505,11 +10547,11 @@
           <w:numId w:val="1"/>
         </w:numPr>
       </w:pPr>
-      <w:bookmarkStart w:id="62" w:name="_Toc3637212"/>
+      <w:bookmarkStart w:id="63" w:name="_Toc3637212"/>
       <w:r>
         <w:t>Dapper</w:t>
       </w:r>
-      <w:bookmarkEnd w:id="62"/>
+      <w:bookmarkEnd w:id="63"/>
     </w:p>
     <w:p>
       <w:pPr>
@@ -10648,13 +10690,13 @@
           <w:numId w:val="1"/>
         </w:numPr>
       </w:pPr>
-      <w:bookmarkStart w:id="63" w:name="_Toc165067"/>
-      <w:bookmarkStart w:id="64" w:name="_Toc3637213"/>
+      <w:bookmarkStart w:id="64" w:name="_Toc165067"/>
+      <w:bookmarkStart w:id="65" w:name="_Toc3637213"/>
       <w:r>
         <w:t>Hromadné plnění dat do databáze</w:t>
       </w:r>
-      <w:bookmarkEnd w:id="63"/>
       <w:bookmarkEnd w:id="64"/>
+      <w:bookmarkEnd w:id="65"/>
     </w:p>
     <w:p>
       <w:pPr>
@@ -10787,309 +10829,6 @@
         <w:t>-;-</w:t>
       </w:r>
       <w:proofErr w:type="gramEnd"/>
-    </w:p>
-    <w:p>
-      <w:pPr>
-        <w:pStyle w:val="Zkladntext"/>
-      </w:pPr>
-      <w:r>
-        <w:t>Výsledkem je řádek v </w:t>
-      </w:r>
-      <w:r>
-        <w:t>tabulkách</w:t>
-      </w:r>
-      <w:r>
-        <w:t>:</w:t>
-      </w:r>
-    </w:p>
-    <w:p>
-      <w:pPr>
-        <w:pStyle w:val="Zkladntext"/>
-      </w:pPr>
-      <w:r>
-        <w:t>Předmět, kde:</w:t>
-      </w:r>
-    </w:p>
-    <w:p>
-      <w:pPr>
-        <w:pStyle w:val="Zkladntext"/>
-      </w:pPr>
-      <w:proofErr w:type="spellStart"/>
-      <w:r>
-        <w:t>Orig</w:t>
-      </w:r>
-      <w:proofErr w:type="spellEnd"/>
-      <w:r>
-        <w:t xml:space="preserve"> ID: </w:t>
-      </w:r>
-      <w:r>
-        <w:rPr>
-          <w:i/>
-        </w:rPr>
-        <w:t>1610</w:t>
-      </w:r>
-    </w:p>
-    <w:p>
-      <w:pPr>
-        <w:pStyle w:val="Zkladntext"/>
-      </w:pPr>
-      <w:r>
-        <w:t xml:space="preserve">Název: </w:t>
-      </w:r>
-      <w:r>
-        <w:rPr>
-          <w:i/>
-        </w:rPr>
-        <w:t>Semestrální projekt</w:t>
-      </w:r>
-    </w:p>
-    <w:p>
-      <w:pPr>
-        <w:pStyle w:val="Zkladntext"/>
-      </w:pPr>
-      <w:r>
-        <w:lastRenderedPageBreak/>
-        <w:t xml:space="preserve">Zkratka: </w:t>
-      </w:r>
-      <w:proofErr w:type="spellStart"/>
-      <w:r>
-        <w:rPr>
-          <w:i/>
-        </w:rPr>
-        <w:t>xSP</w:t>
-      </w:r>
-      <w:proofErr w:type="spellEnd"/>
-    </w:p>
-    <w:p>
-      <w:pPr>
-        <w:pStyle w:val="Zkladntext"/>
-      </w:pPr>
-      <w:r>
-        <w:t xml:space="preserve">Kredity: </w:t>
-      </w:r>
-      <w:r>
-        <w:rPr>
-          <w:i/>
-        </w:rPr>
-        <w:t>4</w:t>
-      </w:r>
-    </w:p>
-    <w:p>
-      <w:pPr>
-        <w:pStyle w:val="Zkladntext"/>
-      </w:pPr>
-      <w:r>
-        <w:t xml:space="preserve">Zakončení: </w:t>
-      </w:r>
-      <w:r>
-        <w:rPr>
-          <w:i/>
-        </w:rPr>
-        <w:t>ZA</w:t>
-      </w:r>
-    </w:p>
-    <w:p>
-      <w:pPr>
-        <w:pStyle w:val="Zkladntext"/>
-      </w:pPr>
-      <w:r>
-        <w:t xml:space="preserve">Rok Předmětu: </w:t>
-      </w:r>
-      <w:r>
-        <w:rPr>
-          <w:i/>
-        </w:rPr>
-        <w:t>P-13/14</w:t>
-      </w:r>
-    </w:p>
-    <w:p>
-      <w:pPr>
-        <w:pStyle w:val="Zkladntext"/>
-      </w:pPr>
-      <w:r>
-        <w:t xml:space="preserve">doporučeny Semestr: </w:t>
-      </w:r>
-      <w:r>
-        <w:rPr>
-          <w:i/>
-        </w:rPr>
-        <w:t>5</w:t>
-      </w:r>
-    </w:p>
-    <w:p>
-      <w:pPr>
-        <w:pStyle w:val="Zkladntext"/>
-      </w:pPr>
-      <w:r>
-        <w:t xml:space="preserve">zkratka povinnosti: </w:t>
-      </w:r>
-      <w:r>
-        <w:rPr>
-          <w:i/>
-        </w:rPr>
-        <w:t>P</w:t>
-      </w:r>
-    </w:p>
-    <w:p>
-      <w:pPr>
-        <w:pStyle w:val="Zkladntext"/>
-      </w:pPr>
-      <w:r>
-        <w:t xml:space="preserve">Povinnost: </w:t>
-      </w:r>
-      <w:r>
-        <w:rPr>
-          <w:i/>
-        </w:rPr>
-        <w:t>Povinný předmět</w:t>
-      </w:r>
-    </w:p>
-    <w:p>
-      <w:pPr>
-        <w:pStyle w:val="Zkladntext"/>
-      </w:pPr>
-      <w:r>
-        <w:t xml:space="preserve">Garant: </w:t>
-      </w:r>
-      <w:r>
-        <w:rPr>
-          <w:i/>
-        </w:rPr>
-        <w:t>PaedDr. František Smrčka, Ph.D.</w:t>
-      </w:r>
-      <w:r>
-        <w:t xml:space="preserve"> </w:t>
-      </w:r>
-    </w:p>
-    <w:p>
-      <w:pPr>
-        <w:pStyle w:val="Zkladntext"/>
-      </w:pPr>
-      <w:r>
-        <w:t xml:space="preserve">Katedra: </w:t>
-      </w:r>
-      <w:r>
-        <w:rPr>
-          <w:i/>
-        </w:rPr>
-        <w:t>Katedra technických studií</w:t>
-      </w:r>
-    </w:p>
-    <w:p>
-      <w:pPr>
-        <w:pStyle w:val="Zkladntext"/>
-        <w:rPr>
-          <w:i/>
-        </w:rPr>
-      </w:pPr>
-      <w:r>
-        <w:t xml:space="preserve">zkratka katedra: </w:t>
-      </w:r>
-      <w:r>
-        <w:rPr>
-          <w:i/>
-        </w:rPr>
-        <w:t>KTS</w:t>
-      </w:r>
-    </w:p>
-    <w:p>
-      <w:pPr>
-        <w:pStyle w:val="Zkladntext"/>
-        <w:rPr>
-          <w:i/>
-        </w:rPr>
-      </w:pPr>
-      <w:r>
-        <w:t xml:space="preserve">email garanta: </w:t>
-      </w:r>
-      <w:r>
-        <w:rPr>
-          <w:i/>
-        </w:rPr>
-        <w:t>smrcka@vspj.cz</w:t>
-      </w:r>
-    </w:p>
-    <w:p>
-      <w:pPr>
-        <w:pStyle w:val="Zkladntext"/>
-      </w:pPr>
-      <w:r>
-        <w:t xml:space="preserve">hodiny Přednáška: </w:t>
-      </w:r>
-      <w:r>
-        <w:rPr>
-          <w:i/>
-        </w:rPr>
-        <w:t>0</w:t>
-      </w:r>
-    </w:p>
-    <w:p>
-      <w:pPr>
-        <w:pStyle w:val="Zkladntext"/>
-      </w:pPr>
-      <w:r>
-        <w:t xml:space="preserve">hodiny Cvičení: </w:t>
-      </w:r>
-      <w:r>
-        <w:rPr>
-          <w:i/>
-        </w:rPr>
-        <w:t>0</w:t>
-      </w:r>
-    </w:p>
-    <w:p>
-      <w:pPr>
-        <w:pStyle w:val="Zkladntext"/>
-      </w:pPr>
-      <w:r>
-        <w:t>tutoriál:</w:t>
-      </w:r>
-      <w:r>
-        <w:rPr>
-          <w:i/>
-        </w:rPr>
-        <w:t xml:space="preserve"> </w:t>
-      </w:r>
-      <w:r>
-        <w:rPr>
-          <w:i/>
-        </w:rPr>
-        <w:t>0</w:t>
-      </w:r>
-    </w:p>
-    <w:p>
-      <w:pPr>
-        <w:pStyle w:val="Zkladntext"/>
-        <w:rPr>
-          <w:i/>
-        </w:rPr>
-      </w:pPr>
-      <w:r>
-        <w:t xml:space="preserve">kombi CV: </w:t>
-      </w:r>
-      <w:r>
-        <w:rPr>
-          <w:i/>
-        </w:rPr>
-        <w:t>1</w:t>
-      </w:r>
-    </w:p>
-    <w:p>
-      <w:pPr>
-        <w:pStyle w:val="Zkladntext"/>
-        <w:rPr>
-          <w:i/>
-        </w:rPr>
-      </w:pPr>
-      <w:r>
-        <w:t xml:space="preserve">laboratoře: </w:t>
-      </w:r>
-      <w:r>
-        <w:rPr>
-          <w:i/>
-        </w:rPr>
-        <w:t>1</w:t>
-      </w:r>
     </w:p>
     <w:p>
       <w:pPr>
@@ -11193,35 +10932,22 @@
         <w:pStyle w:val="Titulek"/>
         <w:jc w:val="both"/>
       </w:pPr>
-      <w:bookmarkStart w:id="65" w:name="_Toc3637225"/>
+      <w:bookmarkStart w:id="66" w:name="_Toc3637225"/>
       <w:r>
         <w:t xml:space="preserve">Obrázek </w:t>
       </w:r>
-      <w:r>
-        <w:fldChar w:fldCharType="begin"/>
-      </w:r>
-      <w:r>
-        <w:instrText xml:space="preserve"> SEQ Obrázek \* ARABIC </w:instrText>
-      </w:r>
-      <w:r>
-        <w:fldChar w:fldCharType="separate"/>
-      </w:r>
-      <w:r>
-        <w:rPr>
-          <w:noProof/>
-        </w:rPr>
-        <w:t>6</w:t>
-      </w:r>
-      <w:r>
-        <w:rPr>
-          <w:noProof/>
-        </w:rPr>
-        <w:fldChar w:fldCharType="end"/>
-      </w:r>
+      <w:fldSimple w:instr=" SEQ Obrázek \* ARABIC ">
+        <w:r>
+          <w:rPr>
+            <w:noProof/>
+          </w:rPr>
+          <w:t>6</w:t>
+        </w:r>
+      </w:fldSimple>
       <w:r>
         <w:t xml:space="preserve"> - Třída načítání dat funkce Proveď</w:t>
       </w:r>
-      <w:bookmarkEnd w:id="65"/>
+      <w:bookmarkEnd w:id="66"/>
     </w:p>
     <w:p>
       <w:pPr>
@@ -11341,35 +11067,22 @@
         <w:pStyle w:val="Titulek"/>
         <w:jc w:val="both"/>
       </w:pPr>
-      <w:bookmarkStart w:id="66" w:name="_Toc3637226"/>
+      <w:bookmarkStart w:id="67" w:name="_Toc3637226"/>
       <w:r>
         <w:t xml:space="preserve">Obrázek </w:t>
       </w:r>
-      <w:r>
-        <w:fldChar w:fldCharType="begin"/>
-      </w:r>
-      <w:r>
-        <w:instrText xml:space="preserve"> SEQ Obrázek \* ARABIC </w:instrText>
-      </w:r>
-      <w:r>
-        <w:fldChar w:fldCharType="separate"/>
-      </w:r>
-      <w:r>
-        <w:rPr>
-          <w:noProof/>
-        </w:rPr>
-        <w:t>7</w:t>
-      </w:r>
-      <w:r>
-        <w:rPr>
-          <w:noProof/>
-        </w:rPr>
-        <w:fldChar w:fldCharType="end"/>
-      </w:r>
+      <w:fldSimple w:instr=" SEQ Obrázek \* ARABIC ">
+        <w:r>
+          <w:rPr>
+            <w:noProof/>
+          </w:rPr>
+          <w:t>7</w:t>
+        </w:r>
+      </w:fldSimple>
       <w:r>
         <w:t xml:space="preserve"> - Funkce vložení Katedry a Oboru do databáze</w:t>
       </w:r>
-      <w:bookmarkEnd w:id="66"/>
+      <w:bookmarkEnd w:id="67"/>
     </w:p>
     <w:p>
       <w:pPr>
@@ -11489,35 +11202,409 @@
         <w:pStyle w:val="Titulek"/>
         <w:jc w:val="both"/>
       </w:pPr>
-      <w:bookmarkStart w:id="67" w:name="_Toc3637227"/>
+      <w:bookmarkStart w:id="68" w:name="_Toc3637227"/>
       <w:r>
         <w:t xml:space="preserve">Obrázek </w:t>
       </w:r>
-      <w:r>
-        <w:fldChar w:fldCharType="begin"/>
-      </w:r>
-      <w:r>
-        <w:instrText xml:space="preserve"> SEQ Obrázek \* ARABIC </w:instrText>
-      </w:r>
-      <w:r>
-        <w:fldChar w:fldCharType="separate"/>
-      </w:r>
-      <w:r>
-        <w:rPr>
-          <w:noProof/>
-        </w:rPr>
-        <w:t>8</w:t>
-      </w:r>
-      <w:r>
-        <w:rPr>
-          <w:noProof/>
-        </w:rPr>
-        <w:fldChar w:fldCharType="end"/>
-      </w:r>
+      <w:fldSimple w:instr=" SEQ Obrázek \* ARABIC ">
+        <w:r>
+          <w:rPr>
+            <w:noProof/>
+          </w:rPr>
+          <w:t>8</w:t>
+        </w:r>
+      </w:fldSimple>
       <w:r>
         <w:t xml:space="preserve"> - Vložení Garanta a Předmětu do databáze</w:t>
       </w:r>
-      <w:bookmarkEnd w:id="67"/>
+      <w:bookmarkEnd w:id="68"/>
+    </w:p>
+    <w:p/>
+    <w:p>
+      <w:pPr>
+        <w:pStyle w:val="Zkladntext"/>
+      </w:pPr>
+      <w:r>
+        <w:t>Výsledkem je řádek v tabulkách:</w:t>
+      </w:r>
+    </w:p>
+    <w:p>
+      <w:pPr>
+        <w:pStyle w:val="Zkladntext"/>
+      </w:pPr>
+      <w:r>
+        <w:t>Katedra, kde:</w:t>
+      </w:r>
+    </w:p>
+    <w:p>
+      <w:pPr>
+        <w:pStyle w:val="Zkladntext"/>
+      </w:pPr>
+      <w:r>
+        <w:t xml:space="preserve">Katedra: </w:t>
+      </w:r>
+      <w:r>
+        <w:rPr>
+          <w:i/>
+        </w:rPr>
+        <w:t>Katedra technických studií</w:t>
+      </w:r>
+    </w:p>
+    <w:p>
+      <w:pPr>
+        <w:pStyle w:val="Zkladntext"/>
+      </w:pPr>
+      <w:r>
+        <w:t>Zkratka:</w:t>
+      </w:r>
+      <w:r>
+        <w:rPr>
+          <w:i/>
+        </w:rPr>
+        <w:t xml:space="preserve"> KTS</w:t>
+      </w:r>
+    </w:p>
+    <w:p>
+      <w:pPr>
+        <w:pStyle w:val="Zkladntext"/>
+      </w:pPr>
+      <w:r>
+        <w:t>Obor, kde:</w:t>
+      </w:r>
+    </w:p>
+    <w:p>
+      <w:pPr>
+        <w:pStyle w:val="Zkladntext"/>
+      </w:pPr>
+      <w:r>
+        <w:t xml:space="preserve">Rok obor: </w:t>
+      </w:r>
+      <w:r>
+        <w:rPr>
+          <w:i/>
+        </w:rPr>
+        <w:t>P-13/14</w:t>
+      </w:r>
+    </w:p>
+    <w:p>
+      <w:pPr>
+        <w:pStyle w:val="Zkladntext"/>
+      </w:pPr>
+      <w:r>
+        <w:lastRenderedPageBreak/>
+        <w:t>Garant, kde:</w:t>
+      </w:r>
+    </w:p>
+    <w:p>
+      <w:pPr>
+        <w:pStyle w:val="Zkladntext"/>
+      </w:pPr>
+      <w:r>
+        <w:t>Jméno</w:t>
+      </w:r>
+      <w:r>
+        <w:t xml:space="preserve">: </w:t>
+      </w:r>
+      <w:r>
+        <w:rPr>
+          <w:i/>
+        </w:rPr>
+        <w:t>PaedDr. František Smrčka, Ph.D.</w:t>
+      </w:r>
+      <w:r>
+        <w:t xml:space="preserve"> </w:t>
+      </w:r>
+    </w:p>
+    <w:p>
+      <w:pPr>
+        <w:pStyle w:val="Zkladntext"/>
+        <w:rPr>
+          <w:i/>
+        </w:rPr>
+      </w:pPr>
+      <w:r>
+        <w:t>E</w:t>
+      </w:r>
+      <w:r>
+        <w:t xml:space="preserve">mail: </w:t>
+      </w:r>
+      <w:r>
+        <w:rPr>
+          <w:i/>
+        </w:rPr>
+        <w:t>smrcka@vspj.cz</w:t>
+      </w:r>
+    </w:p>
+    <w:p>
+      <w:pPr>
+        <w:pStyle w:val="Zkladntext"/>
+      </w:pPr>
+      <w:r>
+        <w:t>Předmět, kde:</w:t>
+      </w:r>
+    </w:p>
+    <w:p>
+      <w:pPr>
+        <w:pStyle w:val="Zkladntext"/>
+      </w:pPr>
+      <w:r>
+        <w:t xml:space="preserve">Název: </w:t>
+      </w:r>
+      <w:r>
+        <w:rPr>
+          <w:i/>
+        </w:rPr>
+        <w:t>Semestrální projekt</w:t>
+      </w:r>
+    </w:p>
+    <w:p>
+      <w:pPr>
+        <w:pStyle w:val="Zkladntext"/>
+      </w:pPr>
+      <w:r>
+        <w:t xml:space="preserve">Zkratka: </w:t>
+      </w:r>
+      <w:proofErr w:type="spellStart"/>
+      <w:r>
+        <w:rPr>
+          <w:i/>
+        </w:rPr>
+        <w:t>xSP</w:t>
+      </w:r>
+      <w:proofErr w:type="spellEnd"/>
+    </w:p>
+    <w:p>
+      <w:pPr>
+        <w:pStyle w:val="Zkladntext"/>
+        <w:rPr>
+          <w:i/>
+        </w:rPr>
+      </w:pPr>
+      <w:r>
+        <w:t xml:space="preserve">Kredity: </w:t>
+      </w:r>
+      <w:r>
+        <w:rPr>
+          <w:i/>
+        </w:rPr>
+        <w:t>4</w:t>
+      </w:r>
+    </w:p>
+    <w:p>
+      <w:pPr>
+        <w:pStyle w:val="Zkladntext"/>
+      </w:pPr>
+      <w:proofErr w:type="spellStart"/>
+      <w:r>
+        <w:t>Orig</w:t>
+      </w:r>
+      <w:proofErr w:type="spellEnd"/>
+      <w:r>
+        <w:t xml:space="preserve"> ID: </w:t>
+      </w:r>
+      <w:r>
+        <w:rPr>
+          <w:i/>
+        </w:rPr>
+        <w:t>1610</w:t>
+      </w:r>
+    </w:p>
+    <w:p>
+      <w:pPr>
+        <w:pStyle w:val="Zkladntext"/>
+      </w:pPr>
+      <w:r>
+        <w:t xml:space="preserve">Zakončení: </w:t>
+      </w:r>
+      <w:r>
+        <w:rPr>
+          <w:i/>
+        </w:rPr>
+        <w:t>ZA</w:t>
+      </w:r>
+    </w:p>
+    <w:p>
+      <w:pPr>
+        <w:pStyle w:val="Zkladntext"/>
+      </w:pPr>
+      <w:r>
+        <w:t xml:space="preserve">Id obor: identifikační číslo pro obor </w:t>
+      </w:r>
+      <w:r>
+        <w:rPr>
+          <w:i/>
+        </w:rPr>
+        <w:t>P-13/14</w:t>
+      </w:r>
+    </w:p>
+    <w:p>
+      <w:pPr>
+        <w:pStyle w:val="Zkladntext"/>
+      </w:pPr>
+      <w:r>
+        <w:t xml:space="preserve">doporučeny Semestr: </w:t>
+      </w:r>
+      <w:r>
+        <w:rPr>
+          <w:i/>
+        </w:rPr>
+        <w:t>5</w:t>
+      </w:r>
+    </w:p>
+    <w:p>
+      <w:pPr>
+        <w:pStyle w:val="Zkladntext"/>
+      </w:pPr>
+      <w:r>
+        <w:t xml:space="preserve">zkratka povinnosti: </w:t>
+      </w:r>
+      <w:r>
+        <w:rPr>
+          <w:i/>
+        </w:rPr>
+        <w:t>P</w:t>
+      </w:r>
+    </w:p>
+    <w:p>
+      <w:pPr>
+        <w:pStyle w:val="Zkladntext"/>
+      </w:pPr>
+      <w:r>
+        <w:t xml:space="preserve">Povinnost: </w:t>
+      </w:r>
+      <w:r>
+        <w:rPr>
+          <w:i/>
+        </w:rPr>
+        <w:t>Povinný předmět</w:t>
+      </w:r>
+    </w:p>
+    <w:p>
+      <w:pPr>
+        <w:pStyle w:val="Zkladntext"/>
+      </w:pPr>
+      <w:r>
+        <w:t>Garant:</w:t>
+      </w:r>
+      <w:r>
+        <w:t xml:space="preserve"> identifikační číslo pro garanta </w:t>
+      </w:r>
+      <w:r>
+        <w:rPr>
+          <w:i/>
+        </w:rPr>
+        <w:t>PaedDr. František Smrčka, Ph.D.</w:t>
+      </w:r>
+      <w:r>
+        <w:t xml:space="preserve"> </w:t>
+      </w:r>
+    </w:p>
+    <w:p>
+      <w:pPr>
+        <w:pStyle w:val="Zkladntext"/>
+        <w:rPr>
+          <w:i/>
+        </w:rPr>
+      </w:pPr>
+      <w:r>
+        <w:t xml:space="preserve">zkratka katedra: </w:t>
+      </w:r>
+      <w:r>
+        <w:t xml:space="preserve">identifikační číslo pro </w:t>
+      </w:r>
+      <w:r>
+        <w:rPr>
+          <w:i/>
+        </w:rPr>
+        <w:t>Katedra technických studií</w:t>
+      </w:r>
+    </w:p>
+    <w:p>
+      <w:pPr>
+        <w:pStyle w:val="Zkladntext"/>
+      </w:pPr>
+      <w:r>
+        <w:t xml:space="preserve">hodiny Přednáška: </w:t>
+      </w:r>
+      <w:r>
+        <w:rPr>
+          <w:i/>
+        </w:rPr>
+        <w:t>0</w:t>
+      </w:r>
+    </w:p>
+    <w:p>
+      <w:pPr>
+        <w:pStyle w:val="Zkladntext"/>
+      </w:pPr>
+      <w:r>
+        <w:t xml:space="preserve">hodiny Cvičení: </w:t>
+      </w:r>
+      <w:r>
+        <w:rPr>
+          <w:i/>
+        </w:rPr>
+        <w:t>0</w:t>
+      </w:r>
+    </w:p>
+    <w:p>
+      <w:pPr>
+        <w:pStyle w:val="Zkladntext"/>
+      </w:pPr>
+      <w:r>
+        <w:t>tutoriál:</w:t>
+      </w:r>
+      <w:r>
+        <w:rPr>
+          <w:i/>
+        </w:rPr>
+        <w:t xml:space="preserve"> </w:t>
+      </w:r>
+      <w:r>
+        <w:rPr>
+          <w:i/>
+        </w:rPr>
+        <w:t>0</w:t>
+      </w:r>
+    </w:p>
+    <w:p>
+      <w:pPr>
+        <w:pStyle w:val="Zkladntext"/>
+        <w:rPr>
+          <w:i/>
+        </w:rPr>
+      </w:pPr>
+      <w:r>
+        <w:t xml:space="preserve">kombi CV: </w:t>
+      </w:r>
+      <w:r>
+        <w:rPr>
+          <w:i/>
+        </w:rPr>
+        <w:t>1</w:t>
+      </w:r>
+    </w:p>
+    <w:p>
+      <w:pPr>
+        <w:pStyle w:val="Zkladntext"/>
+        <w:rPr>
+          <w:i/>
+        </w:rPr>
+      </w:pPr>
+      <w:r>
+        <w:t xml:space="preserve">laboratoře: </w:t>
+      </w:r>
+      <w:r>
+        <w:rPr>
+          <w:i/>
+        </w:rPr>
+        <w:t>1</w:t>
+      </w:r>
+    </w:p>
+    <w:p>
+      <w:pPr>
+        <w:pStyle w:val="Zkladntext"/>
+      </w:pPr>
     </w:p>
     <w:p>
       <w:pPr>
@@ -11527,13 +11614,14 @@
           <w:numId w:val="1"/>
         </w:numPr>
       </w:pPr>
-      <w:bookmarkStart w:id="68" w:name="_Toc534978934"/>
-      <w:bookmarkStart w:id="69" w:name="_Toc3637214"/>
-      <w:r>
+      <w:bookmarkStart w:id="69" w:name="_Toc534978934"/>
+      <w:bookmarkStart w:id="70" w:name="_Toc3637214"/>
+      <w:r>
+        <w:lastRenderedPageBreak/>
         <w:t>Načtení popisů k předmětům do databáze</w:t>
       </w:r>
-      <w:bookmarkEnd w:id="68"/>
       <w:bookmarkEnd w:id="69"/>
+      <w:bookmarkEnd w:id="70"/>
     </w:p>
     <w:p>
       <w:pPr>
@@ -11571,7 +11659,6 @@
         <w:rPr>
           <w:i/>
         </w:rPr>
-        <w:lastRenderedPageBreak/>
         <w:t xml:space="preserve">1610; Semestrální projekt; </w:t>
       </w:r>
       <w:proofErr w:type="spellStart"/>
@@ -11603,14 +11690,6 @@
       </w:pPr>
       <w:r>
         <w:t>ID předmětu; název předmětu; zkratka předmětu; text popisu předmětu; obor; -</w:t>
-      </w:r>
-    </w:p>
-    <w:p>
-      <w:pPr>
-        <w:pStyle w:val="Zkladntext"/>
-      </w:pPr>
-      <w:r>
-        <w:t>Po zpracování se vloží text popis předmětu k patřičnému předmětu podle zbylých položek zpracované části souboru.</w:t>
       </w:r>
     </w:p>
     <w:p>
@@ -11677,49 +11756,31 @@
         <w:pStyle w:val="Titulek"/>
         <w:jc w:val="both"/>
       </w:pPr>
-      <w:bookmarkStart w:id="70" w:name="_Toc3637228"/>
+      <w:bookmarkStart w:id="71" w:name="_Toc3637228"/>
       <w:r>
         <w:t xml:space="preserve">Obrázek </w:t>
       </w:r>
-      <w:r>
-        <w:fldChar w:fldCharType="begin"/>
-      </w:r>
-      <w:r>
-        <w:instrText xml:space="preserve"> SEQ Obrázek \* ARABIC </w:instrText>
-      </w:r>
-      <w:r>
-        <w:fldChar w:fldCharType="separate"/>
-      </w:r>
-      <w:r>
-        <w:rPr>
-          <w:noProof/>
-        </w:rPr>
-        <w:t>9</w:t>
-      </w:r>
-      <w:r>
-        <w:rPr>
-          <w:noProof/>
-        </w:rPr>
-        <w:fldChar w:fldCharType="end"/>
-      </w:r>
+      <w:fldSimple w:instr=" SEQ Obrázek \* ARABIC ">
+        <w:r>
+          <w:rPr>
+            <w:noProof/>
+          </w:rPr>
+          <w:t>9</w:t>
+        </w:r>
+      </w:fldSimple>
       <w:r>
         <w:t xml:space="preserve"> </w:t>
       </w:r>
       <w:r>
-        <w:t>- Třída načítání d</w:t>
-      </w:r>
-      <w:bookmarkStart w:id="71" w:name="_GoBack"/>
+        <w:t>- Třída načítání dat funkce Proveď</w:t>
+      </w:r>
+      <w:r>
+        <w:t xml:space="preserve"> </w:t>
+      </w:r>
+      <w:r>
+        <w:t>Popis</w:t>
+      </w:r>
       <w:bookmarkEnd w:id="71"/>
-      <w:r>
-        <w:t>at funkce Proveď</w:t>
-      </w:r>
-      <w:r>
-        <w:t xml:space="preserve"> </w:t>
-      </w:r>
-      <w:r>
-        <w:t>Popis</w:t>
-      </w:r>
-      <w:bookmarkEnd w:id="70"/>
     </w:p>
     <w:p>
       <w:pPr>
@@ -11730,6 +11791,7 @@
         <w:rPr>
           <w:noProof/>
         </w:rPr>
+        <w:lastRenderedPageBreak/>
         <w:drawing>
           <wp:inline distT="0" distB="0" distL="0" distR="0" wp14:anchorId="7752B848" wp14:editId="7BF2B8C7">
             <wp:extent cx="5391150" cy="2054431"/>
@@ -11788,14 +11850,27 @@
       <w:r>
         <w:t xml:space="preserve">Obrázek </w:t>
       </w:r>
-      <w:fldSimple w:instr=" SEQ Obrázek \* ARABIC ">
-        <w:r>
-          <w:rPr>
-            <w:noProof/>
-          </w:rPr>
-          <w:t>10</w:t>
-        </w:r>
-      </w:fldSimple>
+      <w:r>
+        <w:fldChar w:fldCharType="begin"/>
+      </w:r>
+      <w:r>
+        <w:instrText xml:space="preserve"> SEQ Obrázek \* ARABIC </w:instrText>
+      </w:r>
+      <w:r>
+        <w:fldChar w:fldCharType="separate"/>
+      </w:r>
+      <w:r>
+        <w:rPr>
+          <w:noProof/>
+        </w:rPr>
+        <w:t>10</w:t>
+      </w:r>
+      <w:r>
+        <w:rPr>
+          <w:noProof/>
+        </w:rPr>
+        <w:fldChar w:fldCharType="end"/>
+      </w:r>
       <w:r>
         <w:t xml:space="preserve"> - </w:t>
       </w:r>
@@ -11810,6 +11885,29 @@
       </w:r>
     </w:p>
     <w:p>
+      <w:pPr>
+        <w:pStyle w:val="Zkladntext"/>
+      </w:pPr>
+      <w:r>
+        <w:t>Po zpracování se vloží text popis předmětu k patřičnému předmětu podle zbylých položek zpracované části souboru.</w:t>
+      </w:r>
+      <w:r>
+        <w:t xml:space="preserve"> Tento předmět je vyhledán podle dat zadaný při vytváření přepravky, kde se podle názvu a roku označení vyhledá identifikační číslo předmětu.</w:t>
+      </w:r>
+    </w:p>
+    <w:p>
+      <w:pPr>
+        <w:rPr>
+          <w:rFonts w:cs="Arial"/>
+          <w:b/>
+          <w:bCs/>
+          <w:color w:val="000000" w:themeColor="text1"/>
+          <w:kern w:val="32"/>
+          <w:sz w:val="32"/>
+          <w:szCs w:val="32"/>
+        </w:rPr>
+      </w:pPr>
+      <w:bookmarkStart w:id="72" w:name="_Toc3637215"/>
       <w:r>
         <w:br w:type="page"/>
       </w:r>
@@ -11823,7 +11921,6 @@
         </w:tabs>
         <w:ind w:left="426" w:hanging="426"/>
       </w:pPr>
-      <w:bookmarkStart w:id="72" w:name="_Toc3637215"/>
       <w:r>
         <w:lastRenderedPageBreak/>
         <w:t>Diskuze</w:t>
@@ -12051,8 +12148,217 @@
           <w:sdtContent>
             <w:p>
               <w:pPr>
-                <w:shd w:val="clear" w:color="auto" w:fill="FFFFFF"/>
-                <w:spacing w:line="300" w:lineRule="atLeast"/>
+                <w:pStyle w:val="Zkladntext"/>
+                <w:rPr>
+                  <w:rStyle w:val="ZkladntextChar"/>
+                </w:rPr>
+              </w:pPr>
+              <w:r>
+                <w:rPr>
+                  <w:rStyle w:val="ZkladntextChar"/>
+                </w:rPr>
+                <w:t xml:space="preserve">GENNICK, Jonathan a Jonathan GENNICK. SQL </w:t>
+              </w:r>
+              <w:proofErr w:type="spellStart"/>
+              <w:r>
+                <w:rPr>
+                  <w:rStyle w:val="ZkladntextChar"/>
+                </w:rPr>
+                <w:t>pocket</w:t>
+              </w:r>
+              <w:proofErr w:type="spellEnd"/>
+              <w:r>
+                <w:rPr>
+                  <w:rStyle w:val="ZkladntextChar"/>
+                </w:rPr>
+                <w:t xml:space="preserve"> </w:t>
+              </w:r>
+              <w:proofErr w:type="spellStart"/>
+              <w:r>
+                <w:rPr>
+                  <w:rStyle w:val="ZkladntextChar"/>
+                </w:rPr>
+                <w:t>guide</w:t>
+              </w:r>
+              <w:proofErr w:type="spellEnd"/>
+              <w:r>
+                <w:rPr>
+                  <w:rStyle w:val="ZkladntextChar"/>
+                </w:rPr>
+                <w:t xml:space="preserve">. 2nd </w:t>
+              </w:r>
+              <w:proofErr w:type="spellStart"/>
+              <w:r>
+                <w:rPr>
+                  <w:rStyle w:val="ZkladntextChar"/>
+                </w:rPr>
+                <w:t>ed</w:t>
+              </w:r>
+              <w:proofErr w:type="spellEnd"/>
+              <w:r>
+                <w:rPr>
+                  <w:rStyle w:val="ZkladntextChar"/>
+                </w:rPr>
+                <w:t xml:space="preserve">. </w:t>
+              </w:r>
+              <w:proofErr w:type="spellStart"/>
+              <w:r>
+                <w:rPr>
+                  <w:rStyle w:val="ZkladntextChar"/>
+                </w:rPr>
+                <w:t>Farnham</w:t>
+              </w:r>
+              <w:proofErr w:type="spellEnd"/>
+              <w:r>
+                <w:rPr>
+                  <w:rStyle w:val="ZkladntextChar"/>
+                </w:rPr>
+                <w:t xml:space="preserve">: </w:t>
+              </w:r>
+              <w:proofErr w:type="spellStart"/>
+              <w:r>
+                <w:rPr>
+                  <w:rStyle w:val="ZkladntextChar"/>
+                </w:rPr>
+                <w:t>O'Reilly</w:t>
+              </w:r>
+              <w:proofErr w:type="spellEnd"/>
+              <w:r>
+                <w:rPr>
+                  <w:rStyle w:val="ZkladntextChar"/>
+                </w:rPr>
+                <w:t>, 2006. ISBN 978-0596526887.</w:t>
+              </w:r>
+            </w:p>
+            <w:p>
+              <w:pPr>
+                <w:pStyle w:val="Zkladntext"/>
+                <w:rPr>
+                  <w:rStyle w:val="ZkladntextChar"/>
+                </w:rPr>
+              </w:pPr>
+              <w:r>
+                <w:rPr>
+                  <w:rStyle w:val="ZkladntextChar"/>
+                </w:rPr>
+                <w:t xml:space="preserve">FOWLER, Martin. UML </w:t>
+              </w:r>
+              <w:proofErr w:type="spellStart"/>
+              <w:r>
+                <w:rPr>
+                  <w:rStyle w:val="ZkladntextChar"/>
+                </w:rPr>
+                <w:t>distilled</w:t>
+              </w:r>
+              <w:proofErr w:type="spellEnd"/>
+              <w:r>
+                <w:rPr>
+                  <w:rStyle w:val="ZkladntextChar"/>
+                </w:rPr>
+                <w:t xml:space="preserve">: a </w:t>
+              </w:r>
+              <w:proofErr w:type="spellStart"/>
+              <w:r>
+                <w:rPr>
+                  <w:rStyle w:val="ZkladntextChar"/>
+                </w:rPr>
+                <w:t>brief</w:t>
+              </w:r>
+              <w:proofErr w:type="spellEnd"/>
+              <w:r>
+                <w:rPr>
+                  <w:rStyle w:val="ZkladntextChar"/>
+                </w:rPr>
+                <w:t xml:space="preserve"> </w:t>
+              </w:r>
+              <w:proofErr w:type="spellStart"/>
+              <w:r>
+                <w:rPr>
+                  <w:rStyle w:val="ZkladntextChar"/>
+                </w:rPr>
+                <w:t>guide</w:t>
+              </w:r>
+              <w:proofErr w:type="spellEnd"/>
+              <w:r>
+                <w:rPr>
+                  <w:rStyle w:val="ZkladntextChar"/>
+                </w:rPr>
+                <w:t xml:space="preserve"> to </w:t>
+              </w:r>
+              <w:proofErr w:type="spellStart"/>
+              <w:r>
+                <w:rPr>
+                  <w:rStyle w:val="ZkladntextChar"/>
+                </w:rPr>
+                <w:t>the</w:t>
+              </w:r>
+              <w:proofErr w:type="spellEnd"/>
+              <w:r>
+                <w:rPr>
+                  <w:rStyle w:val="ZkladntextChar"/>
+                </w:rPr>
+                <w:t xml:space="preserve"> standard </w:t>
+              </w:r>
+              <w:proofErr w:type="spellStart"/>
+              <w:r>
+                <w:rPr>
+                  <w:rStyle w:val="ZkladntextChar"/>
+                </w:rPr>
+                <w:t>object</w:t>
+              </w:r>
+              <w:proofErr w:type="spellEnd"/>
+              <w:r>
+                <w:rPr>
+                  <w:rStyle w:val="ZkladntextChar"/>
+                </w:rPr>
+                <w:t xml:space="preserve"> modeling </w:t>
+              </w:r>
+              <w:proofErr w:type="spellStart"/>
+              <w:r>
+                <w:rPr>
+                  <w:rStyle w:val="ZkladntextChar"/>
+                </w:rPr>
+                <w:t>language</w:t>
+              </w:r>
+              <w:proofErr w:type="spellEnd"/>
+              <w:r>
+                <w:rPr>
+                  <w:rStyle w:val="ZkladntextChar"/>
+                </w:rPr>
+                <w:t xml:space="preserve">. 3rd </w:t>
+              </w:r>
+              <w:proofErr w:type="spellStart"/>
+              <w:r>
+                <w:rPr>
+                  <w:rStyle w:val="ZkladntextChar"/>
+                </w:rPr>
+                <w:t>ed</w:t>
+              </w:r>
+              <w:proofErr w:type="spellEnd"/>
+              <w:r>
+                <w:rPr>
+                  <w:rStyle w:val="ZkladntextChar"/>
+                </w:rPr>
+                <w:t xml:space="preserve">. Boston: </w:t>
+              </w:r>
+              <w:proofErr w:type="spellStart"/>
+              <w:r>
+                <w:rPr>
+                  <w:rStyle w:val="ZkladntextChar"/>
+                </w:rPr>
+                <w:t>Addison</w:t>
+              </w:r>
+              <w:proofErr w:type="spellEnd"/>
+              <w:r>
+                <w:rPr>
+                  <w:rStyle w:val="ZkladntextChar"/>
+                </w:rPr>
+                <w:t>-Wesley, c2004. ISBN 978-0321193681.</w:t>
+              </w:r>
+            </w:p>
+            <w:p>
+              <w:pPr>
+                <w:pStyle w:val="Zkladntext"/>
                 <w:rPr>
                   <w:rStyle w:val="ZkladntextChar"/>
                 </w:rPr>
@@ -12081,15 +12387,6 @@
                 </w:rPr>
                 <w:t>https://is-stag.zcu.cz/zajemci/moduly/plan_editor</w:t>
               </w:r>
-            </w:p>
-            <w:p>
-              <w:pPr>
-                <w:shd w:val="clear" w:color="auto" w:fill="FFFFFF"/>
-                <w:spacing w:line="300" w:lineRule="atLeast"/>
-                <w:rPr>
-                  <w:rStyle w:val="ZkladntextChar"/>
-                </w:rPr>
-              </w:pPr>
             </w:p>
             <w:p>
               <w:pPr>
@@ -12301,12 +12598,6 @@
             </w:p>
             <w:p>
               <w:pPr>
-                <w:shd w:val="clear" w:color="auto" w:fill="FFFFFF"/>
-                <w:spacing w:line="300" w:lineRule="atLeast"/>
-              </w:pPr>
-            </w:p>
-            <w:p>
-              <w:pPr>
                 <w:pStyle w:val="Zkladntext"/>
               </w:pPr>
               <w:proofErr w:type="spellStart"/>
@@ -12358,8 +12649,7 @@
             </w:p>
             <w:p>
               <w:pPr>
-                <w:shd w:val="clear" w:color="auto" w:fill="FFFFFF"/>
-                <w:spacing w:line="300" w:lineRule="atLeast"/>
+                <w:pStyle w:val="Zkladntext"/>
                 <w:rPr>
                   <w:rStyle w:val="ZkladntextChar"/>
                 </w:rPr>
@@ -12387,11 +12677,6 @@
                 </w:rPr>
                 <w:t>https://www.uis-info.com/cs/index</w:t>
               </w:r>
-            </w:p>
-            <w:p>
-              <w:pPr>
-                <w:pStyle w:val="Zkladntext"/>
-              </w:pPr>
             </w:p>
             <w:p>
               <w:pPr>
@@ -15683,6 +15968,7 @@
     <w:rsid w:val="0084557C"/>
     <w:rsid w:val="008A5034"/>
     <w:rsid w:val="00976AF9"/>
+    <w:rsid w:val="00AB788E"/>
     <w:rsid w:val="00AF20DC"/>
     <w:rsid w:val="00B507C6"/>
     <w:rsid w:val="00B632AC"/>
@@ -16637,7 +16923,7 @@
 </file>
 
 <file path=customXml/itemProps1.xml><?xml version="1.0" encoding="utf-8"?>
-<ds:datastoreItem xmlns:ds="http://schemas.openxmlformats.org/officeDocument/2006/customXml" ds:itemID="{6E04B855-22EE-486D-B687-94E7AD08F29D}">
+<ds:datastoreItem xmlns:ds="http://schemas.openxmlformats.org/officeDocument/2006/customXml" ds:itemID="{63DB1A6A-8AB6-49E2-8F22-729083D61F28}">
   <ds:schemaRefs>
     <ds:schemaRef ds:uri="http://schemas.openxmlformats.org/officeDocument/2006/bibliography"/>
   </ds:schemaRefs>

</xml_diff>

<commit_message>
upraveny obrázky na bílé pozadí formátování v NacteniDat
</commit_message>
<xml_diff>
--- a/dokumentace/ZP_VSPJ_SPPSP.docx
+++ b/dokumentace/ZP_VSPJ_SPPSP.docx
@@ -7639,19 +7639,19 @@
           <w:numId w:val="1"/>
         </w:numPr>
       </w:pPr>
-      <w:bookmarkStart w:id="7" w:name="_Toc505071555"/>
-      <w:bookmarkStart w:id="8" w:name="_Hlk3298883"/>
-      <w:bookmarkStart w:id="9" w:name="_Hlk3321348"/>
-      <w:bookmarkStart w:id="10" w:name="_Toc4498726"/>
+      <w:bookmarkStart w:id="7" w:name="_Toc4498726"/>
+      <w:bookmarkStart w:id="8" w:name="_Toc505071555"/>
+      <w:bookmarkStart w:id="9" w:name="_Hlk3298883"/>
+      <w:bookmarkStart w:id="10" w:name="_Hlk3321348"/>
       <w:r>
         <w:lastRenderedPageBreak/>
         <w:t>Teoretická část</w:t>
       </w:r>
-      <w:bookmarkEnd w:id="10"/>
+      <w:bookmarkEnd w:id="7"/>
       <w:r>
         <w:t xml:space="preserve"> </w:t>
       </w:r>
-      <w:bookmarkEnd w:id="7"/>
+      <w:bookmarkEnd w:id="8"/>
     </w:p>
     <w:p>
       <w:pPr>
@@ -7681,7 +7681,7 @@
         <w:pStyle w:val="Nadpis2"/>
       </w:pPr>
       <w:bookmarkStart w:id="11" w:name="_Toc4498727"/>
-      <w:bookmarkEnd w:id="8"/>
+      <w:bookmarkEnd w:id="9"/>
       <w:r>
         <w:t>Současný stav problematiky</w:t>
       </w:r>
@@ -8130,7 +8130,7 @@
         <w:pStyle w:val="Zkladntext"/>
       </w:pPr>
     </w:p>
-    <w:bookmarkEnd w:id="9"/>
+    <w:bookmarkEnd w:id="10"/>
     <w:p>
       <w:pPr>
         <w:rPr>
@@ -13057,10 +13057,10 @@
           <w:noProof/>
         </w:rPr>
         <w:drawing>
-          <wp:inline distT="0" distB="0" distL="0" distR="0" wp14:anchorId="4296D6FB" wp14:editId="65F48208">
-            <wp:extent cx="5391150" cy="2057400"/>
-            <wp:effectExtent l="0" t="0" r="0" b="0"/>
-            <wp:docPr id="12" name="Obrázek 12"/>
+          <wp:inline distT="0" distB="0" distL="0" distR="0" wp14:anchorId="250B8BC2" wp14:editId="46FD4554">
+            <wp:extent cx="5399405" cy="3325495"/>
+            <wp:effectExtent l="0" t="0" r="0" b="8255"/>
+            <wp:docPr id="34" name="Obrázek 34"/>
             <wp:cNvGraphicFramePr>
               <a:graphicFrameLocks xmlns:a="http://schemas.openxmlformats.org/drawingml/2006/main" noChangeAspect="1"/>
             </wp:cNvGraphicFramePr>
@@ -13068,42 +13068,35 @@
               <a:graphicData uri="http://schemas.openxmlformats.org/drawingml/2006/picture">
                 <pic:pic xmlns:pic="http://schemas.openxmlformats.org/drawingml/2006/picture">
                   <pic:nvPicPr>
-                    <pic:cNvPr id="0" name="Picture 7"/>
-                    <pic:cNvPicPr>
-                      <a:picLocks noChangeAspect="1" noChangeArrowheads="1"/>
-                    </pic:cNvPicPr>
+                    <pic:cNvPr id="1" name=""/>
+                    <pic:cNvPicPr/>
                   </pic:nvPicPr>
                   <pic:blipFill>
-                    <a:blip r:embed="rId23">
-                      <a:extLst>
-                        <a:ext uri="{28A0092B-C50C-407E-A947-70E740481C1C}">
-                          <a14:useLocalDpi xmlns:a14="http://schemas.microsoft.com/office/drawing/2010/main" val="0"/>
-                        </a:ext>
-                      </a:extLst>
-                    </a:blip>
-                    <a:srcRect/>
+                    <a:blip r:embed="rId23"/>
                     <a:stretch>
                       <a:fillRect/>
                     </a:stretch>
                   </pic:blipFill>
-                  <pic:spPr bwMode="auto">
+                  <pic:spPr>
                     <a:xfrm>
                       <a:off x="0" y="0"/>
-                      <a:ext cx="5391150" cy="2057400"/>
+                      <a:ext cx="5399405" cy="3325495"/>
                     </a:xfrm>
                     <a:prstGeom prst="rect">
                       <a:avLst/>
                     </a:prstGeom>
-                    <a:noFill/>
-                    <a:ln>
-                      <a:noFill/>
-                    </a:ln>
                   </pic:spPr>
                 </pic:pic>
               </a:graphicData>
             </a:graphic>
           </wp:inline>
         </w:drawing>
+      </w:r>
+      <w:r>
+        <w:rPr>
+          <w:noProof/>
+        </w:rPr>
+        <w:t xml:space="preserve"> </w:t>
       </w:r>
     </w:p>
     <w:p>
@@ -13228,6 +13221,7 @@
       </w:r>
       <w:bookmarkEnd w:id="73"/>
     </w:p>
+    <w:p/>
     <w:p>
       <w:pPr>
         <w:pStyle w:val="Zkladntext"/>
@@ -13334,15 +13328,17 @@
         <w:pStyle w:val="Zkladntext"/>
         <w:keepNext/>
       </w:pPr>
+      <w:bookmarkStart w:id="76" w:name="_GoBack"/>
+      <w:bookmarkEnd w:id="76"/>
       <w:r>
         <w:rPr>
           <w:noProof/>
         </w:rPr>
         <w:lastRenderedPageBreak/>
         <w:drawing>
-          <wp:inline distT="0" distB="0" distL="0" distR="0" wp14:anchorId="24060AB5" wp14:editId="51E0CBED">
-            <wp:extent cx="5399405" cy="2145030"/>
-            <wp:effectExtent l="0" t="0" r="0" b="7620"/>
+          <wp:inline distT="0" distB="0" distL="0" distR="0" wp14:anchorId="24060AB5" wp14:editId="2A9B9D96">
+            <wp:extent cx="5257832" cy="2072245"/>
+            <wp:effectExtent l="0" t="0" r="0" b="4445"/>
             <wp:docPr id="24" name="Obrázek 24"/>
             <wp:cNvGraphicFramePr>
               <a:graphicFrameLocks xmlns:a="http://schemas.openxmlformats.org/drawingml/2006/main" noChangeAspect="1"/>
@@ -13354,20 +13350,27 @@
                     <pic:cNvPr id="1" name=""/>
                     <pic:cNvPicPr/>
                   </pic:nvPicPr>
-                  <pic:blipFill>
+                  <pic:blipFill rotWithShape="1">
                     <a:blip r:embed="rId25"/>
-                    <a:stretch>
-                      <a:fillRect/>
-                    </a:stretch>
+                    <a:srcRect l="1025" r="1539" b="3336"/>
+                    <a:stretch/>
                   </pic:blipFill>
-                  <pic:spPr>
+                  <pic:spPr bwMode="auto">
                     <a:xfrm>
                       <a:off x="0" y="0"/>
-                      <a:ext cx="5399405" cy="2145030"/>
+                      <a:ext cx="5260947" cy="2073473"/>
                     </a:xfrm>
                     <a:prstGeom prst="rect">
                       <a:avLst/>
                     </a:prstGeom>
+                    <a:ln>
+                      <a:noFill/>
+                    </a:ln>
+                    <a:extLst>
+                      <a:ext uri="{53640926-AAD7-44D8-BBD7-CCE9431645EC}">
+                        <a14:shadowObscured xmlns:a14="http://schemas.microsoft.com/office/drawing/2010/main"/>
+                      </a:ext>
+                    </a:extLst>
                   </pic:spPr>
                 </pic:pic>
               </a:graphicData>
@@ -13381,7 +13384,7 @@
         <w:pStyle w:val="Titulek"/>
         <w:jc w:val="both"/>
       </w:pPr>
-      <w:bookmarkStart w:id="76" w:name="_Toc4498777"/>
+      <w:bookmarkStart w:id="77" w:name="_Toc4498777"/>
       <w:r>
         <w:t xml:space="preserve">Obrázek </w:t>
       </w:r>
@@ -13396,7 +13399,7 @@
       <w:r>
         <w:t xml:space="preserve"> - Tvorba záznamu</w:t>
       </w:r>
-      <w:bookmarkEnd w:id="76"/>
+      <w:bookmarkEnd w:id="77"/>
     </w:p>
     <w:p>
       <w:pPr>
@@ -13423,21 +13426,15 @@
         </w:rPr>
         <w:t xml:space="preserve"> </w:t>
       </w:r>
-    </w:p>
-    <w:p>
-      <w:pPr>
-        <w:pStyle w:val="Zkladntext"/>
-        <w:keepNext/>
-      </w:pPr>
       <w:r>
         <w:rPr>
           <w:noProof/>
         </w:rPr>
         <w:drawing>
-          <wp:inline distT="0" distB="0" distL="0" distR="0" wp14:anchorId="11EC85CA" wp14:editId="70F34F54">
-            <wp:extent cx="5399405" cy="3881120"/>
-            <wp:effectExtent l="0" t="0" r="0" b="5080"/>
-            <wp:docPr id="27" name="Obrázek 27"/>
+          <wp:inline distT="0" distB="0" distL="0" distR="0" wp14:anchorId="54631E8C" wp14:editId="7997C6C3">
+            <wp:extent cx="4944165" cy="3200847"/>
+            <wp:effectExtent l="0" t="0" r="8890" b="0"/>
+            <wp:docPr id="33" name="Obrázek 33"/>
             <wp:cNvGraphicFramePr>
               <a:graphicFrameLocks xmlns:a="http://schemas.openxmlformats.org/drawingml/2006/main" noChangeAspect="1"/>
             </wp:cNvGraphicFramePr>
@@ -13457,7 +13454,7 @@
                   <pic:spPr>
                     <a:xfrm>
                       <a:off x="0" y="0"/>
-                      <a:ext cx="5399405" cy="3881120"/>
+                      <a:ext cx="4944165" cy="3200847"/>
                     </a:xfrm>
                     <a:prstGeom prst="rect">
                       <a:avLst/>
@@ -13474,11 +13471,8 @@
       <w:pPr>
         <w:pStyle w:val="Titulek"/>
         <w:jc w:val="both"/>
-        <w:rPr>
-          <w:noProof/>
-        </w:rPr>
-      </w:pPr>
-      <w:bookmarkStart w:id="77" w:name="_Toc4498778"/>
+      </w:pPr>
+      <w:bookmarkStart w:id="78" w:name="_Toc4498778"/>
       <w:r>
         <w:t xml:space="preserve">Obrázek </w:t>
       </w:r>
@@ -13493,18 +13487,15 @@
       <w:r>
         <w:t xml:space="preserve"> - Nový záznam</w:t>
       </w:r>
-      <w:bookmarkEnd w:id="77"/>
-    </w:p>
+      <w:bookmarkEnd w:id="78"/>
+    </w:p>
+    <w:p/>
     <w:p>
       <w:pPr>
         <w:pStyle w:val="Zkladntext"/>
       </w:pPr>
       <w:r>
-        <w:t xml:space="preserve">Záznam může mít pouze jeden obor a pakliže se tento obor v průběhu používaní změní, vymažou se i veškeré zapsané předměty. Informace o těchto oborech jsou zobrazované </w:t>
-      </w:r>
-      <w:r>
-        <w:lastRenderedPageBreak/>
-        <w:t>ve vlastní komponentě detail oboru.</w:t>
+        <w:t>Záznam může mít pouze jeden obor a pakliže se tento obor v průběhu používaní změní, vymažou se i veškeré zapsané předměty. Informace o těchto oborech jsou zobrazované ve vlastní komponentě detail oboru.</w:t>
       </w:r>
       <w:r>
         <w:t xml:space="preserve"> Při změně počtu semestrů se při snížení počtu odstraní nejvyšší semestr a při navýšení přidá položka.</w:t>
@@ -13519,11 +13510,12 @@
         <w:rPr>
           <w:noProof/>
         </w:rPr>
+        <w:lastRenderedPageBreak/>
         <w:drawing>
-          <wp:inline distT="0" distB="0" distL="0" distR="0" wp14:anchorId="42BF126A" wp14:editId="37323E2E">
-            <wp:extent cx="4839375" cy="3715268"/>
+          <wp:inline distT="0" distB="0" distL="0" distR="0" wp14:anchorId="652E8029" wp14:editId="43F78E3E">
+            <wp:extent cx="4763165" cy="3677163"/>
             <wp:effectExtent l="0" t="0" r="0" b="0"/>
-            <wp:docPr id="26" name="Obrázek 26"/>
+            <wp:docPr id="32" name="Obrázek 32"/>
             <wp:cNvGraphicFramePr>
               <a:graphicFrameLocks xmlns:a="http://schemas.openxmlformats.org/drawingml/2006/main" noChangeAspect="1"/>
             </wp:cNvGraphicFramePr>
@@ -13543,7 +13535,7 @@
                   <pic:spPr>
                     <a:xfrm>
                       <a:off x="0" y="0"/>
-                      <a:ext cx="4839375" cy="3715268"/>
+                      <a:ext cx="4763165" cy="3677163"/>
                     </a:xfrm>
                     <a:prstGeom prst="rect">
                       <a:avLst/>
@@ -13555,13 +13547,19 @@
           </wp:inline>
         </w:drawing>
       </w:r>
+      <w:r>
+        <w:rPr>
+          <w:noProof/>
+        </w:rPr>
+        <w:t xml:space="preserve"> </w:t>
+      </w:r>
     </w:p>
     <w:p>
       <w:pPr>
         <w:pStyle w:val="Titulek"/>
         <w:jc w:val="both"/>
       </w:pPr>
-      <w:bookmarkStart w:id="78" w:name="_Toc4498779"/>
+      <w:bookmarkStart w:id="79" w:name="_Toc4498779"/>
       <w:r>
         <w:t xml:space="preserve">Obrázek </w:t>
       </w:r>
@@ -13576,8 +13574,9 @@
       <w:r>
         <w:t xml:space="preserve"> – Úprava záznamu a změna počtu semestru</w:t>
       </w:r>
-      <w:bookmarkEnd w:id="78"/>
-    </w:p>
+      <w:bookmarkEnd w:id="79"/>
+    </w:p>
+    <w:p/>
     <w:p>
       <w:pPr>
         <w:pStyle w:val="Zkladntext"/>
@@ -13604,7 +13603,7 @@
       <w:pPr>
         <w:pStyle w:val="Nadpis2"/>
       </w:pPr>
-      <w:bookmarkStart w:id="79" w:name="_Toc4498755"/>
+      <w:bookmarkStart w:id="80" w:name="_Toc4498755"/>
       <w:r>
         <w:t xml:space="preserve">Přidávání </w:t>
       </w:r>
@@ -13614,7 +13613,7 @@
       <w:r>
         <w:t xml:space="preserve"> do semestru</w:t>
       </w:r>
-      <w:bookmarkEnd w:id="79"/>
+      <w:bookmarkEnd w:id="80"/>
     </w:p>
     <w:p>
       <w:pPr>
@@ -13636,12 +13635,21 @@
         <w:keepNext/>
       </w:pPr>
       <w:r>
+        <w:rPr>
+          <w:noProof/>
+        </w:rPr>
         <w:lastRenderedPageBreak/>
+        <w:t xml:space="preserve"> </w:t>
+      </w:r>
+      <w:r>
+        <w:rPr>
+          <w:noProof/>
+        </w:rPr>
         <w:drawing>
-          <wp:inline distT="0" distB="0" distL="0" distR="0" wp14:anchorId="1CD17A2E" wp14:editId="55290F62">
-            <wp:extent cx="5399405" cy="2980706"/>
-            <wp:effectExtent l="0" t="0" r="0" b="0"/>
-            <wp:docPr id="25" name="Obrázek 25"/>
+          <wp:inline distT="0" distB="0" distL="0" distR="0" wp14:anchorId="18810868" wp14:editId="19F57DD6">
+            <wp:extent cx="5399405" cy="2718435"/>
+            <wp:effectExtent l="0" t="0" r="0" b="5715"/>
+            <wp:docPr id="31" name="Obrázek 31"/>
             <wp:cNvGraphicFramePr>
               <a:graphicFrameLocks xmlns:a="http://schemas.openxmlformats.org/drawingml/2006/main" noChangeAspect="1"/>
             </wp:cNvGraphicFramePr>
@@ -13661,7 +13669,7 @@
                   <pic:spPr>
                     <a:xfrm>
                       <a:off x="0" y="0"/>
-                      <a:ext cx="5405787" cy="2984229"/>
+                      <a:ext cx="5399405" cy="2718435"/>
                     </a:xfrm>
                     <a:prstGeom prst="rect">
                       <a:avLst/>
@@ -13679,7 +13687,6 @@
         <w:pStyle w:val="Titulek"/>
         <w:jc w:val="both"/>
       </w:pPr>
-      <w:bookmarkStart w:id="80" w:name="_Toc4498780"/>
       <w:r>
         <w:t xml:space="preserve">Obrázek </w:t>
       </w:r>
@@ -13692,9 +13699,11 @@
         </w:r>
       </w:fldSimple>
       <w:r>
-        <w:t xml:space="preserve"> - Načtení lichých předmětů do listu</w:t>
-      </w:r>
-      <w:bookmarkEnd w:id="80"/>
+        <w:t xml:space="preserve"> - </w:t>
+      </w:r>
+      <w:r>
+        <w:t>Načtení lichých předmětů do listu</w:t>
+      </w:r>
     </w:p>
     <w:p/>
     <w:p>
@@ -13850,12 +13859,7 @@
         <w:t xml:space="preserve"> </w:t>
       </w:r>
       <w:r>
-        <w:t>Zde je prostor na zamyšlení, zda dosažené výsledky práce nemohly ovlivni</w:t>
-      </w:r>
-      <w:bookmarkStart w:id="88" w:name="_GoBack"/>
-      <w:bookmarkEnd w:id="88"/>
-      <w:r>
-        <w:t>t některé faktory, které souvisí s použitými nástroji řešení, nebo např. způsobem vyhodnocení. I když některé výsledky práce nenaplnily očekávání autora tady je místo</w:t>
+        <w:t>Zde je prostor na zamyšlení, zda dosažené výsledky práce nemohly ovlivnit některé faktory, které souvisí s použitými nástroji řešení, nebo např. způsobem vyhodnocení. I když některé výsledky práce nenaplnily očekávání autora tady je místo</w:t>
       </w:r>
       <w:r>
         <w:t xml:space="preserve"> pro zhodnocení možných důvodů.</w:t>
@@ -13897,12 +13901,12 @@
       <w:r>
         <w:br w:type="page"/>
       </w:r>
-      <w:bookmarkStart w:id="89" w:name="_Toc4498763"/>
+      <w:bookmarkStart w:id="88" w:name="_Toc4498763"/>
       <w:r>
         <w:lastRenderedPageBreak/>
         <w:t>Návrh řešení a doporučení pro praxi</w:t>
       </w:r>
-      <w:bookmarkEnd w:id="89"/>
+      <w:bookmarkEnd w:id="88"/>
     </w:p>
     <w:p>
       <w:pPr>
@@ -13930,12 +13934,12 @@
         </w:numPr>
         <w:ind w:left="142"/>
       </w:pPr>
-      <w:bookmarkStart w:id="90" w:name="_Toc4498764"/>
+      <w:bookmarkStart w:id="89" w:name="_Toc4498764"/>
       <w:r>
         <w:lastRenderedPageBreak/>
         <w:t>Závěr</w:t>
       </w:r>
-      <w:bookmarkEnd w:id="90"/>
+      <w:bookmarkEnd w:id="89"/>
     </w:p>
     <w:p>
       <w:pPr>
@@ -14005,8 +14009,8 @@
         <w:br w:type="page"/>
       </w:r>
     </w:p>
-    <w:bookmarkStart w:id="91" w:name="_Toc4498765" w:displacedByCustomXml="next"/>
-    <w:bookmarkStart w:id="92" w:name="_Hlk3298914" w:displacedByCustomXml="next"/>
+    <w:bookmarkStart w:id="90" w:name="_Toc4498765" w:displacedByCustomXml="next"/>
+    <w:bookmarkStart w:id="91" w:name="_Hlk3298914" w:displacedByCustomXml="next"/>
     <w:sdt>
       <w:sdtPr>
         <w:rPr>
@@ -14037,7 +14041,7 @@
           <w:r>
             <w:t>Seznam použité literatury</w:t>
           </w:r>
-          <w:bookmarkEnd w:id="91"/>
+          <w:bookmarkEnd w:id="90"/>
         </w:p>
         <w:sdt>
           <w:sdtPr>
@@ -14553,7 +14557,7 @@
                   <w:rStyle w:val="ZkladntextChar"/>
                 </w:rPr>
               </w:pPr>
-              <w:bookmarkStart w:id="93" w:name="_Hlk3298951"/>
+              <w:bookmarkStart w:id="92" w:name="_Hlk3298951"/>
               <w:r>
                 <w:rPr>
                   <w:i/>
@@ -14605,12 +14609,12 @@
                 </w:r>
               </w:hyperlink>
             </w:p>
-            <w:bookmarkEnd w:id="93" w:displacedByCustomXml="next"/>
+            <w:bookmarkEnd w:id="92" w:displacedByCustomXml="next"/>
           </w:sdtContent>
         </w:sdt>
       </w:sdtContent>
     </w:sdt>
-    <w:bookmarkEnd w:id="92" w:displacedByCustomXml="prev"/>
+    <w:bookmarkEnd w:id="91" w:displacedByCustomXml="prev"/>
     <w:p>
       <w:pPr>
         <w:spacing w:after="120"/>
@@ -14632,12 +14636,12 @@
         </w:numPr>
         <w:ind w:left="142"/>
       </w:pPr>
-      <w:bookmarkStart w:id="94" w:name="_Toc4498766"/>
+      <w:bookmarkStart w:id="93" w:name="_Toc4498766"/>
       <w:r>
         <w:lastRenderedPageBreak/>
         <w:t>Přílohy</w:t>
       </w:r>
-      <w:bookmarkEnd w:id="94"/>
+      <w:bookmarkEnd w:id="93"/>
     </w:p>
     <w:p>
       <w:pPr>
@@ -14676,6 +14680,14 @@
       </w:pPr>
       <w:r>
         <w:lastRenderedPageBreak/>
+        <w:t>Příloha A</w:t>
+      </w:r>
+    </w:p>
+    <w:p>
+      <w:pPr>
+        <w:pStyle w:val="Nzev"/>
+      </w:pPr>
+      <w:r>
         <w:t>Uživatelská příručka</w:t>
       </w:r>
     </w:p>
@@ -15475,7 +15487,15 @@
     <w:bookmarkEnd w:id="0"/>
     <w:p>
       <w:pPr>
-        <w:pStyle w:val="Citt"/>
+        <w:pStyle w:val="Nzev"/>
+      </w:pPr>
+      <w:r>
+        <w:t>Příloha B</w:t>
+      </w:r>
+    </w:p>
+    <w:p>
+      <w:pPr>
+        <w:pStyle w:val="Zkladntext"/>
       </w:pPr>
     </w:p>
     <w:sectPr>
@@ -18511,6 +18531,7 @@
     <w:rsid w:val="00B507C6"/>
     <w:rsid w:val="00B632AC"/>
     <w:rsid w:val="00C215FC"/>
+    <w:rsid w:val="00CA698D"/>
     <w:rsid w:val="00D262F9"/>
     <w:rsid w:val="00D26F1B"/>
     <w:rsid w:val="00D77469"/>
@@ -19463,7 +19484,7 @@
 </file>
 
 <file path=customXml/itemProps1.xml><?xml version="1.0" encoding="utf-8"?>
-<ds:datastoreItem xmlns:ds="http://schemas.openxmlformats.org/officeDocument/2006/customXml" ds:itemID="{EFF8FF23-A0B3-41BA-973E-EAA57B026E19}">
+<ds:datastoreItem xmlns:ds="http://schemas.openxmlformats.org/officeDocument/2006/customXml" ds:itemID="{D23DEF72-09FE-4FBA-8B04-B1F0543FB961}">
   <ds:schemaRefs>
     <ds:schemaRef ds:uri="http://schemas.openxmlformats.org/officeDocument/2006/bibliography"/>
   </ds:schemaRefs>

</xml_diff>

<commit_message>
popis několika funkcí ve Filling a část úpravy dokumentace/ZP_VSPJ_SPPSP.docx
</commit_message>
<xml_diff>
--- a/dokumentace/ZP_VSPJ_SPPSP.docx
+++ b/dokumentace/ZP_VSPJ_SPPSP.docx
@@ -54,7 +54,6 @@
             <w:listItem w:displayText="Katedra zdravotnických studií" w:value="Katedra zdravotnických studií"/>
           </w:dropDownList>
         </w:sdtPr>
-        <w:sdtEndPr/>
         <w:sdtContent>
           <w:r>
             <w:rPr>
@@ -121,7 +120,6 @@
             <w:listItem w:displayText="diplomová práce" w:value="diplomová práce"/>
           </w:dropDownList>
         </w:sdtPr>
-        <w:sdtEndPr/>
         <w:sdtContent>
           <w:r>
             <w:rPr>
@@ -689,7 +687,6 @@
             <w:listItem w:displayText="Katedra zdravotnických studií" w:value="Katedra zdravotnických studií"/>
           </w:dropDownList>
         </w:sdtPr>
-        <w:sdtEndPr/>
         <w:sdtContent>
           <w:r>
             <w:t>Katedra technických studií</w:t>
@@ -864,7 +861,6 @@
             <w:listItem w:displayText="diplomová" w:value="diplomová"/>
           </w:dropDownList>
         </w:sdtPr>
-        <w:sdtEndPr/>
         <w:sdtContent>
           <w:r>
             <w:t>bakalářská</w:t>
@@ -919,7 +915,6 @@
             <w:listItem w:displayText="diplomové" w:value="diplomové"/>
           </w:dropDownList>
         </w:sdtPr>
-        <w:sdtEndPr/>
         <w:sdtContent>
           <w:r>
             <w:t>bakalářské</w:t>
@@ -961,7 +956,6 @@
             <w:listItem w:displayText="diplomovou" w:value="diplomovou"/>
           </w:dropDownList>
         </w:sdtPr>
-        <w:sdtEndPr/>
         <w:sdtContent>
           <w:r>
             <w:t>bakalářskou</w:t>
@@ -1017,7 +1011,6 @@
             <w:listItem w:displayText="diplomové" w:value="diplomové"/>
           </w:dropDownList>
         </w:sdtPr>
-        <w:sdtEndPr/>
         <w:sdtContent>
           <w:r>
             <w:t>bakalářské</w:t>
@@ -1064,7 +1057,6 @@
             <w:listItem w:displayText="diplomové" w:value="diplomové"/>
           </w:dropDownList>
         </w:sdtPr>
-        <w:sdtEndPr/>
         <w:sdtContent>
           <w:r>
             <w:t>bakalářské</w:t>
@@ -1106,7 +1098,6 @@
             <w:listItem w:displayText="diplomové" w:value="diplomové"/>
           </w:dropDownList>
         </w:sdtPr>
-        <w:sdtEndPr/>
         <w:sdtContent>
           <w:r>
             <w:t>bakalářské</w:t>
@@ -1143,7 +1134,6 @@
             <w:calendar w:val="gregorian"/>
           </w:date>
         </w:sdtPr>
-        <w:sdtEndPr/>
         <w:sdtContent>
           <w:r>
             <w:t>20. března 2019</w:t>
@@ -12080,7 +12070,12 @@
         <w:pStyle w:val="Zkladntext"/>
       </w:pPr>
       <w:r>
-        <w:t xml:space="preserve">Ze získaných dat ze školní databáze je za potřebí zpracovat textové soubory a posléze </w:t>
+        <w:t xml:space="preserve">Ze získaných dat ze školní databáze je </w:t>
+      </w:r>
+      <w:bookmarkStart w:id="67" w:name="_GoBack"/>
+      <w:bookmarkEnd w:id="67"/>
+      <w:r>
+        <w:t xml:space="preserve">za potřebí zpracovat textové soubory a posléze </w:t>
       </w:r>
       <w:r>
         <w:br/>
@@ -12309,7 +12304,7 @@
         <w:pStyle w:val="Titulek"/>
         <w:jc w:val="both"/>
       </w:pPr>
-      <w:bookmarkStart w:id="67" w:name="_Toc4498772"/>
+      <w:bookmarkStart w:id="68" w:name="_Toc4498772"/>
       <w:r>
         <w:t xml:space="preserve">Obrázek </w:t>
       </w:r>
@@ -12324,7 +12319,7 @@
       <w:r>
         <w:t xml:space="preserve"> - Třída načítání dat funkce Proveď</w:t>
       </w:r>
-      <w:bookmarkEnd w:id="67"/>
+      <w:bookmarkEnd w:id="68"/>
     </w:p>
     <w:p>
       <w:pPr>
@@ -12444,7 +12439,7 @@
         <w:pStyle w:val="Titulek"/>
         <w:jc w:val="both"/>
       </w:pPr>
-      <w:bookmarkStart w:id="68" w:name="_Toc4498773"/>
+      <w:bookmarkStart w:id="69" w:name="_Toc4498773"/>
       <w:r>
         <w:t xml:space="preserve">Obrázek </w:t>
       </w:r>
@@ -12459,7 +12454,7 @@
       <w:r>
         <w:t xml:space="preserve"> - Funkce vložení Katedry a Oboru do databáze</w:t>
       </w:r>
-      <w:bookmarkEnd w:id="68"/>
+      <w:bookmarkEnd w:id="69"/>
     </w:p>
     <w:p>
       <w:pPr>
@@ -12579,7 +12574,7 @@
         <w:pStyle w:val="Titulek"/>
         <w:jc w:val="both"/>
       </w:pPr>
-      <w:bookmarkStart w:id="69" w:name="_Toc4498774"/>
+      <w:bookmarkStart w:id="70" w:name="_Toc4498774"/>
       <w:r>
         <w:t xml:space="preserve">Obrázek </w:t>
       </w:r>
@@ -12594,7 +12589,7 @@
       <w:r>
         <w:t xml:space="preserve"> - Vložení Garanta a Předmětu do databáze</w:t>
       </w:r>
-      <w:bookmarkEnd w:id="69"/>
+      <w:bookmarkEnd w:id="70"/>
     </w:p>
     <w:p/>
     <w:p>
@@ -12979,14 +12974,14 @@
           <w:numId w:val="1"/>
         </w:numPr>
       </w:pPr>
-      <w:bookmarkStart w:id="70" w:name="_Toc534978934"/>
-      <w:bookmarkStart w:id="71" w:name="_Toc4498752"/>
+      <w:bookmarkStart w:id="71" w:name="_Toc534978934"/>
+      <w:bookmarkStart w:id="72" w:name="_Toc4498752"/>
       <w:r>
         <w:lastRenderedPageBreak/>
         <w:t>Načtení popisů k předmětům do databáze</w:t>
       </w:r>
-      <w:bookmarkEnd w:id="70"/>
       <w:bookmarkEnd w:id="71"/>
+      <w:bookmarkEnd w:id="72"/>
     </w:p>
     <w:p>
       <w:pPr>
@@ -13114,7 +13109,7 @@
         <w:pStyle w:val="Titulek"/>
         <w:jc w:val="both"/>
       </w:pPr>
-      <w:bookmarkStart w:id="72" w:name="_Toc4498775"/>
+      <w:bookmarkStart w:id="73" w:name="_Toc4498775"/>
       <w:r>
         <w:t xml:space="preserve">Obrázek </w:t>
       </w:r>
@@ -13138,7 +13133,7 @@
       <w:r>
         <w:t>Popis</w:t>
       </w:r>
-      <w:bookmarkEnd w:id="72"/>
+      <w:bookmarkEnd w:id="73"/>
     </w:p>
     <w:p>
       <w:pPr>
@@ -13205,7 +13200,7 @@
         <w:pStyle w:val="Titulek"/>
         <w:jc w:val="both"/>
       </w:pPr>
-      <w:bookmarkStart w:id="73" w:name="_Toc4498776"/>
+      <w:bookmarkStart w:id="74" w:name="_Toc4498776"/>
       <w:r>
         <w:t xml:space="preserve">Obrázek </w:t>
       </w:r>
@@ -13229,7 +13224,7 @@
       <w:r>
         <w:t xml:space="preserve"> do databáze</w:t>
       </w:r>
-      <w:bookmarkEnd w:id="73"/>
+      <w:bookmarkEnd w:id="74"/>
     </w:p>
     <w:p/>
     <w:p>
@@ -13244,11 +13239,11 @@
       <w:pPr>
         <w:pStyle w:val="Nadpis2"/>
       </w:pPr>
-      <w:bookmarkStart w:id="74" w:name="_Toc4498753"/>
+      <w:bookmarkStart w:id="75" w:name="_Toc4498753"/>
       <w:r>
         <w:t>Třída na práci s Combo boxy a List boxy</w:t>
       </w:r>
-      <w:bookmarkEnd w:id="74"/>
+      <w:bookmarkEnd w:id="75"/>
     </w:p>
     <w:p>
       <w:pPr>
@@ -13282,27 +13277,207 @@
       <w:r>
         <w:t>.</w:t>
       </w:r>
+      <w:r>
+        <w:t xml:space="preserve"> Hlavním úkolem je zjednodušit vkládání a práci s daty v těchto komponentách. Tyto funkce využívají generické datové typy. Lze využít pro různé vstupní data podobných st</w:t>
+      </w:r>
+      <w:r>
+        <w:t xml:space="preserve">ruktur, v tomto případě třídy přepravek pro jednotlivé tabulky. Díky čemuž lze jednu funkci využít pro několik různých dat. Aby data byla zobrazena v požadovaných formátech je u každé přepravky přetížena funkce </w:t>
+      </w:r>
+      <w:proofErr w:type="spellStart"/>
+      <w:proofErr w:type="gramStart"/>
+      <w:r>
+        <w:t>ToString</w:t>
+      </w:r>
+      <w:proofErr w:type="spellEnd"/>
+      <w:r>
+        <w:t>(</w:t>
+      </w:r>
+      <w:proofErr w:type="gramEnd"/>
+      <w:r>
+        <w:t>), která upravuje výstup těchto přepravek.</w:t>
+      </w:r>
     </w:p>
     <w:p>
       <w:pPr>
         <w:pStyle w:val="Zkladntext"/>
-      </w:pPr>
-      <w:r>
-        <w:t>…</w:t>
-      </w:r>
+        <w:keepNext/>
+      </w:pPr>
+      <w:r>
+        <w:rPr>
+          <w:rFonts w:ascii="Consolas" w:hAnsi="Consolas" w:cs="Consolas"/>
+          <w:color w:val="008000"/>
+          <w:sz w:val="19"/>
+          <w:szCs w:val="19"/>
+        </w:rPr>
+        <w:drawing>
+          <wp:inline distT="0" distB="0" distL="0" distR="0" wp14:anchorId="07754586" wp14:editId="38F8DB41">
+            <wp:extent cx="4725059" cy="2448267"/>
+            <wp:effectExtent l="0" t="0" r="0" b="9525"/>
+            <wp:docPr id="12" name="Obrázek 12"/>
+            <wp:cNvGraphicFramePr>
+              <a:graphicFrameLocks xmlns:a="http://schemas.openxmlformats.org/drawingml/2006/main" noChangeAspect="1"/>
+            </wp:cNvGraphicFramePr>
+            <a:graphic xmlns:a="http://schemas.openxmlformats.org/drawingml/2006/main">
+              <a:graphicData uri="http://schemas.openxmlformats.org/drawingml/2006/picture">
+                <pic:pic xmlns:pic="http://schemas.openxmlformats.org/drawingml/2006/picture">
+                  <pic:nvPicPr>
+                    <pic:cNvPr id="1" name=""/>
+                    <pic:cNvPicPr/>
+                  </pic:nvPicPr>
+                  <pic:blipFill>
+                    <a:blip r:embed="rId25"/>
+                    <a:stretch>
+                      <a:fillRect/>
+                    </a:stretch>
+                  </pic:blipFill>
+                  <pic:spPr>
+                    <a:xfrm>
+                      <a:off x="0" y="0"/>
+                      <a:ext cx="4725059" cy="2448267"/>
+                    </a:xfrm>
+                    <a:prstGeom prst="rect">
+                      <a:avLst/>
+                    </a:prstGeom>
+                  </pic:spPr>
+                </pic:pic>
+              </a:graphicData>
+            </a:graphic>
+          </wp:inline>
+        </w:drawing>
+      </w:r>
+    </w:p>
+    <w:p>
+      <w:pPr>
+        <w:pStyle w:val="Titulek"/>
+        <w:jc w:val="both"/>
+      </w:pPr>
+      <w:r>
+        <w:t xml:space="preserve">Obrázek </w:t>
+      </w:r>
+      <w:fldSimple w:instr=" SEQ Obrázek \* ARABIC ">
+        <w:r>
+          <w:rPr>
+            <w:noProof/>
+          </w:rPr>
+          <w:t>11</w:t>
+        </w:r>
+      </w:fldSimple>
+      <w:r>
+        <w:t xml:space="preserve"> - Vkládání dat do komponenty </w:t>
+      </w:r>
+      <w:proofErr w:type="spellStart"/>
+      <w:r>
+        <w:t>ComboBox</w:t>
+      </w:r>
+      <w:proofErr w:type="spellEnd"/>
+    </w:p>
+    <w:p>
+      <w:pPr>
+        <w:pStyle w:val="Zkladntext"/>
+      </w:pPr>
+      <w:r>
+        <w:rPr>
+          <w:rFonts w:ascii="Consolas" w:hAnsi="Consolas" w:cs="Consolas"/>
+          <w:color w:val="008000"/>
+          <w:sz w:val="19"/>
+          <w:szCs w:val="19"/>
+        </w:rPr>
+        <w:lastRenderedPageBreak/>
+        <w:t xml:space="preserve"> </w:t>
+      </w:r>
+      <w:r>
+        <w:t xml:space="preserve">Na vyhledávání je využita funkce (obr. 12), která </w:t>
+      </w:r>
+      <w:r>
+        <w:t>kontroluje,</w:t>
+      </w:r>
+      <w:r>
+        <w:t xml:space="preserve"> zda zadaný text k vyhledávání v daném políčku k vyhledávání se nachází v databázi. Při vyhledávání se také po nalezení prvku přepočítává délka záznamu</w:t>
+      </w:r>
+      <w:r>
+        <w:t>, aby všechny záznamy byli čitelné na nemuselo se využívat posuvných lišt.</w:t>
+      </w:r>
+    </w:p>
+    <w:p>
+      <w:pPr>
+        <w:pStyle w:val="Zkladntext"/>
+        <w:keepNext/>
+      </w:pPr>
+      <w:r>
+        <w:drawing>
+          <wp:inline distT="0" distB="0" distL="0" distR="0" wp14:anchorId="6646FE49" wp14:editId="4C96184D">
+            <wp:extent cx="5201376" cy="3238952"/>
+            <wp:effectExtent l="0" t="0" r="0" b="0"/>
+            <wp:docPr id="25" name="Obrázek 25"/>
+            <wp:cNvGraphicFramePr>
+              <a:graphicFrameLocks xmlns:a="http://schemas.openxmlformats.org/drawingml/2006/main" noChangeAspect="1"/>
+            </wp:cNvGraphicFramePr>
+            <a:graphic xmlns:a="http://schemas.openxmlformats.org/drawingml/2006/main">
+              <a:graphicData uri="http://schemas.openxmlformats.org/drawingml/2006/picture">
+                <pic:pic xmlns:pic="http://schemas.openxmlformats.org/drawingml/2006/picture">
+                  <pic:nvPicPr>
+                    <pic:cNvPr id="1" name=""/>
+                    <pic:cNvPicPr/>
+                  </pic:nvPicPr>
+                  <pic:blipFill>
+                    <a:blip r:embed="rId26"/>
+                    <a:stretch>
+                      <a:fillRect/>
+                    </a:stretch>
+                  </pic:blipFill>
+                  <pic:spPr>
+                    <a:xfrm>
+                      <a:off x="0" y="0"/>
+                      <a:ext cx="5201376" cy="3238952"/>
+                    </a:xfrm>
+                    <a:prstGeom prst="rect">
+                      <a:avLst/>
+                    </a:prstGeom>
+                  </pic:spPr>
+                </pic:pic>
+              </a:graphicData>
+            </a:graphic>
+          </wp:inline>
+        </w:drawing>
+      </w:r>
+    </w:p>
+    <w:p>
+      <w:pPr>
+        <w:pStyle w:val="Titulek"/>
+        <w:jc w:val="both"/>
+      </w:pPr>
+      <w:r>
+        <w:t xml:space="preserve">Obrázek </w:t>
+      </w:r>
+      <w:fldSimple w:instr=" SEQ Obrázek \* ARABIC ">
+        <w:r>
+          <w:rPr>
+            <w:noProof/>
+          </w:rPr>
+          <w:t>12</w:t>
+        </w:r>
+      </w:fldSimple>
+      <w:r>
+        <w:t xml:space="preserve"> - Vyhledávání v komponentě </w:t>
+      </w:r>
+      <w:proofErr w:type="spellStart"/>
+      <w:r>
+        <w:t>ComboBox</w:t>
+      </w:r>
+      <w:proofErr w:type="spellEnd"/>
     </w:p>
     <w:p>
       <w:pPr>
         <w:pStyle w:val="Nadpis2"/>
       </w:pPr>
-      <w:bookmarkStart w:id="75" w:name="_Toc4498754"/>
+      <w:bookmarkStart w:id="76" w:name="_Toc4498754"/>
       <w:r>
         <w:t>Tvorba</w:t>
       </w:r>
       <w:r>
         <w:t xml:space="preserve"> záznamů</w:t>
       </w:r>
-      <w:bookmarkEnd w:id="75"/>
+      <w:bookmarkEnd w:id="76"/>
     </w:p>
     <w:p>
       <w:pPr>
@@ -13359,7 +13534,7 @@
                     <pic:cNvPicPr/>
                   </pic:nvPicPr>
                   <pic:blipFill rotWithShape="1">
-                    <a:blip r:embed="rId25"/>
+                    <a:blip r:embed="rId27"/>
                     <a:srcRect l="1025" r="1539" b="3336"/>
                     <a:stretch/>
                   </pic:blipFill>
@@ -13392,7 +13567,7 @@
         <w:pStyle w:val="Titulek"/>
         <w:jc w:val="both"/>
       </w:pPr>
-      <w:bookmarkStart w:id="76" w:name="_Toc4498777"/>
+      <w:bookmarkStart w:id="77" w:name="_Toc4498777"/>
       <w:r>
         <w:t xml:space="preserve">Obrázek </w:t>
       </w:r>
@@ -13401,13 +13576,13 @@
           <w:rPr>
             <w:noProof/>
           </w:rPr>
-          <w:t>11</w:t>
+          <w:t>13</w:t>
         </w:r>
       </w:fldSimple>
       <w:r>
         <w:t xml:space="preserve"> - Tvorba záznamu</w:t>
       </w:r>
-      <w:bookmarkEnd w:id="76"/>
+      <w:bookmarkEnd w:id="77"/>
     </w:p>
     <w:p>
       <w:pPr>
@@ -13443,221 +13618,6 @@
             <wp:extent cx="4944165" cy="3200847"/>
             <wp:effectExtent l="0" t="0" r="8890" b="0"/>
             <wp:docPr id="33" name="Obrázek 33"/>
-            <wp:cNvGraphicFramePr>
-              <a:graphicFrameLocks xmlns:a="http://schemas.openxmlformats.org/drawingml/2006/main" noChangeAspect="1"/>
-            </wp:cNvGraphicFramePr>
-            <a:graphic xmlns:a="http://schemas.openxmlformats.org/drawingml/2006/main">
-              <a:graphicData uri="http://schemas.openxmlformats.org/drawingml/2006/picture">
-                <pic:pic xmlns:pic="http://schemas.openxmlformats.org/drawingml/2006/picture">
-                  <pic:nvPicPr>
-                    <pic:cNvPr id="1" name=""/>
-                    <pic:cNvPicPr/>
-                  </pic:nvPicPr>
-                  <pic:blipFill>
-                    <a:blip r:embed="rId26"/>
-                    <a:stretch>
-                      <a:fillRect/>
-                    </a:stretch>
-                  </pic:blipFill>
-                  <pic:spPr>
-                    <a:xfrm>
-                      <a:off x="0" y="0"/>
-                      <a:ext cx="4944165" cy="3200847"/>
-                    </a:xfrm>
-                    <a:prstGeom prst="rect">
-                      <a:avLst/>
-                    </a:prstGeom>
-                  </pic:spPr>
-                </pic:pic>
-              </a:graphicData>
-            </a:graphic>
-          </wp:inline>
-        </w:drawing>
-      </w:r>
-    </w:p>
-    <w:p>
-      <w:pPr>
-        <w:pStyle w:val="Titulek"/>
-        <w:jc w:val="both"/>
-      </w:pPr>
-      <w:bookmarkStart w:id="77" w:name="_Toc4498778"/>
-      <w:r>
-        <w:t xml:space="preserve">Obrázek </w:t>
-      </w:r>
-      <w:fldSimple w:instr=" SEQ Obrázek \* ARABIC ">
-        <w:r>
-          <w:rPr>
-            <w:noProof/>
-          </w:rPr>
-          <w:t>12</w:t>
-        </w:r>
-      </w:fldSimple>
-      <w:r>
-        <w:t xml:space="preserve"> - Nový záznam</w:t>
-      </w:r>
-      <w:bookmarkEnd w:id="77"/>
-    </w:p>
-    <w:p/>
-    <w:p>
-      <w:pPr>
-        <w:pStyle w:val="Zkladntext"/>
-      </w:pPr>
-      <w:r>
-        <w:t>Záznam může mít pouze jeden obor a pakliže se tento obor v průběhu používaní změní, vymažou se i veškeré zapsané předměty. Informace o těchto oborech jsou zobrazované ve vlastní komponentě detail oboru.</w:t>
-      </w:r>
-      <w:r>
-        <w:t xml:space="preserve"> Při změně počtu semestrů se při snížení počtu odstraní nejvyšší semestr a při navýšení přidá položka.</w:t>
-      </w:r>
-    </w:p>
-    <w:p>
-      <w:pPr>
-        <w:pStyle w:val="Zkladntext"/>
-        <w:keepNext/>
-      </w:pPr>
-      <w:r>
-        <w:rPr>
-          <w:noProof/>
-        </w:rPr>
-        <w:lastRenderedPageBreak/>
-        <w:drawing>
-          <wp:inline distT="0" distB="0" distL="0" distR="0" wp14:anchorId="652E8029" wp14:editId="43F78E3E">
-            <wp:extent cx="4763165" cy="3677163"/>
-            <wp:effectExtent l="0" t="0" r="0" b="0"/>
-            <wp:docPr id="32" name="Obrázek 32"/>
-            <wp:cNvGraphicFramePr>
-              <a:graphicFrameLocks xmlns:a="http://schemas.openxmlformats.org/drawingml/2006/main" noChangeAspect="1"/>
-            </wp:cNvGraphicFramePr>
-            <a:graphic xmlns:a="http://schemas.openxmlformats.org/drawingml/2006/main">
-              <a:graphicData uri="http://schemas.openxmlformats.org/drawingml/2006/picture">
-                <pic:pic xmlns:pic="http://schemas.openxmlformats.org/drawingml/2006/picture">
-                  <pic:nvPicPr>
-                    <pic:cNvPr id="1" name=""/>
-                    <pic:cNvPicPr/>
-                  </pic:nvPicPr>
-                  <pic:blipFill>
-                    <a:blip r:embed="rId27"/>
-                    <a:stretch>
-                      <a:fillRect/>
-                    </a:stretch>
-                  </pic:blipFill>
-                  <pic:spPr>
-                    <a:xfrm>
-                      <a:off x="0" y="0"/>
-                      <a:ext cx="4763165" cy="3677163"/>
-                    </a:xfrm>
-                    <a:prstGeom prst="rect">
-                      <a:avLst/>
-                    </a:prstGeom>
-                  </pic:spPr>
-                </pic:pic>
-              </a:graphicData>
-            </a:graphic>
-          </wp:inline>
-        </w:drawing>
-      </w:r>
-      <w:r>
-        <w:rPr>
-          <w:noProof/>
-        </w:rPr>
-        <w:t xml:space="preserve"> </w:t>
-      </w:r>
-    </w:p>
-    <w:p>
-      <w:pPr>
-        <w:pStyle w:val="Titulek"/>
-        <w:jc w:val="both"/>
-      </w:pPr>
-      <w:bookmarkStart w:id="78" w:name="_Toc4498779"/>
-      <w:r>
-        <w:t xml:space="preserve">Obrázek </w:t>
-      </w:r>
-      <w:fldSimple w:instr=" SEQ Obrázek \* ARABIC ">
-        <w:r>
-          <w:rPr>
-            <w:noProof/>
-          </w:rPr>
-          <w:t>13</w:t>
-        </w:r>
-      </w:fldSimple>
-      <w:r>
-        <w:t xml:space="preserve"> – Úprava záznamu a změna počtu semestru</w:t>
-      </w:r>
-      <w:bookmarkEnd w:id="78"/>
-    </w:p>
-    <w:p/>
-    <w:p>
-      <w:pPr>
-        <w:pStyle w:val="Zkladntext"/>
-      </w:pPr>
-      <w:r>
-        <w:t xml:space="preserve"> Pro vytváření a úpravu se využívá formulářové okno</w:t>
-      </w:r>
-      <w:r>
-        <w:t>.</w:t>
-      </w:r>
-      <w:r>
-        <w:t xml:space="preserve"> Toto okno lze vyvolat pomocí tlačítka tvorby nového nebo úpravy vybraného anebo v podpoložce vytvořit, upravit záznam v položce Soubor.</w:t>
-      </w:r>
-    </w:p>
-    <w:p>
-      <w:pPr>
-        <w:pStyle w:val="Zkladntext"/>
-      </w:pPr>
-      <w:r>
-        <w:t xml:space="preserve"> </w:t>
-      </w:r>
-    </w:p>
-    <w:p>
-      <w:pPr>
-        <w:pStyle w:val="Nadpis2"/>
-      </w:pPr>
-      <w:bookmarkStart w:id="79" w:name="_Toc4498755"/>
-      <w:r>
-        <w:t xml:space="preserve">Přidávání </w:t>
-      </w:r>
-      <w:r>
-        <w:t>předmětů</w:t>
-      </w:r>
-      <w:r>
-        <w:t xml:space="preserve"> do semestru</w:t>
-      </w:r>
-      <w:bookmarkEnd w:id="79"/>
-    </w:p>
-    <w:p>
-      <w:pPr>
-        <w:pStyle w:val="Zkladntext"/>
-      </w:pPr>
-      <w:r>
-        <w:t xml:space="preserve">Pro přidání předmětů je řešeno přes formulářové okno Přidávání. Toto okno bere údaje zadaného semestru, vybraného oboru daného záznamu plánu, ze kterého se načítají sudé, liché předměty a sporty. Tyto seznamy jsou aktualizované při každém provedení přidání a při načtení plánu. U sportů se kontroluje, zda nebyl zapsán pouze v daný semestr, jelikož lze sporty absolvovat několikrát a ostatní předměty podle toho, zda </w:t>
-      </w:r>
-      <w:r>
-        <w:t>doporučený,</w:t>
-      </w:r>
-      <w:r>
-        <w:t xml:space="preserve"> a tedy i vyučovaný semestr je sudý nebo lichý.</w:t>
-      </w:r>
-    </w:p>
-    <w:p>
-      <w:pPr>
-        <w:pStyle w:val="Zkladntext"/>
-        <w:keepNext/>
-      </w:pPr>
-      <w:r>
-        <w:rPr>
-          <w:noProof/>
-        </w:rPr>
-        <w:lastRenderedPageBreak/>
-        <w:t xml:space="preserve"> </w:t>
-      </w:r>
-      <w:r>
-        <w:rPr>
-          <w:noProof/>
-        </w:rPr>
-        <w:drawing>
-          <wp:inline distT="0" distB="0" distL="0" distR="0" wp14:anchorId="18810868" wp14:editId="19F57DD6">
-            <wp:extent cx="5399405" cy="2718435"/>
-            <wp:effectExtent l="0" t="0" r="0" b="5715"/>
-            <wp:docPr id="31" name="Obrázek 31"/>
             <wp:cNvGraphicFramePr>
               <a:graphicFrameLocks xmlns:a="http://schemas.openxmlformats.org/drawingml/2006/main" noChangeAspect="1"/>
             </wp:cNvGraphicFramePr>
@@ -13677,6 +13637,221 @@
                   <pic:spPr>
                     <a:xfrm>
                       <a:off x="0" y="0"/>
+                      <a:ext cx="4944165" cy="3200847"/>
+                    </a:xfrm>
+                    <a:prstGeom prst="rect">
+                      <a:avLst/>
+                    </a:prstGeom>
+                  </pic:spPr>
+                </pic:pic>
+              </a:graphicData>
+            </a:graphic>
+          </wp:inline>
+        </w:drawing>
+      </w:r>
+    </w:p>
+    <w:p>
+      <w:pPr>
+        <w:pStyle w:val="Titulek"/>
+        <w:jc w:val="both"/>
+      </w:pPr>
+      <w:bookmarkStart w:id="78" w:name="_Toc4498778"/>
+      <w:r>
+        <w:t xml:space="preserve">Obrázek </w:t>
+      </w:r>
+      <w:fldSimple w:instr=" SEQ Obrázek \* ARABIC ">
+        <w:r>
+          <w:rPr>
+            <w:noProof/>
+          </w:rPr>
+          <w:t>14</w:t>
+        </w:r>
+      </w:fldSimple>
+      <w:r>
+        <w:t xml:space="preserve"> - Nový záznam</w:t>
+      </w:r>
+      <w:bookmarkEnd w:id="78"/>
+    </w:p>
+    <w:p/>
+    <w:p>
+      <w:pPr>
+        <w:pStyle w:val="Zkladntext"/>
+      </w:pPr>
+      <w:r>
+        <w:t>Záznam může mít pouze jeden obor a pakliže se tento obor v průběhu používaní změní, vymažou se i veškeré zapsané předměty. Informace o těchto oborech jsou zobrazované ve vlastní komponentě detail oboru.</w:t>
+      </w:r>
+      <w:r>
+        <w:t xml:space="preserve"> Při změně počtu semestrů se při snížení počtu odstraní nejvyšší semestr a při navýšení přidá položka.</w:t>
+      </w:r>
+    </w:p>
+    <w:p>
+      <w:pPr>
+        <w:pStyle w:val="Zkladntext"/>
+        <w:keepNext/>
+      </w:pPr>
+      <w:r>
+        <w:rPr>
+          <w:noProof/>
+        </w:rPr>
+        <w:lastRenderedPageBreak/>
+        <w:drawing>
+          <wp:inline distT="0" distB="0" distL="0" distR="0" wp14:anchorId="652E8029" wp14:editId="43F78E3E">
+            <wp:extent cx="4763165" cy="3677163"/>
+            <wp:effectExtent l="0" t="0" r="0" b="0"/>
+            <wp:docPr id="32" name="Obrázek 32"/>
+            <wp:cNvGraphicFramePr>
+              <a:graphicFrameLocks xmlns:a="http://schemas.openxmlformats.org/drawingml/2006/main" noChangeAspect="1"/>
+            </wp:cNvGraphicFramePr>
+            <a:graphic xmlns:a="http://schemas.openxmlformats.org/drawingml/2006/main">
+              <a:graphicData uri="http://schemas.openxmlformats.org/drawingml/2006/picture">
+                <pic:pic xmlns:pic="http://schemas.openxmlformats.org/drawingml/2006/picture">
+                  <pic:nvPicPr>
+                    <pic:cNvPr id="1" name=""/>
+                    <pic:cNvPicPr/>
+                  </pic:nvPicPr>
+                  <pic:blipFill>
+                    <a:blip r:embed="rId29"/>
+                    <a:stretch>
+                      <a:fillRect/>
+                    </a:stretch>
+                  </pic:blipFill>
+                  <pic:spPr>
+                    <a:xfrm>
+                      <a:off x="0" y="0"/>
+                      <a:ext cx="4763165" cy="3677163"/>
+                    </a:xfrm>
+                    <a:prstGeom prst="rect">
+                      <a:avLst/>
+                    </a:prstGeom>
+                  </pic:spPr>
+                </pic:pic>
+              </a:graphicData>
+            </a:graphic>
+          </wp:inline>
+        </w:drawing>
+      </w:r>
+      <w:r>
+        <w:rPr>
+          <w:noProof/>
+        </w:rPr>
+        <w:t xml:space="preserve"> </w:t>
+      </w:r>
+    </w:p>
+    <w:p>
+      <w:pPr>
+        <w:pStyle w:val="Titulek"/>
+        <w:jc w:val="both"/>
+      </w:pPr>
+      <w:bookmarkStart w:id="79" w:name="_Toc4498779"/>
+      <w:r>
+        <w:t xml:space="preserve">Obrázek </w:t>
+      </w:r>
+      <w:fldSimple w:instr=" SEQ Obrázek \* ARABIC ">
+        <w:r>
+          <w:rPr>
+            <w:noProof/>
+          </w:rPr>
+          <w:t>15</w:t>
+        </w:r>
+      </w:fldSimple>
+      <w:r>
+        <w:t xml:space="preserve"> – Úprava záznamu a změna počtu semestru</w:t>
+      </w:r>
+      <w:bookmarkEnd w:id="79"/>
+    </w:p>
+    <w:p/>
+    <w:p>
+      <w:pPr>
+        <w:pStyle w:val="Zkladntext"/>
+      </w:pPr>
+      <w:r>
+        <w:t xml:space="preserve"> Pro vytváření a úpravu se využívá formulářové okno</w:t>
+      </w:r>
+      <w:r>
+        <w:t>.</w:t>
+      </w:r>
+      <w:r>
+        <w:t xml:space="preserve"> Toto okno lze vyvolat pomocí tlačítka tvorby nového nebo úpravy vybraného anebo v podpoložce vytvořit, upravit záznam v položce Soubor.</w:t>
+      </w:r>
+    </w:p>
+    <w:p>
+      <w:pPr>
+        <w:pStyle w:val="Zkladntext"/>
+      </w:pPr>
+      <w:r>
+        <w:t xml:space="preserve"> </w:t>
+      </w:r>
+    </w:p>
+    <w:p>
+      <w:pPr>
+        <w:pStyle w:val="Nadpis2"/>
+      </w:pPr>
+      <w:bookmarkStart w:id="80" w:name="_Toc4498755"/>
+      <w:r>
+        <w:t xml:space="preserve">Přidávání </w:t>
+      </w:r>
+      <w:r>
+        <w:t>předmětů</w:t>
+      </w:r>
+      <w:r>
+        <w:t xml:space="preserve"> do semestru</w:t>
+      </w:r>
+      <w:bookmarkEnd w:id="80"/>
+    </w:p>
+    <w:p>
+      <w:pPr>
+        <w:pStyle w:val="Zkladntext"/>
+      </w:pPr>
+      <w:r>
+        <w:t xml:space="preserve">Pro přidání předmětů je řešeno přes formulářové okno Přidávání. Toto okno bere údaje zadaného semestru, vybraného oboru daného záznamu plánu, ze kterého se načítají sudé, liché předměty a sporty. Tyto seznamy jsou aktualizované při každém provedení přidání a při načtení plánu. U sportů se kontroluje, zda nebyl zapsán pouze v daný semestr, jelikož lze sporty absolvovat několikrát a ostatní předměty podle toho, zda </w:t>
+      </w:r>
+      <w:r>
+        <w:t>doporučený,</w:t>
+      </w:r>
+      <w:r>
+        <w:t xml:space="preserve"> a tedy i vyučovaný semestr je sudý nebo lichý.</w:t>
+      </w:r>
+    </w:p>
+    <w:p>
+      <w:pPr>
+        <w:pStyle w:val="Zkladntext"/>
+        <w:keepNext/>
+      </w:pPr>
+      <w:r>
+        <w:rPr>
+          <w:noProof/>
+        </w:rPr>
+        <w:lastRenderedPageBreak/>
+        <w:t xml:space="preserve"> </w:t>
+      </w:r>
+      <w:r>
+        <w:rPr>
+          <w:noProof/>
+        </w:rPr>
+        <w:drawing>
+          <wp:inline distT="0" distB="0" distL="0" distR="0" wp14:anchorId="18810868" wp14:editId="19F57DD6">
+            <wp:extent cx="5399405" cy="2718435"/>
+            <wp:effectExtent l="0" t="0" r="0" b="5715"/>
+            <wp:docPr id="31" name="Obrázek 31"/>
+            <wp:cNvGraphicFramePr>
+              <a:graphicFrameLocks xmlns:a="http://schemas.openxmlformats.org/drawingml/2006/main" noChangeAspect="1"/>
+            </wp:cNvGraphicFramePr>
+            <a:graphic xmlns:a="http://schemas.openxmlformats.org/drawingml/2006/main">
+              <a:graphicData uri="http://schemas.openxmlformats.org/drawingml/2006/picture">
+                <pic:pic xmlns:pic="http://schemas.openxmlformats.org/drawingml/2006/picture">
+                  <pic:nvPicPr>
+                    <pic:cNvPr id="1" name=""/>
+                    <pic:cNvPicPr/>
+                  </pic:nvPicPr>
+                  <pic:blipFill>
+                    <a:blip r:embed="rId30"/>
+                    <a:stretch>
+                      <a:fillRect/>
+                    </a:stretch>
+                  </pic:blipFill>
+                  <pic:spPr>
+                    <a:xfrm>
+                      <a:off x="0" y="0"/>
                       <a:ext cx="5399405" cy="2718435"/>
                     </a:xfrm>
                     <a:prstGeom prst="rect">
@@ -13703,7 +13878,7 @@
           <w:rPr>
             <w:noProof/>
           </w:rPr>
-          <w:t>14</w:t>
+          <w:t>16</w:t>
         </w:r>
       </w:fldSimple>
       <w:r>
@@ -13726,29 +13901,32 @@
       <w:pPr>
         <w:pStyle w:val="Nadpis2"/>
       </w:pPr>
-      <w:bookmarkStart w:id="80" w:name="_Toc4498756"/>
+      <w:bookmarkStart w:id="81" w:name="_Toc4498756"/>
       <w:r>
         <w:t>Vyhledávání</w:t>
       </w:r>
       <w:r>
         <w:t xml:space="preserve"> a úprava</w:t>
       </w:r>
-      <w:bookmarkEnd w:id="80"/>
+      <w:bookmarkEnd w:id="81"/>
     </w:p>
     <w:p>
       <w:pPr>
         <w:pStyle w:val="Zkladntext"/>
       </w:pPr>
-    </w:p>
-    <w:p>
-      <w:pPr>
-        <w:pStyle w:val="Nadpis3"/>
-      </w:pPr>
-      <w:bookmarkStart w:id="81" w:name="_Toc4498757"/>
-      <w:r>
-        <w:t>Vyhledávání</w:t>
-      </w:r>
-      <w:bookmarkEnd w:id="81"/>
+      <w:r>
+        <w:t xml:space="preserve">Pro lepší přehled a informovanost o potřebných položkách slouží okno vyhledávání, kde si uživatel může vybrat požadovanou kategorii (Obor, Katedra, Garant, Předmět) a tuto položku vyhledat podle zvolení bližších parametrů jako například je katedra u garanta a také možnost napsat část názvu nebo jména do vyhledávacího políčka, které vyfiltruje všechny záznamy se znaky obsahujících v políčku. Kromě vyhledávání lze povolit v tomto okně i režim správce, jenž přidá možnosti odebírání a upravování vyhledaných nebo vytváření nových záznamů. V tomto módu je umožněno také hromadné načítání popsané v kapitolách (3.1–3.2). </w:t>
+      </w:r>
+    </w:p>
+    <w:p>
+      <w:pPr>
+        <w:pStyle w:val="Nadpis2"/>
+      </w:pPr>
+      <w:bookmarkStart w:id="82" w:name="_Toc4498759"/>
+      <w:r>
+        <w:t>Návod</w:t>
+      </w:r>
+      <w:bookmarkEnd w:id="82"/>
     </w:p>
     <w:p>
       <w:pPr>
@@ -13757,62 +13935,40 @@
     </w:p>
     <w:p>
       <w:pPr>
-        <w:pStyle w:val="Nadpis3"/>
-      </w:pPr>
-      <w:bookmarkStart w:id="82" w:name="_Toc4498758"/>
-      <w:r>
-        <w:t>Úprava</w:t>
-      </w:r>
-      <w:bookmarkEnd w:id="82"/>
-      <w:r>
-        <w:t xml:space="preserve"> </w:t>
-      </w:r>
-    </w:p>
-    <w:p>
-      <w:pPr>
-        <w:pStyle w:val="Zkladntext"/>
-      </w:pPr>
-    </w:p>
-    <w:p>
-      <w:pPr>
         <w:pStyle w:val="Nadpis2"/>
       </w:pPr>
-      <w:bookmarkStart w:id="83" w:name="_Toc4498759"/>
-      <w:r>
-        <w:t>Návod</w:t>
-      </w:r>
-      <w:bookmarkEnd w:id="83"/>
-    </w:p>
-    <w:p>
-      <w:pPr>
-        <w:pStyle w:val="Zkladntext"/>
-      </w:pPr>
-    </w:p>
-    <w:p>
-      <w:pPr>
-        <w:pStyle w:val="Nadpis2"/>
-      </w:pPr>
-      <w:bookmarkStart w:id="84" w:name="_Toc4498760"/>
+      <w:bookmarkStart w:id="83" w:name="_Toc4498760"/>
       <w:r>
         <w:lastRenderedPageBreak/>
         <w:t>Podmínky spuštění</w:t>
       </w:r>
+      <w:bookmarkEnd w:id="83"/>
+    </w:p>
+    <w:p>
+      <w:pPr>
+        <w:pStyle w:val="Zkladntext"/>
+      </w:pPr>
+      <w:r>
+        <w:t xml:space="preserve">Pro správnou funkčnost aplikace je za potřebí podporu lokálních databází a technologii Microsoft .NET Framework 4.6.1 nebo nainstalované VS 2015 nebo novější, kde je nainstalované rozšíření pro aplikace .NET technologie a pro práci se SQL </w:t>
+      </w:r>
+      <w:proofErr w:type="spellStart"/>
+      <w:r>
+        <w:t>dokumnetací</w:t>
+      </w:r>
+      <w:proofErr w:type="spellEnd"/>
+      <w:r>
+        <w:t>.</w:t>
+      </w:r>
+    </w:p>
+    <w:p>
+      <w:pPr>
+        <w:pStyle w:val="Nadpis2"/>
+      </w:pPr>
+      <w:bookmarkStart w:id="84" w:name="_Toc4498761"/>
+      <w:r>
+        <w:t>Testování</w:t>
+      </w:r>
       <w:bookmarkEnd w:id="84"/>
-    </w:p>
-    <w:p>
-      <w:pPr>
-        <w:pStyle w:val="Zkladntext"/>
-      </w:pPr>
-    </w:p>
-    <w:p>
-      <w:pPr>
-        <w:pStyle w:val="Nadpis2"/>
-      </w:pPr>
-      <w:bookmarkStart w:id="85" w:name="_Toc4498761"/>
-      <w:r>
-        <w:t>Testování</w:t>
-      </w:r>
-      <w:bookmarkEnd w:id="85"/>
     </w:p>
     <w:p>
       <w:pPr>
@@ -13837,12 +13993,12 @@
         </w:tabs>
         <w:ind w:left="426" w:hanging="426"/>
       </w:pPr>
-      <w:bookmarkStart w:id="86" w:name="_Toc4498762"/>
+      <w:bookmarkStart w:id="85" w:name="_Toc4498762"/>
       <w:r>
         <w:lastRenderedPageBreak/>
         <w:t>Diskuze</w:t>
       </w:r>
-      <w:bookmarkEnd w:id="86"/>
+      <w:bookmarkEnd w:id="85"/>
     </w:p>
     <w:p>
       <w:pPr>
@@ -13900,35 +14056,12 @@
     <w:p>
       <w:pPr>
         <w:pStyle w:val="Nadpis1"/>
-        <w:tabs>
-          <w:tab w:val="clear" w:pos="574"/>
-          <w:tab w:val="num" w:pos="432"/>
-        </w:tabs>
+        <w:numPr>
+          <w:ilvl w:val="0"/>
+          <w:numId w:val="0"/>
+        </w:numPr>
         <w:ind w:left="432"/>
       </w:pPr>
-      <w:r>
-        <w:br w:type="page"/>
-      </w:r>
-      <w:bookmarkStart w:id="87" w:name="_Toc4498763"/>
-      <w:r>
-        <w:lastRenderedPageBreak/>
-        <w:t>Návrh řešení a doporučení pro praxi</w:t>
-      </w:r>
-      <w:bookmarkEnd w:id="87"/>
-    </w:p>
-    <w:p>
-      <w:pPr>
-        <w:pStyle w:val="Zkladntext"/>
-      </w:pPr>
-      <w:r>
-        <w:t>Tato kapitola následuje po diskusi</w:t>
-      </w:r>
-      <w:r>
-        <w:t>,</w:t>
-      </w:r>
-      <w:r>
-        <w:t xml:space="preserve"> je-li z práce patrný návrh řešení a následně doporučení pro praxi. Na některých katedrách se tato kapitola nebude uvádět, protože některé práce nemají návrh řešení pro praxi. </w:t>
-      </w:r>
       <w:r>
         <w:br w:type="page"/>
       </w:r>
@@ -13942,18 +14075,17 @@
         </w:numPr>
         <w:ind w:left="142"/>
       </w:pPr>
-      <w:bookmarkStart w:id="88" w:name="_Toc4498764"/>
+      <w:bookmarkStart w:id="86" w:name="_Toc4498764"/>
       <w:r>
         <w:lastRenderedPageBreak/>
         <w:t>Závěr</w:t>
       </w:r>
-      <w:bookmarkEnd w:id="88"/>
+      <w:bookmarkEnd w:id="86"/>
     </w:p>
     <w:p>
       <w:pPr>
         <w:pStyle w:val="Zkladntext"/>
       </w:pPr>
-      <w:bookmarkStart w:id="89" w:name="_GoBack"/>
       <w:r>
         <w:t xml:space="preserve">Cíl bakalářské práce bylo navrhnout a implementovat systém pro podporu tvorby studijních plánů. Tento cíl byl splněn a všechny stanovené cíle byli splněny až na kontrolu prerekvizit, které jsou pouze označeny jako potřebné, i když se uživatel nemusí těmito prerekvizitami řídit a přidat si tento předmět v jakém pořadí chtějí. Aplikace byla navržena se snahou přehlednosti a jednoduchosti, ale z důvodu množství semestrů nejsou některá okna dostatečně velké tak aby se všechny položky vešli dostatečně, a tudíž </w:t>
       </w:r>
@@ -14009,13 +14141,12 @@
       <w:r>
         <w:t>Rozšíření aplikace by se mohlo zaměřit na provázání se školní databázi a možné převedení formulářové aplikace na webovou.</w:t>
       </w:r>
-      <w:bookmarkEnd w:id="89"/>
       <w:r>
         <w:br w:type="page"/>
       </w:r>
     </w:p>
-    <w:bookmarkStart w:id="90" w:name="_Toc4498765" w:displacedByCustomXml="next"/>
-    <w:bookmarkStart w:id="91" w:name="_Hlk3298914" w:displacedByCustomXml="next"/>
+    <w:bookmarkStart w:id="87" w:name="_Toc4498765" w:displacedByCustomXml="next"/>
+    <w:bookmarkStart w:id="88" w:name="_Hlk3298914" w:displacedByCustomXml="next"/>
     <w:sdt>
       <w:sdtPr>
         <w:rPr>
@@ -14033,7 +14164,6 @@
           <w:docPartUnique/>
         </w:docPartObj>
       </w:sdtPr>
-      <w:sdtEndPr/>
       <w:sdtContent>
         <w:p>
           <w:pPr>
@@ -14047,14 +14177,13 @@
           <w:r>
             <w:t>Seznam použité literatury</w:t>
           </w:r>
-          <w:bookmarkEnd w:id="90"/>
+          <w:bookmarkEnd w:id="87"/>
         </w:p>
         <w:sdt>
           <w:sdtPr>
             <w:id w:val="-573587230"/>
             <w:bibliography/>
           </w:sdtPr>
-          <w:sdtEndPr/>
           <w:sdtContent>
             <w:p>
               <w:pPr>
@@ -14326,7 +14455,7 @@
               <w:r>
                 <w:t xml:space="preserve">: Microsoft, 2016, 10. 01. 2018 [cit. 2019-02-25]. Dostupné z: </w:t>
               </w:r>
-              <w:hyperlink r:id="rId29" w:history="1">
+              <w:hyperlink r:id="rId31" w:history="1">
                 <w:r>
                   <w:rPr>
                     <w:rStyle w:val="Hypertextovodkaz"/>
@@ -14538,7 +14667,7 @@
                 <w:br/>
                 <w:t xml:space="preserve">z: </w:t>
               </w:r>
-              <w:hyperlink r:id="rId30" w:history="1">
+              <w:hyperlink r:id="rId32" w:history="1">
                 <w:r>
                   <w:rPr>
                     <w:rStyle w:val="Hypertextovodkaz"/>
@@ -14564,7 +14693,7 @@
                   <w:rStyle w:val="ZkladntextChar"/>
                 </w:rPr>
               </w:pPr>
-              <w:bookmarkStart w:id="92" w:name="_Hlk3298951"/>
+              <w:bookmarkStart w:id="89" w:name="_Hlk3298951"/>
               <w:r>
                 <w:rPr>
                   <w:i/>
@@ -14605,7 +14734,7 @@
               <w:r>
                 <w:t xml:space="preserve">[cit. 2018-11-15]. Dostupné z: </w:t>
               </w:r>
-              <w:hyperlink r:id="rId31" w:history="1">
+              <w:hyperlink r:id="rId33" w:history="1">
                 <w:r>
                   <w:rPr>
                     <w:rStyle w:val="Hypertextovodkaz"/>
@@ -14616,12 +14745,12 @@
                 </w:r>
               </w:hyperlink>
             </w:p>
-            <w:bookmarkEnd w:id="92" w:displacedByCustomXml="next"/>
+            <w:bookmarkEnd w:id="89" w:displacedByCustomXml="next"/>
           </w:sdtContent>
         </w:sdt>
       </w:sdtContent>
     </w:sdt>
-    <w:bookmarkEnd w:id="91" w:displacedByCustomXml="prev"/>
+    <w:bookmarkEnd w:id="88" w:displacedByCustomXml="prev"/>
     <w:p>
       <w:pPr>
         <w:spacing w:after="120"/>
@@ -14643,12 +14772,12 @@
         </w:numPr>
         <w:ind w:left="142"/>
       </w:pPr>
-      <w:bookmarkStart w:id="93" w:name="_Toc4498766"/>
+      <w:bookmarkStart w:id="90" w:name="_Toc4498766"/>
       <w:r>
         <w:lastRenderedPageBreak/>
         <w:t>Přílohy</w:t>
       </w:r>
-      <w:bookmarkEnd w:id="93"/>
+      <w:bookmarkEnd w:id="90"/>
     </w:p>
     <w:p>
       <w:pPr>
@@ -14740,7 +14869,7 @@
                     </pic:cNvPicPr>
                   </pic:nvPicPr>
                   <pic:blipFill>
-                    <a:blip r:embed="rId32">
+                    <a:blip r:embed="rId34">
                       <a:extLst>
                         <a:ext uri="{28A0092B-C50C-407E-A947-70E740481C1C}">
                           <a14:useLocalDpi xmlns:a14="http://schemas.microsoft.com/office/drawing/2010/main" val="0"/>
@@ -14847,7 +14976,7 @@
                     </pic:cNvPicPr>
                   </pic:nvPicPr>
                   <pic:blipFill>
-                    <a:blip r:embed="rId33">
+                    <a:blip r:embed="rId35">
                       <a:extLst>
                         <a:ext uri="{28A0092B-C50C-407E-A947-70E740481C1C}">
                           <a14:useLocalDpi xmlns:a14="http://schemas.microsoft.com/office/drawing/2010/main" val="0"/>
@@ -14952,7 +15081,7 @@
                     </pic:cNvPicPr>
                   </pic:nvPicPr>
                   <pic:blipFill>
-                    <a:blip r:embed="rId34">
+                    <a:blip r:embed="rId36">
                       <a:extLst>
                         <a:ext uri="{28A0092B-C50C-407E-A947-70E740481C1C}">
                           <a14:useLocalDpi xmlns:a14="http://schemas.microsoft.com/office/drawing/2010/main" val="0"/>
@@ -15035,7 +15164,7 @@
                     </pic:cNvPicPr>
                   </pic:nvPicPr>
                   <pic:blipFill>
-                    <a:blip r:embed="rId35">
+                    <a:blip r:embed="rId37">
                       <a:extLst>
                         <a:ext uri="{28A0092B-C50C-407E-A947-70E740481C1C}">
                           <a14:useLocalDpi xmlns:a14="http://schemas.microsoft.com/office/drawing/2010/main" val="0"/>
@@ -15090,7 +15219,7 @@
                     </pic:cNvPicPr>
                   </pic:nvPicPr>
                   <pic:blipFill>
-                    <a:blip r:embed="rId36">
+                    <a:blip r:embed="rId38">
                       <a:extLst>
                         <a:ext uri="{28A0092B-C50C-407E-A947-70E740481C1C}">
                           <a14:useLocalDpi xmlns:a14="http://schemas.microsoft.com/office/drawing/2010/main" val="0"/>
@@ -15146,7 +15275,7 @@
                     </pic:cNvPicPr>
                   </pic:nvPicPr>
                   <pic:blipFill>
-                    <a:blip r:embed="rId37">
+                    <a:blip r:embed="rId39">
                       <a:extLst>
                         <a:ext uri="{28A0092B-C50C-407E-A947-70E740481C1C}">
                           <a14:useLocalDpi xmlns:a14="http://schemas.microsoft.com/office/drawing/2010/main" val="0"/>
@@ -15199,7 +15328,7 @@
                     </pic:cNvPicPr>
                   </pic:nvPicPr>
                   <pic:blipFill>
-                    <a:blip r:embed="rId38">
+                    <a:blip r:embed="rId40">
                       <a:extLst>
                         <a:ext uri="{28A0092B-C50C-407E-A947-70E740481C1C}">
                           <a14:useLocalDpi xmlns:a14="http://schemas.microsoft.com/office/drawing/2010/main" val="0"/>
@@ -15273,7 +15402,7 @@
                     </pic:cNvPicPr>
                   </pic:nvPicPr>
                   <pic:blipFill>
-                    <a:blip r:embed="rId39">
+                    <a:blip r:embed="rId41">
                       <a:extLst>
                         <a:ext uri="{28A0092B-C50C-407E-A947-70E740481C1C}">
                           <a14:useLocalDpi xmlns:a14="http://schemas.microsoft.com/office/drawing/2010/main" val="0"/>
@@ -15326,7 +15455,7 @@
                     </pic:cNvPicPr>
                   </pic:nvPicPr>
                   <pic:blipFill>
-                    <a:blip r:embed="rId40">
+                    <a:blip r:embed="rId42">
                       <a:extLst>
                         <a:ext uri="{28A0092B-C50C-407E-A947-70E740481C1C}">
                           <a14:useLocalDpi xmlns:a14="http://schemas.microsoft.com/office/drawing/2010/main" val="0"/>
@@ -15379,7 +15508,7 @@
                     </pic:cNvPicPr>
                   </pic:nvPicPr>
                   <pic:blipFill>
-                    <a:blip r:embed="rId41">
+                    <a:blip r:embed="rId43">
                       <a:extLst>
                         <a:ext uri="{28A0092B-C50C-407E-A947-70E740481C1C}">
                           <a14:useLocalDpi xmlns:a14="http://schemas.microsoft.com/office/drawing/2010/main" val="0"/>
@@ -15432,7 +15561,7 @@
                     </pic:cNvPicPr>
                   </pic:nvPicPr>
                   <pic:blipFill>
-                    <a:blip r:embed="rId42">
+                    <a:blip r:embed="rId44">
                       <a:extLst>
                         <a:ext uri="{28A0092B-C50C-407E-A947-70E740481C1C}">
                           <a14:useLocalDpi xmlns:a14="http://schemas.microsoft.com/office/drawing/2010/main" val="0"/>
@@ -15471,7 +15600,7 @@
       <w:r>
         <w:t xml:space="preserve">Dokumentace, modely a aplikace se nachází na: </w:t>
       </w:r>
-      <w:hyperlink r:id="rId43" w:history="1">
+      <w:hyperlink r:id="rId45" w:history="1">
         <w:r>
           <w:rPr>
             <w:rStyle w:val="Odkazintenzivn"/>
@@ -15545,7 +15674,6 @@
         <w:docPartUnique/>
       </w:docPartObj>
     </w:sdtPr>
-    <w:sdtEndPr/>
     <w:sdtContent>
       <w:p>
         <w:pPr>
@@ -15586,7 +15714,6 @@
         <w:docPartUnique/>
       </w:docPartObj>
     </w:sdtPr>
-    <w:sdtEndPr/>
     <w:sdtContent>
       <w:p>
         <w:pPr>
@@ -18481,6 +18608,13 @@
     <w:pitch w:val="variable"/>
     <w:sig w:usb0="00000003" w:usb1="288F0000" w:usb2="00000016" w:usb3="00000000" w:csb0="00040001" w:csb1="00000000"/>
   </w:font>
+  <w:font w:name="Consolas">
+    <w:panose1 w:val="020B0609020204030204"/>
+    <w:charset w:val="EE"/>
+    <w:family w:val="modern"/>
+    <w:pitch w:val="fixed"/>
+    <w:sig w:usb0="E00006FF" w:usb1="0000FCFF" w:usb2="00000001" w:usb3="00000000" w:csb0="0000019F" w:csb1="00000000"/>
+  </w:font>
   <w:font w:name="Cambria">
     <w:panose1 w:val="02040503050406030204"/>
     <w:charset w:val="EE"/>
@@ -18542,6 +18676,7 @@
     <w:rsid w:val="00C215FC"/>
     <w:rsid w:val="00C80953"/>
     <w:rsid w:val="00CA698D"/>
+    <w:rsid w:val="00CD35F0"/>
     <w:rsid w:val="00D262F9"/>
     <w:rsid w:val="00D26F1B"/>
     <w:rsid w:val="00D75D54"/>
@@ -19495,7 +19630,7 @@
 </file>
 
 <file path=customXml/itemProps1.xml><?xml version="1.0" encoding="utf-8"?>
-<ds:datastoreItem xmlns:ds="http://schemas.openxmlformats.org/officeDocument/2006/customXml" ds:itemID="{04F83868-04AF-4BF3-9BE1-2F35F852D091}">
+<ds:datastoreItem xmlns:ds="http://schemas.openxmlformats.org/officeDocument/2006/customXml" ds:itemID="{A2884D16-D396-491C-AF10-18C128BA50C3}">
   <ds:schemaRefs>
     <ds:schemaRef ds:uri="http://schemas.openxmlformats.org/officeDocument/2006/bibliography"/>
   </ds:schemaRefs>

</xml_diff>

<commit_message>
korektury změna UseCase a upraveny popisky posuny citací uprava formatovaní návodů
</commit_message>
<xml_diff>
--- a/dokumentace/ZP_VSPJ_SPPSP.docx
+++ b/dokumentace/ZP_VSPJ_SPPSP.docx
@@ -54,7 +54,6 @@
             <w:listItem w:displayText="Katedra zdravotnických studií" w:value="Katedra zdravotnických studií"/>
           </w:dropDownList>
         </w:sdtPr>
-        <w:sdtEndPr/>
         <w:sdtContent>
           <w:r>
             <w:rPr>
@@ -121,7 +120,6 @@
             <w:listItem w:displayText="diplomová práce" w:value="diplomová práce"/>
           </w:dropDownList>
         </w:sdtPr>
-        <w:sdtEndPr/>
         <w:sdtContent>
           <w:r>
             <w:rPr>
@@ -689,7 +687,6 @@
             <w:listItem w:displayText="Katedra zdravotnických studií" w:value="Katedra zdravotnických studií"/>
           </w:dropDownList>
         </w:sdtPr>
-        <w:sdtEndPr/>
         <w:sdtContent>
           <w:r>
             <w:t>Katedra technických studií</w:t>
@@ -766,7 +763,10 @@
         <w:pStyle w:val="Zkladntext"/>
       </w:pPr>
       <w:r>
-        <w:t>C#; .Net; UML; Formulář; Databáze</w:t>
+        <w:t xml:space="preserve">C#; .Net; UML; </w:t>
+      </w:r>
+      <w:r>
+        <w:t>plán; student</w:t>
       </w:r>
     </w:p>
     <w:p>
@@ -825,17 +825,21 @@
     <w:p>
       <w:pPr>
         <w:pStyle w:val="Zkladntext"/>
-      </w:pPr>
-      <w:r>
+        <w:rPr>
+          <w:lang w:val="en-US"/>
+        </w:rPr>
+      </w:pPr>
+      <w:r>
+        <w:rPr>
+          <w:lang w:val="en-US"/>
+        </w:rPr>
         <w:t xml:space="preserve">C#; .Net; UML; </w:t>
       </w:r>
-      <w:proofErr w:type="spellStart"/>
-      <w:r>
-        <w:t>Form</w:t>
-      </w:r>
-      <w:proofErr w:type="spellEnd"/>
-      <w:r>
-        <w:t>; Database</w:t>
+      <w:r>
+        <w:rPr>
+          <w:lang w:val="en-US"/>
+        </w:rPr>
+        <w:t>plan; student</w:t>
       </w:r>
       <w:r>
         <w:rPr>
@@ -864,7 +868,6 @@
             <w:listItem w:displayText="diplomová" w:value="diplomová"/>
           </w:dropDownList>
         </w:sdtPr>
-        <w:sdtEndPr/>
         <w:sdtContent>
           <w:r>
             <w:t>bakalářská</w:t>
@@ -919,7 +922,6 @@
             <w:listItem w:displayText="diplomové" w:value="diplomové"/>
           </w:dropDownList>
         </w:sdtPr>
-        <w:sdtEndPr/>
         <w:sdtContent>
           <w:r>
             <w:t>bakalářské</w:t>
@@ -961,7 +963,6 @@
             <w:listItem w:displayText="diplomovou" w:value="diplomovou"/>
           </w:dropDownList>
         </w:sdtPr>
-        <w:sdtEndPr/>
         <w:sdtContent>
           <w:r>
             <w:t>bakalářskou</w:t>
@@ -1017,7 +1018,6 @@
             <w:listItem w:displayText="diplomové" w:value="diplomové"/>
           </w:dropDownList>
         </w:sdtPr>
-        <w:sdtEndPr/>
         <w:sdtContent>
           <w:r>
             <w:t>bakalářské</w:t>
@@ -1064,7 +1064,6 @@
             <w:listItem w:displayText="diplomové" w:value="diplomové"/>
           </w:dropDownList>
         </w:sdtPr>
-        <w:sdtEndPr/>
         <w:sdtContent>
           <w:r>
             <w:t>bakalářské</w:t>
@@ -1106,7 +1105,6 @@
             <w:listItem w:displayText="diplomové" w:value="diplomové"/>
           </w:dropDownList>
         </w:sdtPr>
-        <w:sdtEndPr/>
         <w:sdtContent>
           <w:r>
             <w:t>bakalářské</w:t>
@@ -1143,7 +1141,6 @@
             <w:calendar w:val="gregorian"/>
           </w:date>
         </w:sdtPr>
-        <w:sdtEndPr/>
         <w:sdtContent>
           <w:r>
             <w:t>20. března 2019</w:t>
@@ -1319,7 +1316,7 @@
       <w:r>
         <w:fldChar w:fldCharType="separate"/>
       </w:r>
-      <w:hyperlink w:anchor="_Toc5022612" w:history="1">
+      <w:hyperlink w:anchor="_Toc5346387" w:history="1">
         <w:r>
           <w:rPr>
             <w:rStyle w:val="Hypertextovodkaz"/>
@@ -1346,7 +1343,7 @@
             <w:noProof/>
             <w:webHidden/>
           </w:rPr>
-          <w:instrText xml:space="preserve"> PAGEREF _Toc5022612 \h </w:instrText>
+          <w:instrText xml:space="preserve"> PAGEREF _Toc5346387 \h </w:instrText>
         </w:r>
         <w:r>
           <w:rPr>
@@ -1390,7 +1387,7 @@
           <w:szCs w:val="22"/>
         </w:rPr>
       </w:pPr>
-      <w:hyperlink w:anchor="_Toc5022613" w:history="1">
+      <w:hyperlink w:anchor="_Toc5346388" w:history="1">
         <w:r>
           <w:rPr>
             <w:rStyle w:val="Hypertextovodkaz"/>
@@ -1417,7 +1414,7 @@
             <w:noProof/>
             <w:webHidden/>
           </w:rPr>
-          <w:instrText xml:space="preserve"> PAGEREF _Toc5022613 \h </w:instrText>
+          <w:instrText xml:space="preserve"> PAGEREF _Toc5346388 \h </w:instrText>
         </w:r>
         <w:r>
           <w:rPr>
@@ -1461,7 +1458,7 @@
           <w:szCs w:val="22"/>
         </w:rPr>
       </w:pPr>
-      <w:hyperlink w:anchor="_Toc5022614" w:history="1">
+      <w:hyperlink w:anchor="_Toc5346389" w:history="1">
         <w:r>
           <w:rPr>
             <w:rStyle w:val="Hypertextovodkaz"/>
@@ -1488,7 +1485,7 @@
             <w:noProof/>
             <w:webHidden/>
           </w:rPr>
-          <w:instrText xml:space="preserve"> PAGEREF _Toc5022614 \h </w:instrText>
+          <w:instrText xml:space="preserve"> PAGEREF _Toc5346389 \h </w:instrText>
         </w:r>
         <w:r>
           <w:rPr>
@@ -1533,7 +1530,7 @@
           <w:szCs w:val="22"/>
         </w:rPr>
       </w:pPr>
-      <w:hyperlink w:anchor="_Toc5022615" w:history="1">
+      <w:hyperlink w:anchor="_Toc5346390" w:history="1">
         <w:r>
           <w:rPr>
             <w:rStyle w:val="Hypertextovodkaz"/>
@@ -1576,7 +1573,7 @@
             <w:noProof/>
             <w:webHidden/>
           </w:rPr>
-          <w:instrText xml:space="preserve"> PAGEREF _Toc5022615 \h </w:instrText>
+          <w:instrText xml:space="preserve"> PAGEREF _Toc5346390 \h </w:instrText>
         </w:r>
         <w:r>
           <w:rPr>
@@ -1621,7 +1618,7 @@
           <w:szCs w:val="22"/>
         </w:rPr>
       </w:pPr>
-      <w:hyperlink w:anchor="_Toc5022616" w:history="1">
+      <w:hyperlink w:anchor="_Toc5346391" w:history="1">
         <w:r>
           <w:rPr>
             <w:rStyle w:val="Hypertextovodkaz"/>
@@ -1664,7 +1661,7 @@
             <w:noProof/>
             <w:webHidden/>
           </w:rPr>
-          <w:instrText xml:space="preserve"> PAGEREF _Toc5022616 \h </w:instrText>
+          <w:instrText xml:space="preserve"> PAGEREF _Toc5346391 \h </w:instrText>
         </w:r>
         <w:r>
           <w:rPr>
@@ -1709,7 +1706,7 @@
           <w:szCs w:val="22"/>
         </w:rPr>
       </w:pPr>
-      <w:hyperlink w:anchor="_Toc5022617" w:history="1">
+      <w:hyperlink w:anchor="_Toc5346392" w:history="1">
         <w:r>
           <w:rPr>
             <w:rStyle w:val="Hypertextovodkaz"/>
@@ -1752,7 +1749,7 @@
             <w:noProof/>
             <w:webHidden/>
           </w:rPr>
-          <w:instrText xml:space="preserve"> PAGEREF _Toc5022617 \h </w:instrText>
+          <w:instrText xml:space="preserve"> PAGEREF _Toc5346392 \h </w:instrText>
         </w:r>
         <w:r>
           <w:rPr>
@@ -1797,7 +1794,7 @@
           <w:szCs w:val="22"/>
         </w:rPr>
       </w:pPr>
-      <w:hyperlink w:anchor="_Toc5022618" w:history="1">
+      <w:hyperlink w:anchor="_Toc5346393" w:history="1">
         <w:r>
           <w:rPr>
             <w:rStyle w:val="Hypertextovodkaz"/>
@@ -1840,7 +1837,7 @@
             <w:noProof/>
             <w:webHidden/>
           </w:rPr>
-          <w:instrText xml:space="preserve"> PAGEREF _Toc5022618 \h </w:instrText>
+          <w:instrText xml:space="preserve"> PAGEREF _Toc5346393 \h </w:instrText>
         </w:r>
         <w:r>
           <w:rPr>
@@ -1885,7 +1882,7 @@
           <w:szCs w:val="22"/>
         </w:rPr>
       </w:pPr>
-      <w:hyperlink w:anchor="_Toc5022619" w:history="1">
+      <w:hyperlink w:anchor="_Toc5346394" w:history="1">
         <w:r>
           <w:rPr>
             <w:rStyle w:val="Hypertextovodkaz"/>
@@ -1928,7 +1925,7 @@
             <w:noProof/>
             <w:webHidden/>
           </w:rPr>
-          <w:instrText xml:space="preserve"> PAGEREF _Toc5022619 \h </w:instrText>
+          <w:instrText xml:space="preserve"> PAGEREF _Toc5346394 \h </w:instrText>
         </w:r>
         <w:r>
           <w:rPr>
@@ -1973,7 +1970,7 @@
           <w:szCs w:val="22"/>
         </w:rPr>
       </w:pPr>
-      <w:hyperlink w:anchor="_Toc5022620" w:history="1">
+      <w:hyperlink w:anchor="_Toc5346395" w:history="1">
         <w:r>
           <w:rPr>
             <w:rStyle w:val="Hypertextovodkaz"/>
@@ -2016,7 +2013,7 @@
             <w:noProof/>
             <w:webHidden/>
           </w:rPr>
-          <w:instrText xml:space="preserve"> PAGEREF _Toc5022620 \h </w:instrText>
+          <w:instrText xml:space="preserve"> PAGEREF _Toc5346395 \h </w:instrText>
         </w:r>
         <w:r>
           <w:rPr>
@@ -2061,7 +2058,7 @@
           <w:szCs w:val="22"/>
         </w:rPr>
       </w:pPr>
-      <w:hyperlink w:anchor="_Toc5022621" w:history="1">
+      <w:hyperlink w:anchor="_Toc5346396" w:history="1">
         <w:r>
           <w:rPr>
             <w:rStyle w:val="Hypertextovodkaz"/>
@@ -2104,7 +2101,7 @@
             <w:noProof/>
             <w:webHidden/>
           </w:rPr>
-          <w:instrText xml:space="preserve"> PAGEREF _Toc5022621 \h </w:instrText>
+          <w:instrText xml:space="preserve"> PAGEREF _Toc5346396 \h </w:instrText>
         </w:r>
         <w:r>
           <w:rPr>
@@ -2149,7 +2146,7 @@
           <w:szCs w:val="22"/>
         </w:rPr>
       </w:pPr>
-      <w:hyperlink w:anchor="_Toc5022622" w:history="1">
+      <w:hyperlink w:anchor="_Toc5346397" w:history="1">
         <w:r>
           <w:rPr>
             <w:rStyle w:val="Hypertextovodkaz"/>
@@ -2192,7 +2189,7 @@
             <w:noProof/>
             <w:webHidden/>
           </w:rPr>
-          <w:instrText xml:space="preserve"> PAGEREF _Toc5022622 \h </w:instrText>
+          <w:instrText xml:space="preserve"> PAGEREF _Toc5346397 \h </w:instrText>
         </w:r>
         <w:r>
           <w:rPr>
@@ -2237,7 +2234,7 @@
           <w:szCs w:val="22"/>
         </w:rPr>
       </w:pPr>
-      <w:hyperlink w:anchor="_Toc5022623" w:history="1">
+      <w:hyperlink w:anchor="_Toc5346398" w:history="1">
         <w:r>
           <w:rPr>
             <w:rStyle w:val="Hypertextovodkaz"/>
@@ -2280,7 +2277,7 @@
             <w:noProof/>
             <w:webHidden/>
           </w:rPr>
-          <w:instrText xml:space="preserve"> PAGEREF _Toc5022623 \h </w:instrText>
+          <w:instrText xml:space="preserve"> PAGEREF _Toc5346398 \h </w:instrText>
         </w:r>
         <w:r>
           <w:rPr>
@@ -2325,7 +2322,7 @@
           <w:szCs w:val="22"/>
         </w:rPr>
       </w:pPr>
-      <w:hyperlink w:anchor="_Toc5022624" w:history="1">
+      <w:hyperlink w:anchor="_Toc5346399" w:history="1">
         <w:r>
           <w:rPr>
             <w:rStyle w:val="Hypertextovodkaz"/>
@@ -2368,7 +2365,7 @@
             <w:noProof/>
             <w:webHidden/>
           </w:rPr>
-          <w:instrText xml:space="preserve"> PAGEREF _Toc5022624 \h </w:instrText>
+          <w:instrText xml:space="preserve"> PAGEREF _Toc5346399 \h </w:instrText>
         </w:r>
         <w:r>
           <w:rPr>
@@ -2413,7 +2410,7 @@
           <w:szCs w:val="22"/>
         </w:rPr>
       </w:pPr>
-      <w:hyperlink w:anchor="_Toc5022625" w:history="1">
+      <w:hyperlink w:anchor="_Toc5346400" w:history="1">
         <w:r>
           <w:rPr>
             <w:rStyle w:val="Hypertextovodkaz"/>
@@ -2456,7 +2453,7 @@
             <w:noProof/>
             <w:webHidden/>
           </w:rPr>
-          <w:instrText xml:space="preserve"> PAGEREF _Toc5022625 \h </w:instrText>
+          <w:instrText xml:space="preserve"> PAGEREF _Toc5346400 \h </w:instrText>
         </w:r>
         <w:r>
           <w:rPr>
@@ -2501,7 +2498,7 @@
           <w:szCs w:val="22"/>
         </w:rPr>
       </w:pPr>
-      <w:hyperlink w:anchor="_Toc5022626" w:history="1">
+      <w:hyperlink w:anchor="_Toc5346401" w:history="1">
         <w:r>
           <w:rPr>
             <w:rStyle w:val="Hypertextovodkaz"/>
@@ -2544,7 +2541,7 @@
             <w:noProof/>
             <w:webHidden/>
           </w:rPr>
-          <w:instrText xml:space="preserve"> PAGEREF _Toc5022626 \h </w:instrText>
+          <w:instrText xml:space="preserve"> PAGEREF _Toc5346401 \h </w:instrText>
         </w:r>
         <w:r>
           <w:rPr>
@@ -2589,7 +2586,7 @@
           <w:szCs w:val="22"/>
         </w:rPr>
       </w:pPr>
-      <w:hyperlink w:anchor="_Toc5022627" w:history="1">
+      <w:hyperlink w:anchor="_Toc5346402" w:history="1">
         <w:r>
           <w:rPr>
             <w:rStyle w:val="Hypertextovodkaz"/>
@@ -2632,7 +2629,7 @@
             <w:noProof/>
             <w:webHidden/>
           </w:rPr>
-          <w:instrText xml:space="preserve"> PAGEREF _Toc5022627 \h </w:instrText>
+          <w:instrText xml:space="preserve"> PAGEREF _Toc5346402 \h </w:instrText>
         </w:r>
         <w:r>
           <w:rPr>
@@ -2677,7 +2674,7 @@
           <w:szCs w:val="22"/>
         </w:rPr>
       </w:pPr>
-      <w:hyperlink w:anchor="_Toc5022628" w:history="1">
+      <w:hyperlink w:anchor="_Toc5346403" w:history="1">
         <w:r>
           <w:rPr>
             <w:rStyle w:val="Hypertextovodkaz"/>
@@ -2720,7 +2717,7 @@
             <w:noProof/>
             <w:webHidden/>
           </w:rPr>
-          <w:instrText xml:space="preserve"> PAGEREF _Toc5022628 \h </w:instrText>
+          <w:instrText xml:space="preserve"> PAGEREF _Toc5346403 \h </w:instrText>
         </w:r>
         <w:r>
           <w:rPr>
@@ -2765,7 +2762,7 @@
           <w:szCs w:val="22"/>
         </w:rPr>
       </w:pPr>
-      <w:hyperlink w:anchor="_Toc5022629" w:history="1">
+      <w:hyperlink w:anchor="_Toc5346404" w:history="1">
         <w:r>
           <w:rPr>
             <w:rStyle w:val="Hypertextovodkaz"/>
@@ -2808,7 +2805,7 @@
             <w:noProof/>
             <w:webHidden/>
           </w:rPr>
-          <w:instrText xml:space="preserve"> PAGEREF _Toc5022629 \h </w:instrText>
+          <w:instrText xml:space="preserve"> PAGEREF _Toc5346404 \h </w:instrText>
         </w:r>
         <w:r>
           <w:rPr>
@@ -2853,7 +2850,7 @@
           <w:szCs w:val="22"/>
         </w:rPr>
       </w:pPr>
-      <w:hyperlink w:anchor="_Toc5022630" w:history="1">
+      <w:hyperlink w:anchor="_Toc5346405" w:history="1">
         <w:r>
           <w:rPr>
             <w:rStyle w:val="Hypertextovodkaz"/>
@@ -2896,7 +2893,7 @@
             <w:noProof/>
             <w:webHidden/>
           </w:rPr>
-          <w:instrText xml:space="preserve"> PAGEREF _Toc5022630 \h </w:instrText>
+          <w:instrText xml:space="preserve"> PAGEREF _Toc5346405 \h </w:instrText>
         </w:r>
         <w:r>
           <w:rPr>
@@ -2941,7 +2938,7 @@
           <w:szCs w:val="22"/>
         </w:rPr>
       </w:pPr>
-      <w:hyperlink w:anchor="_Toc5022631" w:history="1">
+      <w:hyperlink w:anchor="_Toc5346406" w:history="1">
         <w:r>
           <w:rPr>
             <w:rStyle w:val="Hypertextovodkaz"/>
@@ -2984,7 +2981,7 @@
             <w:noProof/>
             <w:webHidden/>
           </w:rPr>
-          <w:instrText xml:space="preserve"> PAGEREF _Toc5022631 \h </w:instrText>
+          <w:instrText xml:space="preserve"> PAGEREF _Toc5346406 \h </w:instrText>
         </w:r>
         <w:r>
           <w:rPr>
@@ -3029,7 +3026,7 @@
           <w:szCs w:val="22"/>
         </w:rPr>
       </w:pPr>
-      <w:hyperlink w:anchor="_Toc5022632" w:history="1">
+      <w:hyperlink w:anchor="_Toc5346407" w:history="1">
         <w:r>
           <w:rPr>
             <w:rStyle w:val="Hypertextovodkaz"/>
@@ -3072,7 +3069,7 @@
             <w:noProof/>
             <w:webHidden/>
           </w:rPr>
-          <w:instrText xml:space="preserve"> PAGEREF _Toc5022632 \h </w:instrText>
+          <w:instrText xml:space="preserve"> PAGEREF _Toc5346407 \h </w:instrText>
         </w:r>
         <w:r>
           <w:rPr>
@@ -3117,7 +3114,7 @@
           <w:szCs w:val="22"/>
         </w:rPr>
       </w:pPr>
-      <w:hyperlink w:anchor="_Toc5022633" w:history="1">
+      <w:hyperlink w:anchor="_Toc5346408" w:history="1">
         <w:r>
           <w:rPr>
             <w:rStyle w:val="Hypertextovodkaz"/>
@@ -3160,7 +3157,7 @@
             <w:noProof/>
             <w:webHidden/>
           </w:rPr>
-          <w:instrText xml:space="preserve"> PAGEREF _Toc5022633 \h </w:instrText>
+          <w:instrText xml:space="preserve"> PAGEREF _Toc5346408 \h </w:instrText>
         </w:r>
         <w:r>
           <w:rPr>
@@ -3205,7 +3202,7 @@
           <w:szCs w:val="22"/>
         </w:rPr>
       </w:pPr>
-      <w:hyperlink w:anchor="_Toc5022634" w:history="1">
+      <w:hyperlink w:anchor="_Toc5346409" w:history="1">
         <w:r>
           <w:rPr>
             <w:rStyle w:val="Hypertextovodkaz"/>
@@ -3248,7 +3245,7 @@
             <w:noProof/>
             <w:webHidden/>
           </w:rPr>
-          <w:instrText xml:space="preserve"> PAGEREF _Toc5022634 \h </w:instrText>
+          <w:instrText xml:space="preserve"> PAGEREF _Toc5346409 \h </w:instrText>
         </w:r>
         <w:r>
           <w:rPr>
@@ -3293,7 +3290,7 @@
           <w:szCs w:val="22"/>
         </w:rPr>
       </w:pPr>
-      <w:hyperlink w:anchor="_Toc5022635" w:history="1">
+      <w:hyperlink w:anchor="_Toc5346410" w:history="1">
         <w:r>
           <w:rPr>
             <w:rStyle w:val="Hypertextovodkaz"/>
@@ -3336,7 +3333,7 @@
             <w:noProof/>
             <w:webHidden/>
           </w:rPr>
-          <w:instrText xml:space="preserve"> PAGEREF _Toc5022635 \h </w:instrText>
+          <w:instrText xml:space="preserve"> PAGEREF _Toc5346410 \h </w:instrText>
         </w:r>
         <w:r>
           <w:rPr>
@@ -3381,7 +3378,7 @@
           <w:szCs w:val="22"/>
         </w:rPr>
       </w:pPr>
-      <w:hyperlink w:anchor="_Toc5022636" w:history="1">
+      <w:hyperlink w:anchor="_Toc5346411" w:history="1">
         <w:r>
           <w:rPr>
             <w:rStyle w:val="Hypertextovodkaz"/>
@@ -3424,7 +3421,7 @@
             <w:noProof/>
             <w:webHidden/>
           </w:rPr>
-          <w:instrText xml:space="preserve"> PAGEREF _Toc5022636 \h </w:instrText>
+          <w:instrText xml:space="preserve"> PAGEREF _Toc5346411 \h </w:instrText>
         </w:r>
         <w:r>
           <w:rPr>
@@ -3469,7 +3466,7 @@
           <w:szCs w:val="22"/>
         </w:rPr>
       </w:pPr>
-      <w:hyperlink w:anchor="_Toc5022637" w:history="1">
+      <w:hyperlink w:anchor="_Toc5346412" w:history="1">
         <w:r>
           <w:rPr>
             <w:rStyle w:val="Hypertextovodkaz"/>
@@ -3512,7 +3509,7 @@
             <w:noProof/>
             <w:webHidden/>
           </w:rPr>
-          <w:instrText xml:space="preserve"> PAGEREF _Toc5022637 \h </w:instrText>
+          <w:instrText xml:space="preserve"> PAGEREF _Toc5346412 \h </w:instrText>
         </w:r>
         <w:r>
           <w:rPr>
@@ -3557,7 +3554,7 @@
           <w:szCs w:val="22"/>
         </w:rPr>
       </w:pPr>
-      <w:hyperlink w:anchor="_Toc5022638" w:history="1">
+      <w:hyperlink w:anchor="_Toc5346413" w:history="1">
         <w:r>
           <w:rPr>
             <w:rStyle w:val="Hypertextovodkaz"/>
@@ -3600,7 +3597,7 @@
             <w:noProof/>
             <w:webHidden/>
           </w:rPr>
-          <w:instrText xml:space="preserve"> PAGEREF _Toc5022638 \h </w:instrText>
+          <w:instrText xml:space="preserve"> PAGEREF _Toc5346413 \h </w:instrText>
         </w:r>
         <w:r>
           <w:rPr>
@@ -3645,7 +3642,7 @@
           <w:szCs w:val="22"/>
         </w:rPr>
       </w:pPr>
-      <w:hyperlink w:anchor="_Toc5022639" w:history="1">
+      <w:hyperlink w:anchor="_Toc5346414" w:history="1">
         <w:r>
           <w:rPr>
             <w:rStyle w:val="Hypertextovodkaz"/>
@@ -3688,7 +3685,7 @@
             <w:noProof/>
             <w:webHidden/>
           </w:rPr>
-          <w:instrText xml:space="preserve"> PAGEREF _Toc5022639 \h </w:instrText>
+          <w:instrText xml:space="preserve"> PAGEREF _Toc5346414 \h </w:instrText>
         </w:r>
         <w:r>
           <w:rPr>
@@ -3733,7 +3730,7 @@
           <w:szCs w:val="22"/>
         </w:rPr>
       </w:pPr>
-      <w:hyperlink w:anchor="_Toc5022640" w:history="1">
+      <w:hyperlink w:anchor="_Toc5346415" w:history="1">
         <w:r>
           <w:rPr>
             <w:rStyle w:val="Hypertextovodkaz"/>
@@ -3776,7 +3773,7 @@
             <w:noProof/>
             <w:webHidden/>
           </w:rPr>
-          <w:instrText xml:space="preserve"> PAGEREF _Toc5022640 \h </w:instrText>
+          <w:instrText xml:space="preserve"> PAGEREF _Toc5346415 \h </w:instrText>
         </w:r>
         <w:r>
           <w:rPr>
@@ -3821,7 +3818,7 @@
           <w:szCs w:val="22"/>
         </w:rPr>
       </w:pPr>
-      <w:hyperlink w:anchor="_Toc5022641" w:history="1">
+      <w:hyperlink w:anchor="_Toc5346416" w:history="1">
         <w:r>
           <w:rPr>
             <w:rStyle w:val="Hypertextovodkaz"/>
@@ -3864,7 +3861,7 @@
             <w:noProof/>
             <w:webHidden/>
           </w:rPr>
-          <w:instrText xml:space="preserve"> PAGEREF _Toc5022641 \h </w:instrText>
+          <w:instrText xml:space="preserve"> PAGEREF _Toc5346416 \h </w:instrText>
         </w:r>
         <w:r>
           <w:rPr>
@@ -3909,7 +3906,7 @@
           <w:szCs w:val="22"/>
         </w:rPr>
       </w:pPr>
-      <w:hyperlink w:anchor="_Toc5022642" w:history="1">
+      <w:hyperlink w:anchor="_Toc5346417" w:history="1">
         <w:r>
           <w:rPr>
             <w:rStyle w:val="Hypertextovodkaz"/>
@@ -3931,7 +3928,7 @@
             <w:rStyle w:val="Hypertextovodkaz"/>
             <w:noProof/>
           </w:rPr>
-          <w:t>Třída na práci s Combo boxy a List boxy</w:t>
+          <w:t>Třída na práci s rozbalovacími seznamy a seznamy</w:t>
         </w:r>
         <w:r>
           <w:rPr>
@@ -3952,7 +3949,7 @@
             <w:noProof/>
             <w:webHidden/>
           </w:rPr>
-          <w:instrText xml:space="preserve"> PAGEREF _Toc5022642 \h </w:instrText>
+          <w:instrText xml:space="preserve"> PAGEREF _Toc5346417 \h </w:instrText>
         </w:r>
         <w:r>
           <w:rPr>
@@ -3997,7 +3994,7 @@
           <w:szCs w:val="22"/>
         </w:rPr>
       </w:pPr>
-      <w:hyperlink w:anchor="_Toc5022643" w:history="1">
+      <w:hyperlink w:anchor="_Toc5346418" w:history="1">
         <w:r>
           <w:rPr>
             <w:rStyle w:val="Hypertextovodkaz"/>
@@ -4019,7 +4016,7 @@
             <w:rStyle w:val="Hypertextovodkaz"/>
             <w:noProof/>
           </w:rPr>
-          <w:t>Tvorba záznamů</w:t>
+          <w:t>Tvorba plánu</w:t>
         </w:r>
         <w:r>
           <w:rPr>
@@ -4040,7 +4037,7 @@
             <w:noProof/>
             <w:webHidden/>
           </w:rPr>
-          <w:instrText xml:space="preserve"> PAGEREF _Toc5022643 \h </w:instrText>
+          <w:instrText xml:space="preserve"> PAGEREF _Toc5346418 \h </w:instrText>
         </w:r>
         <w:r>
           <w:rPr>
@@ -4085,7 +4082,7 @@
           <w:szCs w:val="22"/>
         </w:rPr>
       </w:pPr>
-      <w:hyperlink w:anchor="_Toc5022644" w:history="1">
+      <w:hyperlink w:anchor="_Toc5346419" w:history="1">
         <w:r>
           <w:rPr>
             <w:rStyle w:val="Hypertextovodkaz"/>
@@ -4128,7 +4125,7 @@
             <w:noProof/>
             <w:webHidden/>
           </w:rPr>
-          <w:instrText xml:space="preserve"> PAGEREF _Toc5022644 \h </w:instrText>
+          <w:instrText xml:space="preserve"> PAGEREF _Toc5346419 \h </w:instrText>
         </w:r>
         <w:r>
           <w:rPr>
@@ -4173,7 +4170,7 @@
           <w:szCs w:val="22"/>
         </w:rPr>
       </w:pPr>
-      <w:hyperlink w:anchor="_Toc5022645" w:history="1">
+      <w:hyperlink w:anchor="_Toc5346420" w:history="1">
         <w:r>
           <w:rPr>
             <w:rStyle w:val="Hypertextovodkaz"/>
@@ -4216,7 +4213,7 @@
             <w:noProof/>
             <w:webHidden/>
           </w:rPr>
-          <w:instrText xml:space="preserve"> PAGEREF _Toc5022645 \h </w:instrText>
+          <w:instrText xml:space="preserve"> PAGEREF _Toc5346420 \h </w:instrText>
         </w:r>
         <w:r>
           <w:rPr>
@@ -4261,7 +4258,7 @@
           <w:szCs w:val="22"/>
         </w:rPr>
       </w:pPr>
-      <w:hyperlink w:anchor="_Toc5022646" w:history="1">
+      <w:hyperlink w:anchor="_Toc5346421" w:history="1">
         <w:r>
           <w:rPr>
             <w:rStyle w:val="Hypertextovodkaz"/>
@@ -4304,7 +4301,7 @@
             <w:noProof/>
             <w:webHidden/>
           </w:rPr>
-          <w:instrText xml:space="preserve"> PAGEREF _Toc5022646 \h </w:instrText>
+          <w:instrText xml:space="preserve"> PAGEREF _Toc5346421 \h </w:instrText>
         </w:r>
         <w:r>
           <w:rPr>
@@ -4349,7 +4346,7 @@
           <w:szCs w:val="22"/>
         </w:rPr>
       </w:pPr>
-      <w:hyperlink w:anchor="_Toc5022647" w:history="1">
+      <w:hyperlink w:anchor="_Toc5346422" w:history="1">
         <w:r>
           <w:rPr>
             <w:rStyle w:val="Hypertextovodkaz"/>
@@ -4392,7 +4389,7 @@
             <w:noProof/>
             <w:webHidden/>
           </w:rPr>
-          <w:instrText xml:space="preserve"> PAGEREF _Toc5022647 \h </w:instrText>
+          <w:instrText xml:space="preserve"> PAGEREF _Toc5346422 \h </w:instrText>
         </w:r>
         <w:r>
           <w:rPr>
@@ -4437,7 +4434,7 @@
           <w:szCs w:val="22"/>
         </w:rPr>
       </w:pPr>
-      <w:hyperlink w:anchor="_Toc5022648" w:history="1">
+      <w:hyperlink w:anchor="_Toc5346423" w:history="1">
         <w:r>
           <w:rPr>
             <w:rStyle w:val="Hypertextovodkaz"/>
@@ -4480,7 +4477,7 @@
             <w:noProof/>
             <w:webHidden/>
           </w:rPr>
-          <w:instrText xml:space="preserve"> PAGEREF _Toc5022648 \h </w:instrText>
+          <w:instrText xml:space="preserve"> PAGEREF _Toc5346423 \h </w:instrText>
         </w:r>
         <w:r>
           <w:rPr>
@@ -4525,7 +4522,7 @@
           <w:szCs w:val="22"/>
         </w:rPr>
       </w:pPr>
-      <w:hyperlink w:anchor="_Toc5022649" w:history="1">
+      <w:hyperlink w:anchor="_Toc5346424" w:history="1">
         <w:r>
           <w:rPr>
             <w:rStyle w:val="Hypertextovodkaz"/>
@@ -4568,7 +4565,7 @@
             <w:noProof/>
             <w:webHidden/>
           </w:rPr>
-          <w:instrText xml:space="preserve"> PAGEREF _Toc5022649 \h </w:instrText>
+          <w:instrText xml:space="preserve"> PAGEREF _Toc5346424 \h </w:instrText>
         </w:r>
         <w:r>
           <w:rPr>
@@ -4612,7 +4609,7 @@
           <w:szCs w:val="22"/>
         </w:rPr>
       </w:pPr>
-      <w:hyperlink w:anchor="_Toc5022650" w:history="1">
+      <w:hyperlink w:anchor="_Toc5346425" w:history="1">
         <w:r>
           <w:rPr>
             <w:rStyle w:val="Hypertextovodkaz"/>
@@ -4639,7 +4636,7 @@
             <w:noProof/>
             <w:webHidden/>
           </w:rPr>
-          <w:instrText xml:space="preserve"> PAGEREF _Toc5022650 \h </w:instrText>
+          <w:instrText xml:space="preserve"> PAGEREF _Toc5346425 \h </w:instrText>
         </w:r>
         <w:r>
           <w:rPr>
@@ -4683,7 +4680,7 @@
           <w:szCs w:val="22"/>
         </w:rPr>
       </w:pPr>
-      <w:hyperlink w:anchor="_Toc5022651" w:history="1">
+      <w:hyperlink w:anchor="_Toc5346426" w:history="1">
         <w:r>
           <w:rPr>
             <w:rStyle w:val="Hypertextovodkaz"/>
@@ -4710,7 +4707,7 @@
             <w:noProof/>
             <w:webHidden/>
           </w:rPr>
-          <w:instrText xml:space="preserve"> PAGEREF _Toc5022651 \h </w:instrText>
+          <w:instrText xml:space="preserve"> PAGEREF _Toc5346426 \h </w:instrText>
         </w:r>
         <w:r>
           <w:rPr>
@@ -4754,7 +4751,7 @@
           <w:szCs w:val="22"/>
         </w:rPr>
       </w:pPr>
-      <w:hyperlink w:anchor="_Toc5022652" w:history="1">
+      <w:hyperlink w:anchor="_Toc5346427" w:history="1">
         <w:r>
           <w:rPr>
             <w:rStyle w:val="Hypertextovodkaz"/>
@@ -4781,7 +4778,7 @@
             <w:noProof/>
             <w:webHidden/>
           </w:rPr>
-          <w:instrText xml:space="preserve"> PAGEREF _Toc5022652 \h </w:instrText>
+          <w:instrText xml:space="preserve"> PAGEREF _Toc5346427 \h </w:instrText>
         </w:r>
         <w:r>
           <w:rPr>
@@ -4869,7 +4866,7 @@
       <w:r>
         <w:fldChar w:fldCharType="separate"/>
       </w:r>
-      <w:hyperlink w:anchor="_Toc5022480" w:history="1">
+      <w:hyperlink w:anchor="_Toc5344376" w:history="1">
         <w:r>
           <w:rPr>
             <w:rStyle w:val="Hypertextovodkaz"/>
@@ -4896,7 +4893,7 @@
             <w:noProof/>
             <w:webHidden/>
           </w:rPr>
-          <w:instrText xml:space="preserve"> PAGEREF _Toc5022480 \h </w:instrText>
+          <w:instrText xml:space="preserve"> PAGEREF _Toc5344376 \h </w:instrText>
         </w:r>
         <w:r>
           <w:rPr>
@@ -4940,7 +4937,7 @@
           <w:szCs w:val="22"/>
         </w:rPr>
       </w:pPr>
-      <w:hyperlink w:anchor="_Toc5022481" w:history="1">
+      <w:hyperlink w:anchor="_Toc5344377" w:history="1">
         <w:r>
           <w:rPr>
             <w:rStyle w:val="Hypertextovodkaz"/>
@@ -4967,7 +4964,7 @@
             <w:noProof/>
             <w:webHidden/>
           </w:rPr>
-          <w:instrText xml:space="preserve"> PAGEREF _Toc5022481 \h </w:instrText>
+          <w:instrText xml:space="preserve"> PAGEREF _Toc5344377 \h </w:instrText>
         </w:r>
         <w:r>
           <w:rPr>
@@ -5011,7 +5008,7 @@
           <w:szCs w:val="22"/>
         </w:rPr>
       </w:pPr>
-      <w:hyperlink w:anchor="_Toc5022482" w:history="1">
+      <w:hyperlink w:anchor="_Toc5344378" w:history="1">
         <w:r>
           <w:rPr>
             <w:rStyle w:val="Hypertextovodkaz"/>
@@ -5038,7 +5035,7 @@
             <w:noProof/>
             <w:webHidden/>
           </w:rPr>
-          <w:instrText xml:space="preserve"> PAGEREF _Toc5022482 \h </w:instrText>
+          <w:instrText xml:space="preserve"> PAGEREF _Toc5344378 \h </w:instrText>
         </w:r>
         <w:r>
           <w:rPr>
@@ -5082,7 +5079,7 @@
           <w:szCs w:val="22"/>
         </w:rPr>
       </w:pPr>
-      <w:hyperlink w:anchor="_Toc5022483" w:history="1">
+      <w:hyperlink w:anchor="_Toc5344379" w:history="1">
         <w:r>
           <w:rPr>
             <w:rStyle w:val="Hypertextovodkaz"/>
@@ -5109,7 +5106,7 @@
             <w:noProof/>
             <w:webHidden/>
           </w:rPr>
-          <w:instrText xml:space="preserve"> PAGEREF _Toc5022483 \h </w:instrText>
+          <w:instrText xml:space="preserve"> PAGEREF _Toc5344379 \h </w:instrText>
         </w:r>
         <w:r>
           <w:rPr>
@@ -5153,7 +5150,7 @@
           <w:szCs w:val="22"/>
         </w:rPr>
       </w:pPr>
-      <w:hyperlink w:anchor="_Toc5022484" w:history="1">
+      <w:hyperlink w:anchor="_Toc5344380" w:history="1">
         <w:r>
           <w:rPr>
             <w:rStyle w:val="Hypertextovodkaz"/>
@@ -5180,7 +5177,7 @@
             <w:noProof/>
             <w:webHidden/>
           </w:rPr>
-          <w:instrText xml:space="preserve"> PAGEREF _Toc5022484 \h </w:instrText>
+          <w:instrText xml:space="preserve"> PAGEREF _Toc5344380 \h </w:instrText>
         </w:r>
         <w:r>
           <w:rPr>
@@ -5224,7 +5221,7 @@
           <w:szCs w:val="22"/>
         </w:rPr>
       </w:pPr>
-      <w:hyperlink w:anchor="_Toc5022485" w:history="1">
+      <w:hyperlink w:anchor="_Toc5344381" w:history="1">
         <w:r>
           <w:rPr>
             <w:rStyle w:val="Hypertextovodkaz"/>
@@ -5251,7 +5248,7 @@
             <w:noProof/>
             <w:webHidden/>
           </w:rPr>
-          <w:instrText xml:space="preserve"> PAGEREF _Toc5022485 \h </w:instrText>
+          <w:instrText xml:space="preserve"> PAGEREF _Toc5344381 \h </w:instrText>
         </w:r>
         <w:r>
           <w:rPr>
@@ -5295,7 +5292,7 @@
           <w:szCs w:val="22"/>
         </w:rPr>
       </w:pPr>
-      <w:hyperlink w:anchor="_Toc5022486" w:history="1">
+      <w:hyperlink w:anchor="_Toc5344382" w:history="1">
         <w:r>
           <w:rPr>
             <w:rStyle w:val="Hypertextovodkaz"/>
@@ -5322,7 +5319,7 @@
             <w:noProof/>
             <w:webHidden/>
           </w:rPr>
-          <w:instrText xml:space="preserve"> PAGEREF _Toc5022486 \h </w:instrText>
+          <w:instrText xml:space="preserve"> PAGEREF _Toc5344382 \h </w:instrText>
         </w:r>
         <w:r>
           <w:rPr>
@@ -5366,7 +5363,7 @@
           <w:szCs w:val="22"/>
         </w:rPr>
       </w:pPr>
-      <w:hyperlink w:anchor="_Toc5022487" w:history="1">
+      <w:hyperlink w:anchor="_Toc5344383" w:history="1">
         <w:r>
           <w:rPr>
             <w:rStyle w:val="Hypertextovodkaz"/>
@@ -5393,7 +5390,7 @@
             <w:noProof/>
             <w:webHidden/>
           </w:rPr>
-          <w:instrText xml:space="preserve"> PAGEREF _Toc5022487 \h </w:instrText>
+          <w:instrText xml:space="preserve"> PAGEREF _Toc5344383 \h </w:instrText>
         </w:r>
         <w:r>
           <w:rPr>
@@ -5437,7 +5434,7 @@
           <w:szCs w:val="22"/>
         </w:rPr>
       </w:pPr>
-      <w:hyperlink w:anchor="_Toc5022488" w:history="1">
+      <w:hyperlink w:anchor="_Toc5344384" w:history="1">
         <w:r>
           <w:rPr>
             <w:rStyle w:val="Hypertextovodkaz"/>
@@ -5464,7 +5461,7 @@
             <w:noProof/>
             <w:webHidden/>
           </w:rPr>
-          <w:instrText xml:space="preserve"> PAGEREF _Toc5022488 \h </w:instrText>
+          <w:instrText xml:space="preserve"> PAGEREF _Toc5344384 \h </w:instrText>
         </w:r>
         <w:r>
           <w:rPr>
@@ -5508,7 +5505,7 @@
           <w:szCs w:val="22"/>
         </w:rPr>
       </w:pPr>
-      <w:hyperlink w:anchor="_Toc5022489" w:history="1">
+      <w:hyperlink w:anchor="_Toc5344385" w:history="1">
         <w:r>
           <w:rPr>
             <w:rStyle w:val="Hypertextovodkaz"/>
@@ -5535,7 +5532,7 @@
             <w:noProof/>
             <w:webHidden/>
           </w:rPr>
-          <w:instrText xml:space="preserve"> PAGEREF _Toc5022489 \h </w:instrText>
+          <w:instrText xml:space="preserve"> PAGEREF _Toc5344385 \h </w:instrText>
         </w:r>
         <w:r>
           <w:rPr>
@@ -5579,13 +5576,13 @@
           <w:szCs w:val="22"/>
         </w:rPr>
       </w:pPr>
-      <w:hyperlink w:anchor="_Toc5022490" w:history="1">
+      <w:hyperlink w:anchor="_Toc5344386" w:history="1">
         <w:r>
           <w:rPr>
             <w:rStyle w:val="Hypertextovodkaz"/>
             <w:noProof/>
           </w:rPr>
-          <w:t>Obrázek 11 - Vkládání dat do komponenty ComboBox</w:t>
+          <w:t>Obrázek 11 - Vkládání dat do komponenty rozbalovací seznam</w:t>
         </w:r>
         <w:r>
           <w:rPr>
@@ -5606,7 +5603,7 @@
             <w:noProof/>
             <w:webHidden/>
           </w:rPr>
-          <w:instrText xml:space="preserve"> PAGEREF _Toc5022490 \h </w:instrText>
+          <w:instrText xml:space="preserve"> PAGEREF _Toc5344386 \h </w:instrText>
         </w:r>
         <w:r>
           <w:rPr>
@@ -5650,13 +5647,13 @@
           <w:szCs w:val="22"/>
         </w:rPr>
       </w:pPr>
-      <w:hyperlink w:anchor="_Toc5022491" w:history="1">
+      <w:hyperlink w:anchor="_Toc5344387" w:history="1">
         <w:r>
           <w:rPr>
             <w:rStyle w:val="Hypertextovodkaz"/>
             <w:noProof/>
           </w:rPr>
-          <w:t>Obrázek 12 - Vyhledávání v komponentě ComboBox</w:t>
+          <w:t>Obrázek 12 - Vyhledávání v komponentě rozbalovací seznam</w:t>
         </w:r>
         <w:r>
           <w:rPr>
@@ -5677,7 +5674,7 @@
             <w:noProof/>
             <w:webHidden/>
           </w:rPr>
-          <w:instrText xml:space="preserve"> PAGEREF _Toc5022491 \h </w:instrText>
+          <w:instrText xml:space="preserve"> PAGEREF _Toc5344387 \h </w:instrText>
         </w:r>
         <w:r>
           <w:rPr>
@@ -5721,7 +5718,7 @@
           <w:szCs w:val="22"/>
         </w:rPr>
       </w:pPr>
-      <w:hyperlink w:anchor="_Toc5022492" w:history="1">
+      <w:hyperlink w:anchor="_Toc5344388" w:history="1">
         <w:r>
           <w:rPr>
             <w:rStyle w:val="Hypertextovodkaz"/>
@@ -5748,7 +5745,7 @@
             <w:noProof/>
             <w:webHidden/>
           </w:rPr>
-          <w:instrText xml:space="preserve"> PAGEREF _Toc5022492 \h </w:instrText>
+          <w:instrText xml:space="preserve"> PAGEREF _Toc5344388 \h </w:instrText>
         </w:r>
         <w:r>
           <w:rPr>
@@ -5792,7 +5789,7 @@
           <w:szCs w:val="22"/>
         </w:rPr>
       </w:pPr>
-      <w:hyperlink w:anchor="_Toc5022493" w:history="1">
+      <w:hyperlink w:anchor="_Toc5344389" w:history="1">
         <w:r>
           <w:rPr>
             <w:rStyle w:val="Hypertextovodkaz"/>
@@ -5819,7 +5816,7 @@
             <w:noProof/>
             <w:webHidden/>
           </w:rPr>
-          <w:instrText xml:space="preserve"> PAGEREF _Toc5022493 \h </w:instrText>
+          <w:instrText xml:space="preserve"> PAGEREF _Toc5344389 \h </w:instrText>
         </w:r>
         <w:r>
           <w:rPr>
@@ -5863,7 +5860,7 @@
           <w:szCs w:val="22"/>
         </w:rPr>
       </w:pPr>
-      <w:hyperlink w:anchor="_Toc5022494" w:history="1">
+      <w:hyperlink w:anchor="_Toc5344390" w:history="1">
         <w:r>
           <w:rPr>
             <w:rStyle w:val="Hypertextovodkaz"/>
@@ -5890,7 +5887,7 @@
             <w:noProof/>
             <w:webHidden/>
           </w:rPr>
-          <w:instrText xml:space="preserve"> PAGEREF _Toc5022494 \h </w:instrText>
+          <w:instrText xml:space="preserve"> PAGEREF _Toc5344390 \h </w:instrText>
         </w:r>
         <w:r>
           <w:rPr>
@@ -5934,7 +5931,7 @@
           <w:szCs w:val="22"/>
         </w:rPr>
       </w:pPr>
-      <w:hyperlink w:anchor="_Toc5022495" w:history="1">
+      <w:hyperlink w:anchor="_Toc5344391" w:history="1">
         <w:r>
           <w:rPr>
             <w:rStyle w:val="Hypertextovodkaz"/>
@@ -5961,7 +5958,7 @@
             <w:noProof/>
             <w:webHidden/>
           </w:rPr>
-          <w:instrText xml:space="preserve"> PAGEREF _Toc5022495 \h </w:instrText>
+          <w:instrText xml:space="preserve"> PAGEREF _Toc5344391 \h </w:instrText>
         </w:r>
         <w:r>
           <w:rPr>
@@ -6058,7 +6055,7 @@
       <w:r>
         <w:fldChar w:fldCharType="separate"/>
       </w:r>
-      <w:hyperlink w:anchor="_Toc5022496" w:history="1">
+      <w:hyperlink w:anchor="_Toc5344392" w:history="1">
         <w:r>
           <w:rPr>
             <w:rStyle w:val="Hypertextovodkaz"/>
@@ -6085,7 +6082,7 @@
             <w:noProof/>
             <w:webHidden/>
           </w:rPr>
-          <w:instrText xml:space="preserve"> PAGEREF _Toc5022496 \h </w:instrText>
+          <w:instrText xml:space="preserve"> PAGEREF _Toc5344392 \h </w:instrText>
         </w:r>
         <w:r>
           <w:rPr>
@@ -6129,7 +6126,7 @@
           <w:szCs w:val="22"/>
         </w:rPr>
       </w:pPr>
-      <w:hyperlink w:anchor="_Toc5022497" w:history="1">
+      <w:hyperlink w:anchor="_Toc5344393" w:history="1">
         <w:r>
           <w:rPr>
             <w:rStyle w:val="Hypertextovodkaz"/>
@@ -6156,7 +6153,7 @@
             <w:noProof/>
             <w:webHidden/>
           </w:rPr>
-          <w:instrText xml:space="preserve"> PAGEREF _Toc5022497 \h </w:instrText>
+          <w:instrText xml:space="preserve"> PAGEREF _Toc5344393 \h </w:instrText>
         </w:r>
         <w:r>
           <w:rPr>
@@ -6200,7 +6197,7 @@
           <w:szCs w:val="22"/>
         </w:rPr>
       </w:pPr>
-      <w:hyperlink w:anchor="_Toc5022498" w:history="1">
+      <w:hyperlink w:anchor="_Toc5344394" w:history="1">
         <w:r>
           <w:rPr>
             <w:rStyle w:val="Hypertextovodkaz"/>
@@ -6227,7 +6224,7 @@
             <w:noProof/>
             <w:webHidden/>
           </w:rPr>
-          <w:instrText xml:space="preserve"> PAGEREF _Toc5022498 \h </w:instrText>
+          <w:instrText xml:space="preserve"> PAGEREF _Toc5344394 \h </w:instrText>
         </w:r>
         <w:r>
           <w:rPr>
@@ -6271,7 +6268,7 @@
           <w:szCs w:val="22"/>
         </w:rPr>
       </w:pPr>
-      <w:hyperlink w:anchor="_Toc5022499" w:history="1">
+      <w:hyperlink w:anchor="_Toc5344395" w:history="1">
         <w:r>
           <w:rPr>
             <w:rStyle w:val="Hypertextovodkaz"/>
@@ -6298,7 +6295,7 @@
             <w:noProof/>
             <w:webHidden/>
           </w:rPr>
-          <w:instrText xml:space="preserve"> PAGEREF _Toc5022499 \h </w:instrText>
+          <w:instrText xml:space="preserve"> PAGEREF _Toc5344395 \h </w:instrText>
         </w:r>
         <w:r>
           <w:rPr>
@@ -6342,7 +6339,7 @@
           <w:szCs w:val="22"/>
         </w:rPr>
       </w:pPr>
-      <w:hyperlink w:anchor="_Toc5022500" w:history="1">
+      <w:hyperlink w:anchor="_Toc5344396" w:history="1">
         <w:r>
           <w:rPr>
             <w:rStyle w:val="Hypertextovodkaz"/>
@@ -6369,7 +6366,7 @@
             <w:noProof/>
             <w:webHidden/>
           </w:rPr>
-          <w:instrText xml:space="preserve"> PAGEREF _Toc5022500 \h </w:instrText>
+          <w:instrText xml:space="preserve"> PAGEREF _Toc5344396 \h </w:instrText>
         </w:r>
         <w:r>
           <w:rPr>
@@ -6413,7 +6410,7 @@
           <w:szCs w:val="22"/>
         </w:rPr>
       </w:pPr>
-      <w:hyperlink w:anchor="_Toc5022501" w:history="1">
+      <w:hyperlink w:anchor="_Toc5344397" w:history="1">
         <w:r>
           <w:rPr>
             <w:rStyle w:val="Hypertextovodkaz"/>
@@ -6440,7 +6437,7 @@
             <w:noProof/>
             <w:webHidden/>
           </w:rPr>
-          <w:instrText xml:space="preserve"> PAGEREF _Toc5022501 \h </w:instrText>
+          <w:instrText xml:space="preserve"> PAGEREF _Toc5344397 \h </w:instrText>
         </w:r>
         <w:r>
           <w:rPr>
@@ -6484,7 +6481,7 @@
           <w:szCs w:val="22"/>
         </w:rPr>
       </w:pPr>
-      <w:hyperlink w:anchor="_Toc5022502" w:history="1">
+      <w:hyperlink w:anchor="_Toc5344398" w:history="1">
         <w:r>
           <w:rPr>
             <w:rStyle w:val="Hypertextovodkaz"/>
@@ -6511,7 +6508,7 @@
             <w:noProof/>
             <w:webHidden/>
           </w:rPr>
-          <w:instrText xml:space="preserve"> PAGEREF _Toc5022502 \h </w:instrText>
+          <w:instrText xml:space="preserve"> PAGEREF _Toc5344398 \h </w:instrText>
         </w:r>
         <w:r>
           <w:rPr>
@@ -6555,7 +6552,7 @@
           <w:szCs w:val="22"/>
         </w:rPr>
       </w:pPr>
-      <w:hyperlink w:anchor="_Toc5022503" w:history="1">
+      <w:hyperlink w:anchor="_Toc5344399" w:history="1">
         <w:r>
           <w:rPr>
             <w:rStyle w:val="Hypertextovodkaz"/>
@@ -6582,7 +6579,7 @@
             <w:noProof/>
             <w:webHidden/>
           </w:rPr>
-          <w:instrText xml:space="preserve"> PAGEREF _Toc5022503 \h </w:instrText>
+          <w:instrText xml:space="preserve"> PAGEREF _Toc5344399 \h </w:instrText>
         </w:r>
         <w:r>
           <w:rPr>
@@ -6668,27 +6665,9 @@
       <w:r>
         <w:tab/>
       </w:r>
-      <w:proofErr w:type="spellStart"/>
-      <w:r>
-        <w:t>Create</w:t>
-      </w:r>
-      <w:proofErr w:type="spellEnd"/>
-      <w:r>
-        <w:t xml:space="preserve">, </w:t>
-      </w:r>
-      <w:proofErr w:type="spellStart"/>
-      <w:r>
-        <w:t>Read</w:t>
-      </w:r>
-      <w:proofErr w:type="spellEnd"/>
-      <w:r>
-        <w:t xml:space="preserve">, Update, </w:t>
-      </w:r>
-      <w:proofErr w:type="spellStart"/>
-      <w:r>
-        <w:t>Delete</w:t>
-      </w:r>
-      <w:proofErr w:type="spellEnd"/>
+      <w:r>
+        <w:t>Vytvořit, číst, upravit, smazat</w:t>
+      </w:r>
       <w:r>
         <w:rPr>
           <w:color w:val="0070C0"/>
@@ -6705,13 +6684,9 @@
       </w:r>
       <w:r>
         <w:tab/>
-        <w:t xml:space="preserve">Entity </w:t>
-      </w:r>
-      <w:r>
-        <w:rPr>
-          <w:lang w:val="en-US"/>
-        </w:rPr>
-        <w:t>relation</w:t>
+      </w:r>
+      <w:r>
+        <w:t>Vztahy entit</w:t>
       </w:r>
       <w:r>
         <w:t xml:space="preserve"> </w:t>
@@ -6728,10 +6703,7 @@
         <w:tab/>
       </w:r>
       <w:r>
-        <w:rPr>
-          <w:lang w:val="en-US"/>
-        </w:rPr>
-        <w:t>internet information service</w:t>
+        <w:t>Internetová informační služba</w:t>
       </w:r>
       <w:r>
         <w:t xml:space="preserve"> </w:t>
@@ -6777,51 +6749,56 @@
         <w:tab/>
       </w:r>
       <w:r>
+        <w:t>Strukturovaný dotazovací jazyk</w:t>
+      </w:r>
+    </w:p>
+    <w:p>
+      <w:pPr>
+        <w:pStyle w:val="Zkladntext"/>
+      </w:pPr>
+      <w:r>
+        <w:t>UML</w:t>
+      </w:r>
+      <w:r>
+        <w:tab/>
+      </w:r>
+      <w:r>
+        <w:t>Unifikovaný modelovací jazyk</w:t>
+      </w:r>
+    </w:p>
+    <w:p>
+      <w:pPr>
+        <w:pStyle w:val="Zkladntext"/>
+      </w:pPr>
+      <w:r>
+        <w:t xml:space="preserve">VS </w:t>
+      </w:r>
+      <w:r>
+        <w:tab/>
+      </w:r>
+      <w:r>
         <w:rPr>
           <w:lang w:val="en-US"/>
         </w:rPr>
-        <w:t>Structured Query Language</w:t>
-      </w:r>
-    </w:p>
-    <w:p>
-      <w:pPr>
-        <w:pStyle w:val="Zkladntext"/>
-      </w:pPr>
-      <w:r>
-        <w:t>UML</w:t>
-      </w:r>
-      <w:r>
-        <w:tab/>
-      </w:r>
-      <w:proofErr w:type="spellStart"/>
-      <w:r>
-        <w:t>Unified</w:t>
-      </w:r>
-      <w:proofErr w:type="spellEnd"/>
-      <w:r>
-        <w:t xml:space="preserve"> Modeling </w:t>
-      </w:r>
-      <w:proofErr w:type="spellStart"/>
-      <w:r>
-        <w:t>Language</w:t>
-      </w:r>
-      <w:proofErr w:type="spellEnd"/>
-    </w:p>
-    <w:p>
-      <w:pPr>
-        <w:pStyle w:val="Zkladntext"/>
-      </w:pPr>
-      <w:r>
-        <w:t xml:space="preserve">VS </w:t>
-      </w:r>
-      <w:r>
-        <w:tab/>
+        <w:t>V</w:t>
       </w:r>
       <w:r>
         <w:rPr>
           <w:lang w:val="en-US"/>
         </w:rPr>
-        <w:t>visual studio</w:t>
+        <w:t xml:space="preserve">isual </w:t>
+      </w:r>
+      <w:r>
+        <w:rPr>
+          <w:lang w:val="en-US"/>
+        </w:rPr>
+        <w:t>S</w:t>
+      </w:r>
+      <w:r>
+        <w:rPr>
+          <w:lang w:val="en-US"/>
+        </w:rPr>
+        <w:t>tudio</w:t>
       </w:r>
     </w:p>
     <w:p>
@@ -6872,7 +6849,7 @@
           <w:numId w:val="0"/>
         </w:numPr>
       </w:pPr>
-      <w:bookmarkStart w:id="3" w:name="_Toc5022612"/>
+      <w:bookmarkStart w:id="3" w:name="_Toc5346387"/>
       <w:r>
         <w:lastRenderedPageBreak/>
         <w:t>Úvod</w:t>
@@ -7317,7 +7294,7 @@
           <w:numId w:val="0"/>
         </w:numPr>
       </w:pPr>
-      <w:bookmarkStart w:id="5" w:name="_Toc5022613"/>
+      <w:bookmarkStart w:id="5" w:name="_Toc5346388"/>
       <w:r>
         <w:t>Motivace</w:t>
       </w:r>
@@ -7357,7 +7334,7 @@
           <w:numId w:val="0"/>
         </w:numPr>
       </w:pPr>
-      <w:bookmarkStart w:id="6" w:name="_Toc5022614"/>
+      <w:bookmarkStart w:id="6" w:name="_Toc5346389"/>
       <w:r>
         <w:lastRenderedPageBreak/>
         <w:t>Cíl práce</w:t>
@@ -7527,49 +7504,49 @@
           <w:numId w:val="1"/>
         </w:numPr>
       </w:pPr>
-      <w:bookmarkStart w:id="7" w:name="_Toc5022615"/>
-      <w:bookmarkStart w:id="8" w:name="_Toc505071555"/>
-      <w:bookmarkStart w:id="9" w:name="_Hlk3298883"/>
-      <w:bookmarkStart w:id="10" w:name="_Hlk3321348"/>
+      <w:bookmarkStart w:id="7" w:name="_Toc505071555"/>
+      <w:bookmarkStart w:id="8" w:name="_Hlk3298883"/>
+      <w:bookmarkStart w:id="9" w:name="_Hlk3321348"/>
+      <w:bookmarkStart w:id="10" w:name="_Toc5346390"/>
       <w:r>
         <w:lastRenderedPageBreak/>
         <w:t>Teoretická část</w:t>
       </w:r>
+      <w:bookmarkEnd w:id="10"/>
+      <w:r>
+        <w:t xml:space="preserve"> </w:t>
+      </w:r>
       <w:bookmarkEnd w:id="7"/>
+    </w:p>
+    <w:p>
+      <w:pPr>
+        <w:pStyle w:val="Zkladntext"/>
+      </w:pPr>
+      <w:r>
+        <w:t xml:space="preserve">V této kapitole </w:t>
+      </w:r>
+      <w:r>
+        <w:t xml:space="preserve">jsou </w:t>
+      </w:r>
+      <w:r>
+        <w:t>zahrnut</w:t>
+      </w:r>
+      <w:r>
+        <w:t>y části jako je</w:t>
+      </w:r>
       <w:r>
         <w:t xml:space="preserve"> </w:t>
       </w:r>
+      <w:r>
+        <w:t xml:space="preserve">rešerše, teoretická část práce, ve které jsou rozebrány důvody výběru prostředí, použité metody a prostředky využité k tvorbě aplikace. </w:t>
+      </w:r>
+    </w:p>
+    <w:p>
+      <w:pPr>
+        <w:pStyle w:val="Nadpis2"/>
+      </w:pPr>
+      <w:bookmarkStart w:id="11" w:name="_Toc5346391"/>
       <w:bookmarkEnd w:id="8"/>
-    </w:p>
-    <w:p>
-      <w:pPr>
-        <w:pStyle w:val="Zkladntext"/>
-      </w:pPr>
-      <w:r>
-        <w:t xml:space="preserve">V této kapitole </w:t>
-      </w:r>
-      <w:r>
-        <w:t xml:space="preserve">jsou </w:t>
-      </w:r>
-      <w:r>
-        <w:t>zahrnut</w:t>
-      </w:r>
-      <w:r>
-        <w:t>y části jako je</w:t>
-      </w:r>
-      <w:r>
-        <w:t xml:space="preserve"> </w:t>
-      </w:r>
-      <w:r>
-        <w:t xml:space="preserve">rešerše, teoretická část práce, ve které jsou rozebrány důvody výběru prostředí, použité metody a prostředky využité k tvorbě aplikace. </w:t>
-      </w:r>
-    </w:p>
-    <w:p>
-      <w:pPr>
-        <w:pStyle w:val="Nadpis2"/>
-      </w:pPr>
-      <w:bookmarkStart w:id="11" w:name="_Toc5022616"/>
-      <w:bookmarkEnd w:id="9"/>
       <w:r>
         <w:t>Současný stav problematiky</w:t>
       </w:r>
@@ -7604,161 +7581,166 @@
         <w:pStyle w:val="Zkladntext"/>
       </w:pPr>
       <w:r>
-        <w:t>UIS je Univerzitní informační systém společnosti IS4U (UIS,</w:t>
+        <w:t xml:space="preserve">UIS je Univerzitní informační systém společnosti IS4U využívaný na čtrnácti vysokých školách v Česku a na Slovensku. Tento systém má integrovaný portál studenta k organizaci studia. Obsahuje základní funkce, jaké sledování rozvrhu, přihlašování </w:t>
+      </w:r>
+      <w:r>
+        <w:br/>
+        <w:t>na zkoušky a mimo jiné i jejich předdefinovaný studijní plán</w:t>
+      </w:r>
+      <w:r>
+        <w:t xml:space="preserve"> (UIS, 2019)</w:t>
+      </w:r>
+      <w:r>
+        <w:t xml:space="preserve">. </w:t>
+      </w:r>
+    </w:p>
+    <w:p>
+      <w:pPr>
+        <w:pStyle w:val="Zkladntext"/>
+      </w:pPr>
+      <w:r>
+        <w:t>IS/STAG je i</w:t>
+      </w:r>
+      <w:r>
+        <w:t>nformační systém pro univer</w:t>
+      </w:r>
+      <w:r>
+        <w:t>z</w:t>
+      </w:r>
+      <w:r>
+        <w:t>ity, vysoké a vyšší odborné školy</w:t>
+      </w:r>
+      <w:r>
+        <w:t xml:space="preserve">. </w:t>
+      </w:r>
+      <w:r>
+        <w:t>Tento sytém byl vyvinut Centrem informatizace a výpočetní techniky. Tento systém je momentálně nasazen na patnácti školách v České republice umožňující si zvolit volitelný modul Editor studijních plánů. Tato aplikace je využívaná spíše správci plánu</w:t>
       </w:r>
       <w:r>
         <w:t xml:space="preserve"> </w:t>
       </w:r>
       <w:r>
-        <w:t xml:space="preserve">2019) využívaný na čtrnácti vysokých školách v Česku a na Slovensku. Tento systém má integrovaný portál studenta k organizaci studia. Obsahuje základní funkce, jaké sledování rozvrhu, přihlašování </w:t>
+        <w:t>a administrátory. Finální verze v grafické podobě se posléze zobrazuje studentům. Obsahuje funkci na srovnávání a kopírování plánu a vyhledávání určitých částí</w:t>
+      </w:r>
+      <w:r>
+        <w:t xml:space="preserve"> (</w:t>
+      </w:r>
+      <w:r>
+        <w:rPr>
+          <w:rStyle w:val="ZkladntextChar"/>
+        </w:rPr>
+        <w:t>IS/STAG</w:t>
+      </w:r>
+      <w:r>
+        <w:rPr>
+          <w:rStyle w:val="ZkladntextChar"/>
+        </w:rPr>
+        <w:t>, 2017)</w:t>
+      </w:r>
+      <w:r>
+        <w:t>.</w:t>
+      </w:r>
+    </w:p>
+    <w:p>
+      <w:pPr>
+        <w:pStyle w:val="Zkladntext"/>
+      </w:pPr>
+      <w:r>
+        <w:t>Plánovač</w:t>
+      </w:r>
+      <w:r>
+        <w:t xml:space="preserve"> studia je</w:t>
+      </w:r>
+      <w:r>
+        <w:t xml:space="preserve"> nástroj</w:t>
+      </w:r>
+      <w:r>
+        <w:t>, který</w:t>
+      </w:r>
+      <w:r>
+        <w:t xml:space="preserve"> byl vytvořen jako </w:t>
+      </w:r>
+      <w:r>
+        <w:t>výstup</w:t>
+      </w:r>
+      <w:r>
+        <w:t xml:space="preserve"> z bakalářské práce.</w:t>
+      </w:r>
+      <w:r>
+        <w:t xml:space="preserve"> Aplikace zjednodušuje </w:t>
+      </w:r>
+      <w:r>
+        <w:t>kontrolu nad studiem v Informační</w:t>
+      </w:r>
+      <w:r>
+        <w:t>m</w:t>
+      </w:r>
+      <w:r>
+        <w:t> systém</w:t>
+      </w:r>
+      <w:r>
+        <w:t>u</w:t>
+      </w:r>
+      <w:r>
+        <w:t xml:space="preserve"> Masarykovy univerzity</w:t>
+      </w:r>
+      <w:r>
+        <w:t xml:space="preserve"> </w:t>
+      </w:r>
+      <w:r>
+        <w:lastRenderedPageBreak/>
+        <w:t>(Trnkova,</w:t>
+      </w:r>
+      <w:r>
+        <w:t xml:space="preserve"> </w:t>
+      </w:r>
+      <w:r>
+        <w:t>2017)</w:t>
+      </w:r>
+      <w:r>
+        <w:t>.</w:t>
+      </w:r>
+      <w:r>
+        <w:t xml:space="preserve"> </w:t>
+      </w:r>
+      <w:r>
+        <w:t>Studenům je umožněno využívat tuto aplikaci prostřednictvím</w:t>
+      </w:r>
+      <w:r>
+        <w:t xml:space="preserve"> </w:t>
+      </w:r>
+      <w:r>
+        <w:t>IS</w:t>
+      </w:r>
+      <w:r>
+        <w:t xml:space="preserve"> </w:t>
       </w:r>
       <w:r>
         <w:br/>
-        <w:t xml:space="preserve">na zkoušky a mimo jiné i jejich předdefinovaný studijní plán. </w:t>
-      </w:r>
-    </w:p>
-    <w:p>
-      <w:pPr>
-        <w:pStyle w:val="Zkladntext"/>
-      </w:pPr>
-      <w:r>
-        <w:t>IS/STAG je i</w:t>
-      </w:r>
-      <w:r>
-        <w:t>nformační systém pro univer</w:t>
-      </w:r>
-      <w:r>
-        <w:t>z</w:t>
-      </w:r>
-      <w:r>
-        <w:t>ity, vysoké a vyšší odborné školy</w:t>
-      </w:r>
-      <w:r>
-        <w:t xml:space="preserve"> (</w:t>
-      </w:r>
-      <w:r>
-        <w:rPr>
-          <w:rStyle w:val="ZkladntextChar"/>
-        </w:rPr>
-        <w:t>IS/STAG</w:t>
-      </w:r>
-      <w:r>
-        <w:rPr>
-          <w:rStyle w:val="ZkladntextChar"/>
-        </w:rPr>
-        <w:t>,</w:t>
-      </w:r>
-      <w:r>
-        <w:rPr>
-          <w:rStyle w:val="ZkladntextChar"/>
-        </w:rPr>
+      </w:r>
+      <w:r>
+        <w:t>a</w:t>
+      </w:r>
+      <w:r>
         <w:t xml:space="preserve"> </w:t>
       </w:r>
       <w:r>
-        <w:rPr>
-          <w:rStyle w:val="ZkladntextChar"/>
-        </w:rPr>
+        <w:t>dovoluje naplánování absorbovaných předmětů do jednotlivých semestrů a tento plán posléze uložit a použít k samotné registraci</w:t>
+      </w:r>
+      <w:r>
+        <w:t xml:space="preserve"> </w:t>
+      </w:r>
+      <w:r>
+        <w:t>(Plánovač Studia,</w:t>
+      </w:r>
+      <w:r>
+        <w:t xml:space="preserve"> </w:t>
+      </w:r>
+      <w:r>
         <w:t>2017)</w:t>
       </w:r>
       <w:r>
-        <w:t>.</w:t>
-      </w:r>
-      <w:r>
-        <w:t xml:space="preserve"> Tento sytém byl vyvinut Centrem informatizace a výpočetní techniky. Tento systém je momentálně nasazen na patnácti školách v České republice umožňující si zvolit volitelný modul Editor studijních plánů. Tato aplikace je využívaná spíše správci plánu </w:t>
-      </w:r>
-      <w:r>
-        <w:br/>
-      </w:r>
-      <w:r>
-        <w:t>a administrátory. Finální verze v grafické podobě se posléze zobrazuje studentům. Obsahuje funkci na srovnávání a kopírování plánu a vyhledávání určitých částí.</w:t>
-      </w:r>
-    </w:p>
-    <w:p>
-      <w:pPr>
-        <w:pStyle w:val="Zkladntext"/>
-      </w:pPr>
-      <w:r>
-        <w:t>Plánovač</w:t>
-      </w:r>
-      <w:r>
-        <w:t xml:space="preserve"> studia je</w:t>
-      </w:r>
-      <w:r>
-        <w:t xml:space="preserve"> nástroj</w:t>
-      </w:r>
-      <w:r>
-        <w:t>, který</w:t>
-      </w:r>
-      <w:r>
-        <w:t xml:space="preserve"> byl vytvořen jako </w:t>
-      </w:r>
-      <w:r>
-        <w:t>výstup</w:t>
-      </w:r>
-      <w:r>
-        <w:t xml:space="preserve"> z bakalářské práce</w:t>
-      </w:r>
-      <w:r>
-        <w:t xml:space="preserve"> </w:t>
-      </w:r>
-      <w:r>
-        <w:t>(Trnkova,</w:t>
-      </w:r>
-      <w:r>
-        <w:t xml:space="preserve"> </w:t>
-      </w:r>
-      <w:r>
-        <w:t>2017).</w:t>
-      </w:r>
-      <w:r>
-        <w:t xml:space="preserve"> Aplikace zjednodušuje </w:t>
-      </w:r>
-      <w:r>
-        <w:t>kontrolu nad studiem v Informační</w:t>
-      </w:r>
-      <w:r>
-        <w:t>m</w:t>
-      </w:r>
-      <w:r>
-        <w:t> systém</w:t>
-      </w:r>
-      <w:r>
-        <w:t>u</w:t>
-      </w:r>
-      <w:r>
-        <w:t xml:space="preserve"> </w:t>
-      </w:r>
-      <w:r>
-        <w:lastRenderedPageBreak/>
-        <w:t>Masarykovy univerzity.</w:t>
-      </w:r>
-      <w:r>
-        <w:t xml:space="preserve"> Studenům je umožněno využívat tuto aplikaci prostřednictvím</w:t>
-      </w:r>
-      <w:r>
-        <w:t xml:space="preserve"> </w:t>
-      </w:r>
-      <w:r>
-        <w:t>IS</w:t>
-      </w:r>
-      <w:r>
-        <w:t xml:space="preserve"> </w:t>
-      </w:r>
-      <w:r>
-        <w:t>(Plánovač Studia,</w:t>
-      </w:r>
-      <w:r>
-        <w:t xml:space="preserve"> </w:t>
-      </w:r>
-      <w:r>
-        <w:t>2017)</w:t>
-      </w:r>
-      <w:r>
-        <w:t xml:space="preserve"> a dovoluje naplánování absorbovaných předmětů </w:t>
-      </w:r>
-      <w:r>
-        <w:br/>
-        <w:t xml:space="preserve">do jednotlivých semestrů a tento plán posléze uložit a použít k samotné registraci. </w:t>
+        <w:t xml:space="preserve">. </w:t>
       </w:r>
     </w:p>
     <w:p>
@@ -7770,7 +7752,7 @@
         </w:numPr>
       </w:pPr>
       <w:bookmarkStart w:id="12" w:name="_Toc165066"/>
-      <w:bookmarkStart w:id="13" w:name="_Toc5022617"/>
+      <w:bookmarkStart w:id="13" w:name="_Toc5346392"/>
       <w:r>
         <w:t>Výběr prostředí ASP.Net vs .Net</w:t>
       </w:r>
@@ -7797,7 +7779,7 @@
       <w:pPr>
         <w:pStyle w:val="Nadpis2"/>
       </w:pPr>
-      <w:bookmarkStart w:id="14" w:name="_Toc5022618"/>
+      <w:bookmarkStart w:id="14" w:name="_Toc5346393"/>
       <w:r>
         <w:t>SQL</w:t>
       </w:r>
@@ -7832,7 +7814,49 @@
         <w:t xml:space="preserve"> </w:t>
       </w:r>
       <w:r>
-        <w:t>(dále SQL)</w:t>
+        <w:t>(</w:t>
+      </w:r>
+      <w:r>
+        <w:t xml:space="preserve">dále </w:t>
+      </w:r>
+      <w:r>
+        <w:t>SQL)</w:t>
+      </w:r>
+      <w:r>
+        <w:t>. Jedná</w:t>
+      </w:r>
+      <w:r>
+        <w:br/>
+      </w:r>
+      <w:r>
+        <w:t>se</w:t>
+      </w:r>
+      <w:r>
+        <w:t xml:space="preserve"> </w:t>
+      </w:r>
+      <w:r>
+        <w:t xml:space="preserve">o průmyslový standard pro přístup k relačním databázím, </w:t>
+      </w:r>
+      <w:r>
+        <w:t>který</w:t>
+      </w:r>
+      <w:r>
+        <w:t xml:space="preserve"> </w:t>
+      </w:r>
+      <w:r>
+        <w:t>se využívá k vytváření, čtení, úpravě a mazání (</w:t>
+      </w:r>
+      <w:r>
+        <w:t xml:space="preserve">dále </w:t>
+      </w:r>
+      <w:r>
+        <w:t>CRUD) záznamů z</w:t>
+      </w:r>
+      <w:r>
+        <w:t> </w:t>
+      </w:r>
+      <w:r>
+        <w:t>databáze</w:t>
       </w:r>
       <w:r>
         <w:t xml:space="preserve"> (</w:t>
@@ -7843,73 +7867,97 @@
       </w:r>
       <w:proofErr w:type="spellEnd"/>
       <w:r>
-        <w:t xml:space="preserve">, 2006). Jedná se o průmyslový standard pro přístup k relačním databázím, </w:t>
-      </w:r>
-      <w:r>
-        <w:t>který</w:t>
+        <w:t>, 2006)</w:t>
+      </w:r>
+      <w:r>
+        <w:t xml:space="preserve">. Dotazy </w:t>
+      </w:r>
+      <w:r>
+        <w:br/>
+      </w:r>
+      <w:r>
+        <w:t>na čtení lze využít pro vyhledávání jednoho záznamu pro specifické úkoly nebo souhrn záznamů, jenž lze nahrát do datových tabulek v kódu programu anebo využít Dapper</w:t>
+      </w:r>
+      <w:r>
+        <w:t xml:space="preserve"> dále v odstavci „Dapper“</w:t>
       </w:r>
       <w:r>
         <w:t xml:space="preserve"> </w:t>
       </w:r>
       <w:r>
-        <w:t>se využívá k vytváření, čtení, úpravě a mazání (CRUD) záznamů z databáze. Dotazy na čtení lze využít pro vyhledávání jednoho záznamu pro specifické úkoly nebo souhrn záznamů, jenž lze nahrát do datových tabulek v kódu programu anebo využít Dapper</w:t>
-      </w:r>
-      <w:r>
-        <w:t xml:space="preserve"> dále v odstavci „Dapper“</w:t>
+        <w:t>(1.5.1) ke zpracování</w:t>
+      </w:r>
+      <w:r>
+        <w:t xml:space="preserve"> do </w:t>
+      </w:r>
+      <w:r>
+        <w:t>spojových seznamů</w:t>
+      </w:r>
+      <w:r>
+        <w:t xml:space="preserve">. </w:t>
+      </w:r>
+    </w:p>
+    <w:p>
+      <w:pPr>
+        <w:pStyle w:val="Nadpis2"/>
+      </w:pPr>
+      <w:bookmarkStart w:id="15" w:name="_Toc5346394"/>
+      <w:r>
+        <w:t>UML</w:t>
+      </w:r>
+      <w:bookmarkEnd w:id="15"/>
+    </w:p>
+    <w:p>
+      <w:pPr>
+        <w:pStyle w:val="Zkladntext"/>
+      </w:pPr>
+      <w:r>
+        <w:t>Unifikovaný</w:t>
+      </w:r>
+      <w:r>
+        <w:t xml:space="preserve"> modelovací jazyk</w:t>
       </w:r>
       <w:r>
         <w:t xml:space="preserve"> </w:t>
       </w:r>
       <w:r>
-        <w:t>(1.5.1) ke zpracování</w:t>
-      </w:r>
-      <w:r>
-        <w:t xml:space="preserve"> do listů</w:t>
+        <w:t>(</w:t>
+      </w:r>
+      <w:r>
+        <w:t xml:space="preserve">dále </w:t>
+      </w:r>
+      <w:r>
+        <w:t>UML)</w:t>
+      </w:r>
+      <w:r>
+        <w:t xml:space="preserve"> druhé</w:t>
+      </w:r>
+      <w:r>
+        <w:t xml:space="preserve"> verze je standardizované shrnutí grafických notací na popis a vytváření převážně objektově orientovaných systémů</w:t>
+      </w:r>
+      <w:r>
+        <w:t xml:space="preserve"> (</w:t>
+      </w:r>
+      <w:proofErr w:type="spellStart"/>
+      <w:r>
+        <w:t>Fowler</w:t>
+      </w:r>
+      <w:proofErr w:type="spellEnd"/>
+      <w:r>
+        <w:t>, 2004).</w:t>
+      </w:r>
+      <w:r>
+        <w:t xml:space="preserve"> Tento jazyk se snaží sjednotit modelovací zvyky a tradice</w:t>
       </w:r>
       <w:r>
         <w:t xml:space="preserve">. </w:t>
       </w:r>
-    </w:p>
-    <w:p>
-      <w:pPr>
-        <w:pStyle w:val="Nadpis2"/>
-      </w:pPr>
-      <w:bookmarkStart w:id="15" w:name="_Toc5022619"/>
-      <w:r>
-        <w:t>UML</w:t>
-      </w:r>
-      <w:bookmarkEnd w:id="15"/>
-    </w:p>
-    <w:p>
-      <w:pPr>
-        <w:pStyle w:val="Zkladntext"/>
-      </w:pPr>
-      <w:r>
-        <w:t>Unifikovaný</w:t>
-      </w:r>
-      <w:r>
-        <w:t xml:space="preserve"> modelovací jazyk (</w:t>
-      </w:r>
-      <w:proofErr w:type="spellStart"/>
-      <w:r>
-        <w:t>Fowler</w:t>
-      </w:r>
-      <w:proofErr w:type="spellEnd"/>
-      <w:r>
-        <w:t>, 2004) druhé</w:t>
-      </w:r>
-      <w:r>
-        <w:t xml:space="preserve"> verze je standardizované shrnutí grafických notací na popis a vytváření převážně objektově orientovaných systémů. Tento jazyk se snaží sjednotit modelovací zvyky a tradice</w:t>
-      </w:r>
-      <w:r>
-        <w:t xml:space="preserve">. </w:t>
-      </w:r>
-      <w:r>
-        <w:t xml:space="preserve">Popisem pomocí diagramů UML </w:t>
+      <w:r>
+        <w:t xml:space="preserve">Popisem </w:t>
       </w:r>
       <w:r>
         <w:lastRenderedPageBreak/>
-        <w:t>umožníme čtenářům porozumět, co jsme měli na mysli, neboť se jedná o jakési esperanto v oblasti vývoje programů.</w:t>
+        <w:t>pomocí diagramů UML umožníme čtenářům porozumět, co jsme měli na mysli, neboť se jedná o jakési esperanto v oblasti vývoje programů.</w:t>
       </w:r>
     </w:p>
     <w:p>
@@ -7920,7 +7968,7 @@
           <w:numId w:val="1"/>
         </w:numPr>
       </w:pPr>
-      <w:bookmarkStart w:id="16" w:name="_Toc5022620"/>
+      <w:bookmarkStart w:id="16" w:name="_Toc5346395"/>
       <w:r>
         <w:t>NuGet</w:t>
       </w:r>
@@ -7981,7 +8029,7 @@
           <w:numId w:val="1"/>
         </w:numPr>
       </w:pPr>
-      <w:bookmarkStart w:id="17" w:name="_Toc5022621"/>
+      <w:bookmarkStart w:id="17" w:name="_Toc5346396"/>
       <w:r>
         <w:t>Dapper</w:t>
       </w:r>
@@ -8047,7 +8095,7 @@
           <w:color w:val="auto"/>
           <w:u w:val="none"/>
         </w:rPr>
-        <w:t xml:space="preserve"> je jeho nenáročnost na výkonnost a zatížení projektu hlavně pro jednodušší data a datové rozhraní databáze. Tento NuGet balíček bude dále použit v následujících funkcích v kódu na vytváření a naplnění seznamů z dotazů databáze</w:t>
+        <w:t xml:space="preserve"> je jeho nenáročnost na výkonnost a zatížení projektu hlavně pro jednodušší data a datové rozhraní databáze</w:t>
       </w:r>
       <w:r>
         <w:rPr>
@@ -8081,7 +8129,7 @@
           <w:color w:val="auto"/>
           <w:u w:val="none"/>
         </w:rPr>
-        <w:t>.</w:t>
+        <w:t>. Tento NuGet balíček bude dále použit v následujících funkcích v kódu na vytváření a naplnění seznamů z dotazů databáze.</w:t>
       </w:r>
     </w:p>
     <w:p>
@@ -8089,7 +8137,7 @@
         <w:pStyle w:val="Zkladntext"/>
       </w:pPr>
     </w:p>
-    <w:bookmarkEnd w:id="10"/>
+    <w:bookmarkEnd w:id="9"/>
     <w:p>
       <w:pPr>
         <w:rPr>
@@ -8116,7 +8164,7 @@
         <w:spacing w:after="240"/>
         <w:ind w:left="431" w:hanging="431"/>
       </w:pPr>
-      <w:bookmarkStart w:id="18" w:name="_Toc5022622"/>
+      <w:bookmarkStart w:id="18" w:name="_Toc5346397"/>
       <w:r>
         <w:lastRenderedPageBreak/>
         <w:t xml:space="preserve">Analýza </w:t>
@@ -8172,27 +8220,8 @@
       <w:r>
         <w:t xml:space="preserve"> </w:t>
       </w:r>
-      <w:proofErr w:type="spellStart"/>
-      <w:r>
-        <w:t>Unified</w:t>
-      </w:r>
-      <w:proofErr w:type="spellEnd"/>
-      <w:r>
-        <w:t xml:space="preserve"> Modeling </w:t>
-      </w:r>
-      <w:proofErr w:type="spellStart"/>
-      <w:r>
-        <w:t>Language</w:t>
-      </w:r>
-      <w:proofErr w:type="spellEnd"/>
-      <w:r>
-        <w:t xml:space="preserve"> (dále</w:t>
-      </w:r>
-      <w:r>
-        <w:t xml:space="preserve"> UML</w:t>
-      </w:r>
-      <w:r>
-        <w:t>)</w:t>
+      <w:r>
+        <w:t>UML</w:t>
       </w:r>
       <w:r>
         <w:t>, navržený</w:t>
@@ -8228,10 +8257,10 @@
         <w:t xml:space="preserve">a </w:t>
       </w:r>
       <w:r>
-        <w:t xml:space="preserve">možnost generace vytvořených modelů </w:t>
-      </w:r>
-      <w:r>
-        <w:br/>
+        <w:t>možnost generace vytvořených modelů</w:t>
+      </w:r>
+      <w:r>
+        <w:t xml:space="preserve"> </w:t>
       </w:r>
       <w:r>
         <w:t>do kódů, takže</w:t>
@@ -8257,7 +8286,7 @@
           <w:numId w:val="1"/>
         </w:numPr>
       </w:pPr>
-      <w:bookmarkStart w:id="19" w:name="_Toc5022623"/>
+      <w:bookmarkStart w:id="19" w:name="_Toc5346398"/>
       <w:r>
         <w:t>Datový model aplikace</w:t>
       </w:r>
@@ -8335,7 +8364,7 @@
         <w:pStyle w:val="Titulek"/>
       </w:pPr>
       <w:bookmarkStart w:id="21" w:name="_Toc165070"/>
-      <w:bookmarkStart w:id="22" w:name="_Toc5022480"/>
+      <w:bookmarkStart w:id="22" w:name="_Toc5344376"/>
       <w:r>
         <w:t xml:space="preserve">Obrázek </w:t>
       </w:r>
@@ -8383,7 +8412,7 @@
         <w:pStyle w:val="Nadpis2"/>
       </w:pPr>
       <w:bookmarkStart w:id="23" w:name="_Toc165060"/>
-      <w:bookmarkStart w:id="24" w:name="_Toc5022624"/>
+      <w:bookmarkStart w:id="24" w:name="_Toc5346399"/>
       <w:r>
         <w:lastRenderedPageBreak/>
         <w:t>Datový slovník</w:t>
@@ -8434,7 +8463,7 @@
       <w:pPr>
         <w:pStyle w:val="Nadpis3"/>
       </w:pPr>
-      <w:bookmarkStart w:id="25" w:name="_Toc5022625"/>
+      <w:bookmarkStart w:id="25" w:name="_Toc5346400"/>
       <w:r>
         <w:rPr>
           <w:rStyle w:val="Nadpis4Char"/>
@@ -8465,7 +8494,7 @@
         <w:keepNext/>
       </w:pPr>
       <w:bookmarkStart w:id="26" w:name="_Toc165075"/>
-      <w:bookmarkStart w:id="27" w:name="_Toc5022496"/>
+      <w:bookmarkStart w:id="27" w:name="_Toc5344392"/>
       <w:r>
         <w:t xml:space="preserve">Tabulka </w:t>
       </w:r>
@@ -8856,7 +8885,7 @@
       <w:pPr>
         <w:pStyle w:val="Nadpis3"/>
       </w:pPr>
-      <w:bookmarkStart w:id="28" w:name="_Toc5022626"/>
+      <w:bookmarkStart w:id="28" w:name="_Toc5346401"/>
       <w:r>
         <w:lastRenderedPageBreak/>
         <w:t>Předmět</w:t>
@@ -8892,7 +8921,7 @@
         <w:keepNext/>
       </w:pPr>
       <w:bookmarkStart w:id="29" w:name="_Toc165076"/>
-      <w:bookmarkStart w:id="30" w:name="_Toc5022497"/>
+      <w:bookmarkStart w:id="30" w:name="_Toc5344393"/>
       <w:r>
         <w:t xml:space="preserve">Tabulka </w:t>
       </w:r>
@@ -9509,11 +9538,9 @@
             <w:pPr>
               <w:pStyle w:val="Zkladntext"/>
             </w:pPr>
-            <w:proofErr w:type="spellStart"/>
             <w:r>
               <w:t>Id_vyuc</w:t>
             </w:r>
-            <w:proofErr w:type="spellEnd"/>
           </w:p>
         </w:tc>
         <w:tc>
@@ -9538,7 +9565,7 @@
       <w:pPr>
         <w:pStyle w:val="Nadpis3"/>
       </w:pPr>
-      <w:bookmarkStart w:id="31" w:name="_Toc5022627"/>
+      <w:bookmarkStart w:id="31" w:name="_Toc5346402"/>
       <w:r>
         <w:t>Katedra</w:t>
       </w:r>
@@ -9567,7 +9594,7 @@
         <w:keepNext/>
       </w:pPr>
       <w:bookmarkStart w:id="32" w:name="_Toc165077"/>
-      <w:bookmarkStart w:id="33" w:name="_Toc5022498"/>
+      <w:bookmarkStart w:id="33" w:name="_Toc5344394"/>
       <w:r>
         <w:t xml:space="preserve">Tabulka </w:t>
       </w:r>
@@ -9638,11 +9665,9 @@
             <w:pPr>
               <w:pStyle w:val="Zkladntext"/>
             </w:pPr>
-            <w:proofErr w:type="spellStart"/>
             <w:r>
               <w:t>Id_k</w:t>
             </w:r>
-            <w:proofErr w:type="spellEnd"/>
           </w:p>
         </w:tc>
         <w:tc>
@@ -9724,7 +9749,7 @@
       <w:pPr>
         <w:pStyle w:val="Nadpis3"/>
       </w:pPr>
-      <w:bookmarkStart w:id="34" w:name="_Toc5022628"/>
+      <w:bookmarkStart w:id="34" w:name="_Toc5346403"/>
       <w:r>
         <w:t>Vyučující</w:t>
       </w:r>
@@ -9744,7 +9769,7 @@
         <w:keepNext/>
       </w:pPr>
       <w:bookmarkStart w:id="35" w:name="_Toc165078"/>
-      <w:bookmarkStart w:id="36" w:name="_Toc5022499"/>
+      <w:bookmarkStart w:id="36" w:name="_Toc5344395"/>
       <w:r>
         <w:lastRenderedPageBreak/>
         <w:t xml:space="preserve">Tabulka </w:t>
@@ -9960,11 +9985,9 @@
             <w:pPr>
               <w:pStyle w:val="Zkladntext"/>
             </w:pPr>
-            <w:proofErr w:type="spellStart"/>
             <w:r>
               <w:t>Id_k</w:t>
             </w:r>
-            <w:proofErr w:type="spellEnd"/>
           </w:p>
         </w:tc>
         <w:tc>
@@ -9986,7 +10009,7 @@
       <w:pPr>
         <w:pStyle w:val="Nadpis3"/>
       </w:pPr>
-      <w:bookmarkStart w:id="37" w:name="_Toc5022629"/>
+      <w:bookmarkStart w:id="37" w:name="_Toc5346404"/>
       <w:r>
         <w:t>Záznam</w:t>
       </w:r>
@@ -10024,7 +10047,7 @@
         <w:keepNext/>
       </w:pPr>
       <w:bookmarkStart w:id="38" w:name="_Toc165079"/>
-      <w:bookmarkStart w:id="39" w:name="_Toc5022500"/>
+      <w:bookmarkStart w:id="39" w:name="_Toc5344396"/>
       <w:r>
         <w:t xml:space="preserve">Tabulka </w:t>
       </w:r>
@@ -10089,11 +10112,9 @@
             <w:pPr>
               <w:pStyle w:val="Zkladntext"/>
             </w:pPr>
-            <w:proofErr w:type="spellStart"/>
             <w:r>
               <w:t>Id_zaznam</w:t>
             </w:r>
-            <w:proofErr w:type="spellEnd"/>
           </w:p>
         </w:tc>
         <w:tc>
@@ -10181,7 +10202,7 @@
       <w:pPr>
         <w:pStyle w:val="Nadpis3"/>
       </w:pPr>
-      <w:bookmarkStart w:id="40" w:name="_Toc5022630"/>
+      <w:bookmarkStart w:id="40" w:name="_Toc5346405"/>
       <w:r>
         <w:t>Plán semestr</w:t>
       </w:r>
@@ -10201,7 +10222,7 @@
         <w:keepNext/>
       </w:pPr>
       <w:bookmarkStart w:id="41" w:name="_Toc165080"/>
-      <w:bookmarkStart w:id="42" w:name="_Toc5022501"/>
+      <w:bookmarkStart w:id="42" w:name="_Toc5344397"/>
       <w:r>
         <w:lastRenderedPageBreak/>
         <w:t xml:space="preserve">Tabulka </w:t>
@@ -10333,11 +10354,9 @@
             <w:pPr>
               <w:pStyle w:val="Zkladntext"/>
             </w:pPr>
-            <w:proofErr w:type="spellStart"/>
             <w:r>
               <w:t>Id_zaznam</w:t>
             </w:r>
-            <w:proofErr w:type="spellEnd"/>
           </w:p>
         </w:tc>
         <w:tc>
@@ -10359,7 +10378,7 @@
       <w:pPr>
         <w:pStyle w:val="Nadpis3"/>
       </w:pPr>
-      <w:bookmarkStart w:id="43" w:name="_Toc5022631"/>
+      <w:bookmarkStart w:id="43" w:name="_Toc5346406"/>
       <w:r>
         <w:t>Výběr</w:t>
       </w:r>
@@ -10397,7 +10416,7 @@
         <w:keepNext/>
       </w:pPr>
       <w:bookmarkStart w:id="44" w:name="_Toc165081"/>
-      <w:bookmarkStart w:id="45" w:name="_Toc5022502"/>
+      <w:bookmarkStart w:id="45" w:name="_Toc5344398"/>
       <w:r>
         <w:t xml:space="preserve">Tabulka </w:t>
       </w:r>
@@ -10571,7 +10590,7 @@
           <w:numId w:val="1"/>
         </w:numPr>
       </w:pPr>
-      <w:bookmarkStart w:id="46" w:name="_Toc5022632"/>
+      <w:bookmarkStart w:id="46" w:name="_Toc5346407"/>
       <w:r>
         <w:t>Funkční model aplikace</w:t>
       </w:r>
@@ -10609,9 +10628,9 @@
           <w:noProof/>
         </w:rPr>
         <w:drawing>
-          <wp:inline distT="0" distB="0" distL="0" distR="0" wp14:anchorId="2CFC7C80" wp14:editId="56E1E3B4">
-            <wp:extent cx="5427980" cy="4338320"/>
-            <wp:effectExtent l="0" t="0" r="1270" b="5080"/>
+          <wp:inline distT="0" distB="0" distL="0" distR="0" wp14:anchorId="2CFC7C80" wp14:editId="4A8D5FA1">
+            <wp:extent cx="5220690" cy="4338320"/>
+            <wp:effectExtent l="0" t="0" r="0" b="5080"/>
             <wp:docPr id="7" name="Obrázek 7"/>
             <wp:cNvGraphicFramePr>
               <a:graphicFrameLocks xmlns:a="http://schemas.openxmlformats.org/drawingml/2006/main" noChangeAspect="1"/>
@@ -10633,7 +10652,6 @@
                         </a:ext>
                       </a:extLst>
                     </a:blip>
-                    <a:srcRect/>
                     <a:stretch>
                       <a:fillRect/>
                     </a:stretch>
@@ -10641,7 +10659,7 @@
                   <pic:spPr bwMode="auto">
                     <a:xfrm>
                       <a:off x="0" y="0"/>
-                      <a:ext cx="5427980" cy="4338320"/>
+                      <a:ext cx="5220690" cy="4338320"/>
                     </a:xfrm>
                     <a:prstGeom prst="rect">
                       <a:avLst/>
@@ -10663,7 +10681,7 @@
         <w:pStyle w:val="Titulek"/>
         <w:jc w:val="both"/>
       </w:pPr>
-      <w:bookmarkStart w:id="47" w:name="_Toc5022481"/>
+      <w:bookmarkStart w:id="47" w:name="_Toc5344377"/>
       <w:r>
         <w:t xml:space="preserve">Obrázek </w:t>
       </w:r>
@@ -10709,7 +10727,7 @@
       <w:pPr>
         <w:pStyle w:val="Nadpis3"/>
       </w:pPr>
-      <w:bookmarkStart w:id="48" w:name="_Toc5022633"/>
+      <w:bookmarkStart w:id="48" w:name="_Toc5346408"/>
       <w:r>
         <w:t xml:space="preserve">Případy užití aktéra </w:t>
       </w:r>
@@ -10772,20 +10790,56 @@
         </w:numPr>
       </w:pPr>
       <w:r>
+        <w:t>Tvorba záznamu – Tato funkce umožní uživateli vytvořit záznam plánu. Tento záznam obsahuje zvolený obor a semestry. Vytvořené záznamy kromě tvorby upravovat a mazat.</w:t>
+      </w:r>
+    </w:p>
+    <w:p>
+      <w:pPr>
+        <w:pStyle w:val="Zkladntext"/>
+        <w:numPr>
+          <w:ilvl w:val="2"/>
+          <w:numId w:val="31"/>
+        </w:numPr>
+      </w:pPr>
+      <w:r>
         <w:t xml:space="preserve">Vybrat počet </w:t>
       </w:r>
       <w:r>
         <w:t>semestrů</w:t>
       </w:r>
       <w:r>
-        <w:t xml:space="preserve"> – Nastavení</w:t>
-      </w:r>
-      <w:r>
-        <w:t xml:space="preserve"> požadovaného oboru studia, jenž </w:t>
-      </w:r>
-      <w:r>
-        <w:br/>
-        <w:t>je zapotřebí vybrat před vytvářením plánu, aby bylo možno filtrovat předměty podle oboru.</w:t>
+        <w:t xml:space="preserve"> –</w:t>
+      </w:r>
+      <w:r>
+        <w:t xml:space="preserve"> Tento údaj </w:t>
+      </w:r>
+      <w:r>
+        <w:t>symbolizuje,</w:t>
+      </w:r>
+      <w:r>
+        <w:t xml:space="preserve"> kolik je zapotřebí zobrazit semestrů, které bude uživatel využívat pro přidávání a odebíraní semestrů dle výběru</w:t>
+      </w:r>
+      <w:r>
+        <w:t>.</w:t>
+      </w:r>
+    </w:p>
+    <w:p>
+      <w:pPr>
+        <w:pStyle w:val="Zkladntext"/>
+        <w:numPr>
+          <w:ilvl w:val="2"/>
+          <w:numId w:val="31"/>
+        </w:numPr>
+      </w:pPr>
+      <w:r>
+        <w:lastRenderedPageBreak/>
+        <w:t xml:space="preserve">Vybrat </w:t>
+      </w:r>
+      <w:r>
+        <w:t>obor – Nastavení</w:t>
+      </w:r>
+      <w:r>
+        <w:t xml:space="preserve"> požadovaného oboru studia, jenž je zapotřebí vybrat před vytvářením plánu, aby bylo možno filtrovat předměty podle oboru.</w:t>
       </w:r>
     </w:p>
     <w:p>
@@ -10797,13 +10851,16 @@
         </w:numPr>
       </w:pPr>
       <w:r>
-        <w:t xml:space="preserve">Vybrat </w:t>
-      </w:r>
-      <w:r>
-        <w:t>obor – Nastavení</w:t>
-      </w:r>
-      <w:r>
-        <w:t xml:space="preserve"> požadovaného oboru studia, jenž je zapotřebí vybrat před vytvářením plánu, aby bylo možno filtrovat předměty podle oboru.</w:t>
+        <w:t xml:space="preserve">Přidat předmět do </w:t>
+      </w:r>
+      <w:r>
+        <w:t>semestru – Přidání</w:t>
+      </w:r>
+      <w:r>
+        <w:t xml:space="preserve"> předmětu do plánu a požadovaného semestru. Uživatel si bude moci vybrat předmět z nabídky předmětů jeho zvoleného oboru a daného období (letní nebo zimní semestr)</w:t>
+      </w:r>
+      <w:r>
+        <w:t>.</w:t>
       </w:r>
     </w:p>
     <w:p>
@@ -10815,14 +10872,62 @@
         </w:numPr>
       </w:pPr>
       <w:r>
-        <w:lastRenderedPageBreak/>
-        <w:t xml:space="preserve">Přidat předmět do </w:t>
-      </w:r>
-      <w:r>
-        <w:t>semestru – Přidání</w:t>
-      </w:r>
-      <w:r>
-        <w:t xml:space="preserve"> předmětu do plánu a požadovaného semestru. Uživatel si bude moci vybrat předmět z nabídky předmětů jeho zvoleného oboru a daného období (letní nebo zimní semestr)</w:t>
+        <w:t xml:space="preserve">Odebrat předmět ze </w:t>
+      </w:r>
+      <w:r>
+        <w:t>semestru – Odebrání</w:t>
+      </w:r>
+      <w:r>
+        <w:t xml:space="preserve"> předmětu do plánu </w:t>
+      </w:r>
+      <w:r>
+        <w:br/>
+        <w:t>a požadovaného semestru. Pomocí kliknutí na daný předmět a zvolení možnosti smazání bude tento předmět odstraněn z předmětu a přibyde opět do nabídky předmětů, které jdou zapsat do semestru</w:t>
+      </w:r>
+      <w:r>
+        <w:t>.</w:t>
+      </w:r>
+    </w:p>
+    <w:p>
+      <w:pPr>
+        <w:pStyle w:val="Zkladntext"/>
+        <w:numPr>
+          <w:ilvl w:val="0"/>
+          <w:numId w:val="31"/>
+        </w:numPr>
+      </w:pPr>
+      <w:r>
+        <w:t xml:space="preserve">Vyhledat </w:t>
+      </w:r>
+      <w:r>
+        <w:t>předmět – Umožní</w:t>
+      </w:r>
+      <w:r>
+        <w:t xml:space="preserve"> vyhledat předmět po zadaní jeho názvu, povinnosti předmětu, počtu kreditů, doporučených semestrů.</w:t>
+      </w:r>
+    </w:p>
+    <w:p>
+      <w:pPr>
+        <w:pStyle w:val="Zkladntext"/>
+        <w:numPr>
+          <w:ilvl w:val="0"/>
+          <w:numId w:val="31"/>
+        </w:numPr>
+      </w:pPr>
+      <w:r>
+        <w:t xml:space="preserve">Zjistit informace o </w:t>
+      </w:r>
+      <w:r>
+        <w:t>předmětu – Po</w:t>
+      </w:r>
+      <w:r>
+        <w:t xml:space="preserve"> výběru předmětu bude možnost zobrazit informace o předmětu</w:t>
+      </w:r>
+      <w:r>
+        <w:t>,</w:t>
+      </w:r>
+      <w:r>
+        <w:t xml:space="preserve"> jako jsou zkratka předmětu, doporučený semestr studia, prerekvizita</w:t>
       </w:r>
       <w:r>
         <w:t>.</w:t>
@@ -10837,17 +10942,98 @@
         </w:numPr>
       </w:pPr>
       <w:r>
-        <w:t xml:space="preserve">Odebrat předmět ze </w:t>
-      </w:r>
-      <w:r>
-        <w:t>semestru – Odebrání</w:t>
-      </w:r>
-      <w:r>
-        <w:t xml:space="preserve"> předmětu do plánu </w:t>
+        <w:t xml:space="preserve">Zobrazit </w:t>
+      </w:r>
+      <w:r>
+        <w:t>kredity – Zobrazení</w:t>
+      </w:r>
+      <w:r>
+        <w:t xml:space="preserve"> kreditového ohodnocení zvoleného předmětu</w:t>
+      </w:r>
+      <w:r>
+        <w:t>.</w:t>
+      </w:r>
+    </w:p>
+    <w:p>
+      <w:pPr>
+        <w:pStyle w:val="Zkladntext"/>
+        <w:numPr>
+          <w:ilvl w:val="1"/>
+          <w:numId w:val="31"/>
+        </w:numPr>
+      </w:pPr>
+      <w:r>
+        <w:t xml:space="preserve">Zobrazit </w:t>
+      </w:r>
+      <w:r>
+        <w:t>popisy – Zobrazení</w:t>
+      </w:r>
+      <w:r>
+        <w:t xml:space="preserve"> popisu vybraného předmětu, jako jsou: cíle, požadavky atd.</w:t>
+      </w:r>
+    </w:p>
+    <w:p>
+      <w:pPr>
+        <w:pStyle w:val="Zkladntext"/>
+        <w:numPr>
+          <w:ilvl w:val="1"/>
+          <w:numId w:val="31"/>
+        </w:numPr>
+      </w:pPr>
+      <w:r>
+        <w:t xml:space="preserve">Zobrazit </w:t>
+      </w:r>
+      <w:r>
+        <w:t>garanta – Zobrazení</w:t>
+      </w:r>
+      <w:r>
+        <w:t xml:space="preserve"> garanta daného předmětu</w:t>
+      </w:r>
+      <w:r>
+        <w:t>.</w:t>
+      </w:r>
+    </w:p>
+    <w:p>
+      <w:pPr>
+        <w:pStyle w:val="Zkladntext"/>
+        <w:numPr>
+          <w:ilvl w:val="1"/>
+          <w:numId w:val="31"/>
+        </w:numPr>
+      </w:pPr>
+      <w:r>
+        <w:t xml:space="preserve">Zobrazit </w:t>
+      </w:r>
+      <w:r>
+        <w:t>prerekvizity – Zobrazení</w:t>
+      </w:r>
+      <w:r>
+        <w:t xml:space="preserve"> potřebných prerekvizity předmětu</w:t>
+      </w:r>
+      <w:r>
+        <w:t>.</w:t>
+      </w:r>
+    </w:p>
+    <w:p>
+      <w:pPr>
+        <w:pStyle w:val="Zkladntext"/>
+        <w:numPr>
+          <w:ilvl w:val="1"/>
+          <w:numId w:val="31"/>
+        </w:numPr>
+      </w:pPr>
+      <w:r>
+        <w:t xml:space="preserve">Zobrazit doporučený </w:t>
+      </w:r>
+      <w:r>
+        <w:t>semestr – Zobrazení</w:t>
+      </w:r>
+      <w:r>
+        <w:t xml:space="preserve"> doporučeného semestru </w:t>
       </w:r>
       <w:r>
         <w:br/>
-        <w:t>a požadovaného semestru. Pomocí kliknutí na daný předmět a zvolení možnosti smazání bude tento předmět odstraněn z předmětu a přibyde opět do nabídky předmětů, které jdou zapsat do semestru</w:t>
+        <w:t>ve studiu požadovaného předmětu</w:t>
       </w:r>
       <w:r>
         <w:t>.</w:t>
@@ -10862,40 +11048,17 @@
         </w:numPr>
       </w:pPr>
       <w:r>
-        <w:t xml:space="preserve">Vyhledat </w:t>
-      </w:r>
-      <w:r>
-        <w:t>předmět – Umožní</w:t>
-      </w:r>
-      <w:r>
-        <w:t xml:space="preserve"> vyhledat předmět po zadaní jeho názvu, povinnosti předmětu, počtu kreditů, doporučených semestrů.</w:t>
-      </w:r>
-    </w:p>
-    <w:p>
-      <w:pPr>
-        <w:pStyle w:val="Zkladntext"/>
-        <w:numPr>
-          <w:ilvl w:val="0"/>
-          <w:numId w:val="31"/>
-        </w:numPr>
-      </w:pPr>
-      <w:r>
-        <w:t xml:space="preserve">Zjistit informace o </w:t>
-      </w:r>
-      <w:r>
-        <w:t>předmětu – Po</w:t>
-      </w:r>
-      <w:r>
-        <w:t xml:space="preserve"> výběru předmětu bude možnost zobrazit informace o předmětu</w:t>
-      </w:r>
-      <w:r>
-        <w:t>,</w:t>
-      </w:r>
-      <w:r>
-        <w:t xml:space="preserve"> jako jsou zkratka předmětu, doporučený semestr studia, prerekvizita</w:t>
-      </w:r>
-      <w:r>
-        <w:t>.</w:t>
+        <w:t xml:space="preserve">Zobrazit informace o garantovi </w:t>
+      </w:r>
+      <w:r>
+        <w:t>předmětu – Možnost</w:t>
+      </w:r>
+      <w:r>
+        <w:t xml:space="preserve"> zobrazit informace </w:t>
+      </w:r>
+      <w:r>
+        <w:br/>
+        <w:t>o garantovi jako: místo kanceláře aj.</w:t>
       </w:r>
     </w:p>
     <w:p>
@@ -10910,10 +11073,10 @@
         <w:t xml:space="preserve">Zobrazit </w:t>
       </w:r>
       <w:r>
-        <w:t>kredity – Zobrazení</w:t>
-      </w:r>
-      <w:r>
-        <w:t xml:space="preserve"> kreditového ohodnocení zvoleného předmětu</w:t>
+        <w:t>kontakt – Zobrazení</w:t>
+      </w:r>
+      <w:r>
+        <w:t xml:space="preserve"> kontaktních informací daného garanta jako jsou telefon a email</w:t>
       </w:r>
       <w:r>
         <w:t>.</w:t>
@@ -10928,160 +11091,35 @@
         </w:numPr>
       </w:pPr>
       <w:r>
-        <w:t xml:space="preserve">Zobrazit </w:t>
-      </w:r>
-      <w:r>
-        <w:t>popisy – Zobrazení</w:t>
-      </w:r>
-      <w:r>
-        <w:t xml:space="preserve"> popisu vybraného předmětu, jako jsou: cíle, požadavky atd.</w:t>
-      </w:r>
+        <w:lastRenderedPageBreak/>
+        <w:t>Zobrazit konzultační hodiny – Zobrazení konzultačních hodin a dne konzultací daného garanta</w:t>
+      </w:r>
+      <w:r>
+        <w:t>.</w:t>
+      </w:r>
+    </w:p>
+    <w:p>
+      <w:pPr>
+        <w:pStyle w:val="Nadpis3"/>
+      </w:pPr>
+      <w:bookmarkStart w:id="49" w:name="_Toc5346409"/>
+      <w:r>
+        <w:t xml:space="preserve">Případy užití pro aktéra v roli </w:t>
+      </w:r>
+      <w:r>
+        <w:t>Správa</w:t>
+      </w:r>
+      <w:bookmarkEnd w:id="49"/>
     </w:p>
     <w:p>
       <w:pPr>
         <w:pStyle w:val="Zkladntext"/>
-        <w:numPr>
-          <w:ilvl w:val="1"/>
-          <w:numId w:val="31"/>
-        </w:numPr>
-      </w:pPr>
-      <w:r>
-        <w:t xml:space="preserve">Zobrazit </w:t>
-      </w:r>
-      <w:r>
-        <w:t>garanta – Zobrazení</w:t>
-      </w:r>
-      <w:r>
-        <w:t xml:space="preserve"> garanta daného předmětu</w:t>
-      </w:r>
-      <w:r>
-        <w:t>.</w:t>
-      </w:r>
-    </w:p>
-    <w:p>
-      <w:pPr>
-        <w:pStyle w:val="Zkladntext"/>
-        <w:numPr>
-          <w:ilvl w:val="1"/>
-          <w:numId w:val="31"/>
-        </w:numPr>
-      </w:pPr>
-      <w:r>
-        <w:t xml:space="preserve">Zobrazit </w:t>
-      </w:r>
-      <w:r>
-        <w:t>prerekvizity – Zobrazení</w:t>
-      </w:r>
-      <w:r>
-        <w:t xml:space="preserve"> potřebných prerekvizity předmětu</w:t>
-      </w:r>
-      <w:r>
-        <w:t>.</w:t>
-      </w:r>
-    </w:p>
-    <w:p>
-      <w:pPr>
-        <w:pStyle w:val="Zkladntext"/>
-        <w:numPr>
-          <w:ilvl w:val="1"/>
-          <w:numId w:val="31"/>
-        </w:numPr>
-      </w:pPr>
-      <w:r>
-        <w:t xml:space="preserve">Zobrazit doporučený </w:t>
-      </w:r>
-      <w:r>
-        <w:t>semestr – Zobrazení</w:t>
-      </w:r>
-      <w:r>
-        <w:t xml:space="preserve"> doporučeného semestru </w:t>
-      </w:r>
-      <w:r>
-        <w:br/>
-        <w:t>ve studiu požadovaného předmětu</w:t>
-      </w:r>
-      <w:r>
-        <w:t>.</w:t>
-      </w:r>
-    </w:p>
-    <w:p>
-      <w:pPr>
-        <w:pStyle w:val="Zkladntext"/>
-        <w:numPr>
-          <w:ilvl w:val="0"/>
-          <w:numId w:val="31"/>
-        </w:numPr>
-      </w:pPr>
-      <w:r>
-        <w:t xml:space="preserve">Zobrazit informace o garantovi </w:t>
-      </w:r>
-      <w:r>
-        <w:t>předmětu – Možnost</w:t>
-      </w:r>
-      <w:r>
-        <w:t xml:space="preserve"> zobrazit informace </w:t>
-      </w:r>
-      <w:r>
-        <w:br/>
-        <w:t>o garantovi jako: místo kanceláře aj.</w:t>
-      </w:r>
-    </w:p>
-    <w:p>
-      <w:pPr>
-        <w:pStyle w:val="Zkladntext"/>
-        <w:numPr>
-          <w:ilvl w:val="1"/>
-          <w:numId w:val="31"/>
-        </w:numPr>
-      </w:pPr>
-      <w:r>
-        <w:t xml:space="preserve">Zobrazit </w:t>
-      </w:r>
-      <w:r>
-        <w:t>kontakt – Zobrazení</w:t>
-      </w:r>
-      <w:r>
-        <w:t xml:space="preserve"> kontaktních informací daného garanta jako jsou telefon a email</w:t>
-      </w:r>
-      <w:r>
-        <w:t>.</w:t>
-      </w:r>
-    </w:p>
-    <w:p>
-      <w:pPr>
-        <w:pStyle w:val="Zkladntext"/>
-        <w:numPr>
-          <w:ilvl w:val="1"/>
-          <w:numId w:val="31"/>
-        </w:numPr>
-      </w:pPr>
-      <w:r>
-        <w:t>Zobrazit konzultační hodiny – Zobrazení konzultačních hodin a dne konzultací daného garanta</w:t>
-      </w:r>
-      <w:r>
-        <w:t>.</w:t>
-      </w:r>
-    </w:p>
-    <w:p>
-      <w:pPr>
-        <w:pStyle w:val="Nadpis3"/>
-      </w:pPr>
-      <w:bookmarkStart w:id="49" w:name="_Toc5022634"/>
-      <w:r>
-        <w:lastRenderedPageBreak/>
-        <w:t xml:space="preserve">Případy užití pro aktéra v roli </w:t>
-      </w:r>
-      <w:r>
-        <w:t>Správa</w:t>
-      </w:r>
-      <w:bookmarkEnd w:id="49"/>
-    </w:p>
-    <w:p>
-      <w:pPr>
-        <w:pStyle w:val="Zkladntext"/>
       </w:pPr>
       <w:r>
         <w:t>Tato část je zaměřena na případy užití pro aktéra v roli Správa</w:t>
+      </w:r>
+      <w:r>
+        <w:t>. Správa je sada funkcí, jenž rozšiřuje vyhledávání a umožňuje CRUD operace pro položky kateder, oborů, předmětů a garantů.</w:t>
       </w:r>
     </w:p>
     <w:p>
@@ -11093,88 +11131,42 @@
         </w:numPr>
       </w:pPr>
       <w:r>
-        <w:t xml:space="preserve">Správa </w:t>
-      </w:r>
-      <w:r>
-        <w:t>předmětů – Bude</w:t>
-      </w:r>
-      <w:r>
-        <w:t xml:space="preserve"> moci upravit veškeré informace po vybrání garanta nebo zadání jména upravit údaje o garantech jako jméno, kontakty, místo kanceláře.</w:t>
+        <w:t>Úprava a vytváření – podle vybrané skupiny lze vytvořit položku do této skupiny a po vyhledání položky libovolné skupiny jde tuto položku upravit nebo smazat.</w:t>
+      </w:r>
+    </w:p>
+    <w:p>
+      <w:pPr>
+        <w:pStyle w:val="Nadpis2"/>
+      </w:pPr>
+      <w:bookmarkStart w:id="50" w:name="_Toc165064"/>
+      <w:bookmarkStart w:id="51" w:name="_Toc5346410"/>
+      <w:r>
+        <w:t>Scénář</w:t>
+      </w:r>
+      <w:r>
+        <w:t>e</w:t>
+      </w:r>
+      <w:r>
+        <w:t xml:space="preserve"> případ</w:t>
+      </w:r>
+      <w:r>
+        <w:t>ů</w:t>
+      </w:r>
+      <w:r>
+        <w:t xml:space="preserve"> užití</w:t>
+      </w:r>
+      <w:bookmarkEnd w:id="50"/>
+      <w:r>
+        <w:t xml:space="preserve"> aktéra v roli Správa</w:t>
+      </w:r>
+      <w:bookmarkEnd w:id="51"/>
+      <w:r>
+        <w:t xml:space="preserve"> </w:t>
       </w:r>
     </w:p>
     <w:p>
       <w:pPr>
         <w:pStyle w:val="Zkladntext"/>
-        <w:numPr>
-          <w:ilvl w:val="0"/>
-          <w:numId w:val="32"/>
-        </w:numPr>
-      </w:pPr>
-      <w:r>
-        <w:t xml:space="preserve">Správa </w:t>
-      </w:r>
-      <w:r>
-        <w:t>garantů – Bude</w:t>
-      </w:r>
-      <w:r>
-        <w:t xml:space="preserve"> moci upravit veškeré věci v předmětu od názvu </w:t>
-      </w:r>
-      <w:r>
-        <w:br/>
-        <w:t>a zkratky po popisy, garanta předmětu po kredity a povinnosti/prerekvizity.</w:t>
-      </w:r>
-    </w:p>
-    <w:p>
-      <w:pPr>
-        <w:pStyle w:val="Zkladntext"/>
-        <w:numPr>
-          <w:ilvl w:val="0"/>
-          <w:numId w:val="32"/>
-        </w:numPr>
-      </w:pPr>
-      <w:r>
-        <w:t xml:space="preserve">Správa </w:t>
-      </w:r>
-      <w:r>
-        <w:t>oborů – Umožní</w:t>
-      </w:r>
-      <w:r>
-        <w:t xml:space="preserve"> upravit název oboru, počtu potřebných kreditů dané skupiny předmětů</w:t>
-      </w:r>
-    </w:p>
-    <w:p>
-      <w:pPr>
-        <w:pStyle w:val="Nadpis2"/>
-      </w:pPr>
-      <w:bookmarkStart w:id="50" w:name="_Toc165064"/>
-      <w:bookmarkStart w:id="51" w:name="_Toc5022635"/>
-      <w:r>
-        <w:t>Scénář</w:t>
-      </w:r>
-      <w:r>
-        <w:t>e</w:t>
-      </w:r>
-      <w:r>
-        <w:t xml:space="preserve"> případ</w:t>
-      </w:r>
-      <w:r>
-        <w:t>ů</w:t>
-      </w:r>
-      <w:r>
-        <w:t xml:space="preserve"> užití</w:t>
-      </w:r>
-      <w:bookmarkEnd w:id="50"/>
-      <w:r>
-        <w:t xml:space="preserve"> aktéra v roli Správa</w:t>
-      </w:r>
-      <w:bookmarkEnd w:id="51"/>
-      <w:r>
-        <w:t xml:space="preserve"> </w:t>
-      </w:r>
-    </w:p>
-    <w:p>
-      <w:pPr>
-        <w:pStyle w:val="Zkladntext"/>
       </w:pPr>
       <w:r>
         <w:t>V této části se podíváme na scénáře případů užití pro jednotlivé případy aktéra správce. Jedná se o správu garantů, správu oborů a správu předmětů.</w:t>
@@ -11192,7 +11184,7 @@
       <w:pPr>
         <w:pStyle w:val="Nadpis3"/>
       </w:pPr>
-      <w:bookmarkStart w:id="52" w:name="_Toc5022636"/>
+      <w:bookmarkStart w:id="52" w:name="_Toc5346411"/>
       <w:r>
         <w:lastRenderedPageBreak/>
         <w:t>Správa garantů správcem:</w:t>
@@ -11208,7 +11200,7 @@
         <w:t xml:space="preserve">                  </w:t>
       </w:r>
       <w:bookmarkStart w:id="53" w:name="_Toc165082"/>
-      <w:bookmarkStart w:id="54" w:name="_Toc5022503"/>
+      <w:bookmarkStart w:id="54" w:name="_Toc5344399"/>
       <w:r>
         <w:t xml:space="preserve">Tabulka </w:t>
       </w:r>
@@ -11634,7 +11626,7 @@
       <w:pPr>
         <w:pStyle w:val="Nadpis3"/>
       </w:pPr>
-      <w:bookmarkStart w:id="55" w:name="_Toc5022637"/>
+      <w:bookmarkStart w:id="55" w:name="_Toc5346412"/>
       <w:r>
         <w:lastRenderedPageBreak/>
         <w:t>Model správy garanta:</w:t>
@@ -11693,7 +11685,7 @@
         <w:jc w:val="both"/>
       </w:pPr>
       <w:bookmarkStart w:id="56" w:name="_Toc165072"/>
-      <w:bookmarkStart w:id="57" w:name="_Toc5022482"/>
+      <w:bookmarkStart w:id="57" w:name="_Toc5344378"/>
       <w:r>
         <w:t xml:space="preserve">Obrázek </w:t>
       </w:r>
@@ -11755,7 +11747,7 @@
       <w:pPr>
         <w:pStyle w:val="Nadpis3"/>
       </w:pPr>
-      <w:bookmarkStart w:id="58" w:name="_Toc5022638"/>
+      <w:bookmarkStart w:id="58" w:name="_Toc5346413"/>
       <w:r>
         <w:lastRenderedPageBreak/>
         <w:t>Model správy oborů:</w:t>
@@ -11814,7 +11806,7 @@
         <w:jc w:val="both"/>
       </w:pPr>
       <w:bookmarkStart w:id="59" w:name="_Toc165073"/>
-      <w:bookmarkStart w:id="60" w:name="_Toc5022483"/>
+      <w:bookmarkStart w:id="60" w:name="_Toc5344379"/>
       <w:r>
         <w:t xml:space="preserve">Obrázek </w:t>
       </w:r>
@@ -11926,7 +11918,7 @@
         <w:jc w:val="both"/>
       </w:pPr>
       <w:bookmarkStart w:id="61" w:name="_Toc165074"/>
-      <w:bookmarkStart w:id="62" w:name="_Toc5022484"/>
+      <w:bookmarkStart w:id="62" w:name="_Toc5344380"/>
       <w:r>
         <w:t xml:space="preserve">Obrázek </w:t>
       </w:r>
@@ -12003,7 +11995,7 @@
         </w:numPr>
       </w:pPr>
       <w:bookmarkStart w:id="63" w:name="_Toc165065"/>
-      <w:bookmarkStart w:id="64" w:name="_Toc5022639"/>
+      <w:bookmarkStart w:id="64" w:name="_Toc5346414"/>
       <w:r>
         <w:lastRenderedPageBreak/>
         <w:t>Popis implementace</w:t>
@@ -12046,7 +12038,7 @@
         </w:numPr>
       </w:pPr>
       <w:bookmarkStart w:id="65" w:name="_Toc165067"/>
-      <w:bookmarkStart w:id="66" w:name="_Toc5022640"/>
+      <w:bookmarkStart w:id="66" w:name="_Toc5346415"/>
       <w:r>
         <w:t>Hromadné plnění dat do databáze</w:t>
       </w:r>
@@ -12177,13 +12169,8 @@
         <w:pStyle w:val="Zkladntext"/>
       </w:pPr>
       <w:r>
-        <w:t xml:space="preserve">ID; název; zkratka; kredity; zakončení; Rok Předmětu; doporučeny Semestr; -; -; zkratka povinnosti; Povinnost; garant; katedra; zkratka katedra; -; email garanta; hodiny Přednáška; hodiny Cvičení; tutoriál; kombi CV; laboratoře; typ Předmětu; jazyk; jazyk[anglicky]; název[anglicky]; -; </w:t>
-      </w:r>
-      <w:proofErr w:type="gramStart"/>
-      <w:r>
-        <w:t>-;-</w:t>
-      </w:r>
-      <w:proofErr w:type="gramEnd"/>
+        <w:t>ID; název; zkratka; kredity; zakončení; Rok Předmětu; doporučeny Semestr; -; -; zkratka povinnosti; Povinnost; garant; katedra; zkratka katedra; -; email garanta; hodiny Přednáška; hodiny Cvičení; tutoriál; kombi CV; laboratoře; typ Předmětu; jazyk; jazyk[anglicky]; název[anglicky]; -; -;-</w:t>
+      </w:r>
     </w:p>
     <w:p>
       <w:pPr>
@@ -12216,22 +12203,24 @@
       <w:r>
         <w:t xml:space="preserve"> třída Data CRUD.</w:t>
       </w:r>
-    </w:p>
-    <w:p>
-      <w:pPr>
-        <w:pStyle w:val="Zkladntext"/>
-      </w:pPr>
+      <w:r>
+        <w:t xml:space="preserve"> Jelikož je v tomto souboru obsažena potřebná data pro tabulky obor, katedra, garant a předmět, tak se tento soubor čte po řádku a příslušné zápisy se přidávají do patřičných funkcí, které kontrolují, zda data nejsou již obsažena v databázi či nikoliv. Po tomto vyhodnocení se tyto položky buď zahodí, nebo vloží. Jednotlivé záznamy je potřeba ukládat v pořadí </w:t>
+      </w:r>
+      <w:r>
+        <w:lastRenderedPageBreak/>
+        <w:t>katedra, obor, garant, předmět, protože garant obsahuje odkaz na cizí klíč na identifikační číslo patřičné katedry a předmět obsahuje jak identifikační číslo oboru, tak i garanta. Proto lze jedině zaměnit pozice nahrávání dat do oborů a kateder, jelikož by po přemístění mohlo docházek k chybám na volání záznamů, které ještě nejsou naplněny do databáze.</w:t>
+      </w:r>
     </w:p>
     <w:p>
       <w:pPr>
         <w:pStyle w:val="Zkladntext"/>
         <w:keepNext/>
       </w:pPr>
-      <w:r>
-        <w:rPr>
-          <w:noProof/>
-        </w:rPr>
-        <w:lastRenderedPageBreak/>
+      <w:bookmarkStart w:id="67" w:name="_GoBack"/>
+      <w:r>
+        <w:rPr>
+          <w:noProof/>
+        </w:rPr>
         <w:drawing>
           <wp:inline distT="0" distB="0" distL="0" distR="0" wp14:anchorId="5FBC9476" wp14:editId="3158027C">
             <wp:extent cx="5391150" cy="4999511"/>
@@ -12281,28 +12270,51 @@
           </wp:inline>
         </w:drawing>
       </w:r>
+      <w:bookmarkEnd w:id="67"/>
     </w:p>
     <w:p>
       <w:pPr>
         <w:pStyle w:val="Titulek"/>
         <w:jc w:val="both"/>
       </w:pPr>
-      <w:bookmarkStart w:id="67" w:name="_Toc5022485"/>
+      <w:bookmarkStart w:id="68" w:name="_Toc5344381"/>
       <w:r>
         <w:t xml:space="preserve">Obrázek </w:t>
       </w:r>
-      <w:fldSimple w:instr=" SEQ Obrázek \* ARABIC ">
-        <w:r>
-          <w:rPr>
-            <w:noProof/>
-          </w:rPr>
-          <w:t>6</w:t>
-        </w:r>
-      </w:fldSimple>
+      <w:r>
+        <w:rPr>
+          <w:noProof/>
+        </w:rPr>
+        <w:fldChar w:fldCharType="begin"/>
+      </w:r>
+      <w:r>
+        <w:rPr>
+          <w:noProof/>
+        </w:rPr>
+        <w:instrText xml:space="preserve"> SEQ Obrázek \* ARABIC </w:instrText>
+      </w:r>
+      <w:r>
+        <w:rPr>
+          <w:noProof/>
+        </w:rPr>
+        <w:fldChar w:fldCharType="separate"/>
+      </w:r>
+      <w:r>
+        <w:rPr>
+          <w:noProof/>
+        </w:rPr>
+        <w:t>6</w:t>
+      </w:r>
+      <w:r>
+        <w:rPr>
+          <w:noProof/>
+        </w:rPr>
+        <w:fldChar w:fldCharType="end"/>
+      </w:r>
       <w:r>
         <w:t xml:space="preserve"> - Třída načítání dat funkce Proveď</w:t>
       </w:r>
-      <w:bookmarkEnd w:id="67"/>
+      <w:bookmarkEnd w:id="68"/>
     </w:p>
     <w:p>
       <w:pPr>
@@ -12422,22 +12434,44 @@
         <w:pStyle w:val="Titulek"/>
         <w:jc w:val="both"/>
       </w:pPr>
-      <w:bookmarkStart w:id="68" w:name="_Toc5022486"/>
+      <w:bookmarkStart w:id="69" w:name="_Toc5344382"/>
       <w:r>
         <w:t xml:space="preserve">Obrázek </w:t>
       </w:r>
-      <w:fldSimple w:instr=" SEQ Obrázek \* ARABIC ">
-        <w:r>
-          <w:rPr>
-            <w:noProof/>
-          </w:rPr>
-          <w:t>7</w:t>
-        </w:r>
-      </w:fldSimple>
+      <w:r>
+        <w:rPr>
+          <w:noProof/>
+        </w:rPr>
+        <w:fldChar w:fldCharType="begin"/>
+      </w:r>
+      <w:r>
+        <w:rPr>
+          <w:noProof/>
+        </w:rPr>
+        <w:instrText xml:space="preserve"> SEQ Obrázek \* ARABIC </w:instrText>
+      </w:r>
+      <w:r>
+        <w:rPr>
+          <w:noProof/>
+        </w:rPr>
+        <w:fldChar w:fldCharType="separate"/>
+      </w:r>
+      <w:r>
+        <w:rPr>
+          <w:noProof/>
+        </w:rPr>
+        <w:t>7</w:t>
+      </w:r>
+      <w:r>
+        <w:rPr>
+          <w:noProof/>
+        </w:rPr>
+        <w:fldChar w:fldCharType="end"/>
+      </w:r>
       <w:r>
         <w:t xml:space="preserve"> - Funkce vložení Katedry a Oboru do databáze</w:t>
       </w:r>
-      <w:bookmarkEnd w:id="68"/>
+      <w:bookmarkEnd w:id="69"/>
     </w:p>
     <w:p>
       <w:pPr>
@@ -12557,22 +12591,44 @@
         <w:pStyle w:val="Titulek"/>
         <w:jc w:val="both"/>
       </w:pPr>
-      <w:bookmarkStart w:id="69" w:name="_Toc5022487"/>
+      <w:bookmarkStart w:id="70" w:name="_Toc5344383"/>
       <w:r>
         <w:t xml:space="preserve">Obrázek </w:t>
       </w:r>
-      <w:fldSimple w:instr=" SEQ Obrázek \* ARABIC ">
-        <w:r>
-          <w:rPr>
-            <w:noProof/>
-          </w:rPr>
-          <w:t>8</w:t>
-        </w:r>
-      </w:fldSimple>
+      <w:r>
+        <w:rPr>
+          <w:noProof/>
+        </w:rPr>
+        <w:fldChar w:fldCharType="begin"/>
+      </w:r>
+      <w:r>
+        <w:rPr>
+          <w:noProof/>
+        </w:rPr>
+        <w:instrText xml:space="preserve"> SEQ Obrázek \* ARABIC </w:instrText>
+      </w:r>
+      <w:r>
+        <w:rPr>
+          <w:noProof/>
+        </w:rPr>
+        <w:fldChar w:fldCharType="separate"/>
+      </w:r>
+      <w:r>
+        <w:rPr>
+          <w:noProof/>
+        </w:rPr>
+        <w:t>8</w:t>
+      </w:r>
+      <w:r>
+        <w:rPr>
+          <w:noProof/>
+        </w:rPr>
+        <w:fldChar w:fldCharType="end"/>
+      </w:r>
       <w:r>
         <w:t xml:space="preserve"> - Vložení Garanta a Předmětu do databáze</w:t>
       </w:r>
-      <w:bookmarkEnd w:id="69"/>
+      <w:bookmarkEnd w:id="70"/>
     </w:p>
     <w:p/>
     <w:p>
@@ -12957,14 +13013,14 @@
           <w:numId w:val="1"/>
         </w:numPr>
       </w:pPr>
-      <w:bookmarkStart w:id="70" w:name="_Toc534978934"/>
-      <w:bookmarkStart w:id="71" w:name="_Toc5022641"/>
+      <w:bookmarkStart w:id="71" w:name="_Toc534978934"/>
+      <w:bookmarkStart w:id="72" w:name="_Toc5346416"/>
       <w:r>
         <w:lastRenderedPageBreak/>
         <w:t>Načtení popisů k předmětům do databáze</w:t>
       </w:r>
-      <w:bookmarkEnd w:id="70"/>
       <w:bookmarkEnd w:id="71"/>
+      <w:bookmarkEnd w:id="72"/>
     </w:p>
     <w:p>
       <w:pPr>
@@ -13092,18 +13148,40 @@
         <w:pStyle w:val="Titulek"/>
         <w:jc w:val="both"/>
       </w:pPr>
-      <w:bookmarkStart w:id="72" w:name="_Toc5022488"/>
+      <w:bookmarkStart w:id="73" w:name="_Toc5344384"/>
       <w:r>
         <w:t xml:space="preserve">Obrázek </w:t>
       </w:r>
-      <w:fldSimple w:instr=" SEQ Obrázek \* ARABIC ">
-        <w:r>
-          <w:rPr>
-            <w:noProof/>
-          </w:rPr>
-          <w:t>9</w:t>
-        </w:r>
-      </w:fldSimple>
+      <w:r>
+        <w:rPr>
+          <w:noProof/>
+        </w:rPr>
+        <w:fldChar w:fldCharType="begin"/>
+      </w:r>
+      <w:r>
+        <w:rPr>
+          <w:noProof/>
+        </w:rPr>
+        <w:instrText xml:space="preserve"> SEQ Obrázek \* ARABIC </w:instrText>
+      </w:r>
+      <w:r>
+        <w:rPr>
+          <w:noProof/>
+        </w:rPr>
+        <w:fldChar w:fldCharType="separate"/>
+      </w:r>
+      <w:r>
+        <w:rPr>
+          <w:noProof/>
+        </w:rPr>
+        <w:t>9</w:t>
+      </w:r>
+      <w:r>
+        <w:rPr>
+          <w:noProof/>
+        </w:rPr>
+        <w:fldChar w:fldCharType="end"/>
+      </w:r>
       <w:r>
         <w:t xml:space="preserve"> </w:t>
       </w:r>
@@ -13116,7 +13194,7 @@
       <w:r>
         <w:t>Popis</w:t>
       </w:r>
-      <w:bookmarkEnd w:id="72"/>
+      <w:bookmarkEnd w:id="73"/>
     </w:p>
     <w:p>
       <w:pPr>
@@ -13183,18 +13261,40 @@
         <w:pStyle w:val="Titulek"/>
         <w:jc w:val="both"/>
       </w:pPr>
-      <w:bookmarkStart w:id="73" w:name="_Toc5022489"/>
+      <w:bookmarkStart w:id="74" w:name="_Toc5344385"/>
       <w:r>
         <w:t xml:space="preserve">Obrázek </w:t>
       </w:r>
-      <w:fldSimple w:instr=" SEQ Obrázek \* ARABIC ">
-        <w:r>
-          <w:rPr>
-            <w:noProof/>
-          </w:rPr>
-          <w:t>10</w:t>
-        </w:r>
-      </w:fldSimple>
+      <w:r>
+        <w:rPr>
+          <w:noProof/>
+        </w:rPr>
+        <w:fldChar w:fldCharType="begin"/>
+      </w:r>
+      <w:r>
+        <w:rPr>
+          <w:noProof/>
+        </w:rPr>
+        <w:instrText xml:space="preserve"> SEQ Obrázek \* ARABIC </w:instrText>
+      </w:r>
+      <w:r>
+        <w:rPr>
+          <w:noProof/>
+        </w:rPr>
+        <w:fldChar w:fldCharType="separate"/>
+      </w:r>
+      <w:r>
+        <w:rPr>
+          <w:noProof/>
+        </w:rPr>
+        <w:t>10</w:t>
+      </w:r>
+      <w:r>
+        <w:rPr>
+          <w:noProof/>
+        </w:rPr>
+        <w:fldChar w:fldCharType="end"/>
+      </w:r>
       <w:r>
         <w:t xml:space="preserve"> - </w:t>
       </w:r>
@@ -13207,7 +13307,7 @@
       <w:r>
         <w:t xml:space="preserve"> do databáze</w:t>
       </w:r>
-      <w:bookmarkEnd w:id="73"/>
+      <w:bookmarkEnd w:id="74"/>
     </w:p>
     <w:p/>
     <w:p>
@@ -13222,11 +13322,20 @@
       <w:pPr>
         <w:pStyle w:val="Nadpis2"/>
       </w:pPr>
-      <w:bookmarkStart w:id="74" w:name="_Toc5022642"/>
-      <w:r>
-        <w:t>Třída na práci s Combo boxy a List boxy</w:t>
-      </w:r>
-      <w:bookmarkEnd w:id="74"/>
+      <w:bookmarkStart w:id="75" w:name="_Toc5346417"/>
+      <w:r>
+        <w:t>Třída na práci s</w:t>
+      </w:r>
+      <w:r>
+        <w:t> rozbalovacími seznamy</w:t>
+      </w:r>
+      <w:r>
+        <w:t xml:space="preserve"> a </w:t>
+      </w:r>
+      <w:r>
+        <w:t>seznamy</w:t>
+      </w:r>
+      <w:bookmarkEnd w:id="75"/>
     </w:p>
     <w:p>
       <w:pPr>
@@ -13244,20 +13353,32 @@
       <w:r>
         <w:t xml:space="preserve"> je pomocná třída využívaná na práci s komponentami </w:t>
       </w:r>
+      <w:r>
+        <w:t>rozbalovací seznam (</w:t>
+      </w:r>
       <w:proofErr w:type="spellStart"/>
       <w:r>
-        <w:t>combobox</w:t>
+        <w:t>ComboBox</w:t>
       </w:r>
       <w:proofErr w:type="spellEnd"/>
       <w:r>
-        <w:t xml:space="preserve"> a </w:t>
+        <w:t>)</w:t>
+      </w:r>
+      <w:r>
+        <w:t xml:space="preserve"> a</w:t>
+      </w:r>
+      <w:r>
+        <w:t xml:space="preserve"> seznam (</w:t>
       </w:r>
       <w:proofErr w:type="spellStart"/>
       <w:r>
-        <w:t>listbox</w:t>
+        <w:t>Listbox</w:t>
       </w:r>
       <w:proofErr w:type="spellEnd"/>
       <w:r>
+        <w:t>)</w:t>
+      </w:r>
+      <w:r>
         <w:t>.</w:t>
       </w:r>
       <w:r>
@@ -13267,17 +13388,12 @@
         <w:t xml:space="preserve">ruktur, v tomto případě třídy přepravek pro jednotlivé tabulky. Díky čemuž lze jednu funkci využít pro několik různých dat. Aby data byla zobrazena v požadovaných formátech je u každé přepravky přetížena funkce </w:t>
       </w:r>
       <w:proofErr w:type="spellStart"/>
-      <w:proofErr w:type="gramStart"/>
       <w:r>
         <w:t>ToString</w:t>
       </w:r>
       <w:proofErr w:type="spellEnd"/>
       <w:r>
-        <w:t>(</w:t>
-      </w:r>
-      <w:proofErr w:type="gramEnd"/>
-      <w:r>
-        <w:t>), která upravuje výstup těchto přepravek.</w:t>
+        <w:t>(), která upravuje výstup těchto přepravek.</w:t>
       </w:r>
     </w:p>
     <w:p>
@@ -13335,27 +13451,47 @@
         <w:pStyle w:val="Titulek"/>
         <w:jc w:val="both"/>
       </w:pPr>
-      <w:bookmarkStart w:id="75" w:name="_Toc5022490"/>
+      <w:bookmarkStart w:id="76" w:name="_Toc5344386"/>
       <w:r>
         <w:t xml:space="preserve">Obrázek </w:t>
       </w:r>
-      <w:fldSimple w:instr=" SEQ Obrázek \* ARABIC ">
-        <w:r>
-          <w:rPr>
-            <w:noProof/>
-          </w:rPr>
-          <w:t>11</w:t>
-        </w:r>
-      </w:fldSimple>
+      <w:r>
+        <w:rPr>
+          <w:noProof/>
+        </w:rPr>
+        <w:fldChar w:fldCharType="begin"/>
+      </w:r>
+      <w:r>
+        <w:rPr>
+          <w:noProof/>
+        </w:rPr>
+        <w:instrText xml:space="preserve"> SEQ Obrázek \* ARABIC </w:instrText>
+      </w:r>
+      <w:r>
+        <w:rPr>
+          <w:noProof/>
+        </w:rPr>
+        <w:fldChar w:fldCharType="separate"/>
+      </w:r>
+      <w:r>
+        <w:rPr>
+          <w:noProof/>
+        </w:rPr>
+        <w:t>11</w:t>
+      </w:r>
+      <w:r>
+        <w:rPr>
+          <w:noProof/>
+        </w:rPr>
+        <w:fldChar w:fldCharType="end"/>
+      </w:r>
       <w:r>
         <w:t xml:space="preserve"> - Vkládání dat do komponenty </w:t>
       </w:r>
-      <w:proofErr w:type="spellStart"/>
-      <w:r>
-        <w:t>ComboBox</w:t>
-      </w:r>
-      <w:bookmarkEnd w:id="75"/>
-      <w:proofErr w:type="spellEnd"/>
+      <w:r>
+        <w:t>rozbalovací seznam</w:t>
+      </w:r>
+      <w:bookmarkEnd w:id="76"/>
     </w:p>
     <w:p>
       <w:pPr>
@@ -13435,43 +13571,63 @@
         <w:pStyle w:val="Titulek"/>
         <w:jc w:val="both"/>
       </w:pPr>
-      <w:bookmarkStart w:id="76" w:name="_Toc5022491"/>
+      <w:bookmarkStart w:id="77" w:name="_Toc5344387"/>
       <w:r>
         <w:t xml:space="preserve">Obrázek </w:t>
       </w:r>
-      <w:fldSimple w:instr=" SEQ Obrázek \* ARABIC ">
-        <w:r>
-          <w:rPr>
-            <w:noProof/>
-          </w:rPr>
-          <w:t>12</w:t>
-        </w:r>
-      </w:fldSimple>
+      <w:r>
+        <w:rPr>
+          <w:noProof/>
+        </w:rPr>
+        <w:fldChar w:fldCharType="begin"/>
+      </w:r>
+      <w:r>
+        <w:rPr>
+          <w:noProof/>
+        </w:rPr>
+        <w:instrText xml:space="preserve"> SEQ Obrázek \* ARABIC </w:instrText>
+      </w:r>
+      <w:r>
+        <w:rPr>
+          <w:noProof/>
+        </w:rPr>
+        <w:fldChar w:fldCharType="separate"/>
+      </w:r>
+      <w:r>
+        <w:rPr>
+          <w:noProof/>
+        </w:rPr>
+        <w:t>12</w:t>
+      </w:r>
+      <w:r>
+        <w:rPr>
+          <w:noProof/>
+        </w:rPr>
+        <w:fldChar w:fldCharType="end"/>
+      </w:r>
       <w:r>
         <w:t xml:space="preserve"> - Vyhledávání v komponentě </w:t>
       </w:r>
-      <w:proofErr w:type="spellStart"/>
-      <w:r>
-        <w:t>ComboBox</w:t>
-      </w:r>
-      <w:bookmarkEnd w:id="76"/>
-      <w:proofErr w:type="spellEnd"/>
+      <w:r>
+        <w:t>rozbalovací seznam</w:t>
+      </w:r>
+      <w:bookmarkEnd w:id="77"/>
     </w:p>
     <w:p>
       <w:pPr>
         <w:pStyle w:val="Nadpis2"/>
       </w:pPr>
-      <w:bookmarkStart w:id="77" w:name="_Toc5022643"/>
+      <w:bookmarkStart w:id="78" w:name="_Toc5346418"/>
       <w:r>
         <w:t>Tvorba</w:t>
       </w:r>
       <w:r>
         <w:t xml:space="preserve"> </w:t>
       </w:r>
-      <w:bookmarkEnd w:id="77"/>
       <w:r>
         <w:t>plánu</w:t>
       </w:r>
+      <w:bookmarkEnd w:id="78"/>
     </w:p>
     <w:p>
       <w:pPr>
@@ -13561,22 +13717,44 @@
         <w:pStyle w:val="Titulek"/>
         <w:jc w:val="both"/>
       </w:pPr>
-      <w:bookmarkStart w:id="78" w:name="_Toc5022492"/>
+      <w:bookmarkStart w:id="79" w:name="_Toc5344388"/>
       <w:r>
         <w:t xml:space="preserve">Obrázek </w:t>
       </w:r>
-      <w:fldSimple w:instr=" SEQ Obrázek \* ARABIC ">
-        <w:r>
-          <w:rPr>
-            <w:noProof/>
-          </w:rPr>
-          <w:t>13</w:t>
-        </w:r>
-      </w:fldSimple>
+      <w:r>
+        <w:rPr>
+          <w:noProof/>
+        </w:rPr>
+        <w:fldChar w:fldCharType="begin"/>
+      </w:r>
+      <w:r>
+        <w:rPr>
+          <w:noProof/>
+        </w:rPr>
+        <w:instrText xml:space="preserve"> SEQ Obrázek \* ARABIC </w:instrText>
+      </w:r>
+      <w:r>
+        <w:rPr>
+          <w:noProof/>
+        </w:rPr>
+        <w:fldChar w:fldCharType="separate"/>
+      </w:r>
+      <w:r>
+        <w:rPr>
+          <w:noProof/>
+        </w:rPr>
+        <w:t>13</w:t>
+      </w:r>
+      <w:r>
+        <w:rPr>
+          <w:noProof/>
+        </w:rPr>
+        <w:fldChar w:fldCharType="end"/>
+      </w:r>
       <w:r>
         <w:t xml:space="preserve"> - Tvorba záznamu</w:t>
       </w:r>
-      <w:bookmarkEnd w:id="78"/>
+      <w:bookmarkEnd w:id="79"/>
     </w:p>
     <w:p>
       <w:pPr>
@@ -13649,22 +13827,44 @@
         <w:pStyle w:val="Titulek"/>
         <w:jc w:val="both"/>
       </w:pPr>
-      <w:bookmarkStart w:id="79" w:name="_Toc5022493"/>
+      <w:bookmarkStart w:id="80" w:name="_Toc5344389"/>
       <w:r>
         <w:t xml:space="preserve">Obrázek </w:t>
       </w:r>
-      <w:fldSimple w:instr=" SEQ Obrázek \* ARABIC ">
-        <w:r>
-          <w:rPr>
-            <w:noProof/>
-          </w:rPr>
-          <w:t>14</w:t>
-        </w:r>
-      </w:fldSimple>
+      <w:r>
+        <w:rPr>
+          <w:noProof/>
+        </w:rPr>
+        <w:fldChar w:fldCharType="begin"/>
+      </w:r>
+      <w:r>
+        <w:rPr>
+          <w:noProof/>
+        </w:rPr>
+        <w:instrText xml:space="preserve"> SEQ Obrázek \* ARABIC </w:instrText>
+      </w:r>
+      <w:r>
+        <w:rPr>
+          <w:noProof/>
+        </w:rPr>
+        <w:fldChar w:fldCharType="separate"/>
+      </w:r>
+      <w:r>
+        <w:rPr>
+          <w:noProof/>
+        </w:rPr>
+        <w:t>14</w:t>
+      </w:r>
+      <w:r>
+        <w:rPr>
+          <w:noProof/>
+        </w:rPr>
+        <w:fldChar w:fldCharType="end"/>
+      </w:r>
       <w:r>
         <w:t xml:space="preserve"> - Nový záznam</w:t>
       </w:r>
-      <w:bookmarkEnd w:id="79"/>
+      <w:bookmarkEnd w:id="80"/>
     </w:p>
     <w:p/>
     <w:p>
@@ -13736,22 +13936,44 @@
         <w:pStyle w:val="Titulek"/>
         <w:jc w:val="both"/>
       </w:pPr>
-      <w:bookmarkStart w:id="80" w:name="_Toc5022494"/>
+      <w:bookmarkStart w:id="81" w:name="_Toc5344390"/>
       <w:r>
         <w:t xml:space="preserve">Obrázek </w:t>
       </w:r>
-      <w:fldSimple w:instr=" SEQ Obrázek \* ARABIC ">
-        <w:r>
-          <w:rPr>
-            <w:noProof/>
-          </w:rPr>
-          <w:t>15</w:t>
-        </w:r>
-      </w:fldSimple>
+      <w:r>
+        <w:rPr>
+          <w:noProof/>
+        </w:rPr>
+        <w:fldChar w:fldCharType="begin"/>
+      </w:r>
+      <w:r>
+        <w:rPr>
+          <w:noProof/>
+        </w:rPr>
+        <w:instrText xml:space="preserve"> SEQ Obrázek \* ARABIC </w:instrText>
+      </w:r>
+      <w:r>
+        <w:rPr>
+          <w:noProof/>
+        </w:rPr>
+        <w:fldChar w:fldCharType="separate"/>
+      </w:r>
+      <w:r>
+        <w:rPr>
+          <w:noProof/>
+        </w:rPr>
+        <w:t>15</w:t>
+      </w:r>
+      <w:r>
+        <w:rPr>
+          <w:noProof/>
+        </w:rPr>
+        <w:fldChar w:fldCharType="end"/>
+      </w:r>
       <w:r>
         <w:t xml:space="preserve"> – Úprava záznamu a změna počtu semestru</w:t>
       </w:r>
-      <w:bookmarkEnd w:id="80"/>
+      <w:bookmarkEnd w:id="81"/>
     </w:p>
     <w:p/>
     <w:p>
@@ -13780,7 +14002,7 @@
       <w:pPr>
         <w:pStyle w:val="Nadpis2"/>
       </w:pPr>
-      <w:bookmarkStart w:id="81" w:name="_Toc5022644"/>
+      <w:bookmarkStart w:id="82" w:name="_Toc5346419"/>
       <w:r>
         <w:t xml:space="preserve">Přidávání </w:t>
       </w:r>
@@ -13790,7 +14012,7 @@
       <w:r>
         <w:t xml:space="preserve"> do semestru</w:t>
       </w:r>
-      <w:bookmarkEnd w:id="81"/>
+      <w:bookmarkEnd w:id="82"/>
     </w:p>
     <w:p>
       <w:pPr>
@@ -13803,7 +14025,16 @@
         <w:t>doporučený,</w:t>
       </w:r>
       <w:r>
-        <w:t xml:space="preserve"> a tedy i vyučovaný semestr je sudý nebo lichý.</w:t>
+        <w:t xml:space="preserve"> a tedy</w:t>
+      </w:r>
+      <w:r>
+        <w:t xml:space="preserve"> </w:t>
+      </w:r>
+      <w:r>
+        <w:br/>
+      </w:r>
+      <w:r>
+        <w:t>i vyučovaný semestr je sudý nebo lichý.</w:t>
       </w:r>
     </w:p>
     <w:p>
@@ -13864,25 +14095,50 @@
         <w:pStyle w:val="Titulek"/>
         <w:jc w:val="both"/>
       </w:pPr>
-      <w:bookmarkStart w:id="82" w:name="_Toc5022495"/>
+      <w:bookmarkStart w:id="83" w:name="_Toc5344391"/>
       <w:r>
         <w:t xml:space="preserve">Obrázek </w:t>
       </w:r>
-      <w:fldSimple w:instr=" SEQ Obrázek \* ARABIC ">
-        <w:r>
-          <w:rPr>
-            <w:noProof/>
-          </w:rPr>
-          <w:t>16</w:t>
-        </w:r>
-      </w:fldSimple>
+      <w:r>
+        <w:rPr>
+          <w:noProof/>
+        </w:rPr>
+        <w:fldChar w:fldCharType="begin"/>
+      </w:r>
+      <w:r>
+        <w:rPr>
+          <w:noProof/>
+        </w:rPr>
+        <w:instrText xml:space="preserve"> SEQ Obrázek \* ARABIC </w:instrText>
+      </w:r>
+      <w:r>
+        <w:rPr>
+          <w:noProof/>
+        </w:rPr>
+        <w:fldChar w:fldCharType="separate"/>
+      </w:r>
+      <w:r>
+        <w:rPr>
+          <w:noProof/>
+        </w:rPr>
+        <w:t>16</w:t>
+      </w:r>
+      <w:r>
+        <w:rPr>
+          <w:noProof/>
+        </w:rPr>
+        <w:fldChar w:fldCharType="end"/>
+      </w:r>
       <w:r>
         <w:t xml:space="preserve"> - </w:t>
       </w:r>
       <w:r>
-        <w:t>Načtení lichých předmětů do listu</w:t>
-      </w:r>
-      <w:bookmarkEnd w:id="82"/>
+        <w:t xml:space="preserve">Načtení lichých předmětů do </w:t>
+      </w:r>
+      <w:bookmarkEnd w:id="83"/>
+      <w:r>
+        <w:t>seznamu</w:t>
+      </w:r>
     </w:p>
     <w:p/>
     <w:p>
@@ -13890,21 +14146,33 @@
         <w:pStyle w:val="Zkladntext"/>
       </w:pPr>
       <w:r>
-        <w:t>Pro výběr předmětů slouží dva list boxy, jenž na jedné straně obsahují seznam s předměty a na druhé jsou předměty vybrané. Při kliknutí na předmět se zobrazí data daného předmětu ve vlastní komponentě detailu předmětu. Po potvrzení výběru se data zapíši do databáze o obnoví list na hlavním okně.</w:t>
+        <w:t xml:space="preserve">Pro výběr předmětů slouží dva </w:t>
+      </w:r>
+      <w:r>
+        <w:t>seznamy</w:t>
+      </w:r>
+      <w:r>
+        <w:t xml:space="preserve">, jenž na jedné straně obsahují seznam s předměty a na druhé jsou předměty vybrané. Při kliknutí na předmět se zobrazí data daného předmětu ve vlastní komponentě detailu předmětu. Po potvrzení výběru se data zapíši do databáze o obnoví </w:t>
+      </w:r>
+      <w:r>
+        <w:t>seznam</w:t>
+      </w:r>
+      <w:r>
+        <w:t xml:space="preserve"> na hlavním okně.</w:t>
       </w:r>
     </w:p>
     <w:p>
       <w:pPr>
         <w:pStyle w:val="Nadpis2"/>
       </w:pPr>
-      <w:bookmarkStart w:id="83" w:name="_Toc5022645"/>
+      <w:bookmarkStart w:id="84" w:name="_Toc5346420"/>
       <w:r>
         <w:t>Vyhledávání</w:t>
       </w:r>
       <w:r>
         <w:t xml:space="preserve"> a úprava</w:t>
       </w:r>
-      <w:bookmarkEnd w:id="83"/>
+      <w:bookmarkEnd w:id="84"/>
     </w:p>
     <w:p>
       <w:pPr>
@@ -13918,64 +14186,131 @@
       <w:pPr>
         <w:pStyle w:val="Nadpis2"/>
       </w:pPr>
-      <w:bookmarkStart w:id="84" w:name="_Toc5022646"/>
+      <w:bookmarkStart w:id="85" w:name="_Toc5346421"/>
       <w:r>
         <w:t>Návod</w:t>
       </w:r>
-      <w:bookmarkEnd w:id="84"/>
+      <w:bookmarkEnd w:id="85"/>
     </w:p>
     <w:p>
       <w:pPr>
         <w:pStyle w:val="Zkladntext"/>
       </w:pPr>
       <w:r>
-        <w:t xml:space="preserve">Veškerá okna lze uzavřít předčasně, a to buď křížkem nebo červeným tlačítkem Zavřít či </w:t>
-      </w:r>
-      <w:r>
-        <w:rPr>
+        <w:t xml:space="preserve">Veškerá okna lze uzavřít předčasně, a to buď křížkem nebo červeným tlačítkem </w:t>
+      </w:r>
+      <w:r>
+        <w:rPr>
+          <w:i/>
+        </w:rPr>
+        <w:t>Zavřít</w:t>
+      </w:r>
+      <w:r>
+        <w:t xml:space="preserve"> </w:t>
+      </w:r>
+      <w:r>
+        <w:br/>
+      </w:r>
+      <w:r>
+        <w:t xml:space="preserve">či </w:t>
+      </w:r>
+      <w:r>
+        <w:rPr>
+          <w:i/>
           <w:lang w:val="en-US"/>
         </w:rPr>
-        <w:t>C</w:t>
-      </w:r>
-      <w:r>
-        <w:rPr>
-          <w:lang w:val="en-US"/>
-        </w:rPr>
-        <w:t>ancel</w:t>
-      </w:r>
-      <w:r>
-        <w:t xml:space="preserve">. Všechny změny se ukládají po stisknutí zeleného tlačítka OK. </w:t>
-      </w:r>
-      <w:r>
-        <w:t xml:space="preserve">Při prvním a každém dalším, kdy není vytvořen plán, spuštění aplikace vyskočí informativní okno o </w:t>
+        <w:t>Cancel</w:t>
+      </w:r>
+      <w:r>
+        <w:t xml:space="preserve">. Všechny změny se ukládají po stisknutí zeleného tlačítka </w:t>
+      </w:r>
+      <w:r>
+        <w:rPr>
+          <w:i/>
+        </w:rPr>
+        <w:t>OK</w:t>
+      </w:r>
+      <w:r>
+        <w:t xml:space="preserve">. </w:t>
+      </w:r>
+      <w:r>
+        <w:t xml:space="preserve">Při prvním </w:t>
+      </w:r>
+      <w:r>
+        <w:br/>
+      </w:r>
+      <w:r>
+        <w:t xml:space="preserve">a každém dalším, kdy není vytvořen plán, spuštění aplikace vyskočí informativní okno </w:t>
+      </w:r>
+      <w:r>
+        <w:br/>
       </w:r>
       <w:r>
         <w:lastRenderedPageBreak/>
-        <w:t>absenci plánu a dotazu o přesměrování k jeho vytvoření. Po pov</w:t>
+        <w:t>o absenci plánu a dotazu o přesměrování k jeho vytvoření. Po pov</w:t>
       </w:r>
       <w:r>
         <w:t>t</w:t>
       </w:r>
       <w:r>
-        <w:t>rzení se otevře okno tvorby plánu, jenž vytvoří po vyplnění oboru, počtu semestrů a označení prázdný záznam plánu a vygeneruje všechny pod plány na semestry. Při potvrzení, zavření nebo nepotvrzení vytvoření se otevře hlavní okno aplikace. V tomto oknu je hlavní nabídka s možnostmi tvorby a úpravy záznamů plánů, vyhledávání a nápovědy. Pod touto lištou je rozbalovací okno, ve kterém lze přepínat mezi různými plány. Na pravé straně od plánů se nachází numerické počítadlo, znázorňující vybraný semestr, jež je využíváno pro přidávání předmětů do daného semestru. Pro přidání stačí kliknout na tlačítko přidej. Pod těmito komponentami je několik políček pro samotné semestry</w:t>
+        <w:t xml:space="preserve">rzení se otevře okno tvorby plánu, jenž vytvoří po vyplnění oboru, počtu semestrů a označení prázdný záznam plánu a vygeneruje všechny pod plány na semestry. Při potvrzení, zavření nebo nepotvrzení vytvoření se otevře hlavní okno aplikace. V tomto oknu je hlavní nabídka s možnostmi tvorby a úpravy záznamů plánů, vyhledávání a nápovědy. Pod touto lištou je rozbalovací okno, ve kterém lze přepínat mezi různými plány. Na pravé straně od plánů se nachází numerické počítadlo, znázorňující vybraný semestr, jež je využíváno pro přidávání předmětů do daného semestru. Pro přidání stačí kliknout na tlačítko </w:t>
+      </w:r>
+      <w:r>
+        <w:rPr>
+          <w:i/>
+        </w:rPr>
+        <w:t>Přidat</w:t>
+      </w:r>
+      <w:r>
+        <w:t>. Pod těmito komponentami je několik políček pro samotné semestry</w:t>
       </w:r>
       <w:r>
         <w:t xml:space="preserve"> s počítadly kreditů</w:t>
       </w:r>
       <w:r>
-        <w:t xml:space="preserve">. Tyto okna se naplní vybranými předměty zvolenými při přidávání. Na každý předmět lze kliknout. Po vybrání předmětu se zobrazí dodatečné informace k předmětu a možnosti na zobrazení informací o garantovi anebo možnost smazání tohoto předmětu z daného semestru. </w:t>
-      </w:r>
-      <w:r>
-        <w:t>V pravém dolním rohu se pak zobrazují celkové kredity a další kreditní požadavky určené vybraným oborem. Veškeré kreditní ukazatele mají nastaveny barevné zobrazení, kde zelená znamená dostatek kreditů, a naopak červená nedostatek.</w:t>
+        <w:t>. Tyto okna se naplní vybranými předměty zvolenými při přidávání. Na každý předmět lze kliknout</w:t>
+      </w:r>
+      <w:r>
+        <w:t xml:space="preserve"> a tím tento předmět vybrat</w:t>
+      </w:r>
+      <w:r>
+        <w:t xml:space="preserve">. Po vybrání se zobrazí dodatečné informace k předmětu a možnosti na zobrazení informací o garantovi anebo možnost smazání tohoto předmětu z daného semestru. </w:t>
+      </w:r>
+      <w:r>
+        <w:t xml:space="preserve">V pravém dolním rohu se pak zobrazují celkové kredity </w:t>
+      </w:r>
+      <w:r>
+        <w:br/>
+      </w:r>
+      <w:r>
+        <w:t>a další kreditní požadavky určené vybraným oborem. Veškeré kreditní ukazatele mají nastaveny barevné zobrazení, kde zelená znamená dostatek kreditů, a naopak červená nedostatek.</w:t>
       </w:r>
       <w:r>
         <w:t xml:space="preserve">  </w:t>
       </w:r>
       <w:r>
-        <w:t xml:space="preserve">Po vybrání semestru a kliknutí na tlačítko Přidej se dostaneme do nového okna přidávání, kde na levé straně se ukazují informace o zvoleném předmětu a na pravé straně jsou dvě okna mezi nimiž jsou šipky určující kam se předmět má přesunout. V pravém okně jsou všechny dostupné předměty pro daný semestr a na levé straně pak ty, které chceme zvolit do našeho plánu. Pod tímto oknem je také počítadlo kreditů, které slouží převážně jako informativní údaj o hodnotě přidávaných předmětů. Po kliknutí na tlačítko OK se tyto předměty se přidají do daného semestru a zobrazí na hlavním okně v dané položce. Pakliže chceme přistoupit k módu správce nebo vyhledat nějaké informace o katedrách, oborech, garantech či předmětech, tak na hlavním okně v horním panelu vybereme možnost vyhledávání, která nás přesměruje na okno vyhledávání a úprav záznamů v aplikaci. Pro vyhledávání slouží výběr z položek </w:t>
-      </w:r>
-      <w:r>
-        <w:t>zobrazený pomocí zatrhávacích oken s názvy obor, katedra, garant, předmět. Po zvolení se v okně zobrazí rozbalovací okno s názvy dané kategorie se všemi záznamy. Tyto záznamy lze filtrovat pomocí pomocných rozbalovacích oken, jsou-li k dispozici anebo napsáním části názvu do okna. Po rozbalení tohoto okna se zobrazí jenom záznamy obsahující zadané znaky. V horní části tohoto okna je také tlačítko na povolení modu správa, kde po stisknutí vyskočí varovná zpráva o možnosti smazání kritických částí, jenž může dospět až ke zničení již vytvořených plánů. Po potvrzení se zobrazí tlačítka na tvorbu, úpravu a mazání</w:t>
+        <w:t xml:space="preserve">Po vybrání semestru a kliknutí na tlačítko Přidej se dostaneme do nového okna přidávání, kde na levé straně se ukazují informace o zvoleném předmětu a na pravé straně jsou dvě okna mezi nimiž jsou šipky určující kam se předmět má přesunout. V pravém okně jsou všechny dostupné předměty pro daný semestr a na levé straně pak ty, které chceme zvolit do našeho plánu. Pod tímto oknem je také počítadlo kreditů, které slouží převážně jako informativní údaj o hodnotě přidávaných předmětů. Po kliknutí na tlačítko OK se tyto předměty se přidají do daného semestru a zobrazí na hlavním okně v dané položce. Pakliže chceme přistoupit k módu správce nebo vyhledat nějaké informace o katedrách, oborech, garantech či předmětech, tak na hlavním okně v horním panelu vybereme možnost vyhledávání, která nás přesměruje na okno vyhledávání </w:t>
+      </w:r>
+      <w:r>
+        <w:br/>
+      </w:r>
+      <w:r>
+        <w:t xml:space="preserve">a úprav záznamů v aplikaci. Pro vyhledávání slouží výběr z položek </w:t>
+      </w:r>
+      <w:r>
+        <w:t xml:space="preserve">zobrazený pomocí zatrhávacích oken s názvy obor, katedra, garant, předmět. Po zvolení se v okně zobrazí rozbalovací okno s názvy dané kategorie se všemi záznamy. Tyto záznamy lze filtrovat pomocí pomocných rozbalovacích oken, jsou-li k dispozici anebo napsáním části názvu do okna. Po rozbalení tohoto okna se zobrazí jenom záznamy obsahující zadané znaky. V horní části tohoto okna je také tlačítko na povolení modu správa, kde po stisknutí vyskočí varovná zpráva o možnosti smazání kritických částí, jenž může dospět až </w:t>
+      </w:r>
+      <w:r>
+        <w:br/>
+      </w:r>
+      <w:r>
+        <w:t>ke zničení</w:t>
+      </w:r>
+      <w:r>
+        <w:t xml:space="preserve"> a smazání</w:t>
+      </w:r>
+      <w:r>
+        <w:t xml:space="preserve"> již vytvořených plánů. Po potvrzení se zobrazí tlačítka na tvorbu, úpravu a mazání</w:t>
       </w:r>
       <w:r>
         <w:t xml:space="preserve"> u okna</w:t>
@@ -13987,17 +14322,23 @@
         <w:t>. Dále se objeví také</w:t>
       </w:r>
       <w:r>
-        <w:t xml:space="preserve"> v horní liště možnosti hromadného načtení dat</w:t>
-      </w:r>
-      <w:r>
-        <w:t xml:space="preserve"> pro načítání </w:t>
+        <w:t xml:space="preserve"> v horní liště možnosti </w:t>
       </w:r>
       <w:r>
         <w:lastRenderedPageBreak/>
-        <w:t>dat ve větším množství ze souboru</w:t>
-      </w:r>
-      <w:r>
-        <w:t>.  Pro tvorbu a úpravu jednotlivých</w:t>
+        <w:t>hromadného načtení dat</w:t>
+      </w:r>
+      <w:r>
+        <w:t xml:space="preserve"> pro načítání dat ve větším množství ze souboru</w:t>
+      </w:r>
+      <w:r>
+        <w:t xml:space="preserve">.  Pro tvorbu </w:t>
+      </w:r>
+      <w:r>
+        <w:br/>
+      </w:r>
+      <w:r>
+        <w:t>a úpravu jednotlivých</w:t>
       </w:r>
       <w:r>
         <w:t xml:space="preserve"> položek z</w:t>
@@ -14022,11 +14363,11 @@
       <w:pPr>
         <w:pStyle w:val="Nadpis2"/>
       </w:pPr>
-      <w:bookmarkStart w:id="85" w:name="_Toc5022647"/>
+      <w:bookmarkStart w:id="86" w:name="_Toc5346422"/>
       <w:r>
         <w:t>Podmínky spuštění</w:t>
       </w:r>
-      <w:bookmarkEnd w:id="85"/>
+      <w:bookmarkEnd w:id="86"/>
     </w:p>
     <w:p>
       <w:pPr>
@@ -14046,11 +14387,11 @@
       <w:pPr>
         <w:pStyle w:val="Nadpis2"/>
       </w:pPr>
-      <w:bookmarkStart w:id="86" w:name="_Toc5022648"/>
+      <w:bookmarkStart w:id="87" w:name="_Toc5346423"/>
       <w:r>
         <w:t>Testování</w:t>
       </w:r>
-      <w:bookmarkEnd w:id="86"/>
+      <w:bookmarkEnd w:id="87"/>
     </w:p>
     <w:p>
       <w:pPr>
@@ -14075,12 +14416,12 @@
         </w:tabs>
         <w:ind w:left="426" w:hanging="426"/>
       </w:pPr>
-      <w:bookmarkStart w:id="87" w:name="_Toc5022649"/>
+      <w:bookmarkStart w:id="88" w:name="_Toc5346424"/>
       <w:r>
         <w:lastRenderedPageBreak/>
         <w:t>Diskuze</w:t>
       </w:r>
-      <w:bookmarkEnd w:id="87"/>
+      <w:bookmarkEnd w:id="88"/>
     </w:p>
     <w:p>
       <w:pPr>
@@ -14157,12 +14498,12 @@
         </w:numPr>
         <w:ind w:left="142"/>
       </w:pPr>
-      <w:bookmarkStart w:id="88" w:name="_Toc5022650"/>
+      <w:bookmarkStart w:id="89" w:name="_Toc5346425"/>
       <w:r>
         <w:lastRenderedPageBreak/>
         <w:t>Závěr</w:t>
       </w:r>
-      <w:bookmarkEnd w:id="88"/>
+      <w:bookmarkEnd w:id="89"/>
     </w:p>
     <w:p>
       <w:pPr>
@@ -14251,8 +14592,6 @@
       <w:r>
         <w:t>a</w:t>
       </w:r>
-      <w:bookmarkStart w:id="89" w:name="_GoBack"/>
-      <w:bookmarkEnd w:id="89"/>
       <w:r>
         <w:t xml:space="preserve"> s podporou .NET a databází, poté se aplikace spustí bez problémů.</w:t>
       </w:r>
@@ -14274,7 +14613,7 @@
         <w:br w:type="page"/>
       </w:r>
     </w:p>
-    <w:bookmarkStart w:id="90" w:name="_Toc5022651" w:displacedByCustomXml="next"/>
+    <w:bookmarkStart w:id="90" w:name="_Toc5346426" w:displacedByCustomXml="next"/>
     <w:bookmarkStart w:id="91" w:name="_Hlk3298914" w:displacedByCustomXml="next"/>
     <w:sdt>
       <w:sdtPr>
@@ -14293,7 +14632,6 @@
           <w:docPartUnique/>
         </w:docPartObj>
       </w:sdtPr>
-      <w:sdtEndPr/>
       <w:sdtContent>
         <w:p>
           <w:pPr>
@@ -14314,7 +14652,6 @@
             <w:id w:val="-573587230"/>
             <w:bibliography/>
           </w:sdtPr>
-          <w:sdtEndPr/>
           <w:sdtContent>
             <w:p>
               <w:pPr>
@@ -14634,15 +14971,7 @@
               </w:r>
               <w:proofErr w:type="spellEnd"/>
               <w:r>
-                <w:t xml:space="preserve"> </w:t>
-              </w:r>
-              <w:proofErr w:type="gramStart"/>
-              <w:r>
-                <w:t>ORM?.</w:t>
-              </w:r>
-              <w:proofErr w:type="gramEnd"/>
-              <w:r>
-                <w:t xml:space="preserve"> In: </w:t>
+                <w:t xml:space="preserve"> ORM?. In: </w:t>
               </w:r>
               <w:proofErr w:type="spellStart"/>
               <w:r>
@@ -14903,7 +15232,7 @@
         </w:numPr>
         <w:ind w:left="142"/>
       </w:pPr>
-      <w:bookmarkStart w:id="93" w:name="_Toc5022652"/>
+      <w:bookmarkStart w:id="93" w:name="_Toc5346427"/>
       <w:r>
         <w:lastRenderedPageBreak/>
         <w:t>Přílohy</w:t>
@@ -15805,7 +16134,6 @@
         <w:docPartUnique/>
       </w:docPartObj>
     </w:sdtPr>
-    <w:sdtEndPr/>
     <w:sdtContent>
       <w:p>
         <w:pPr>
@@ -15846,7 +16174,6 @@
         <w:docPartUnique/>
       </w:docPartObj>
     </w:sdtPr>
-    <w:sdtEndPr/>
     <w:sdtContent>
       <w:p>
         <w:pPr>
@@ -15866,7 +16193,7 @@
           <w:rPr>
             <w:noProof/>
           </w:rPr>
-          <w:t>18</w:t>
+          <w:t>43</w:t>
         </w:r>
         <w:r>
           <w:fldChar w:fldCharType="end"/>
@@ -16563,7 +16890,7 @@
         <w:rFonts w:hint="default"/>
       </w:rPr>
     </w:lvl>
-    <w:lvl w:ilvl="1" w:tplc="04050019" w:tentative="1">
+    <w:lvl w:ilvl="1" w:tplc="04050019">
       <w:start w:val="1"/>
       <w:numFmt w:val="lowerLetter"/>
       <w:lvlText w:val="%2."/>
@@ -17218,7 +17545,7 @@
     </w:rPrDefault>
     <w:pPrDefault/>
   </w:docDefaults>
-  <w:latentStyles w:defLockedState="0" w:defUIPriority="99" w:defSemiHidden="0" w:defUnhideWhenUsed="0" w:defQFormat="0" w:count="375">
+  <w:latentStyles w:defLockedState="0" w:defUIPriority="99" w:defSemiHidden="0" w:defUnhideWhenUsed="0" w:defQFormat="0" w:count="376">
     <w:lsdException w:name="Normal" w:uiPriority="0"/>
     <w:lsdException w:name="heading 1" w:uiPriority="9" w:qFormat="1"/>
     <w:lsdException w:name="heading 2" w:semiHidden="1" w:uiPriority="0" w:unhideWhenUsed="1" w:qFormat="1"/>
@@ -17324,7 +17651,6 @@
     <w:lsdException w:name="HTML Sample" w:semiHidden="1" w:unhideWhenUsed="1"/>
     <w:lsdException w:name="HTML Typewriter" w:semiHidden="1" w:unhideWhenUsed="1"/>
     <w:lsdException w:name="HTML Variable" w:semiHidden="1" w:unhideWhenUsed="1"/>
-    <w:lsdException w:name="Normal Table" w:semiHidden="1" w:unhideWhenUsed="1"/>
     <w:lsdException w:name="annotation subject" w:semiHidden="1" w:unhideWhenUsed="1"/>
     <w:lsdException w:name="No List" w:semiHidden="1" w:unhideWhenUsed="1"/>
     <w:lsdException w:name="Outline List 1" w:semiHidden="1" w:unhideWhenUsed="1"/>
@@ -17367,11 +17693,8 @@
     <w:lsdException w:name="Table Contemporary" w:semiHidden="1" w:unhideWhenUsed="1"/>
     <w:lsdException w:name="Table Elegant" w:semiHidden="1" w:unhideWhenUsed="1"/>
     <w:lsdException w:name="Table Professional" w:semiHidden="1" w:unhideWhenUsed="1"/>
-    <w:lsdException w:name="Table Subtle 1" w:semiHidden="1" w:unhideWhenUsed="1"/>
     <w:lsdException w:name="Table Subtle 2" w:semiHidden="1" w:unhideWhenUsed="1"/>
     <w:lsdException w:name="Table Web 1" w:semiHidden="1" w:unhideWhenUsed="1"/>
-    <w:lsdException w:name="Table Web 2" w:semiHidden="1" w:unhideWhenUsed="1"/>
-    <w:lsdException w:name="Table Web 3" w:semiHidden="1" w:unhideWhenUsed="1"/>
     <w:lsdException w:name="Balloon Text" w:semiHidden="1" w:unhideWhenUsed="1"/>
     <w:lsdException w:name="Table Grid" w:uiPriority="59"/>
     <w:lsdException w:name="Table Theme" w:semiHidden="1" w:unhideWhenUsed="1"/>
@@ -17594,6 +17917,7 @@
     <w:lsdException w:name="Smart Hyperlink" w:semiHidden="1" w:unhideWhenUsed="1"/>
     <w:lsdException w:name="Hashtag" w:semiHidden="1" w:unhideWhenUsed="1"/>
     <w:lsdException w:name="Unresolved Mention" w:semiHidden="1" w:unhideWhenUsed="1"/>
+    <w:lsdException w:name="Smart Link" w:semiHidden="1" w:unhideWhenUsed="1"/>
   </w:latentStyles>
   <w:style w:type="paragraph" w:default="1" w:styleId="Normln">
     <w:name w:val="Normal"/>
@@ -18422,8 +18746,8 @@
       </w:tblBorders>
     </w:tblPr>
   </w:style>
-  <w:style w:type="character" w:styleId="Nevyeenzmnka">
-    <w:name w:val="Unresolved Mention"/>
+  <w:style w:type="character" w:customStyle="1" w:styleId="Nevyeenzmnka2">
+    <w:name w:val="Nevyřešená zmínka2"/>
     <w:basedOn w:val="Standardnpsmoodstavce"/>
     <w:uiPriority w:val="99"/>
     <w:semiHidden/>
@@ -18793,6 +19117,7 @@
     <w:rsid w:val="005671E7"/>
     <w:rsid w:val="005C2C5F"/>
     <w:rsid w:val="00645426"/>
+    <w:rsid w:val="00694102"/>
     <w:rsid w:val="006C5FD6"/>
     <w:rsid w:val="006E60B8"/>
     <w:rsid w:val="0070088F"/>
@@ -18862,7 +19187,7 @@
       </w:pPr>
     </w:pPrDefault>
   </w:docDefaults>
-  <w:latentStyles w:defLockedState="0" w:defUIPriority="99" w:defSemiHidden="0" w:defUnhideWhenUsed="0" w:defQFormat="0" w:count="375">
+  <w:latentStyles w:defLockedState="0" w:defUIPriority="99" w:defSemiHidden="0" w:defUnhideWhenUsed="0" w:defQFormat="0" w:count="376">
     <w:lsdException w:name="Normal" w:uiPriority="0" w:qFormat="1"/>
     <w:lsdException w:name="heading 1" w:uiPriority="9" w:qFormat="1"/>
     <w:lsdException w:name="heading 2" w:semiHidden="1" w:uiPriority="9" w:unhideWhenUsed="1" w:qFormat="1"/>
@@ -18968,7 +19293,6 @@
     <w:lsdException w:name="HTML Sample" w:semiHidden="1" w:unhideWhenUsed="1"/>
     <w:lsdException w:name="HTML Typewriter" w:semiHidden="1" w:unhideWhenUsed="1"/>
     <w:lsdException w:name="HTML Variable" w:semiHidden="1" w:unhideWhenUsed="1"/>
-    <w:lsdException w:name="Normal Table" w:semiHidden="1" w:unhideWhenUsed="1"/>
     <w:lsdException w:name="annotation subject" w:semiHidden="1" w:unhideWhenUsed="1"/>
     <w:lsdException w:name="No List" w:semiHidden="1" w:unhideWhenUsed="1"/>
     <w:lsdException w:name="Outline List 1" w:semiHidden="1" w:unhideWhenUsed="1"/>
@@ -19011,11 +19335,8 @@
     <w:lsdException w:name="Table Contemporary" w:semiHidden="1" w:unhideWhenUsed="1"/>
     <w:lsdException w:name="Table Elegant" w:semiHidden="1" w:unhideWhenUsed="1"/>
     <w:lsdException w:name="Table Professional" w:semiHidden="1" w:unhideWhenUsed="1"/>
-    <w:lsdException w:name="Table Subtle 1" w:semiHidden="1" w:unhideWhenUsed="1"/>
     <w:lsdException w:name="Table Subtle 2" w:semiHidden="1" w:unhideWhenUsed="1"/>
     <w:lsdException w:name="Table Web 1" w:semiHidden="1" w:unhideWhenUsed="1"/>
-    <w:lsdException w:name="Table Web 2" w:semiHidden="1" w:unhideWhenUsed="1"/>
-    <w:lsdException w:name="Table Web 3" w:semiHidden="1" w:unhideWhenUsed="1"/>
     <w:lsdException w:name="Balloon Text" w:semiHidden="1" w:unhideWhenUsed="1"/>
     <w:lsdException w:name="Table Grid" w:uiPriority="59"/>
     <w:lsdException w:name="Table Theme" w:semiHidden="1" w:unhideWhenUsed="1"/>
@@ -19238,6 +19559,7 @@
     <w:lsdException w:name="Smart Hyperlink" w:semiHidden="1" w:unhideWhenUsed="1"/>
     <w:lsdException w:name="Hashtag" w:semiHidden="1" w:unhideWhenUsed="1"/>
     <w:lsdException w:name="Unresolved Mention" w:semiHidden="1" w:unhideWhenUsed="1"/>
+    <w:lsdException w:name="Smart Link" w:semiHidden="1" w:unhideWhenUsed="1"/>
   </w:latentStyles>
   <w:style w:type="paragraph" w:default="1" w:styleId="Normln">
     <w:name w:val="Normal"/>
@@ -19769,7 +20091,7 @@
 </file>
 
 <file path=customXml/itemProps1.xml><?xml version="1.0" encoding="utf-8"?>
-<ds:datastoreItem xmlns:ds="http://schemas.openxmlformats.org/officeDocument/2006/customXml" ds:itemID="{6C3BC2D6-78E8-4B71-8ED6-65276047BE53}">
+<ds:datastoreItem xmlns:ds="http://schemas.openxmlformats.org/officeDocument/2006/customXml" ds:itemID="{72CEAE0B-AC5A-4501-9BA9-41555B5AF496}">
   <ds:schemaRefs>
     <ds:schemaRef ds:uri="http://schemas.openxmlformats.org/officeDocument/2006/bibliography"/>
   </ds:schemaRefs>

</xml_diff>

<commit_message>
Napsány testy Provedení RefreshZaznamy po zavření okna vyhledávání
</commit_message>
<xml_diff>
--- a/dokumentace/ZP_VSPJ_SPPSP.docx
+++ b/dokumentace/ZP_VSPJ_SPPSP.docx
@@ -54,7 +54,6 @@
             <w:listItem w:displayText="Katedra zdravotnických studií" w:value="Katedra zdravotnických studií"/>
           </w:dropDownList>
         </w:sdtPr>
-        <w:sdtEndPr/>
         <w:sdtContent>
           <w:r>
             <w:rPr>
@@ -121,7 +120,6 @@
             <w:listItem w:displayText="diplomová práce" w:value="diplomová práce"/>
           </w:dropDownList>
         </w:sdtPr>
-        <w:sdtEndPr/>
         <w:sdtContent>
           <w:r>
             <w:rPr>
@@ -689,7 +687,6 @@
             <w:listItem w:displayText="Katedra zdravotnických studií" w:value="Katedra zdravotnických studií"/>
           </w:dropDownList>
         </w:sdtPr>
-        <w:sdtEndPr/>
         <w:sdtContent>
           <w:r>
             <w:t>Katedra technických studií</w:t>
@@ -871,7 +868,6 @@
             <w:listItem w:displayText="diplomová" w:value="diplomová"/>
           </w:dropDownList>
         </w:sdtPr>
-        <w:sdtEndPr/>
         <w:sdtContent>
           <w:r>
             <w:t>bakalářská</w:t>
@@ -926,7 +922,6 @@
             <w:listItem w:displayText="diplomové" w:value="diplomové"/>
           </w:dropDownList>
         </w:sdtPr>
-        <w:sdtEndPr/>
         <w:sdtContent>
           <w:r>
             <w:t>bakalářské</w:t>
@@ -962,7 +957,6 @@
             <w:listItem w:displayText="diplomovou" w:value="diplomovou"/>
           </w:dropDownList>
         </w:sdtPr>
-        <w:sdtEndPr/>
         <w:sdtContent>
           <w:r>
             <w:t>bakalářskou</w:t>
@@ -1018,7 +1012,6 @@
             <w:listItem w:displayText="diplomové" w:value="diplomové"/>
           </w:dropDownList>
         </w:sdtPr>
-        <w:sdtEndPr/>
         <w:sdtContent>
           <w:r>
             <w:t>bakalářské</w:t>
@@ -1065,7 +1058,6 @@
             <w:listItem w:displayText="diplomové" w:value="diplomové"/>
           </w:dropDownList>
         </w:sdtPr>
-        <w:sdtEndPr/>
         <w:sdtContent>
           <w:r>
             <w:t>bakalářské</w:t>
@@ -1107,7 +1099,6 @@
             <w:listItem w:displayText="diplomové" w:value="diplomové"/>
           </w:dropDownList>
         </w:sdtPr>
-        <w:sdtEndPr/>
         <w:sdtContent>
           <w:r>
             <w:t>bakalářské</w:t>
@@ -1144,7 +1135,6 @@
             <w:calendar w:val="gregorian"/>
           </w:date>
         </w:sdtPr>
-        <w:sdtEndPr/>
         <w:sdtContent>
           <w:r>
             <w:t>20. března 2019</w:t>
@@ -11936,27 +11926,14 @@
       <w:r>
         <w:t xml:space="preserve">Obrázek </w:t>
       </w:r>
-      <w:r>
-        <w:fldChar w:fldCharType="begin"/>
-      </w:r>
-      <w:r>
-        <w:instrText xml:space="preserve"> SEQ Obrázek \* ARABIC </w:instrText>
-      </w:r>
-      <w:r>
-        <w:fldChar w:fldCharType="separate"/>
-      </w:r>
-      <w:r>
-        <w:rPr>
-          <w:noProof/>
-        </w:rPr>
-        <w:t>7</w:t>
-      </w:r>
-      <w:r>
-        <w:rPr>
-          <w:noProof/>
-        </w:rPr>
-        <w:fldChar w:fldCharType="end"/>
-      </w:r>
+      <w:fldSimple w:instr=" SEQ Obrázek \* ARABIC ">
+        <w:r>
+          <w:rPr>
+            <w:noProof/>
+          </w:rPr>
+          <w:t>7</w:t>
+        </w:r>
+      </w:fldSimple>
       <w:r>
         <w:t xml:space="preserve"> - Tvorba nového záznamu</w:t>
       </w:r>
@@ -12587,27 +12564,14 @@
       <w:r>
         <w:t xml:space="preserve">Obrázek </w:t>
       </w:r>
-      <w:r>
-        <w:fldChar w:fldCharType="begin"/>
-      </w:r>
-      <w:r>
-        <w:instrText xml:space="preserve"> SEQ Obrázek \* ARABIC </w:instrText>
-      </w:r>
-      <w:r>
-        <w:fldChar w:fldCharType="separate"/>
-      </w:r>
-      <w:r>
-        <w:rPr>
-          <w:noProof/>
-        </w:rPr>
-        <w:t>11</w:t>
-      </w:r>
-      <w:r>
-        <w:rPr>
-          <w:noProof/>
-        </w:rPr>
-        <w:fldChar w:fldCharType="end"/>
-      </w:r>
+      <w:fldSimple w:instr=" SEQ Obrázek \* ARABIC ">
+        <w:r>
+          <w:rPr>
+            <w:noProof/>
+          </w:rPr>
+          <w:t>11</w:t>
+        </w:r>
+      </w:fldSimple>
       <w:r>
         <w:t xml:space="preserve"> </w:t>
       </w:r>
@@ -13434,11 +13398,12 @@
         <w:lastRenderedPageBreak/>
         <w:t xml:space="preserve">Postup: Funkce zapíše celý soubor do pomocného spojovaného seznamu řetězců, kde každá položka je vložena po předem definovaném rozdělovacím znaku (zde „~“). Poté se tento seznam projde pomocí </w:t>
       </w:r>
-      <w:proofErr w:type="spellStart"/>
-      <w:r>
+      <w:r>
+        <w:rPr>
+          <w:lang w:val="en-US"/>
+        </w:rPr>
         <w:t>for</w:t>
       </w:r>
-      <w:proofErr w:type="spellEnd"/>
       <w:r>
         <w:t xml:space="preserve"> cyklu, jenž se posouvá podle počtu položek na záznam. Tato část se vloží do přepravky předmětů a pošle jako vstupní hodnota pro funkci </w:t>
       </w:r>
@@ -13768,10 +13733,126 @@
     <w:p>
       <w:pPr>
         <w:pStyle w:val="Zkladntext"/>
+      </w:pPr>
+      <w:r>
+        <w:t>Výběr semestru je omezen na počet podle vybraného záznamu plánu, tudíž lze přiřadit pouze od vygenerovaných seznamů. Při přidávání lze přidat libovolný počet předmětů. Po přidání a odebrání se správně aktualizují seznamy tak, že nelze zapsat tentýž předmět dvakrát v plánu s výjimkou sporů, které lze zapsat do různých semestrů i když byl zapsán, nikoliv však do stejného semestru, kde je již zapsán. Při nevybrání záznamu plánu, či smazání všech záznamů nejde přidat do ničeho i když se může stát, že okna seznamů plánu zůstanou na hlavním okně zobrazena. Při stisknutí na tlačítko Zavřít nebo křížek se okno uzavře beze změn v plánu.</w:t>
+      </w:r>
+    </w:p>
+    <w:p>
+      <w:pPr>
+        <w:pStyle w:val="Zkladntext"/>
         <w:rPr>
           <w:b/>
         </w:rPr>
       </w:pPr>
+      <w:r>
+        <w:rPr>
+          <w:b/>
+        </w:rPr>
+        <w:t>Testování přepočítávání a kontroly kreditů</w:t>
+      </w:r>
+    </w:p>
+    <w:p>
+      <w:pPr>
+        <w:pStyle w:val="Zkladntext"/>
+      </w:pPr>
+      <w:r>
+        <w:t xml:space="preserve">Kredity správně berou kreditní limity z oboru z vybraného záznamu plánu po přidání nebo dobrání předmětu se hned mění hodnoty kreditů v daných oknech a barevné změny se provádí také okamžitě a bez chyb. Při změně </w:t>
+      </w:r>
+      <w:r>
+        <w:t>údajů oboru v režimu správa se po zavření okna vyhledávání správně přepočtou změny, pakliže nějaké nastaly.</w:t>
+      </w:r>
+    </w:p>
+    <w:p>
+      <w:pPr>
+        <w:pStyle w:val="Zkladntext"/>
+        <w:rPr>
+          <w:b/>
+        </w:rPr>
+      </w:pPr>
+      <w:r>
+        <w:rPr>
+          <w:b/>
+        </w:rPr>
+        <w:t xml:space="preserve">Testování </w:t>
+      </w:r>
+      <w:r>
+        <w:rPr>
+          <w:b/>
+        </w:rPr>
+        <w:t>CRUD operací pro tabulky Katedra, Obor, Garant, Předmět</w:t>
+      </w:r>
+    </w:p>
+    <w:p>
+      <w:pPr>
+        <w:pStyle w:val="Zkladntext"/>
+      </w:pPr>
+      <w:r>
+        <w:t>Zobrazení detailů vybrané položky se zobrazuje správně a vyhledávání přes napsání části nebo celého názvu nebo jména vyhledává v</w:t>
+      </w:r>
+      <w:r>
+        <w:t xml:space="preserve"> </w:t>
+      </w:r>
+      <w:r>
+        <w:t xml:space="preserve">pořádku. Přídavné vyhledávání jako například obor, semestr a povinnost u položek z tabulky Předmět správně aktualizuje možnosti v rozbalovacím okně </w:t>
+      </w:r>
+      <w:r>
+        <w:t xml:space="preserve">název.  </w:t>
+      </w:r>
+    </w:p>
+    <w:p>
+      <w:pPr>
+        <w:pStyle w:val="Zkladntext"/>
+      </w:pPr>
+      <w:r>
+        <w:t xml:space="preserve">Pro testování </w:t>
+      </w:r>
+      <w:r>
+        <w:t xml:space="preserve">mazání, tvorby a úpravy položek tabulek </w:t>
+      </w:r>
+      <w:r>
+        <w:t xml:space="preserve">je nutno přistoupit k režimu správa. </w:t>
+      </w:r>
+    </w:p>
+    <w:p>
+      <w:pPr>
+        <w:pStyle w:val="Zkladntext"/>
+      </w:pPr>
+      <w:r>
+        <w:t>Při pokusu o smazání prázdné</w:t>
+      </w:r>
+      <w:r>
+        <w:t xml:space="preserve"> vyhledané položky</w:t>
+      </w:r>
+      <w:r>
+        <w:t xml:space="preserve"> se neprovede</w:t>
+      </w:r>
+      <w:r>
+        <w:t xml:space="preserve"> žádná akce. P</w:t>
+      </w:r>
+      <w:r>
+        <w:t xml:space="preserve">ři smazání záznamu, který je duplikovaný jako jsou například předměty stejného názvu ale jiných </w:t>
+      </w:r>
+      <w:r>
+        <w:t>oborů se smaže pouze položka, jenž byla vybrána a ostatní zůstanou nedotčeny.</w:t>
+      </w:r>
+    </w:p>
+    <w:p>
+      <w:pPr>
+        <w:pStyle w:val="Zkladntext"/>
+      </w:pPr>
+      <w:r>
+        <w:lastRenderedPageBreak/>
+        <w:t>Při tvorbě nové položky libovolné tabulky se správně otevře přidělené okno každé tabulce. Nový záznam nelze vložit do databáze, pakliže nejsou vyplněny všechny položky. Při položkách jako například email garanta se kontroluje správnost formátu tohoto emailu a upozornění správně zobrazí červený vykřičník u položky email s varováním o špatném formátu emailu.</w:t>
+      </w:r>
+    </w:p>
+    <w:p>
+      <w:pPr>
+        <w:pStyle w:val="Zkladntext"/>
+      </w:pPr>
+      <w:r>
+        <w:t>Úprava správně načítá všechny položky a po úpravě je i správně uloží do databáze a vytvoří nový výpis k této položce ve vyhledávání. Validace údajů, jelikož se jedná o stejná formulářová okna jako při tvorbě, fungují stejně jak u předešlého testu.</w:t>
+      </w:r>
     </w:p>
     <w:p>
       <w:pPr>
@@ -13823,172 +13904,6 @@
       </w:r>
       <w:r>
         <w:t>na VŠPJ nebo změny detailů kolem předmětu musí uživatel prakticky hlídat a kontrolovat sám, jelikož aplikace má lokální databázi, a tudíž je nemožné tuto databázi upravovat vzdáleně. Také nemožnost aplikovat vytvořený plán při registracích a zápisech do semestrů, takže uživatel musí využít tuto aplikaci pouze informativně, jelikož předmět, jenž si zvolil nemusí být dostupný anebo nepůjde zvolit z důvodu krytí v rozvrhu s jiným předmětem, což může rozhodit celý plán, který byl vytvořen.</w:t>
-      </w:r>
-    </w:p>
-    <w:p>
-      <w:pPr>
-        <w:pStyle w:val="Zkladntext"/>
-      </w:pPr>
-      <w:r>
-        <w:t>CÍLE NA POPSÁNI</w:t>
-      </w:r>
-      <w:r>
-        <w:t>/ZHODNOCENÍ</w:t>
-      </w:r>
-      <w:r>
-        <w:t xml:space="preserve"> </w:t>
-      </w:r>
-      <w:r>
-        <w:t>do závěru</w:t>
-      </w:r>
-    </w:p>
-    <w:p>
-      <w:pPr>
-        <w:pStyle w:val="Zkladntext"/>
-      </w:pPr>
-      <w:r>
-        <w:t>Hlavním cílem</w:t>
-      </w:r>
-    </w:p>
-    <w:p>
-      <w:pPr>
-        <w:pStyle w:val="Zkladntext"/>
-      </w:pPr>
-      <w:r>
-        <w:t>implementace tohoto systému</w:t>
-      </w:r>
-    </w:p>
-    <w:p>
-      <w:pPr>
-        <w:pStyle w:val="Zkladntext"/>
-      </w:pPr>
-      <w:r>
-        <w:t xml:space="preserve">Studenti dispozici kompletní seznam předmětů pro toto období </w:t>
-      </w:r>
-    </w:p>
-    <w:p>
-      <w:pPr>
-        <w:pStyle w:val="Zkladntext"/>
-      </w:pPr>
-      <w:r>
-        <w:t>mohli by si vybrat předměty, které by chtěli studovat</w:t>
-      </w:r>
-    </w:p>
-    <w:p>
-      <w:pPr>
-        <w:pStyle w:val="Zkladntext"/>
-      </w:pPr>
-      <w:r>
-        <w:t>Aplikace pomáhala při výběru</w:t>
-      </w:r>
-    </w:p>
-    <w:p>
-      <w:pPr>
-        <w:pStyle w:val="Zkladntext"/>
-      </w:pPr>
-      <w:r>
-        <w:t>kontrolovala výběr předmětů</w:t>
-      </w:r>
-    </w:p>
-    <w:p>
-      <w:pPr>
-        <w:pStyle w:val="Zkladntext"/>
-      </w:pPr>
-      <w:r>
-        <w:t>počítala jejich kredity</w:t>
-      </w:r>
-    </w:p>
-    <w:p>
-      <w:pPr>
-        <w:pStyle w:val="Zkladntext"/>
-      </w:pPr>
-      <w:r>
-        <w:t>kontrolovala důležité požadavky</w:t>
-      </w:r>
-    </w:p>
-    <w:p>
-      <w:pPr>
-        <w:pStyle w:val="Zkladntext"/>
-      </w:pPr>
-      <w:r>
-        <w:tab/>
-        <w:t>počty povinných, povinně-volitelných, volitelných předmětů a sportů</w:t>
-      </w:r>
-    </w:p>
-    <w:p>
-      <w:pPr>
-        <w:pStyle w:val="Zkladntext"/>
-      </w:pPr>
-      <w:r>
-        <w:t>U předmětů budou uvedeny prerekvizity</w:t>
-      </w:r>
-    </w:p>
-    <w:p>
-      <w:pPr>
-        <w:pStyle w:val="Zkladntext"/>
-      </w:pPr>
-      <w:r>
-        <w:lastRenderedPageBreak/>
-        <w:t>uchovávat i všechny důležité informační milníky</w:t>
-      </w:r>
-    </w:p>
-    <w:p>
-      <w:pPr>
-        <w:pStyle w:val="Zkladntext"/>
-      </w:pPr>
-      <w:r>
-        <w:tab/>
-        <w:t>praxe</w:t>
-      </w:r>
-    </w:p>
-    <w:p>
-      <w:pPr>
-        <w:pStyle w:val="Zkladntext"/>
-      </w:pPr>
-      <w:r>
-        <w:tab/>
-        <w:t>závěrečné práce</w:t>
-      </w:r>
-    </w:p>
-    <w:p>
-      <w:pPr>
-        <w:pStyle w:val="Zkladntext"/>
-      </w:pPr>
-      <w:r>
-        <w:tab/>
-        <w:t>počítání minimálních kreditů v semestru podle studentského řádu</w:t>
-      </w:r>
-    </w:p>
-    <w:p>
-      <w:pPr>
-        <w:pStyle w:val="Zkladntext"/>
-      </w:pPr>
-      <w:r>
-        <w:t>Celkově by měla aplikace ulehčit dlouhodobou přípravu na studium</w:t>
-      </w:r>
-    </w:p>
-    <w:p>
-      <w:pPr>
-        <w:pStyle w:val="Zkladntext"/>
-      </w:pPr>
-      <w:r>
-        <w:t>dostatečný počet kreditů k dalšímu pokračování ve studiu na škole</w:t>
-      </w:r>
-    </w:p>
-    <w:p>
-      <w:pPr>
-        <w:pStyle w:val="Zkladntext"/>
-      </w:pPr>
-      <w:r>
-        <w:t xml:space="preserve">V aplikaci bude možné vytvářet plány </w:t>
-      </w:r>
-    </w:p>
-    <w:p>
-      <w:pPr>
-        <w:pStyle w:val="Zkladntext"/>
-      </w:pPr>
-      <w:r>
-        <w:t>délkou studia – dvou do jedenácti semestrů</w:t>
       </w:r>
     </w:p>
     <w:p>
@@ -14074,22 +13989,22 @@
         <w:t xml:space="preserve"> online repositáři</w:t>
       </w:r>
       <w:r>
+        <w:t xml:space="preserve"> Git</w:t>
+      </w:r>
+      <w:r>
+        <w:t>H</w:t>
+      </w:r>
+      <w:bookmarkStart w:id="83" w:name="_GoBack"/>
+      <w:bookmarkEnd w:id="83"/>
+      <w:r>
+        <w:t>ub, s nutností nainstalovan</w:t>
+      </w:r>
+      <w:r>
+        <w:t>í</w:t>
+      </w:r>
+      <w:r>
         <w:t xml:space="preserve"> </w:t>
       </w:r>
-      <w:proofErr w:type="spellStart"/>
-      <w:r>
-        <w:t>Github</w:t>
-      </w:r>
-      <w:proofErr w:type="spellEnd"/>
-      <w:r>
-        <w:t>, s nutností nainstalovan</w:t>
-      </w:r>
-      <w:r>
-        <w:t>í</w:t>
-      </w:r>
-      <w:r>
-        <w:t xml:space="preserve"> </w:t>
-      </w:r>
       <w:r>
         <w:t>VS</w:t>
       </w:r>
@@ -14114,8 +14029,8 @@
         <w:br w:type="page"/>
       </w:r>
     </w:p>
-    <w:bookmarkStart w:id="83" w:name="_Toc5444041" w:displacedByCustomXml="next"/>
-    <w:bookmarkStart w:id="84" w:name="_Hlk3298914" w:displacedByCustomXml="next"/>
+    <w:bookmarkStart w:id="84" w:name="_Toc5444041" w:displacedByCustomXml="next"/>
+    <w:bookmarkStart w:id="85" w:name="_Hlk3298914" w:displacedByCustomXml="next"/>
     <w:sdt>
       <w:sdtPr>
         <w:rPr>
@@ -14133,7 +14048,6 @@
           <w:docPartUnique/>
         </w:docPartObj>
       </w:sdtPr>
-      <w:sdtEndPr/>
       <w:sdtContent>
         <w:p>
           <w:pPr>
@@ -14147,14 +14061,13 @@
           <w:r>
             <w:t>Seznam použité literatury</w:t>
           </w:r>
-          <w:bookmarkEnd w:id="83"/>
+          <w:bookmarkEnd w:id="84"/>
         </w:p>
         <w:sdt>
           <w:sdtPr>
             <w:id w:val="-573587230"/>
             <w:bibliography/>
           </w:sdtPr>
-          <w:sdtEndPr/>
           <w:sdtContent>
             <w:p>
               <w:pPr>
@@ -14656,7 +14569,7 @@
                   <w:rStyle w:val="ZkladntextChar"/>
                 </w:rPr>
               </w:pPr>
-              <w:bookmarkStart w:id="85" w:name="_Hlk3298951"/>
+              <w:bookmarkStart w:id="86" w:name="_Hlk3298951"/>
               <w:r>
                 <w:rPr>
                   <w:i/>
@@ -14708,12 +14621,12 @@
                 </w:r>
               </w:hyperlink>
             </w:p>
-            <w:bookmarkEnd w:id="85" w:displacedByCustomXml="next"/>
+            <w:bookmarkEnd w:id="86" w:displacedByCustomXml="next"/>
           </w:sdtContent>
         </w:sdt>
       </w:sdtContent>
     </w:sdt>
-    <w:bookmarkEnd w:id="84" w:displacedByCustomXml="prev"/>
+    <w:bookmarkEnd w:id="85" w:displacedByCustomXml="prev"/>
     <w:p>
       <w:pPr>
         <w:spacing w:after="120"/>
@@ -14735,12 +14648,12 @@
         </w:numPr>
         <w:ind w:left="142"/>
       </w:pPr>
-      <w:bookmarkStart w:id="86" w:name="_Toc5444042"/>
+      <w:bookmarkStart w:id="87" w:name="_Toc5444042"/>
       <w:r>
         <w:lastRenderedPageBreak/>
         <w:t>Přílohy</w:t>
       </w:r>
-      <w:bookmarkEnd w:id="86"/>
+      <w:bookmarkEnd w:id="87"/>
     </w:p>
     <w:p>
       <w:pPr>
@@ -15377,6 +15290,9 @@
     <w:p/>
     <w:p>
       <w:r>
+        <w:rPr>
+          <w:noProof/>
+        </w:rPr>
         <w:drawing>
           <wp:inline distT="0" distB="0" distL="0" distR="0" wp14:anchorId="7BEF68A8" wp14:editId="6A21CACB">
             <wp:extent cx="5399405" cy="2899410"/>
@@ -15558,8 +15474,6 @@
       <w:r>
         <w:t>Pro výběr nebo vrácení předmětu z jedné strany na druhou lze využít šipek určující kam se má vybraný předmět přesunout anebo stačí stisknout klávesu SPACE a tato operace se také provede.</w:t>
       </w:r>
-      <w:bookmarkStart w:id="87" w:name="_GoBack"/>
-      <w:bookmarkEnd w:id="87"/>
     </w:p>
     <w:p>
       <w:pPr>
@@ -15745,6 +15659,9 @@
     </w:p>
     <w:p>
       <w:r>
+        <w:rPr>
+          <w:noProof/>
+        </w:rPr>
         <w:lastRenderedPageBreak/>
         <w:drawing>
           <wp:inline distT="0" distB="0" distL="0" distR="0" wp14:anchorId="53631556" wp14:editId="3EB18FE4">
@@ -16159,7 +16076,6 @@
         <w:docPartUnique/>
       </w:docPartObj>
     </w:sdtPr>
-    <w:sdtEndPr/>
     <w:sdtContent>
       <w:p>
         <w:pPr>
@@ -16200,7 +16116,6 @@
         <w:docPartUnique/>
       </w:docPartObj>
     </w:sdtPr>
-    <w:sdtEndPr/>
     <w:sdtContent>
       <w:p>
         <w:pPr>
@@ -19164,6 +19079,7 @@
     <w:rsid w:val="007D29B5"/>
     <w:rsid w:val="00842A3D"/>
     <w:rsid w:val="0084557C"/>
+    <w:rsid w:val="008806E2"/>
     <w:rsid w:val="008A5034"/>
     <w:rsid w:val="008C6FAB"/>
     <w:rsid w:val="009103A9"/>
@@ -20139,7 +20055,7 @@
 </file>
 
 <file path=customXml/itemProps1.xml><?xml version="1.0" encoding="utf-8"?>
-<ds:datastoreItem xmlns:ds="http://schemas.openxmlformats.org/officeDocument/2006/customXml" ds:itemID="{F95D9EBA-5A87-4ECB-B27E-D276A9ACD9F9}">
+<ds:datastoreItem xmlns:ds="http://schemas.openxmlformats.org/officeDocument/2006/customXml" ds:itemID="{EA077FCA-212A-49BA-B648-FAD9DA4B8F41}">
   <ds:schemaRefs>
     <ds:schemaRef ds:uri="http://schemas.openxmlformats.org/officeDocument/2006/bibliography"/>
   </ds:schemaRefs>

</xml_diff>

<commit_message>
upraven závěr podle cílů momentálně má dokumentace zhruba 46750 znaků což je zhruba 26 normostran
</commit_message>
<xml_diff>
--- a/dokumentace/ZP_VSPJ_SPPSP.docx
+++ b/dokumentace/ZP_VSPJ_SPPSP.docx
@@ -1299,7 +1299,7 @@
       <w:r>
         <w:fldChar w:fldCharType="separate"/>
       </w:r>
-      <w:hyperlink w:anchor="_Toc5444002" w:history="1">
+      <w:hyperlink w:anchor="_Toc5543417" w:history="1">
         <w:r>
           <w:rPr>
             <w:rStyle w:val="Hypertextovodkaz"/>
@@ -1326,7 +1326,7 @@
             <w:noProof/>
             <w:webHidden/>
           </w:rPr>
-          <w:instrText xml:space="preserve"> PAGEREF _Toc5444002 \h </w:instrText>
+          <w:instrText xml:space="preserve"> PAGEREF _Toc5543417 \h </w:instrText>
         </w:r>
         <w:r>
           <w:rPr>
@@ -1370,7 +1370,7 @@
           <w:szCs w:val="22"/>
         </w:rPr>
       </w:pPr>
-      <w:hyperlink w:anchor="_Toc5444003" w:history="1">
+      <w:hyperlink w:anchor="_Toc5543418" w:history="1">
         <w:r>
           <w:rPr>
             <w:rStyle w:val="Hypertextovodkaz"/>
@@ -1397,7 +1397,7 @@
             <w:noProof/>
             <w:webHidden/>
           </w:rPr>
-          <w:instrText xml:space="preserve"> PAGEREF _Toc5444003 \h </w:instrText>
+          <w:instrText xml:space="preserve"> PAGEREF _Toc5543418 \h </w:instrText>
         </w:r>
         <w:r>
           <w:rPr>
@@ -1441,7 +1441,7 @@
           <w:szCs w:val="22"/>
         </w:rPr>
       </w:pPr>
-      <w:hyperlink w:anchor="_Toc5444004" w:history="1">
+      <w:hyperlink w:anchor="_Toc5543419" w:history="1">
         <w:r>
           <w:rPr>
             <w:rStyle w:val="Hypertextovodkaz"/>
@@ -1468,7 +1468,7 @@
             <w:noProof/>
             <w:webHidden/>
           </w:rPr>
-          <w:instrText xml:space="preserve"> PAGEREF _Toc5444004 \h </w:instrText>
+          <w:instrText xml:space="preserve"> PAGEREF _Toc5543419 \h </w:instrText>
         </w:r>
         <w:r>
           <w:rPr>
@@ -1513,7 +1513,7 @@
           <w:szCs w:val="22"/>
         </w:rPr>
       </w:pPr>
-      <w:hyperlink w:anchor="_Toc5444005" w:history="1">
+      <w:hyperlink w:anchor="_Toc5543420" w:history="1">
         <w:r>
           <w:rPr>
             <w:rStyle w:val="Hypertextovodkaz"/>
@@ -1556,7 +1556,7 @@
             <w:noProof/>
             <w:webHidden/>
           </w:rPr>
-          <w:instrText xml:space="preserve"> PAGEREF _Toc5444005 \h </w:instrText>
+          <w:instrText xml:space="preserve"> PAGEREF _Toc5543420 \h </w:instrText>
         </w:r>
         <w:r>
           <w:rPr>
@@ -1601,7 +1601,7 @@
           <w:szCs w:val="22"/>
         </w:rPr>
       </w:pPr>
-      <w:hyperlink w:anchor="_Toc5444006" w:history="1">
+      <w:hyperlink w:anchor="_Toc5543421" w:history="1">
         <w:r>
           <w:rPr>
             <w:rStyle w:val="Hypertextovodkaz"/>
@@ -1644,7 +1644,7 @@
             <w:noProof/>
             <w:webHidden/>
           </w:rPr>
-          <w:instrText xml:space="preserve"> PAGEREF _Toc5444006 \h </w:instrText>
+          <w:instrText xml:space="preserve"> PAGEREF _Toc5543421 \h </w:instrText>
         </w:r>
         <w:r>
           <w:rPr>
@@ -1689,7 +1689,7 @@
           <w:szCs w:val="22"/>
         </w:rPr>
       </w:pPr>
-      <w:hyperlink w:anchor="_Toc5444007" w:history="1">
+      <w:hyperlink w:anchor="_Toc5543422" w:history="1">
         <w:r>
           <w:rPr>
             <w:rStyle w:val="Hypertextovodkaz"/>
@@ -1732,7 +1732,7 @@
             <w:noProof/>
             <w:webHidden/>
           </w:rPr>
-          <w:instrText xml:space="preserve"> PAGEREF _Toc5444007 \h </w:instrText>
+          <w:instrText xml:space="preserve"> PAGEREF _Toc5543422 \h </w:instrText>
         </w:r>
         <w:r>
           <w:rPr>
@@ -1777,7 +1777,7 @@
           <w:szCs w:val="22"/>
         </w:rPr>
       </w:pPr>
-      <w:hyperlink w:anchor="_Toc5444008" w:history="1">
+      <w:hyperlink w:anchor="_Toc5543423" w:history="1">
         <w:r>
           <w:rPr>
             <w:rStyle w:val="Hypertextovodkaz"/>
@@ -1820,7 +1820,7 @@
             <w:noProof/>
             <w:webHidden/>
           </w:rPr>
-          <w:instrText xml:space="preserve"> PAGEREF _Toc5444008 \h </w:instrText>
+          <w:instrText xml:space="preserve"> PAGEREF _Toc5543423 \h </w:instrText>
         </w:r>
         <w:r>
           <w:rPr>
@@ -1865,7 +1865,7 @@
           <w:szCs w:val="22"/>
         </w:rPr>
       </w:pPr>
-      <w:hyperlink w:anchor="_Toc5444009" w:history="1">
+      <w:hyperlink w:anchor="_Toc5543424" w:history="1">
         <w:r>
           <w:rPr>
             <w:rStyle w:val="Hypertextovodkaz"/>
@@ -1908,7 +1908,7 @@
             <w:noProof/>
             <w:webHidden/>
           </w:rPr>
-          <w:instrText xml:space="preserve"> PAGEREF _Toc5444009 \h </w:instrText>
+          <w:instrText xml:space="preserve"> PAGEREF _Toc5543424 \h </w:instrText>
         </w:r>
         <w:r>
           <w:rPr>
@@ -1953,7 +1953,7 @@
           <w:szCs w:val="22"/>
         </w:rPr>
       </w:pPr>
-      <w:hyperlink w:anchor="_Toc5444010" w:history="1">
+      <w:hyperlink w:anchor="_Toc5543425" w:history="1">
         <w:r>
           <w:rPr>
             <w:rStyle w:val="Hypertextovodkaz"/>
@@ -1996,7 +1996,7 @@
             <w:noProof/>
             <w:webHidden/>
           </w:rPr>
-          <w:instrText xml:space="preserve"> PAGEREF _Toc5444010 \h </w:instrText>
+          <w:instrText xml:space="preserve"> PAGEREF _Toc5543425 \h </w:instrText>
         </w:r>
         <w:r>
           <w:rPr>
@@ -2041,7 +2041,7 @@
           <w:szCs w:val="22"/>
         </w:rPr>
       </w:pPr>
-      <w:hyperlink w:anchor="_Toc5444011" w:history="1">
+      <w:hyperlink w:anchor="_Toc5543426" w:history="1">
         <w:r>
           <w:rPr>
             <w:rStyle w:val="Hypertextovodkaz"/>
@@ -2084,7 +2084,7 @@
             <w:noProof/>
             <w:webHidden/>
           </w:rPr>
-          <w:instrText xml:space="preserve"> PAGEREF _Toc5444011 \h </w:instrText>
+          <w:instrText xml:space="preserve"> PAGEREF _Toc5543426 \h </w:instrText>
         </w:r>
         <w:r>
           <w:rPr>
@@ -2129,7 +2129,7 @@
           <w:szCs w:val="22"/>
         </w:rPr>
       </w:pPr>
-      <w:hyperlink w:anchor="_Toc5444012" w:history="1">
+      <w:hyperlink w:anchor="_Toc5543427" w:history="1">
         <w:r>
           <w:rPr>
             <w:rStyle w:val="Hypertextovodkaz"/>
@@ -2172,7 +2172,7 @@
             <w:noProof/>
             <w:webHidden/>
           </w:rPr>
-          <w:instrText xml:space="preserve"> PAGEREF _Toc5444012 \h </w:instrText>
+          <w:instrText xml:space="preserve"> PAGEREF _Toc5543427 \h </w:instrText>
         </w:r>
         <w:r>
           <w:rPr>
@@ -2217,7 +2217,7 @@
           <w:szCs w:val="22"/>
         </w:rPr>
       </w:pPr>
-      <w:hyperlink w:anchor="_Toc5444013" w:history="1">
+      <w:hyperlink w:anchor="_Toc5543428" w:history="1">
         <w:r>
           <w:rPr>
             <w:rStyle w:val="Hypertextovodkaz"/>
@@ -2260,7 +2260,7 @@
             <w:noProof/>
             <w:webHidden/>
           </w:rPr>
-          <w:instrText xml:space="preserve"> PAGEREF _Toc5444013 \h </w:instrText>
+          <w:instrText xml:space="preserve"> PAGEREF _Toc5543428 \h </w:instrText>
         </w:r>
         <w:r>
           <w:rPr>
@@ -2305,7 +2305,7 @@
           <w:szCs w:val="22"/>
         </w:rPr>
       </w:pPr>
-      <w:hyperlink w:anchor="_Toc5444014" w:history="1">
+      <w:hyperlink w:anchor="_Toc5543429" w:history="1">
         <w:r>
           <w:rPr>
             <w:rStyle w:val="Hypertextovodkaz"/>
@@ -2348,7 +2348,7 @@
             <w:noProof/>
             <w:webHidden/>
           </w:rPr>
-          <w:instrText xml:space="preserve"> PAGEREF _Toc5444014 \h </w:instrText>
+          <w:instrText xml:space="preserve"> PAGEREF _Toc5543429 \h </w:instrText>
         </w:r>
         <w:r>
           <w:rPr>
@@ -2393,7 +2393,7 @@
           <w:szCs w:val="22"/>
         </w:rPr>
       </w:pPr>
-      <w:hyperlink w:anchor="_Toc5444015" w:history="1">
+      <w:hyperlink w:anchor="_Toc5543430" w:history="1">
         <w:r>
           <w:rPr>
             <w:rStyle w:val="Hypertextovodkaz"/>
@@ -2436,7 +2436,7 @@
             <w:noProof/>
             <w:webHidden/>
           </w:rPr>
-          <w:instrText xml:space="preserve"> PAGEREF _Toc5444015 \h </w:instrText>
+          <w:instrText xml:space="preserve"> PAGEREF _Toc5543430 \h </w:instrText>
         </w:r>
         <w:r>
           <w:rPr>
@@ -2481,7 +2481,7 @@
           <w:szCs w:val="22"/>
         </w:rPr>
       </w:pPr>
-      <w:hyperlink w:anchor="_Toc5444016" w:history="1">
+      <w:hyperlink w:anchor="_Toc5543431" w:history="1">
         <w:r>
           <w:rPr>
             <w:rStyle w:val="Hypertextovodkaz"/>
@@ -2524,7 +2524,7 @@
             <w:noProof/>
             <w:webHidden/>
           </w:rPr>
-          <w:instrText xml:space="preserve"> PAGEREF _Toc5444016 \h </w:instrText>
+          <w:instrText xml:space="preserve"> PAGEREF _Toc5543431 \h </w:instrText>
         </w:r>
         <w:r>
           <w:rPr>
@@ -2569,7 +2569,7 @@
           <w:szCs w:val="22"/>
         </w:rPr>
       </w:pPr>
-      <w:hyperlink w:anchor="_Toc5444017" w:history="1">
+      <w:hyperlink w:anchor="_Toc5543432" w:history="1">
         <w:r>
           <w:rPr>
             <w:rStyle w:val="Hypertextovodkaz"/>
@@ -2612,7 +2612,7 @@
             <w:noProof/>
             <w:webHidden/>
           </w:rPr>
-          <w:instrText xml:space="preserve"> PAGEREF _Toc5444017 \h </w:instrText>
+          <w:instrText xml:space="preserve"> PAGEREF _Toc5543432 \h </w:instrText>
         </w:r>
         <w:r>
           <w:rPr>
@@ -2657,7 +2657,7 @@
           <w:szCs w:val="22"/>
         </w:rPr>
       </w:pPr>
-      <w:hyperlink w:anchor="_Toc5444018" w:history="1">
+      <w:hyperlink w:anchor="_Toc5543433" w:history="1">
         <w:r>
           <w:rPr>
             <w:rStyle w:val="Hypertextovodkaz"/>
@@ -2700,7 +2700,7 @@
             <w:noProof/>
             <w:webHidden/>
           </w:rPr>
-          <w:instrText xml:space="preserve"> PAGEREF _Toc5444018 \h </w:instrText>
+          <w:instrText xml:space="preserve"> PAGEREF _Toc5543433 \h </w:instrText>
         </w:r>
         <w:r>
           <w:rPr>
@@ -2745,7 +2745,7 @@
           <w:szCs w:val="22"/>
         </w:rPr>
       </w:pPr>
-      <w:hyperlink w:anchor="_Toc5444019" w:history="1">
+      <w:hyperlink w:anchor="_Toc5543434" w:history="1">
         <w:r>
           <w:rPr>
             <w:rStyle w:val="Hypertextovodkaz"/>
@@ -2788,7 +2788,7 @@
             <w:noProof/>
             <w:webHidden/>
           </w:rPr>
-          <w:instrText xml:space="preserve"> PAGEREF _Toc5444019 \h </w:instrText>
+          <w:instrText xml:space="preserve"> PAGEREF _Toc5543434 \h </w:instrText>
         </w:r>
         <w:r>
           <w:rPr>
@@ -2833,7 +2833,7 @@
           <w:szCs w:val="22"/>
         </w:rPr>
       </w:pPr>
-      <w:hyperlink w:anchor="_Toc5444020" w:history="1">
+      <w:hyperlink w:anchor="_Toc5543435" w:history="1">
         <w:r>
           <w:rPr>
             <w:rStyle w:val="Hypertextovodkaz"/>
@@ -2876,7 +2876,7 @@
             <w:noProof/>
             <w:webHidden/>
           </w:rPr>
-          <w:instrText xml:space="preserve"> PAGEREF _Toc5444020 \h </w:instrText>
+          <w:instrText xml:space="preserve"> PAGEREF _Toc5543435 \h </w:instrText>
         </w:r>
         <w:r>
           <w:rPr>
@@ -2921,7 +2921,7 @@
           <w:szCs w:val="22"/>
         </w:rPr>
       </w:pPr>
-      <w:hyperlink w:anchor="_Toc5444021" w:history="1">
+      <w:hyperlink w:anchor="_Toc5543436" w:history="1">
         <w:r>
           <w:rPr>
             <w:rStyle w:val="Hypertextovodkaz"/>
@@ -2964,7 +2964,7 @@
             <w:noProof/>
             <w:webHidden/>
           </w:rPr>
-          <w:instrText xml:space="preserve"> PAGEREF _Toc5444021 \h </w:instrText>
+          <w:instrText xml:space="preserve"> PAGEREF _Toc5543436 \h </w:instrText>
         </w:r>
         <w:r>
           <w:rPr>
@@ -3009,7 +3009,7 @@
           <w:szCs w:val="22"/>
         </w:rPr>
       </w:pPr>
-      <w:hyperlink w:anchor="_Toc5444022" w:history="1">
+      <w:hyperlink w:anchor="_Toc5543437" w:history="1">
         <w:r>
           <w:rPr>
             <w:rStyle w:val="Hypertextovodkaz"/>
@@ -3052,7 +3052,7 @@
             <w:noProof/>
             <w:webHidden/>
           </w:rPr>
-          <w:instrText xml:space="preserve"> PAGEREF _Toc5444022 \h </w:instrText>
+          <w:instrText xml:space="preserve"> PAGEREF _Toc5543437 \h </w:instrText>
         </w:r>
         <w:r>
           <w:rPr>
@@ -3097,7 +3097,7 @@
           <w:szCs w:val="22"/>
         </w:rPr>
       </w:pPr>
-      <w:hyperlink w:anchor="_Toc5444023" w:history="1">
+      <w:hyperlink w:anchor="_Toc5543438" w:history="1">
         <w:r>
           <w:rPr>
             <w:rStyle w:val="Hypertextovodkaz"/>
@@ -3140,7 +3140,7 @@
             <w:noProof/>
             <w:webHidden/>
           </w:rPr>
-          <w:instrText xml:space="preserve"> PAGEREF _Toc5444023 \h </w:instrText>
+          <w:instrText xml:space="preserve"> PAGEREF _Toc5543438 \h </w:instrText>
         </w:r>
         <w:r>
           <w:rPr>
@@ -3185,7 +3185,7 @@
           <w:szCs w:val="22"/>
         </w:rPr>
       </w:pPr>
-      <w:hyperlink w:anchor="_Toc5444024" w:history="1">
+      <w:hyperlink w:anchor="_Toc5543439" w:history="1">
         <w:r>
           <w:rPr>
             <w:rStyle w:val="Hypertextovodkaz"/>
@@ -3228,7 +3228,7 @@
             <w:noProof/>
             <w:webHidden/>
           </w:rPr>
-          <w:instrText xml:space="preserve"> PAGEREF _Toc5444024 \h </w:instrText>
+          <w:instrText xml:space="preserve"> PAGEREF _Toc5543439 \h </w:instrText>
         </w:r>
         <w:r>
           <w:rPr>
@@ -3273,7 +3273,7 @@
           <w:szCs w:val="22"/>
         </w:rPr>
       </w:pPr>
-      <w:hyperlink w:anchor="_Toc5444025" w:history="1">
+      <w:hyperlink w:anchor="_Toc5543440" w:history="1">
         <w:r>
           <w:rPr>
             <w:rStyle w:val="Hypertextovodkaz"/>
@@ -3316,7 +3316,7 @@
             <w:noProof/>
             <w:webHidden/>
           </w:rPr>
-          <w:instrText xml:space="preserve"> PAGEREF _Toc5444025 \h </w:instrText>
+          <w:instrText xml:space="preserve"> PAGEREF _Toc5543440 \h </w:instrText>
         </w:r>
         <w:r>
           <w:rPr>
@@ -3361,7 +3361,7 @@
           <w:szCs w:val="22"/>
         </w:rPr>
       </w:pPr>
-      <w:hyperlink w:anchor="_Toc5444026" w:history="1">
+      <w:hyperlink w:anchor="_Toc5543441" w:history="1">
         <w:r>
           <w:rPr>
             <w:rStyle w:val="Hypertextovodkaz"/>
@@ -3404,7 +3404,7 @@
             <w:noProof/>
             <w:webHidden/>
           </w:rPr>
-          <w:instrText xml:space="preserve"> PAGEREF _Toc5444026 \h </w:instrText>
+          <w:instrText xml:space="preserve"> PAGEREF _Toc5543441 \h </w:instrText>
         </w:r>
         <w:r>
           <w:rPr>
@@ -3449,7 +3449,7 @@
           <w:szCs w:val="22"/>
         </w:rPr>
       </w:pPr>
-      <w:hyperlink w:anchor="_Toc5444027" w:history="1">
+      <w:hyperlink w:anchor="_Toc5543442" w:history="1">
         <w:r>
           <w:rPr>
             <w:rStyle w:val="Hypertextovodkaz"/>
@@ -3492,7 +3492,7 @@
             <w:noProof/>
             <w:webHidden/>
           </w:rPr>
-          <w:instrText xml:space="preserve"> PAGEREF _Toc5444027 \h </w:instrText>
+          <w:instrText xml:space="preserve"> PAGEREF _Toc5543442 \h </w:instrText>
         </w:r>
         <w:r>
           <w:rPr>
@@ -3537,7 +3537,7 @@
           <w:szCs w:val="22"/>
         </w:rPr>
       </w:pPr>
-      <w:hyperlink w:anchor="_Toc5444028" w:history="1">
+      <w:hyperlink w:anchor="_Toc5543443" w:history="1">
         <w:r>
           <w:rPr>
             <w:rStyle w:val="Hypertextovodkaz"/>
@@ -3580,7 +3580,7 @@
             <w:noProof/>
             <w:webHidden/>
           </w:rPr>
-          <w:instrText xml:space="preserve"> PAGEREF _Toc5444028 \h </w:instrText>
+          <w:instrText xml:space="preserve"> PAGEREF _Toc5543443 \h </w:instrText>
         </w:r>
         <w:r>
           <w:rPr>
@@ -3625,7 +3625,7 @@
           <w:szCs w:val="22"/>
         </w:rPr>
       </w:pPr>
-      <w:hyperlink w:anchor="_Toc5444029" w:history="1">
+      <w:hyperlink w:anchor="_Toc5543444" w:history="1">
         <w:r>
           <w:rPr>
             <w:rStyle w:val="Hypertextovodkaz"/>
@@ -3668,7 +3668,7 @@
             <w:noProof/>
             <w:webHidden/>
           </w:rPr>
-          <w:instrText xml:space="preserve"> PAGEREF _Toc5444029 \h </w:instrText>
+          <w:instrText xml:space="preserve"> PAGEREF _Toc5543444 \h </w:instrText>
         </w:r>
         <w:r>
           <w:rPr>
@@ -3713,7 +3713,7 @@
           <w:szCs w:val="22"/>
         </w:rPr>
       </w:pPr>
-      <w:hyperlink w:anchor="_Toc5444030" w:history="1">
+      <w:hyperlink w:anchor="_Toc5543445" w:history="1">
         <w:r>
           <w:rPr>
             <w:rStyle w:val="Hypertextovodkaz"/>
@@ -3756,7 +3756,7 @@
             <w:noProof/>
             <w:webHidden/>
           </w:rPr>
-          <w:instrText xml:space="preserve"> PAGEREF _Toc5444030 \h </w:instrText>
+          <w:instrText xml:space="preserve"> PAGEREF _Toc5543445 \h </w:instrText>
         </w:r>
         <w:r>
           <w:rPr>
@@ -3801,7 +3801,7 @@
           <w:szCs w:val="22"/>
         </w:rPr>
       </w:pPr>
-      <w:hyperlink w:anchor="_Toc5444031" w:history="1">
+      <w:hyperlink w:anchor="_Toc5543446" w:history="1">
         <w:r>
           <w:rPr>
             <w:rStyle w:val="Hypertextovodkaz"/>
@@ -3844,7 +3844,7 @@
             <w:noProof/>
             <w:webHidden/>
           </w:rPr>
-          <w:instrText xml:space="preserve"> PAGEREF _Toc5444031 \h </w:instrText>
+          <w:instrText xml:space="preserve"> PAGEREF _Toc5543446 \h </w:instrText>
         </w:r>
         <w:r>
           <w:rPr>
@@ -3889,7 +3889,7 @@
           <w:szCs w:val="22"/>
         </w:rPr>
       </w:pPr>
-      <w:hyperlink w:anchor="_Toc5444032" w:history="1">
+      <w:hyperlink w:anchor="_Toc5543447" w:history="1">
         <w:r>
           <w:rPr>
             <w:rStyle w:val="Hypertextovodkaz"/>
@@ -3932,7 +3932,7 @@
             <w:noProof/>
             <w:webHidden/>
           </w:rPr>
-          <w:instrText xml:space="preserve"> PAGEREF _Toc5444032 \h </w:instrText>
+          <w:instrText xml:space="preserve"> PAGEREF _Toc5543447 \h </w:instrText>
         </w:r>
         <w:r>
           <w:rPr>
@@ -3977,7 +3977,7 @@
           <w:szCs w:val="22"/>
         </w:rPr>
       </w:pPr>
-      <w:hyperlink w:anchor="_Toc5444033" w:history="1">
+      <w:hyperlink w:anchor="_Toc5543448" w:history="1">
         <w:r>
           <w:rPr>
             <w:rStyle w:val="Hypertextovodkaz"/>
@@ -4020,7 +4020,7 @@
             <w:noProof/>
             <w:webHidden/>
           </w:rPr>
-          <w:instrText xml:space="preserve"> PAGEREF _Toc5444033 \h </w:instrText>
+          <w:instrText xml:space="preserve"> PAGEREF _Toc5543448 \h </w:instrText>
         </w:r>
         <w:r>
           <w:rPr>
@@ -4065,7 +4065,7 @@
           <w:szCs w:val="22"/>
         </w:rPr>
       </w:pPr>
-      <w:hyperlink w:anchor="_Toc5444034" w:history="1">
+      <w:hyperlink w:anchor="_Toc5543449" w:history="1">
         <w:r>
           <w:rPr>
             <w:rStyle w:val="Hypertextovodkaz"/>
@@ -4108,7 +4108,7 @@
             <w:noProof/>
             <w:webHidden/>
           </w:rPr>
-          <w:instrText xml:space="preserve"> PAGEREF _Toc5444034 \h </w:instrText>
+          <w:instrText xml:space="preserve"> PAGEREF _Toc5543449 \h </w:instrText>
         </w:r>
         <w:r>
           <w:rPr>
@@ -4153,7 +4153,7 @@
           <w:szCs w:val="22"/>
         </w:rPr>
       </w:pPr>
-      <w:hyperlink w:anchor="_Toc5444035" w:history="1">
+      <w:hyperlink w:anchor="_Toc5543450" w:history="1">
         <w:r>
           <w:rPr>
             <w:rStyle w:val="Hypertextovodkaz"/>
@@ -4196,7 +4196,7 @@
             <w:noProof/>
             <w:webHidden/>
           </w:rPr>
-          <w:instrText xml:space="preserve"> PAGEREF _Toc5444035 \h </w:instrText>
+          <w:instrText xml:space="preserve"> PAGEREF _Toc5543450 \h </w:instrText>
         </w:r>
         <w:r>
           <w:rPr>
@@ -4241,7 +4241,7 @@
           <w:szCs w:val="22"/>
         </w:rPr>
       </w:pPr>
-      <w:hyperlink w:anchor="_Toc5444036" w:history="1">
+      <w:hyperlink w:anchor="_Toc5543451" w:history="1">
         <w:r>
           <w:rPr>
             <w:rStyle w:val="Hypertextovodkaz"/>
@@ -4284,7 +4284,7 @@
             <w:noProof/>
             <w:webHidden/>
           </w:rPr>
-          <w:instrText xml:space="preserve"> PAGEREF _Toc5444036 \h </w:instrText>
+          <w:instrText xml:space="preserve"> PAGEREF _Toc5543451 \h </w:instrText>
         </w:r>
         <w:r>
           <w:rPr>
@@ -4329,7 +4329,7 @@
           <w:szCs w:val="22"/>
         </w:rPr>
       </w:pPr>
-      <w:hyperlink w:anchor="_Toc5444037" w:history="1">
+      <w:hyperlink w:anchor="_Toc5543452" w:history="1">
         <w:r>
           <w:rPr>
             <w:rStyle w:val="Hypertextovodkaz"/>
@@ -4372,7 +4372,7 @@
             <w:noProof/>
             <w:webHidden/>
           </w:rPr>
-          <w:instrText xml:space="preserve"> PAGEREF _Toc5444037 \h </w:instrText>
+          <w:instrText xml:space="preserve"> PAGEREF _Toc5543452 \h </w:instrText>
         </w:r>
         <w:r>
           <w:rPr>
@@ -4417,7 +4417,7 @@
           <w:szCs w:val="22"/>
         </w:rPr>
       </w:pPr>
-      <w:hyperlink w:anchor="_Toc5444038" w:history="1">
+      <w:hyperlink w:anchor="_Toc5543453" w:history="1">
         <w:r>
           <w:rPr>
             <w:rStyle w:val="Hypertextovodkaz"/>
@@ -4460,7 +4460,7 @@
             <w:noProof/>
             <w:webHidden/>
           </w:rPr>
-          <w:instrText xml:space="preserve"> PAGEREF _Toc5444038 \h </w:instrText>
+          <w:instrText xml:space="preserve"> PAGEREF _Toc5543453 \h </w:instrText>
         </w:r>
         <w:r>
           <w:rPr>
@@ -4505,7 +4505,7 @@
           <w:szCs w:val="22"/>
         </w:rPr>
       </w:pPr>
-      <w:hyperlink w:anchor="_Toc5444039" w:history="1">
+      <w:hyperlink w:anchor="_Toc5543454" w:history="1">
         <w:r>
           <w:rPr>
             <w:rStyle w:val="Hypertextovodkaz"/>
@@ -4548,7 +4548,7 @@
             <w:noProof/>
             <w:webHidden/>
           </w:rPr>
-          <w:instrText xml:space="preserve"> PAGEREF _Toc5444039 \h </w:instrText>
+          <w:instrText xml:space="preserve"> PAGEREF _Toc5543454 \h </w:instrText>
         </w:r>
         <w:r>
           <w:rPr>
@@ -4568,7 +4568,7 @@
             <w:noProof/>
             <w:webHidden/>
           </w:rPr>
-          <w:t>40</w:t>
+          <w:t>41</w:t>
         </w:r>
         <w:r>
           <w:rPr>
@@ -4592,7 +4592,7 @@
           <w:szCs w:val="22"/>
         </w:rPr>
       </w:pPr>
-      <w:hyperlink w:anchor="_Toc5444040" w:history="1">
+      <w:hyperlink w:anchor="_Toc5543455" w:history="1">
         <w:r>
           <w:rPr>
             <w:rStyle w:val="Hypertextovodkaz"/>
@@ -4619,7 +4619,7 @@
             <w:noProof/>
             <w:webHidden/>
           </w:rPr>
-          <w:instrText xml:space="preserve"> PAGEREF _Toc5444040 \h </w:instrText>
+          <w:instrText xml:space="preserve"> PAGEREF _Toc5543455 \h </w:instrText>
         </w:r>
         <w:r>
           <w:rPr>
@@ -4639,7 +4639,7 @@
             <w:noProof/>
             <w:webHidden/>
           </w:rPr>
-          <w:t>41</w:t>
+          <w:t>42</w:t>
         </w:r>
         <w:r>
           <w:rPr>
@@ -4663,7 +4663,7 @@
           <w:szCs w:val="22"/>
         </w:rPr>
       </w:pPr>
-      <w:hyperlink w:anchor="_Toc5444041" w:history="1">
+      <w:hyperlink w:anchor="_Toc5543456" w:history="1">
         <w:r>
           <w:rPr>
             <w:rStyle w:val="Hypertextovodkaz"/>
@@ -4690,7 +4690,7 @@
             <w:noProof/>
             <w:webHidden/>
           </w:rPr>
-          <w:instrText xml:space="preserve"> PAGEREF _Toc5444041 \h </w:instrText>
+          <w:instrText xml:space="preserve"> PAGEREF _Toc5543456 \h </w:instrText>
         </w:r>
         <w:r>
           <w:rPr>
@@ -4710,7 +4710,7 @@
             <w:noProof/>
             <w:webHidden/>
           </w:rPr>
-          <w:t>42</w:t>
+          <w:t>43</w:t>
         </w:r>
         <w:r>
           <w:rPr>
@@ -4734,7 +4734,7 @@
           <w:szCs w:val="22"/>
         </w:rPr>
       </w:pPr>
-      <w:hyperlink w:anchor="_Toc5444042" w:history="1">
+      <w:hyperlink w:anchor="_Toc5543457" w:history="1">
         <w:r>
           <w:rPr>
             <w:rStyle w:val="Hypertextovodkaz"/>
@@ -4761,7 +4761,7 @@
             <w:noProof/>
             <w:webHidden/>
           </w:rPr>
-          <w:instrText xml:space="preserve"> PAGEREF _Toc5444042 \h </w:instrText>
+          <w:instrText xml:space="preserve"> PAGEREF _Toc5543457 \h </w:instrText>
         </w:r>
         <w:r>
           <w:rPr>
@@ -4781,7 +4781,7 @@
             <w:noProof/>
             <w:webHidden/>
           </w:rPr>
-          <w:t>43</w:t>
+          <w:t>44</w:t>
         </w:r>
         <w:r>
           <w:rPr>
@@ -4835,7 +4835,7 @@
       <w:r>
         <w:fldChar w:fldCharType="separate"/>
       </w:r>
-      <w:hyperlink w:anchor="_Toc5444043" w:history="1">
+      <w:hyperlink w:anchor="_Toc5543469" w:history="1">
         <w:r>
           <w:rPr>
             <w:rStyle w:val="Hypertextovodkaz"/>
@@ -4862,7 +4862,7 @@
             <w:noProof/>
             <w:webHidden/>
           </w:rPr>
-          <w:instrText xml:space="preserve"> PAGEREF _Toc5444043 \h </w:instrText>
+          <w:instrText xml:space="preserve"> PAGEREF _Toc5543469 \h </w:instrText>
         </w:r>
         <w:r>
           <w:rPr>
@@ -4906,7 +4906,7 @@
           <w:szCs w:val="22"/>
         </w:rPr>
       </w:pPr>
-      <w:hyperlink w:anchor="_Toc5444044" w:history="1">
+      <w:hyperlink w:anchor="_Toc5543470" w:history="1">
         <w:r>
           <w:rPr>
             <w:rStyle w:val="Hypertextovodkaz"/>
@@ -4933,7 +4933,7 @@
             <w:noProof/>
             <w:webHidden/>
           </w:rPr>
-          <w:instrText xml:space="preserve"> PAGEREF _Toc5444044 \h </w:instrText>
+          <w:instrText xml:space="preserve"> PAGEREF _Toc5543470 \h </w:instrText>
         </w:r>
         <w:r>
           <w:rPr>
@@ -4977,7 +4977,7 @@
           <w:szCs w:val="22"/>
         </w:rPr>
       </w:pPr>
-      <w:hyperlink w:anchor="_Toc5444045" w:history="1">
+      <w:hyperlink w:anchor="_Toc5543471" w:history="1">
         <w:r>
           <w:rPr>
             <w:rStyle w:val="Hypertextovodkaz"/>
@@ -5004,7 +5004,7 @@
             <w:noProof/>
             <w:webHidden/>
           </w:rPr>
-          <w:instrText xml:space="preserve"> PAGEREF _Toc5444045 \h </w:instrText>
+          <w:instrText xml:space="preserve"> PAGEREF _Toc5543471 \h </w:instrText>
         </w:r>
         <w:r>
           <w:rPr>
@@ -5048,7 +5048,7 @@
           <w:szCs w:val="22"/>
         </w:rPr>
       </w:pPr>
-      <w:hyperlink w:anchor="_Toc5444046" w:history="1">
+      <w:hyperlink w:anchor="_Toc5543472" w:history="1">
         <w:r>
           <w:rPr>
             <w:rStyle w:val="Hypertextovodkaz"/>
@@ -5075,7 +5075,7 @@
             <w:noProof/>
             <w:webHidden/>
           </w:rPr>
-          <w:instrText xml:space="preserve"> PAGEREF _Toc5444046 \h </w:instrText>
+          <w:instrText xml:space="preserve"> PAGEREF _Toc5543472 \h </w:instrText>
         </w:r>
         <w:r>
           <w:rPr>
@@ -5119,7 +5119,7 @@
           <w:szCs w:val="22"/>
         </w:rPr>
       </w:pPr>
-      <w:hyperlink w:anchor="_Toc5444047" w:history="1">
+      <w:hyperlink w:anchor="_Toc5543473" w:history="1">
         <w:r>
           <w:rPr>
             <w:rStyle w:val="Hypertextovodkaz"/>
@@ -5146,7 +5146,7 @@
             <w:noProof/>
             <w:webHidden/>
           </w:rPr>
-          <w:instrText xml:space="preserve"> PAGEREF _Toc5444047 \h </w:instrText>
+          <w:instrText xml:space="preserve"> PAGEREF _Toc5543473 \h </w:instrText>
         </w:r>
         <w:r>
           <w:rPr>
@@ -5190,7 +5190,7 @@
           <w:szCs w:val="22"/>
         </w:rPr>
       </w:pPr>
-      <w:hyperlink w:anchor="_Toc5444048" w:history="1">
+      <w:hyperlink w:anchor="_Toc5543474" w:history="1">
         <w:r>
           <w:rPr>
             <w:rStyle w:val="Hypertextovodkaz"/>
@@ -5217,7 +5217,7 @@
             <w:noProof/>
             <w:webHidden/>
           </w:rPr>
-          <w:instrText xml:space="preserve"> PAGEREF _Toc5444048 \h </w:instrText>
+          <w:instrText xml:space="preserve"> PAGEREF _Toc5543474 \h </w:instrText>
         </w:r>
         <w:r>
           <w:rPr>
@@ -5261,7 +5261,7 @@
           <w:szCs w:val="22"/>
         </w:rPr>
       </w:pPr>
-      <w:hyperlink w:anchor="_Toc5444049" w:history="1">
+      <w:hyperlink w:anchor="_Toc5543475" w:history="1">
         <w:r>
           <w:rPr>
             <w:rStyle w:val="Hypertextovodkaz"/>
@@ -5288,7 +5288,7 @@
             <w:noProof/>
             <w:webHidden/>
           </w:rPr>
-          <w:instrText xml:space="preserve"> PAGEREF _Toc5444049 \h </w:instrText>
+          <w:instrText xml:space="preserve"> PAGEREF _Toc5543475 \h </w:instrText>
         </w:r>
         <w:r>
           <w:rPr>
@@ -5332,7 +5332,7 @@
           <w:szCs w:val="22"/>
         </w:rPr>
       </w:pPr>
-      <w:hyperlink w:anchor="_Toc5444050" w:history="1">
+      <w:hyperlink w:anchor="_Toc5543476" w:history="1">
         <w:r>
           <w:rPr>
             <w:rStyle w:val="Hypertextovodkaz"/>
@@ -5359,7 +5359,7 @@
             <w:noProof/>
             <w:webHidden/>
           </w:rPr>
-          <w:instrText xml:space="preserve"> PAGEREF _Toc5444050 \h </w:instrText>
+          <w:instrText xml:space="preserve"> PAGEREF _Toc5543476 \h </w:instrText>
         </w:r>
         <w:r>
           <w:rPr>
@@ -5403,7 +5403,7 @@
           <w:szCs w:val="22"/>
         </w:rPr>
       </w:pPr>
-      <w:hyperlink w:anchor="_Toc5444051" w:history="1">
+      <w:hyperlink w:anchor="_Toc5543477" w:history="1">
         <w:r>
           <w:rPr>
             <w:rStyle w:val="Hypertextovodkaz"/>
@@ -5430,7 +5430,7 @@
             <w:noProof/>
             <w:webHidden/>
           </w:rPr>
-          <w:instrText xml:space="preserve"> PAGEREF _Toc5444051 \h </w:instrText>
+          <w:instrText xml:space="preserve"> PAGEREF _Toc5543477 \h </w:instrText>
         </w:r>
         <w:r>
           <w:rPr>
@@ -5474,7 +5474,7 @@
           <w:szCs w:val="22"/>
         </w:rPr>
       </w:pPr>
-      <w:hyperlink w:anchor="_Toc5444052" w:history="1">
+      <w:hyperlink w:anchor="_Toc5543478" w:history="1">
         <w:r>
           <w:rPr>
             <w:rStyle w:val="Hypertextovodkaz"/>
@@ -5501,7 +5501,7 @@
             <w:noProof/>
             <w:webHidden/>
           </w:rPr>
-          <w:instrText xml:space="preserve"> PAGEREF _Toc5444052 \h </w:instrText>
+          <w:instrText xml:space="preserve"> PAGEREF _Toc5543478 \h </w:instrText>
         </w:r>
         <w:r>
           <w:rPr>
@@ -5545,7 +5545,7 @@
           <w:szCs w:val="22"/>
         </w:rPr>
       </w:pPr>
-      <w:hyperlink w:anchor="_Toc5444053" w:history="1">
+      <w:hyperlink w:anchor="_Toc5543479" w:history="1">
         <w:r>
           <w:rPr>
             <w:rStyle w:val="Hypertextovodkaz"/>
@@ -5572,7 +5572,7 @@
             <w:noProof/>
             <w:webHidden/>
           </w:rPr>
-          <w:instrText xml:space="preserve"> PAGEREF _Toc5444053 \h </w:instrText>
+          <w:instrText xml:space="preserve"> PAGEREF _Toc5543479 \h </w:instrText>
         </w:r>
         <w:r>
           <w:rPr>
@@ -5654,7 +5654,7 @@
       <w:r>
         <w:fldChar w:fldCharType="separate"/>
       </w:r>
-      <w:hyperlink w:anchor="_Toc5444054" w:history="1">
+      <w:hyperlink w:anchor="_Toc5543480" w:history="1">
         <w:r>
           <w:rPr>
             <w:rStyle w:val="Hypertextovodkaz"/>
@@ -5681,7 +5681,7 @@
             <w:noProof/>
             <w:webHidden/>
           </w:rPr>
-          <w:instrText xml:space="preserve"> PAGEREF _Toc5444054 \h </w:instrText>
+          <w:instrText xml:space="preserve"> PAGEREF _Toc5543480 \h </w:instrText>
         </w:r>
         <w:r>
           <w:rPr>
@@ -5725,7 +5725,7 @@
           <w:szCs w:val="22"/>
         </w:rPr>
       </w:pPr>
-      <w:hyperlink w:anchor="_Toc5444055" w:history="1">
+      <w:hyperlink w:anchor="_Toc5543481" w:history="1">
         <w:r>
           <w:rPr>
             <w:rStyle w:val="Hypertextovodkaz"/>
@@ -5752,7 +5752,7 @@
             <w:noProof/>
             <w:webHidden/>
           </w:rPr>
-          <w:instrText xml:space="preserve"> PAGEREF _Toc5444055 \h </w:instrText>
+          <w:instrText xml:space="preserve"> PAGEREF _Toc5543481 \h </w:instrText>
         </w:r>
         <w:r>
           <w:rPr>
@@ -5796,7 +5796,7 @@
           <w:szCs w:val="22"/>
         </w:rPr>
       </w:pPr>
-      <w:hyperlink w:anchor="_Toc5444056" w:history="1">
+      <w:hyperlink w:anchor="_Toc5543482" w:history="1">
         <w:r>
           <w:rPr>
             <w:rStyle w:val="Hypertextovodkaz"/>
@@ -5823,7 +5823,7 @@
             <w:noProof/>
             <w:webHidden/>
           </w:rPr>
-          <w:instrText xml:space="preserve"> PAGEREF _Toc5444056 \h </w:instrText>
+          <w:instrText xml:space="preserve"> PAGEREF _Toc5543482 \h </w:instrText>
         </w:r>
         <w:r>
           <w:rPr>
@@ -5867,7 +5867,7 @@
           <w:szCs w:val="22"/>
         </w:rPr>
       </w:pPr>
-      <w:hyperlink w:anchor="_Toc5444057" w:history="1">
+      <w:hyperlink w:anchor="_Toc5543483" w:history="1">
         <w:r>
           <w:rPr>
             <w:rStyle w:val="Hypertextovodkaz"/>
@@ -5894,7 +5894,7 @@
             <w:noProof/>
             <w:webHidden/>
           </w:rPr>
-          <w:instrText xml:space="preserve"> PAGEREF _Toc5444057 \h </w:instrText>
+          <w:instrText xml:space="preserve"> PAGEREF _Toc5543483 \h </w:instrText>
         </w:r>
         <w:r>
           <w:rPr>
@@ -5938,7 +5938,7 @@
           <w:szCs w:val="22"/>
         </w:rPr>
       </w:pPr>
-      <w:hyperlink w:anchor="_Toc5444058" w:history="1">
+      <w:hyperlink w:anchor="_Toc5543484" w:history="1">
         <w:r>
           <w:rPr>
             <w:rStyle w:val="Hypertextovodkaz"/>
@@ -5965,7 +5965,7 @@
             <w:noProof/>
             <w:webHidden/>
           </w:rPr>
-          <w:instrText xml:space="preserve"> PAGEREF _Toc5444058 \h </w:instrText>
+          <w:instrText xml:space="preserve"> PAGEREF _Toc5543484 \h </w:instrText>
         </w:r>
         <w:r>
           <w:rPr>
@@ -6009,7 +6009,7 @@
           <w:szCs w:val="22"/>
         </w:rPr>
       </w:pPr>
-      <w:hyperlink w:anchor="_Toc5444059" w:history="1">
+      <w:hyperlink w:anchor="_Toc5543485" w:history="1">
         <w:r>
           <w:rPr>
             <w:rStyle w:val="Hypertextovodkaz"/>
@@ -6036,7 +6036,7 @@
             <w:noProof/>
             <w:webHidden/>
           </w:rPr>
-          <w:instrText xml:space="preserve"> PAGEREF _Toc5444059 \h </w:instrText>
+          <w:instrText xml:space="preserve"> PAGEREF _Toc5543485 \h </w:instrText>
         </w:r>
         <w:r>
           <w:rPr>
@@ -6080,7 +6080,7 @@
           <w:szCs w:val="22"/>
         </w:rPr>
       </w:pPr>
-      <w:hyperlink w:anchor="_Toc5444060" w:history="1">
+      <w:hyperlink w:anchor="_Toc5543486" w:history="1">
         <w:r>
           <w:rPr>
             <w:rStyle w:val="Hypertextovodkaz"/>
@@ -6107,7 +6107,7 @@
             <w:noProof/>
             <w:webHidden/>
           </w:rPr>
-          <w:instrText xml:space="preserve"> PAGEREF _Toc5444060 \h </w:instrText>
+          <w:instrText xml:space="preserve"> PAGEREF _Toc5543486 \h </w:instrText>
         </w:r>
         <w:r>
           <w:rPr>
@@ -6151,7 +6151,7 @@
           <w:szCs w:val="22"/>
         </w:rPr>
       </w:pPr>
-      <w:hyperlink w:anchor="_Toc5444061" w:history="1">
+      <w:hyperlink w:anchor="_Toc5543487" w:history="1">
         <w:r>
           <w:rPr>
             <w:rStyle w:val="Hypertextovodkaz"/>
@@ -6178,7 +6178,7 @@
             <w:noProof/>
             <w:webHidden/>
           </w:rPr>
-          <w:instrText xml:space="preserve"> PAGEREF _Toc5444061 \h </w:instrText>
+          <w:instrText xml:space="preserve"> PAGEREF _Toc5543487 \h </w:instrText>
         </w:r>
         <w:r>
           <w:rPr>
@@ -6446,7 +6446,7 @@
           <w:numId w:val="0"/>
         </w:numPr>
       </w:pPr>
-      <w:bookmarkStart w:id="3" w:name="_Toc5444002"/>
+      <w:bookmarkStart w:id="3" w:name="_Toc5543417"/>
       <w:r>
         <w:lastRenderedPageBreak/>
         <w:t>Úvod</w:t>
@@ -6898,7 +6898,7 @@
           <w:numId w:val="0"/>
         </w:numPr>
       </w:pPr>
-      <w:bookmarkStart w:id="5" w:name="_Toc5444003"/>
+      <w:bookmarkStart w:id="5" w:name="_Toc5543418"/>
       <w:r>
         <w:t>Motivace</w:t>
       </w:r>
@@ -6945,7 +6945,7 @@
           <w:numId w:val="0"/>
         </w:numPr>
       </w:pPr>
-      <w:bookmarkStart w:id="6" w:name="_Toc5444004"/>
+      <w:bookmarkStart w:id="6" w:name="_Toc5543419"/>
       <w:r>
         <w:t>Cíl práce</w:t>
       </w:r>
@@ -7114,49 +7114,49 @@
           <w:numId w:val="1"/>
         </w:numPr>
       </w:pPr>
-      <w:bookmarkStart w:id="7" w:name="_Toc5444005"/>
-      <w:bookmarkStart w:id="8" w:name="_Toc505071555"/>
-      <w:bookmarkStart w:id="9" w:name="_Hlk3298883"/>
-      <w:bookmarkStart w:id="10" w:name="_Hlk3321348"/>
+      <w:bookmarkStart w:id="7" w:name="_Toc505071555"/>
+      <w:bookmarkStart w:id="8" w:name="_Hlk3298883"/>
+      <w:bookmarkStart w:id="9" w:name="_Hlk3321348"/>
+      <w:bookmarkStart w:id="10" w:name="_Toc5543420"/>
       <w:r>
         <w:lastRenderedPageBreak/>
         <w:t>Teoretická část</w:t>
       </w:r>
+      <w:bookmarkEnd w:id="10"/>
+      <w:r>
+        <w:t xml:space="preserve"> </w:t>
+      </w:r>
       <w:bookmarkEnd w:id="7"/>
+    </w:p>
+    <w:p>
+      <w:pPr>
+        <w:pStyle w:val="Zkladntext"/>
+      </w:pPr>
+      <w:r>
+        <w:t xml:space="preserve">V této kapitole </w:t>
+      </w:r>
+      <w:r>
+        <w:t xml:space="preserve">jsou </w:t>
+      </w:r>
+      <w:r>
+        <w:t>zahrnut</w:t>
+      </w:r>
+      <w:r>
+        <w:t>y části jako je</w:t>
+      </w:r>
       <w:r>
         <w:t xml:space="preserve"> </w:t>
       </w:r>
+      <w:r>
+        <w:t xml:space="preserve">rešerše, teoretická část práce, ve které jsou rozebrány důvody výběru prostředí, použité metody a prostředky využité k tvorbě aplikace. </w:t>
+      </w:r>
+    </w:p>
+    <w:p>
+      <w:pPr>
+        <w:pStyle w:val="Nadpis2"/>
+      </w:pPr>
+      <w:bookmarkStart w:id="11" w:name="_Toc5543421"/>
       <w:bookmarkEnd w:id="8"/>
-    </w:p>
-    <w:p>
-      <w:pPr>
-        <w:pStyle w:val="Zkladntext"/>
-      </w:pPr>
-      <w:r>
-        <w:t xml:space="preserve">V této kapitole </w:t>
-      </w:r>
-      <w:r>
-        <w:t xml:space="preserve">jsou </w:t>
-      </w:r>
-      <w:r>
-        <w:t>zahrnut</w:t>
-      </w:r>
-      <w:r>
-        <w:t>y části jako je</w:t>
-      </w:r>
-      <w:r>
-        <w:t xml:space="preserve"> </w:t>
-      </w:r>
-      <w:r>
-        <w:t xml:space="preserve">rešerše, teoretická část práce, ve které jsou rozebrány důvody výběru prostředí, použité metody a prostředky využité k tvorbě aplikace. </w:t>
-      </w:r>
-    </w:p>
-    <w:p>
-      <w:pPr>
-        <w:pStyle w:val="Nadpis2"/>
-      </w:pPr>
-      <w:bookmarkStart w:id="11" w:name="_Toc5444006"/>
-      <w:bookmarkEnd w:id="9"/>
       <w:r>
         <w:t>Současný stav problematiky</w:t>
       </w:r>
@@ -7383,7 +7383,7 @@
         </w:numPr>
       </w:pPr>
       <w:bookmarkStart w:id="12" w:name="_Toc165066"/>
-      <w:bookmarkStart w:id="13" w:name="_Toc5444007"/>
+      <w:bookmarkStart w:id="13" w:name="_Toc5543422"/>
       <w:r>
         <w:t>Výběr prostředí ASP.Net vs .Net</w:t>
       </w:r>
@@ -7410,7 +7410,7 @@
       <w:pPr>
         <w:pStyle w:val="Nadpis2"/>
       </w:pPr>
-      <w:bookmarkStart w:id="14" w:name="_Toc5444008"/>
+      <w:bookmarkStart w:id="14" w:name="_Toc5543423"/>
       <w:r>
         <w:t>SQL</w:t>
       </w:r>
@@ -7532,7 +7532,7 @@
       <w:pPr>
         <w:pStyle w:val="Nadpis2"/>
       </w:pPr>
-      <w:bookmarkStart w:id="15" w:name="_Toc5444009"/>
+      <w:bookmarkStart w:id="15" w:name="_Toc5543424"/>
       <w:r>
         <w:t>UML</w:t>
       </w:r>
@@ -7599,7 +7599,7 @@
           <w:numId w:val="1"/>
         </w:numPr>
       </w:pPr>
-      <w:bookmarkStart w:id="16" w:name="_Toc5444010"/>
+      <w:bookmarkStart w:id="16" w:name="_Toc5543425"/>
       <w:r>
         <w:t>NuGet</w:t>
       </w:r>
@@ -7660,7 +7660,7 @@
           <w:numId w:val="1"/>
         </w:numPr>
       </w:pPr>
-      <w:bookmarkStart w:id="17" w:name="_Toc5444011"/>
+      <w:bookmarkStart w:id="17" w:name="_Toc5543426"/>
       <w:r>
         <w:t>Dapper</w:t>
       </w:r>
@@ -7768,7 +7768,7 @@
         <w:pStyle w:val="Zkladntext"/>
       </w:pPr>
     </w:p>
-    <w:bookmarkEnd w:id="10"/>
+    <w:bookmarkEnd w:id="9"/>
     <w:p>
       <w:pPr>
         <w:rPr>
@@ -7795,7 +7795,7 @@
         <w:spacing w:after="240"/>
         <w:ind w:left="431" w:hanging="431"/>
       </w:pPr>
-      <w:bookmarkStart w:id="18" w:name="_Toc5444012"/>
+      <w:bookmarkStart w:id="18" w:name="_Toc5543427"/>
       <w:r>
         <w:lastRenderedPageBreak/>
         <w:t xml:space="preserve">Analýza </w:t>
@@ -7917,7 +7917,7 @@
           <w:numId w:val="1"/>
         </w:numPr>
       </w:pPr>
-      <w:bookmarkStart w:id="19" w:name="_Toc5444013"/>
+      <w:bookmarkStart w:id="19" w:name="_Toc5543428"/>
       <w:r>
         <w:t>Datový model aplikace</w:t>
       </w:r>
@@ -7995,7 +7995,7 @@
         <w:pStyle w:val="Titulek"/>
       </w:pPr>
       <w:bookmarkStart w:id="21" w:name="_Toc165070"/>
-      <w:bookmarkStart w:id="22" w:name="_Toc5444043"/>
+      <w:bookmarkStart w:id="22" w:name="_Toc5543469"/>
       <w:r>
         <w:t xml:space="preserve">Obrázek </w:t>
       </w:r>
@@ -8043,7 +8043,7 @@
         <w:pStyle w:val="Nadpis2"/>
       </w:pPr>
       <w:bookmarkStart w:id="23" w:name="_Toc165060"/>
-      <w:bookmarkStart w:id="24" w:name="_Toc5444014"/>
+      <w:bookmarkStart w:id="24" w:name="_Toc5543429"/>
       <w:r>
         <w:lastRenderedPageBreak/>
         <w:t>Datový slovník</w:t>
@@ -8094,7 +8094,7 @@
       <w:pPr>
         <w:pStyle w:val="Nadpis3"/>
       </w:pPr>
-      <w:bookmarkStart w:id="25" w:name="_Toc5444015"/>
+      <w:bookmarkStart w:id="25" w:name="_Toc5543430"/>
       <w:r>
         <w:rPr>
           <w:rStyle w:val="Nadpis4Char"/>
@@ -8127,7 +8127,7 @@
         <w:keepNext/>
       </w:pPr>
       <w:bookmarkStart w:id="26" w:name="_Toc165075"/>
-      <w:bookmarkStart w:id="27" w:name="_Toc5444054"/>
+      <w:bookmarkStart w:id="27" w:name="_Toc5543480"/>
       <w:r>
         <w:t xml:space="preserve">Tabulka </w:t>
       </w:r>
@@ -8529,7 +8529,7 @@
       <w:r>
         <w:br w:type="page"/>
       </w:r>
-      <w:bookmarkStart w:id="28" w:name="_Toc5444016"/>
+      <w:bookmarkStart w:id="28" w:name="_Toc5543431"/>
       <w:r>
         <w:lastRenderedPageBreak/>
         <w:t>P</w:t>
@@ -8568,7 +8568,7 @@
         <w:keepNext/>
       </w:pPr>
       <w:bookmarkStart w:id="29" w:name="_Toc165076"/>
-      <w:bookmarkStart w:id="30" w:name="_Toc5444055"/>
+      <w:bookmarkStart w:id="30" w:name="_Toc5543481"/>
       <w:r>
         <w:t xml:space="preserve">Tabulka </w:t>
       </w:r>
@@ -9212,7 +9212,7 @@
       <w:pPr>
         <w:pStyle w:val="Nadpis3"/>
       </w:pPr>
-      <w:bookmarkStart w:id="31" w:name="_Toc5444017"/>
+      <w:bookmarkStart w:id="31" w:name="_Toc5543432"/>
       <w:r>
         <w:t>Katedra</w:t>
       </w:r>
@@ -9241,7 +9241,7 @@
         <w:keepNext/>
       </w:pPr>
       <w:bookmarkStart w:id="32" w:name="_Toc165077"/>
-      <w:bookmarkStart w:id="33" w:name="_Toc5444056"/>
+      <w:bookmarkStart w:id="33" w:name="_Toc5543482"/>
       <w:r>
         <w:t xml:space="preserve">Tabulka </w:t>
       </w:r>
@@ -9396,7 +9396,7 @@
       <w:pPr>
         <w:pStyle w:val="Nadpis3"/>
       </w:pPr>
-      <w:bookmarkStart w:id="34" w:name="_Toc5444018"/>
+      <w:bookmarkStart w:id="34" w:name="_Toc5543433"/>
       <w:r>
         <w:t>Vyučující</w:t>
       </w:r>
@@ -9416,7 +9416,7 @@
         <w:keepNext/>
       </w:pPr>
       <w:bookmarkStart w:id="35" w:name="_Toc165078"/>
-      <w:bookmarkStart w:id="36" w:name="_Toc5444057"/>
+      <w:bookmarkStart w:id="36" w:name="_Toc5543483"/>
       <w:r>
         <w:lastRenderedPageBreak/>
         <w:t xml:space="preserve">Tabulka </w:t>
@@ -9656,7 +9656,7 @@
       <w:pPr>
         <w:pStyle w:val="Nadpis3"/>
       </w:pPr>
-      <w:bookmarkStart w:id="37" w:name="_Toc5444019"/>
+      <w:bookmarkStart w:id="37" w:name="_Toc5543434"/>
       <w:r>
         <w:t>Záznam</w:t>
       </w:r>
@@ -9694,7 +9694,7 @@
         <w:keepNext/>
       </w:pPr>
       <w:bookmarkStart w:id="38" w:name="_Toc165079"/>
-      <w:bookmarkStart w:id="39" w:name="_Toc5444058"/>
+      <w:bookmarkStart w:id="39" w:name="_Toc5543484"/>
       <w:r>
         <w:t xml:space="preserve">Tabulka </w:t>
       </w:r>
@@ -9849,7 +9849,7 @@
       <w:pPr>
         <w:pStyle w:val="Nadpis3"/>
       </w:pPr>
-      <w:bookmarkStart w:id="40" w:name="_Toc5444020"/>
+      <w:bookmarkStart w:id="40" w:name="_Toc5543435"/>
       <w:r>
         <w:t>Plán semestr</w:t>
       </w:r>
@@ -9869,7 +9869,7 @@
         <w:keepNext/>
       </w:pPr>
       <w:bookmarkStart w:id="41" w:name="_Toc165080"/>
-      <w:bookmarkStart w:id="42" w:name="_Toc5444059"/>
+      <w:bookmarkStart w:id="42" w:name="_Toc5543485"/>
       <w:r>
         <w:lastRenderedPageBreak/>
         <w:t xml:space="preserve">Tabulka </w:t>
@@ -10025,7 +10025,7 @@
       <w:pPr>
         <w:pStyle w:val="Nadpis3"/>
       </w:pPr>
-      <w:bookmarkStart w:id="43" w:name="_Toc5444021"/>
+      <w:bookmarkStart w:id="43" w:name="_Toc5543436"/>
       <w:r>
         <w:t>Výběr</w:t>
       </w:r>
@@ -10063,7 +10063,7 @@
         <w:keepNext/>
       </w:pPr>
       <w:bookmarkStart w:id="44" w:name="_Toc165081"/>
-      <w:bookmarkStart w:id="45" w:name="_Toc5444060"/>
+      <w:bookmarkStart w:id="45" w:name="_Toc5543486"/>
       <w:r>
         <w:t xml:space="preserve">Tabulka </w:t>
       </w:r>
@@ -10225,7 +10225,7 @@
           <w:numId w:val="1"/>
         </w:numPr>
       </w:pPr>
-      <w:bookmarkStart w:id="46" w:name="_Toc5444022"/>
+      <w:bookmarkStart w:id="46" w:name="_Toc5543437"/>
       <w:r>
         <w:t>Funkční model aplikace</w:t>
       </w:r>
@@ -10316,7 +10316,7 @@
         <w:pStyle w:val="Titulek"/>
         <w:jc w:val="both"/>
       </w:pPr>
-      <w:bookmarkStart w:id="47" w:name="_Toc5444044"/>
+      <w:bookmarkStart w:id="47" w:name="_Toc5543470"/>
       <w:r>
         <w:t xml:space="preserve">Obrázek </w:t>
       </w:r>
@@ -10362,7 +10362,7 @@
       <w:pPr>
         <w:pStyle w:val="Nadpis3"/>
       </w:pPr>
-      <w:bookmarkStart w:id="48" w:name="_Toc5444023"/>
+      <w:bookmarkStart w:id="48" w:name="_Toc5543438"/>
       <w:r>
         <w:t xml:space="preserve">Případy užití aktéra </w:t>
       </w:r>
@@ -10737,7 +10737,7 @@
       <w:pPr>
         <w:pStyle w:val="Nadpis3"/>
       </w:pPr>
-      <w:bookmarkStart w:id="49" w:name="_Toc5444024"/>
+      <w:bookmarkStart w:id="49" w:name="_Toc5543439"/>
       <w:r>
         <w:t xml:space="preserve">Případy užití pro aktéra v roli </w:t>
       </w:r>
@@ -10774,7 +10774,7 @@
         <w:pStyle w:val="Nadpis2"/>
       </w:pPr>
       <w:bookmarkStart w:id="50" w:name="_Toc165064"/>
-      <w:bookmarkStart w:id="51" w:name="_Toc5444025"/>
+      <w:bookmarkStart w:id="51" w:name="_Toc5543440"/>
       <w:r>
         <w:t>Scénář</w:t>
       </w:r>
@@ -10819,7 +10819,7 @@
       <w:pPr>
         <w:pStyle w:val="Nadpis3"/>
       </w:pPr>
-      <w:bookmarkStart w:id="52" w:name="_Toc5444026"/>
+      <w:bookmarkStart w:id="52" w:name="_Toc5543441"/>
       <w:r>
         <w:lastRenderedPageBreak/>
         <w:t>Správa garantů správcem:</w:t>
@@ -10835,7 +10835,7 @@
         <w:t xml:space="preserve">                  </w:t>
       </w:r>
       <w:bookmarkStart w:id="53" w:name="_Toc165082"/>
-      <w:bookmarkStart w:id="54" w:name="_Toc5444061"/>
+      <w:bookmarkStart w:id="54" w:name="_Toc5543487"/>
       <w:r>
         <w:t xml:space="preserve">Tabulka </w:t>
       </w:r>
@@ -11261,7 +11261,7 @@
       <w:pPr>
         <w:pStyle w:val="Nadpis3"/>
       </w:pPr>
-      <w:bookmarkStart w:id="55" w:name="_Toc5444027"/>
+      <w:bookmarkStart w:id="55" w:name="_Toc5543442"/>
       <w:r>
         <w:lastRenderedPageBreak/>
         <w:t>Model správy garanta:</w:t>
@@ -11320,7 +11320,7 @@
         <w:jc w:val="both"/>
       </w:pPr>
       <w:bookmarkStart w:id="56" w:name="_Toc165072"/>
-      <w:bookmarkStart w:id="57" w:name="_Toc5444045"/>
+      <w:bookmarkStart w:id="57" w:name="_Toc5543471"/>
       <w:r>
         <w:t xml:space="preserve">Obrázek </w:t>
       </w:r>
@@ -11382,7 +11382,7 @@
       <w:pPr>
         <w:pStyle w:val="Nadpis3"/>
       </w:pPr>
-      <w:bookmarkStart w:id="58" w:name="_Toc5444028"/>
+      <w:bookmarkStart w:id="58" w:name="_Toc5543443"/>
       <w:r>
         <w:lastRenderedPageBreak/>
         <w:t>Model správy oborů:</w:t>
@@ -11441,7 +11441,7 @@
         <w:jc w:val="both"/>
       </w:pPr>
       <w:bookmarkStart w:id="59" w:name="_Toc165073"/>
-      <w:bookmarkStart w:id="60" w:name="_Toc5444046"/>
+      <w:bookmarkStart w:id="60" w:name="_Toc5543472"/>
       <w:r>
         <w:t xml:space="preserve">Obrázek </w:t>
       </w:r>
@@ -11553,7 +11553,7 @@
         <w:jc w:val="both"/>
       </w:pPr>
       <w:bookmarkStart w:id="61" w:name="_Toc165074"/>
-      <w:bookmarkStart w:id="62" w:name="_Toc5444047"/>
+      <w:bookmarkStart w:id="62" w:name="_Toc5543473"/>
       <w:r>
         <w:t xml:space="preserve">Obrázek </w:t>
       </w:r>
@@ -11630,7 +11630,7 @@
         </w:numPr>
       </w:pPr>
       <w:bookmarkStart w:id="63" w:name="_Toc165065"/>
-      <w:bookmarkStart w:id="64" w:name="_Toc5444029"/>
+      <w:bookmarkStart w:id="64" w:name="_Toc5543444"/>
       <w:r>
         <w:lastRenderedPageBreak/>
         <w:t>Popis implementace</w:t>
@@ -11668,7 +11668,7 @@
       <w:pPr>
         <w:pStyle w:val="Nadpis2"/>
       </w:pPr>
-      <w:bookmarkStart w:id="65" w:name="_Toc5444030"/>
+      <w:bookmarkStart w:id="65" w:name="_Toc5543445"/>
       <w:r>
         <w:t>Tvorba</w:t>
       </w:r>
@@ -11760,6 +11760,7 @@
         <w:pStyle w:val="Titulek"/>
         <w:jc w:val="both"/>
       </w:pPr>
+      <w:bookmarkStart w:id="66" w:name="_Toc5543474"/>
       <w:r>
         <w:t xml:space="preserve">Obrázek </w:t>
       </w:r>
@@ -11777,6 +11778,7 @@
       <w:r>
         <w:t>Tvorba záznamu</w:t>
       </w:r>
+      <w:bookmarkEnd w:id="66"/>
     </w:p>
     <w:p/>
     <w:p>
@@ -11922,7 +11924,7 @@
           <w:noProof/>
         </w:rPr>
       </w:pPr>
-      <w:bookmarkStart w:id="66" w:name="_Toc5444049"/>
+      <w:bookmarkStart w:id="67" w:name="_Toc5543475"/>
       <w:r>
         <w:t xml:space="preserve">Obrázek </w:t>
       </w:r>
@@ -11937,7 +11939,7 @@
       <w:r>
         <w:t xml:space="preserve"> - Tvorba nového záznamu</w:t>
       </w:r>
-      <w:bookmarkEnd w:id="66"/>
+      <w:bookmarkEnd w:id="67"/>
     </w:p>
     <w:p/>
     <w:p>
@@ -12053,7 +12055,7 @@
         <w:pStyle w:val="Titulek"/>
         <w:jc w:val="both"/>
       </w:pPr>
-      <w:bookmarkStart w:id="67" w:name="_Toc5444050"/>
+      <w:bookmarkStart w:id="68" w:name="_Toc5543476"/>
       <w:r>
         <w:t xml:space="preserve">Obrázek </w:t>
       </w:r>
@@ -12090,7 +12092,7 @@
       <w:r>
         <w:t xml:space="preserve"> – Úprava záznamu a změna počtu semestru</w:t>
       </w:r>
-      <w:bookmarkEnd w:id="67"/>
+      <w:bookmarkEnd w:id="68"/>
     </w:p>
     <w:p/>
     <w:p>
@@ -12114,7 +12116,7 @@
       <w:r>
         <w:t xml:space="preserve"> </w:t>
       </w:r>
-      <w:bookmarkStart w:id="68" w:name="_Toc5444031"/>
+      <w:bookmarkStart w:id="69" w:name="_Toc5543446"/>
       <w:r>
         <w:t xml:space="preserve">Přidávání </w:t>
       </w:r>
@@ -12124,7 +12126,7 @@
       <w:r>
         <w:t xml:space="preserve"> do semestru</w:t>
       </w:r>
-      <w:bookmarkEnd w:id="68"/>
+      <w:bookmarkEnd w:id="69"/>
     </w:p>
     <w:p>
       <w:pPr>
@@ -12272,7 +12274,7 @@
         <w:pStyle w:val="Titulek"/>
         <w:jc w:val="both"/>
       </w:pPr>
-      <w:bookmarkStart w:id="69" w:name="_Toc5444051"/>
+      <w:bookmarkStart w:id="70" w:name="_Toc5543477"/>
       <w:r>
         <w:t xml:space="preserve">Obrázek </w:t>
       </w:r>
@@ -12315,7 +12317,7 @@
       <w:r>
         <w:t>seznamu</w:t>
       </w:r>
-      <w:bookmarkEnd w:id="69"/>
+      <w:bookmarkEnd w:id="70"/>
     </w:p>
     <w:p/>
     <w:p>
@@ -12342,11 +12344,11 @@
       <w:pPr>
         <w:pStyle w:val="Nadpis2"/>
       </w:pPr>
-      <w:bookmarkStart w:id="70" w:name="_Toc5444032"/>
+      <w:bookmarkStart w:id="71" w:name="_Toc5543447"/>
       <w:r>
         <w:t>Třída na práci s rozbalovacími seznamy a seznamy</w:t>
       </w:r>
-      <w:bookmarkEnd w:id="70"/>
+      <w:bookmarkEnd w:id="71"/>
     </w:p>
     <w:p>
       <w:pPr>
@@ -12453,7 +12455,7 @@
         <w:pStyle w:val="Titulek"/>
         <w:jc w:val="both"/>
       </w:pPr>
-      <w:bookmarkStart w:id="71" w:name="_Toc5444052"/>
+      <w:bookmarkStart w:id="72" w:name="_Toc5543478"/>
       <w:r>
         <w:t xml:space="preserve">Obrázek </w:t>
       </w:r>
@@ -12490,7 +12492,7 @@
       <w:r>
         <w:t xml:space="preserve"> - Vkládání dat do komponenty rozbalovací seznam</w:t>
       </w:r>
-      <w:bookmarkEnd w:id="71"/>
+      <w:bookmarkEnd w:id="72"/>
     </w:p>
     <w:p>
       <w:pPr>
@@ -12560,7 +12562,7 @@
         <w:pStyle w:val="Titulek"/>
         <w:jc w:val="both"/>
       </w:pPr>
-      <w:bookmarkStart w:id="72" w:name="_Toc5444053"/>
+      <w:bookmarkStart w:id="73" w:name="_Toc5543479"/>
       <w:r>
         <w:t xml:space="preserve">Obrázek </w:t>
       </w:r>
@@ -12578,13 +12580,13 @@
       <w:r>
         <w:t>- Vyhledávání v komponentě rozbalovací seznam</w:t>
       </w:r>
-      <w:bookmarkEnd w:id="72"/>
+      <w:bookmarkEnd w:id="73"/>
     </w:p>
     <w:p>
       <w:pPr>
         <w:pStyle w:val="Nadpis2"/>
       </w:pPr>
-      <w:bookmarkStart w:id="73" w:name="_Toc5444033"/>
+      <w:bookmarkStart w:id="74" w:name="_Toc5543448"/>
       <w:r>
         <w:lastRenderedPageBreak/>
         <w:t>Vyhledávání</w:t>
@@ -12592,7 +12594,7 @@
       <w:r>
         <w:t xml:space="preserve"> a úprava</w:t>
       </w:r>
-      <w:bookmarkEnd w:id="73"/>
+      <w:bookmarkEnd w:id="74"/>
     </w:p>
     <w:p>
       <w:pPr>
@@ -12622,13 +12624,13 @@
           <w:numId w:val="1"/>
         </w:numPr>
       </w:pPr>
-      <w:bookmarkStart w:id="74" w:name="_Toc165067"/>
-      <w:bookmarkStart w:id="75" w:name="_Toc5444034"/>
+      <w:bookmarkStart w:id="75" w:name="_Toc165067"/>
+      <w:bookmarkStart w:id="76" w:name="_Toc5543449"/>
       <w:r>
         <w:t>Hromadné plnění dat do databáze</w:t>
       </w:r>
-      <w:bookmarkEnd w:id="74"/>
       <w:bookmarkEnd w:id="75"/>
+      <w:bookmarkEnd w:id="76"/>
     </w:p>
     <w:p>
       <w:pPr>
@@ -13268,13 +13270,13 @@
           <w:numId w:val="1"/>
         </w:numPr>
       </w:pPr>
-      <w:bookmarkStart w:id="76" w:name="_Toc534978934"/>
-      <w:bookmarkStart w:id="77" w:name="_Toc5444035"/>
+      <w:bookmarkStart w:id="77" w:name="_Toc534978934"/>
+      <w:bookmarkStart w:id="78" w:name="_Toc5543450"/>
       <w:r>
         <w:t>Načtení popisů k předmětům do databáze</w:t>
       </w:r>
-      <w:bookmarkEnd w:id="76"/>
       <w:bookmarkEnd w:id="77"/>
+      <w:bookmarkEnd w:id="78"/>
     </w:p>
     <w:p>
       <w:pPr>
@@ -13470,11 +13472,11 @@
       <w:pPr>
         <w:pStyle w:val="Nadpis2"/>
       </w:pPr>
-      <w:bookmarkStart w:id="78" w:name="_Toc5444036"/>
+      <w:bookmarkStart w:id="79" w:name="_Toc5543451"/>
       <w:r>
         <w:t>Návod</w:t>
       </w:r>
-      <w:bookmarkEnd w:id="78"/>
+      <w:bookmarkEnd w:id="79"/>
     </w:p>
     <w:p>
       <w:pPr>
@@ -13646,11 +13648,11 @@
       <w:pPr>
         <w:pStyle w:val="Nadpis2"/>
       </w:pPr>
-      <w:bookmarkStart w:id="79" w:name="_Toc5444037"/>
+      <w:bookmarkStart w:id="80" w:name="_Toc5543452"/>
       <w:r>
         <w:t>Podmínky spuštění</w:t>
       </w:r>
-      <w:bookmarkEnd w:id="79"/>
+      <w:bookmarkEnd w:id="80"/>
     </w:p>
     <w:p>
       <w:pPr>
@@ -13670,11 +13672,11 @@
       <w:pPr>
         <w:pStyle w:val="Nadpis2"/>
       </w:pPr>
-      <w:bookmarkStart w:id="80" w:name="_Toc5444038"/>
+      <w:bookmarkStart w:id="81" w:name="_Toc5543453"/>
       <w:r>
         <w:t>Testování</w:t>
       </w:r>
-      <w:bookmarkEnd w:id="80"/>
+      <w:bookmarkEnd w:id="81"/>
     </w:p>
     <w:p>
       <w:pPr>
@@ -13882,12 +13884,12 @@
         </w:tabs>
         <w:ind w:left="426" w:hanging="426"/>
       </w:pPr>
-      <w:bookmarkStart w:id="81" w:name="_Toc5444039"/>
+      <w:bookmarkStart w:id="82" w:name="_Toc5543454"/>
       <w:r>
         <w:lastRenderedPageBreak/>
         <w:t>Diskuze</w:t>
       </w:r>
-      <w:bookmarkEnd w:id="81"/>
+      <w:bookmarkEnd w:id="82"/>
     </w:p>
     <w:p>
       <w:pPr>
@@ -13918,7 +13920,6 @@
           <w:szCs w:val="32"/>
         </w:rPr>
       </w:pPr>
-      <w:bookmarkStart w:id="82" w:name="_Toc5444040"/>
       <w:r>
         <w:br w:type="page"/>
       </w:r>
@@ -13932,51 +13933,96 @@
         </w:numPr>
         <w:ind w:left="142"/>
       </w:pPr>
+      <w:bookmarkStart w:id="83" w:name="_Toc5543455"/>
       <w:r>
         <w:lastRenderedPageBreak/>
         <w:t>Závěr</w:t>
       </w:r>
-      <w:bookmarkEnd w:id="82"/>
-    </w:p>
-    <w:p>
-      <w:pPr>
-        <w:pStyle w:val="Zkladntext"/>
-      </w:pPr>
-      <w:r>
-        <w:t xml:space="preserve">Cíl bakalářské práce bylo navrhnout a implementovat systém pro podporu tvorby studijních plánů. Tento cíl byl splněn a všechny stanovené cíle byli splněny až na kontrolu prerekvizit, které jsou pouze označeny jako potřebné, i když se uživatel nemusí těmito prerekvizitami řídit a přidat si tento předmět v jakém pořadí chtějí. Aplikace byla navržena se snahou přehlednosti a jednoduchosti, ale z důvodu množství semestrů nejsou některá okna dostatečně velké tak aby se všechny položky vešli dostatečně, a tudíž </w:t>
-      </w:r>
-      <w:r>
-        <w:br/>
-      </w:r>
-      <w:r>
-        <w:t>je v oknech relativně velký počet vertikálních i horizontálních posuvných lišt při velkém zaplnění. U většina chyb je řešená chybovými hláškami se snahou minimalizovat problémy s použitím. Celkově tato aplikace by měla napomoci studentům s bezstarostnými starty nových semestrů, bez obavy o dostatek kreditů a splnění všech požadavků daného oboru.</w:t>
-      </w:r>
-    </w:p>
-    <w:p>
-      <w:pPr>
-        <w:pStyle w:val="Zkladntext"/>
-      </w:pPr>
-      <w:r>
-        <w:t xml:space="preserve">Tato práce prohloubila moje dovednosti s technologii .NET a prohloubila znalosti </w:t>
-      </w:r>
-      <w:r>
-        <w:t xml:space="preserve">jazyka </w:t>
-      </w:r>
-      <w:r>
-        <w:t>C#</w:t>
+      <w:bookmarkEnd w:id="83"/>
+    </w:p>
+    <w:p>
+      <w:pPr>
+        <w:pStyle w:val="Zkladntext"/>
+      </w:pPr>
+      <w:r>
+        <w:t>Hlavním cílem</w:t>
+      </w:r>
+      <w:r>
+        <w:t xml:space="preserve"> bakalářské práce bylo navrhnout a implementovat systém pro podporu tvorby studijních plánů. Tento cíl byl splněn</w:t>
+      </w:r>
+      <w:r>
+        <w:t>.</w:t>
+      </w:r>
+    </w:p>
+    <w:p>
+      <w:pPr>
+        <w:pStyle w:val="Zkladntext"/>
+      </w:pPr>
+      <w:r>
+        <w:t xml:space="preserve">Uživatelům je k dispozici aktuální seznam všech předmětů vyučovaných na VŠPJ, ve kterých lze vyhledávat a přidávat si je do semestrů, jak bylo zamýšleno. Při těchto operací vzniknul problém se čtením a přenášením správných dat. Tento problém byl vyřešen přepravkami dat pro dané tabulky. Dále nastal velký problém se zobrazováním správných předmětů, a to hlavně sportu. Sporty lze volit opakovaně, a tudíž podléhají jiným pravidlům než ostatní předměty. Tento problém byl vyřešen rozdělením dotazů kde, jeden filtruje všechny předměty, jež nejsou zapsané do plánu podle toho, zda jsou sudé nebo liché semestry a druhý, který kontroluje a vypisuje všechny sporty kromě těch, které nejsou zapsané do semestru, do nějž se tyto předměty budou přidávat. Počítání kreditů funguje správně. Při nastání změny je </w:t>
+      </w:r>
+      <w:r>
+        <w:t>zapotřebí</w:t>
+      </w:r>
+      <w:r>
+        <w:t xml:space="preserve"> změnit konstanty</w:t>
+      </w:r>
+      <w:r>
+        <w:t xml:space="preserve"> určující počty mezi dvěma semestry anebo popřípadě tyto pravidla upravit. Důležité požadavky jsou kontrolovány správně podle atributu Povinnost v tabulce Předmět a úspěšně se také přepočítávají podle oboru daného plánu. Ne úplně vyřešena je problematika prerekvizit. V aplikaci se nenachází automatická </w:t>
+      </w:r>
+      <w:r>
+        <w:t>kontrol</w:t>
+      </w:r>
+      <w:r>
+        <w:t>a</w:t>
+      </w:r>
+      <w:r>
+        <w:t xml:space="preserve"> prerekvizit</w:t>
+      </w:r>
+      <w:r>
+        <w:t>.</w:t>
       </w:r>
       <w:r>
         <w:t xml:space="preserve"> </w:t>
       </w:r>
       <w:r>
-        <w:t>a dotazů SQL, jelikož převážná část operací je řešena dotazy na lokální databázi,</w:t>
-      </w:r>
-    </w:p>
-    <w:p>
-      <w:pPr>
-        <w:pStyle w:val="Zkladntext"/>
-      </w:pPr>
-      <w:r>
+        <w:t>Tyto prerekvizity předmětů</w:t>
+      </w:r>
+      <w:r>
+        <w:t xml:space="preserve"> jsou pouze označeny jako potřebné, i když se uživatel nemusí těmito prerekvizitami řídit a přidat si tento předmět v jakém pořadí chtějí. </w:t>
+      </w:r>
+      <w:r>
+        <w:t xml:space="preserve">Důležité milníky jsou uchovávány v oborech a lze je sledovat při vytváření či úpravě záznamu plánu nebo po vyhledání daného oboru. Navíc byla zhotovena funkce přidávání hromadného shluku dat, </w:t>
+      </w:r>
+      <w:proofErr w:type="gramStart"/>
+      <w:r>
+        <w:t>jenž</w:t>
+      </w:r>
+      <w:proofErr w:type="gramEnd"/>
+      <w:r>
+        <w:t xml:space="preserve"> byla využita pro prvotní načtení z dodaných souborů a jelikož by se tato funkce dala využít v budoucnu na aktualizace a přidávání nových oborů, zůstala tato funkce jako možnost pro správu. </w:t>
+      </w:r>
+      <w:r>
+        <w:t xml:space="preserve">Pro zjednodušení práce a zobrazování dat byli vytvořeny vlastní komponenty pro předměty, garanty, obory využívání v hlavním a vyhledávacím okně aplikace.  </w:t>
+      </w:r>
+      <w:r>
+        <w:t xml:space="preserve"> </w:t>
+      </w:r>
+    </w:p>
+    <w:p>
+      <w:pPr>
+        <w:pStyle w:val="Zkladntext"/>
+      </w:pPr>
+      <w:r>
+        <w:t>Aplikace byla navržena se snahou přehlednosti a jednoduchosti, ale z důvodu množství semestrů nejsou některá okna dostatečně velké tak aby se všechny položky vešli dostatečně, a tudíž je v oknech relativně velký počet vertikálních i horizontálních posuvných lišt při velkém zaplnění. U většina chyb je řešená chybovými hláškami se snahou minimalizovat problémy s použitím. Celkově tato aplikace by měla napomoci studentům s bezstarostnými starty nových semestrů, bez obavy o dostatek kreditů a splnění všech požadavků daného oboru.</w:t>
+      </w:r>
+    </w:p>
+    <w:p>
+      <w:pPr>
+        <w:pStyle w:val="Zkladntext"/>
+      </w:pPr>
+      <w:r>
+        <w:lastRenderedPageBreak/>
         <w:t>Menší problém nastává při instalaci, kdy ne všem uživatelům se úspěšně podaří nainstalovat všechny potřebné věci k chodu aplikace</w:t>
       </w:r>
       <w:r>
@@ -13986,7 +14032,12 @@
         <w:t>, a proto je nejjednodušší využívat tuto aplikaci přes spustitelný soubor přiložený na</w:t>
       </w:r>
       <w:r>
-        <w:t xml:space="preserve"> online repositáři</w:t>
+        <w:t xml:space="preserve"> online repositá</w:t>
+      </w:r>
+      <w:bookmarkStart w:id="84" w:name="_GoBack"/>
+      <w:bookmarkEnd w:id="84"/>
+      <w:r>
+        <w:t>ři</w:t>
       </w:r>
       <w:r>
         <w:t xml:space="preserve"> Git</w:t>
@@ -13994,8 +14045,6 @@
       <w:r>
         <w:t>H</w:t>
       </w:r>
-      <w:bookmarkStart w:id="83" w:name="_GoBack"/>
-      <w:bookmarkEnd w:id="83"/>
       <w:r>
         <w:t>ub, s nutností nainstalovan</w:t>
       </w:r>
@@ -14011,26 +14060,44 @@
       <w:r>
         <w:t xml:space="preserve"> s podporou .NET a databází, poté se aplikace spustí bez problémů.</w:t>
       </w:r>
-    </w:p>
-    <w:p>
-      <w:pPr>
-        <w:pStyle w:val="Zkladntext"/>
-      </w:pPr>
-      <w:r>
-        <w:t>Rozšíření aplikace by se mohlo zaměřit na provázání se školní databázi a možné převedení formulářové aplikace na webovou</w:t>
+      <w:r>
+        <w:t xml:space="preserve"> Tento problém vzniká z důvodu výběru lokální databáze. Tato databáze na rozdíl od databází na serverech vyžaduje namísto internetového připojení něco, co dokáže s touto databází pracovat.</w:t>
+      </w:r>
+    </w:p>
+    <w:p>
+      <w:pPr>
+        <w:pStyle w:val="Zkladntext"/>
+      </w:pPr>
+      <w:r>
+        <w:t xml:space="preserve">Rozšíření aplikace by se mohlo zaměřit na </w:t>
+      </w:r>
+      <w:r>
+        <w:t xml:space="preserve">vyhotovení online databáze na zlepšení aktuálnosti dat či na </w:t>
+      </w:r>
+      <w:r>
+        <w:t>provázání se školní databázi</w:t>
+      </w:r>
+      <w:r>
+        <w:t xml:space="preserve"> s umožněním využití těchto plánů k registraci předmětů. Dále by se nabízelo rozšíření na více platforem, a to buď cestou aplikací na smartphony nebo</w:t>
+      </w:r>
+      <w:r>
+        <w:t xml:space="preserve"> možné převedení formulářové aplikace na webovou</w:t>
       </w:r>
       <w:r>
         <w:t xml:space="preserve"> pro efektivnější rozšíření aplikace mezi studenty</w:t>
       </w:r>
       <w:r>
+        <w:t xml:space="preserve"> a platformy</w:t>
+      </w:r>
+      <w:r>
         <w:t>.</w:t>
       </w:r>
       <w:r>
         <w:br w:type="page"/>
       </w:r>
     </w:p>
-    <w:bookmarkStart w:id="84" w:name="_Toc5444041" w:displacedByCustomXml="next"/>
-    <w:bookmarkStart w:id="85" w:name="_Hlk3298914" w:displacedByCustomXml="next"/>
+    <w:bookmarkStart w:id="85" w:name="_Toc5543456" w:displacedByCustomXml="next"/>
+    <w:bookmarkStart w:id="86" w:name="_Hlk3298914" w:displacedByCustomXml="next"/>
     <w:sdt>
       <w:sdtPr>
         <w:rPr>
@@ -14061,7 +14128,7 @@
           <w:r>
             <w:t>Seznam použité literatury</w:t>
           </w:r>
-          <w:bookmarkEnd w:id="84"/>
+          <w:bookmarkEnd w:id="85"/>
         </w:p>
         <w:sdt>
           <w:sdtPr>
@@ -14569,7 +14636,7 @@
                   <w:rStyle w:val="ZkladntextChar"/>
                 </w:rPr>
               </w:pPr>
-              <w:bookmarkStart w:id="86" w:name="_Hlk3298951"/>
+              <w:bookmarkStart w:id="87" w:name="_Hlk3298951"/>
               <w:r>
                 <w:rPr>
                   <w:i/>
@@ -14621,12 +14688,12 @@
                 </w:r>
               </w:hyperlink>
             </w:p>
-            <w:bookmarkEnd w:id="86" w:displacedByCustomXml="next"/>
+            <w:bookmarkEnd w:id="87" w:displacedByCustomXml="next"/>
           </w:sdtContent>
         </w:sdt>
       </w:sdtContent>
     </w:sdt>
-    <w:bookmarkEnd w:id="85" w:displacedByCustomXml="prev"/>
+    <w:bookmarkEnd w:id="86" w:displacedByCustomXml="prev"/>
     <w:p>
       <w:pPr>
         <w:spacing w:after="120"/>
@@ -14648,12 +14715,12 @@
         </w:numPr>
         <w:ind w:left="142"/>
       </w:pPr>
-      <w:bookmarkStart w:id="87" w:name="_Toc5444042"/>
+      <w:bookmarkStart w:id="88" w:name="_Toc5543457"/>
       <w:r>
         <w:lastRenderedPageBreak/>
         <w:t>Přílohy</w:t>
       </w:r>
-      <w:bookmarkEnd w:id="87"/>
+      <w:bookmarkEnd w:id="88"/>
     </w:p>
     <w:p>
       <w:pPr>
@@ -19094,6 +19161,7 @@
     <w:rsid w:val="00B507C6"/>
     <w:rsid w:val="00B632AC"/>
     <w:rsid w:val="00C215FC"/>
+    <w:rsid w:val="00C619C6"/>
     <w:rsid w:val="00C80953"/>
     <w:rsid w:val="00CA698D"/>
     <w:rsid w:val="00CC0FA1"/>
@@ -20055,7 +20123,7 @@
 </file>
 
 <file path=customXml/itemProps1.xml><?xml version="1.0" encoding="utf-8"?>
-<ds:datastoreItem xmlns:ds="http://schemas.openxmlformats.org/officeDocument/2006/customXml" ds:itemID="{EA077FCA-212A-49BA-B648-FAD9DA4B8F41}">
+<ds:datastoreItem xmlns:ds="http://schemas.openxmlformats.org/officeDocument/2006/customXml" ds:itemID="{60BCC533-60E0-439D-8F5E-D560620008E7}">
   <ds:schemaRefs>
     <ds:schemaRef ds:uri="http://schemas.openxmlformats.org/officeDocument/2006/bibliography"/>
   </ds:schemaRefs>

</xml_diff>